<commit_message>
Modifications to introduction of response to reviewers
</commit_message>
<xml_diff>
--- a/papers/NAR_web_server_2009/Response to Reviewers.docx
+++ b/papers/NAR_web_server_2009/Response to Reviewers.docx
@@ -11,46 +11,42 @@
       </w:r>
     </w:p>
     <w:p>
+      <w:pPr>
+        <w:rPr>
+          <w:color w:val="000000"/>
+        </w:rPr>
+      </w:pPr>
       <w:r>
-        <w:t xml:space="preserve">First, we would like to first thank the reviewers for the </w:t>
+        <w:rPr>
+          <w:color w:val="000000"/>
+        </w:rPr>
+        <w:t>First, we would like to thank the editor and the reviewers for the considerable amount of time they have clearly invested into the review of our manuscript.  We are truly appreciative of the effort and we have strived to address all of the comment</w:t>
       </w:r>
       <w:r>
         <w:rPr>
-          <w:i/>
+          <w:color w:val="000000"/>
         </w:rPr>
-        <w:t>considerable</w:t>
-      </w:r>
-      <w:r>
-        <w:t xml:space="preserve"> amount of time they clearly put into the review of our manuscript.  We are truly appreciative of the effort, and agree with a significant majority of their comments. </w:t>
+        <w:t xml:space="preserve">s. </w:t>
       </w:r>
     </w:p>
     <w:p>
       <w:r>
-        <w:t xml:space="preserve">Second, we want to immediately address one issue raised by </w:t>
+        <w:rPr>
+          <w:color w:val="000000"/>
+        </w:rPr>
+        <w:t>We would like to immediately address one concern raised by two of the reviewers regarding increased run times of our software.  This is easy to explain: in an endeavor to address technical difficulty reported by one of the reviewers (via the editor), we decided to upload our current working version.  Unfortunately, we missed noting that this versi</w:t>
       </w:r>
       <w:r>
-        <w:t>two</w:t>
+        <w:rPr>
+          <w:color w:val="000000"/>
+        </w:rPr>
+        <w:t>on was not yet performance-tuned – hence the reviewers were working with a default parameter configuration that was considerably less than optimal</w:t>
       </w:r>
       <w:r>
-        <w:t xml:space="preserve"> reviewer: their inability to reproduce our claimed runtime.  </w:t>
-      </w:r>
-      <w:r>
-        <w:t>This is easy to explain</w:t>
-      </w:r>
-      <w:r>
-        <w:t>: in the rush to get our manuscript out the door for the NAR deadline, we made last minute change to the code</w:t>
-      </w:r>
-      <w:r>
-        <w:t xml:space="preserve"> that introduced a bug</w:t>
-      </w:r>
-      <w:r>
-        <w:t xml:space="preserve"> with a significant impact on runtime</w:t>
-      </w:r>
-      <w:r>
-        <w:t xml:space="preserve">.  We realized this when we were able to reproduce the reviewer’s results with the submitted version, and our own results when we backtracked to an earlier version.  </w:t>
-      </w:r>
-      <w:r>
-        <w:t>The problem has been fixed, all results have been re-generated to reflect the current version, and the reviewers should be able to reproduce them.  We very much appreciate the review’s leeway on this (and their willingness to further consider the manuscript).</w:t>
+        <w:rPr>
+          <w:color w:val="000000"/>
+        </w:rPr>
+        <w:t>.  The problem has been fixed, all results have been re-generated to reflect the current version, and the reviewers should be able to reproduce our results.  We apologize for this oversight. We very much appreciate the opportunity to resolve this issue and the willingness of the reviewers' to further consider the manuscript.</w:t>
       </w:r>
     </w:p>
     <w:p>
@@ -106,23 +102,45 @@
               <w:rPr>
                 <w:color w:val="000000"/>
               </w:rPr>
-              <w:t>I suggest to authors the use of MetaSim tool.</w:t>
-            </w:r>
-          </w:p>
-          <w:p/>
-        </w:tc>
-      </w:tr>
-      <w:tr>
-        <w:tc>
-          <w:tcPr>
-            <w:tcW w:w="5000" w:type="pct"/>
-          </w:tcPr>
-          <w:p>
-            <w:r>
-              <w:rPr>
-                <w:b/>
-              </w:rPr>
-              <w:t>Respose:</w:t>
+              <w:t xml:space="preserve">I suggest to authors the use of </w:t>
+            </w:r>
+            <w:proofErr w:type="spellStart"/>
+            <w:r>
+              <w:rPr>
+                <w:color w:val="000000"/>
+              </w:rPr>
+              <w:t>MetaSim</w:t>
+            </w:r>
+            <w:proofErr w:type="spellEnd"/>
+            <w:r>
+              <w:rPr>
+                <w:color w:val="000000"/>
+              </w:rPr>
+              <w:t xml:space="preserve"> tool.</w:t>
+            </w:r>
+          </w:p>
+          <w:p/>
+        </w:tc>
+      </w:tr>
+      <w:tr>
+        <w:tc>
+          <w:tcPr>
+            <w:tcW w:w="5000" w:type="pct"/>
+          </w:tcPr>
+          <w:p>
+            <w:proofErr w:type="spellStart"/>
+            <w:r>
+              <w:rPr>
+                <w:b/>
+              </w:rPr>
+              <w:t>Respose</w:t>
+            </w:r>
+            <w:proofErr w:type="spellEnd"/>
+            <w:r>
+              <w:rPr>
+                <w:b/>
+              </w:rPr>
+              <w:t>:</w:t>
             </w:r>
             <w:r>
               <w:rPr>
@@ -131,7 +149,15 @@
               <w:t xml:space="preserve"> </w:t>
             </w:r>
             <w:r>
-              <w:t xml:space="preserve">We were not aware of this tool, and appreciate the pointer.  We have used MetaSim for an extensive set of tests, adding the relevant to discussion to both the </w:t>
+              <w:t xml:space="preserve">We were not aware of this tool, and appreciate the pointer.  We have used </w:t>
+            </w:r>
+            <w:proofErr w:type="spellStart"/>
+            <w:r>
+              <w:t>MetaSim</w:t>
+            </w:r>
+            <w:proofErr w:type="spellEnd"/>
+            <w:r>
+              <w:t xml:space="preserve"> for an extensive set of tests, adding the relevant to discussion to both the </w:t>
             </w:r>
             <w:r>
               <w:t>manuscript and supplementary discussion, as appropriate.</w:t>
@@ -260,7 +286,11 @@
             <w:r>
               <w:t xml:space="preserve">: </w:t>
             </w:r>
-          </w:p>
+            <w:r>
+              <w:t xml:space="preserve">The runtimes for PEACE and Cap3 are reported in Figures XXXX and Tables YYYY for purposes of comparisons.  We do not report Cap3 runtimes because any comparison is inappropriate: while we use Cap3 as a clustering tool in this study, it is in face performing assembly as well.  Because the two stages are integrated, runtimes cannot be separated – hence the runtime will naturally be significantly greater than that of the other tools.  As such, any comparison would be inherently unfair to Cap3 and essentially meaningless.  </w:t>
+            </w:r>
+          </w:p>
+          <w:p/>
         </w:tc>
       </w:tr>
       <w:tr>
@@ -279,6 +309,7 @@
               <w:t xml:space="preserve">: </w:t>
             </w:r>
           </w:p>
+          <w:p/>
         </w:tc>
       </w:tr>
       <w:tr>
@@ -292,33 +323,21 @@
                 <w:tab w:val="left" w:pos="2813"/>
               </w:tabs>
               <w:rPr>
-                <w:color w:val="0000FF"/>
-              </w:rPr>
-            </w:pPr>
-            <w:r>
-              <w:rPr>
-                <w:b/>
-                <w:color w:val="0000FF"/>
-              </w:rPr>
-              <w:t>Status</w:t>
-            </w:r>
-            <w:r>
-              <w:rPr>
-                <w:color w:val="0000FF"/>
-              </w:rPr>
-              <w:t xml:space="preserve">: </w:t>
-            </w:r>
-            <w:r>
-              <w:rPr>
-                <w:color w:val="0000FF"/>
-              </w:rPr>
-              <w:t>Done</w:t>
-            </w:r>
-            <w:r>
-              <w:rPr>
-                <w:color w:val="0000FF"/>
-              </w:rPr>
-              <w:tab/>
+                <w:color w:val="FF0000"/>
+              </w:rPr>
+            </w:pPr>
+            <w:r>
+              <w:rPr>
+                <w:b/>
+                <w:color w:val="FF0000"/>
+              </w:rPr>
+              <w:t xml:space="preserve">Status: </w:t>
+            </w:r>
+            <w:r>
+              <w:rPr>
+                <w:color w:val="FF0000"/>
+              </w:rPr>
+              <w:t>Unfinished</w:t>
             </w:r>
           </w:p>
         </w:tc>
@@ -343,7 +362,7 @@
           <w:p>
             <w:pPr>
               <w:rPr>
-                <w:b/>
+                <w:color w:val="000000"/>
               </w:rPr>
             </w:pPr>
             <w:r>
@@ -356,8 +375,57 @@
               <w:rPr>
                 <w:color w:val="000000"/>
               </w:rPr>
-              <w:t>I tested PEACE on a human dataset downloaded from the Easycluster web page, a program cited in the manuscript. Such database contains 111 well-defined clusters. Using PEACE with default parameters I was able to recover only 67 clusters. It suggests that type 2 error may be high. For this reason I think that authors should take into account also type 2 error other than the type 1 and sensitivity. A summary table may be useful in the main manuscript.</w:t>
-            </w:r>
+              <w:t xml:space="preserve">I tested PEACE on a human dataset downloaded from the </w:t>
+            </w:r>
+            <w:proofErr w:type="spellStart"/>
+            <w:r>
+              <w:rPr>
+                <w:color w:val="000000"/>
+              </w:rPr>
+              <w:t>Easycluster</w:t>
+            </w:r>
+            <w:proofErr w:type="spellEnd"/>
+            <w:r>
+              <w:rPr>
+                <w:color w:val="000000"/>
+              </w:rPr>
+              <w:t xml:space="preserve"> web page, a program cited in the manuscript. Such database contains 111 well-defined clusters. Using PEACE with default parameters I was able to recover only 67 clusters. It suggests that type 2 </w:t>
+            </w:r>
+            <w:proofErr w:type="gramStart"/>
+            <w:r>
+              <w:rPr>
+                <w:color w:val="000000"/>
+              </w:rPr>
+              <w:t>error</w:t>
+            </w:r>
+            <w:proofErr w:type="gramEnd"/>
+            <w:r>
+              <w:rPr>
+                <w:color w:val="000000"/>
+              </w:rPr>
+              <w:t xml:space="preserve"> may be high. For this reason I think that authors should take into account also type 2 </w:t>
+            </w:r>
+            <w:proofErr w:type="gramStart"/>
+            <w:r>
+              <w:rPr>
+                <w:color w:val="000000"/>
+              </w:rPr>
+              <w:t>error</w:t>
+            </w:r>
+            <w:proofErr w:type="gramEnd"/>
+            <w:r>
+              <w:rPr>
+                <w:color w:val="000000"/>
+              </w:rPr>
+              <w:t xml:space="preserve"> other than the type 1 and sensitivity. A summary table may be useful in the main manuscript.</w:t>
+            </w:r>
+          </w:p>
+          <w:p>
+            <w:pPr>
+              <w:rPr>
+                <w:b/>
+              </w:rPr>
+            </w:pPr>
           </w:p>
         </w:tc>
       </w:tr>
@@ -375,6 +443,9 @@
             </w:r>
             <w:r>
               <w:t>:</w:t>
+            </w:r>
+            <w:r>
+              <w:t xml:space="preserve"> </w:t>
             </w:r>
           </w:p>
           <w:p/>
@@ -460,7 +531,35 @@
               <w:rPr>
                 <w:color w:val="000000"/>
               </w:rPr>
-              <w:t>During the testing I found that PEACE took more than 20 min. to process about 20,000 human ESTs. On the same machine, wcd took less than 5 min. However, improved performances were registered running PEACE on a cluster.</w:t>
+              <w:t xml:space="preserve">During the testing I found that PEACE took more than 20 min. to process about 20,000 human </w:t>
+            </w:r>
+            <w:proofErr w:type="spellStart"/>
+            <w:r>
+              <w:rPr>
+                <w:color w:val="000000"/>
+              </w:rPr>
+              <w:t>ESTs</w:t>
+            </w:r>
+            <w:proofErr w:type="spellEnd"/>
+            <w:r>
+              <w:rPr>
+                <w:color w:val="000000"/>
+              </w:rPr>
+              <w:t xml:space="preserve">. On the same machine, </w:t>
+            </w:r>
+            <w:proofErr w:type="spellStart"/>
+            <w:r>
+              <w:rPr>
+                <w:color w:val="000000"/>
+              </w:rPr>
+              <w:t>wcd</w:t>
+            </w:r>
+            <w:proofErr w:type="spellEnd"/>
+            <w:r>
+              <w:rPr>
+                <w:color w:val="000000"/>
+              </w:rPr>
+              <w:t xml:space="preserve"> took less than 5 min. However, improved performances were registered running PEACE on a cluster.</w:t>
             </w:r>
           </w:p>
           <w:p/>
@@ -482,7 +581,15 @@
               <w:t xml:space="preserve">: This would be a direct effect of the bug </w:t>
             </w:r>
             <w:r>
-              <w:t xml:space="preserve">introduced before submission, as discussed at the beginning of this document.  We fully acknowledge that any clustering tool requiring 20 minutes to cluster 20K ESTs would be worse than useless, and again </w:t>
+              <w:t xml:space="preserve">introduced before submission, as discussed at the beginning of this document.  We fully acknowledge that any clustering tool requiring 20 minutes to cluster 20K </w:t>
+            </w:r>
+            <w:proofErr w:type="spellStart"/>
+            <w:r>
+              <w:t>ESTs</w:t>
+            </w:r>
+            <w:proofErr w:type="spellEnd"/>
+            <w:r>
+              <w:t xml:space="preserve"> would be worse than useless, and again </w:t>
             </w:r>
             <w:r>
               <w:t>thank</w:t>
@@ -582,7 +689,21 @@
               <w:rPr>
                 <w:color w:val="000000"/>
               </w:rPr>
-              <w:t>Regarding real data I have several doubts about their reliability. In case of mouse dataset I directly found incorrect relationships between genes and ESTs. This could limit the evaluation step.</w:t>
+              <w:t xml:space="preserve">Regarding real data I have several doubts about their reliability. In case of mouse dataset I directly found incorrect relationships between genes and </w:t>
+            </w:r>
+            <w:proofErr w:type="spellStart"/>
+            <w:r>
+              <w:rPr>
+                <w:color w:val="000000"/>
+              </w:rPr>
+              <w:t>ESTs</w:t>
+            </w:r>
+            <w:proofErr w:type="spellEnd"/>
+            <w:r>
+              <w:rPr>
+                <w:color w:val="000000"/>
+              </w:rPr>
+              <w:t>. This could limit the evaluation step.</w:t>
             </w:r>
           </w:p>
           <w:p/>
@@ -601,13 +722,29 @@
               <w:t>Response</w:t>
             </w:r>
             <w:r>
-              <w:t xml:space="preserve">: We are not quite sure how to interpret this statement.  Most major bioinformatics tools have a heuristic aspect: BLAST, GenScan, Hummer and almost all other major tools have some sacrifice of result quality in favor of speed: the size of the data sets make this unavoidable.  The clustering problem is no different: it is impossible to perform a large clustering job in a reasonable amount of time, requiring that WCD, Cap3 and very other tool accept some errors in order to achieve a usable execution time.  We make no secret of the fact that there will be some errors in the clustering, but provide evidence that our solution quality is at least on part with other tools. </w:t>
-            </w:r>
-          </w:p>
-          <w:p/>
-          <w:p>
-            <w:r>
-              <w:t>Without knowing more specifics of the reviewers complaints, we are unable to further address this issue.  Nor are we clear what the reviewer means</w:t>
+              <w:t xml:space="preserve">: We are not quite sure how to interpret this statement.  Most major bioinformatics tools have a heuristic aspect: BLAST, </w:t>
+            </w:r>
+            <w:proofErr w:type="spellStart"/>
+            <w:r>
+              <w:t>GenScan</w:t>
+            </w:r>
+            <w:proofErr w:type="spellEnd"/>
+            <w:r>
+              <w:t xml:space="preserve">, Hummer and almost all other major tools have some sacrifice of result quality in favor of speed: the size of the data sets make this unavoidable.  The clustering problem is no different: it is impossible to perform a large clustering job in a reasonable amount of time, requiring that WCD, Cap3 and very other tool accept some errors in order to achieve a usable execution time.  We make no secret of the fact that there will be some errors in the clustering, but provide evidence that our solution quality is at least on part with other tools. </w:t>
+            </w:r>
+          </w:p>
+          <w:p/>
+          <w:p>
+            <w:r>
+              <w:t xml:space="preserve">Without knowing more specifics of the </w:t>
+            </w:r>
+            <w:proofErr w:type="gramStart"/>
+            <w:r>
+              <w:t>reviewers</w:t>
+            </w:r>
+            <w:proofErr w:type="gramEnd"/>
+            <w:r>
+              <w:t xml:space="preserve"> complaints, we are unable to further address this issue.  Nor are we clear what the reviewer means</w:t>
             </w:r>
             <w:r>
               <w:t xml:space="preserve"> in his concern that this “could limit the evaluation step”.</w:t>
@@ -700,7 +837,21 @@
               <w:rPr>
                 <w:color w:val="000000"/>
               </w:rPr>
-              <w:t>: In order to reliably assess the performance of PEACE on real data, I suggest the use of ad hoc benchmarks in which the gene-to-est relationship is well known. Genome browsers such as UCSC could be very useful.</w:t>
+              <w:t>: In order to reliably assess the performance of PEACE on real data, I suggest the use of ad hoc benchmarks in which the gene-to-</w:t>
+            </w:r>
+            <w:proofErr w:type="spellStart"/>
+            <w:r>
+              <w:rPr>
+                <w:color w:val="000000"/>
+              </w:rPr>
+              <w:t>est</w:t>
+            </w:r>
+            <w:proofErr w:type="spellEnd"/>
+            <w:r>
+              <w:rPr>
+                <w:color w:val="000000"/>
+              </w:rPr>
+              <w:t xml:space="preserve"> relationship is well known. Genome browsers such as UCSC could be very useful.</w:t>
             </w:r>
           </w:p>
         </w:tc>
@@ -814,12 +965,21 @@
                 <w:color w:val="000000"/>
               </w:rPr>
             </w:pPr>
-            <w:r>
-              <w:rPr>
-                <w:rFonts w:eastAsiaTheme="minorEastAsia"/>
-                <w:color w:val="000000"/>
-              </w:rPr>
-              <w:t>in the “choose workspace” window replace “This is directory is called…” with “This directory is called…”</w:t>
+            <w:proofErr w:type="gramStart"/>
+            <w:r>
+              <w:rPr>
+                <w:rFonts w:eastAsiaTheme="minorEastAsia"/>
+                <w:color w:val="000000"/>
+              </w:rPr>
+              <w:t>in</w:t>
+            </w:r>
+            <w:proofErr w:type="gramEnd"/>
+            <w:r>
+              <w:rPr>
+                <w:rFonts w:eastAsiaTheme="minorEastAsia"/>
+                <w:color w:val="000000"/>
+              </w:rPr>
+              <w:t xml:space="preserve"> the “choose workspace” window replace “This is directory is called…” with “This directory is called…”</w:t>
             </w:r>
           </w:p>
           <w:p>
@@ -834,12 +994,53 @@
                 <w:color w:val="000000"/>
               </w:rPr>
             </w:pPr>
-            <w:r>
-              <w:rPr>
-                <w:rFonts w:eastAsiaTheme="minorEastAsia"/>
-                <w:color w:val="000000"/>
-              </w:rPr>
-              <w:t>in the alert of the “clustering Setup” window replace “ESTs more making more clusters” with “ESTs making more clusters” (if I correctly understood the meaning of the sentence)</w:t>
+            <w:proofErr w:type="gramStart"/>
+            <w:r>
+              <w:rPr>
+                <w:rFonts w:eastAsiaTheme="minorEastAsia"/>
+                <w:color w:val="000000"/>
+              </w:rPr>
+              <w:t>in</w:t>
+            </w:r>
+            <w:proofErr w:type="gramEnd"/>
+            <w:r>
+              <w:rPr>
+                <w:rFonts w:eastAsiaTheme="minorEastAsia"/>
+                <w:color w:val="000000"/>
+              </w:rPr>
+              <w:t xml:space="preserve"> the alert of the “clustering Setup” window replace “</w:t>
+            </w:r>
+            <w:proofErr w:type="spellStart"/>
+            <w:r>
+              <w:rPr>
+                <w:rFonts w:eastAsiaTheme="minorEastAsia"/>
+                <w:color w:val="000000"/>
+              </w:rPr>
+              <w:t>ESTs</w:t>
+            </w:r>
+            <w:proofErr w:type="spellEnd"/>
+            <w:r>
+              <w:rPr>
+                <w:rFonts w:eastAsiaTheme="minorEastAsia"/>
+                <w:color w:val="000000"/>
+              </w:rPr>
+              <w:t xml:space="preserve"> more making more clusters” with “</w:t>
+            </w:r>
+            <w:proofErr w:type="spellStart"/>
+            <w:r>
+              <w:rPr>
+                <w:rFonts w:eastAsiaTheme="minorEastAsia"/>
+                <w:color w:val="000000"/>
+              </w:rPr>
+              <w:t>ESTs</w:t>
+            </w:r>
+            <w:proofErr w:type="spellEnd"/>
+            <w:r>
+              <w:rPr>
+                <w:rFonts w:eastAsiaTheme="minorEastAsia"/>
+                <w:color w:val="000000"/>
+              </w:rPr>
+              <w:t xml:space="preserve"> making more clusters” (if I correctly understood the meaning of the sentence)</w:t>
             </w:r>
           </w:p>
           <w:p>
@@ -914,8 +1115,16 @@
               <w:rPr>
                 <w:color w:val="FF6600"/>
               </w:rPr>
-              <w:t>: Needs Varification</w:t>
-            </w:r>
+              <w:t xml:space="preserve">: Needs </w:t>
+            </w:r>
+            <w:proofErr w:type="spellStart"/>
+            <w:r>
+              <w:rPr>
+                <w:color w:val="FF6600"/>
+              </w:rPr>
+              <w:t>Varification</w:t>
+            </w:r>
+            <w:proofErr w:type="spellEnd"/>
             <w:r>
               <w:rPr>
                 <w:color w:val="FF6600"/>
@@ -1009,7 +1218,20 @@
               </w:r>
             </w:hyperlink>
             <w:r>
-              <w:t xml:space="preserve">).  This format is for tracking sequence annotations.  We have no sequences to annotate; our output is a cluster of ESTs which correspond to an </w:t>
+              <w:t xml:space="preserve">).  This format is for tracking sequence annotations.  We have no sequences to annotate; our output is a cluster of </w:t>
+            </w:r>
+            <w:proofErr w:type="spellStart"/>
+            <w:proofErr w:type="gramStart"/>
+            <w:r>
+              <w:t>ESTs</w:t>
+            </w:r>
+            <w:proofErr w:type="spellEnd"/>
+            <w:r>
+              <w:t xml:space="preserve"> which correspond</w:t>
+            </w:r>
+            <w:proofErr w:type="gramEnd"/>
+            <w:r>
+              <w:t xml:space="preserve"> to an </w:t>
             </w:r>
             <w:r>
               <w:t>unknown</w:t>
@@ -1018,7 +1240,15 @@
               <w:t xml:space="preserve"> transcript.</w:t>
             </w:r>
             <w:r>
-              <w:t xml:space="preserve">  Without having the reference transcript on which we could describe the features (presumably the GFFs), we are not sure how to make use of this format</w:t>
+              <w:t xml:space="preserve">  Without having the reference transcript on which we could describe the features (presumably the </w:t>
+            </w:r>
+            <w:proofErr w:type="spellStart"/>
+            <w:r>
+              <w:t>GFFs</w:t>
+            </w:r>
+            <w:proofErr w:type="spellEnd"/>
+            <w:r>
+              <w:t>), we are not sure how to make use of this format</w:t>
             </w:r>
             <w:r>
               <w:t>.</w:t>
@@ -1123,7 +1353,21 @@
               <w:rPr>
                 <w:color w:val="000000"/>
               </w:rPr>
-              <w:t>PEACE has been developed for clustering and assembly but running the program I was not able to assemble ESTs for each detected cluster.</w:t>
+              <w:t xml:space="preserve">PEACE has been developed for clustering and assembly but running the program I was not able to assemble </w:t>
+            </w:r>
+            <w:proofErr w:type="spellStart"/>
+            <w:r>
+              <w:rPr>
+                <w:color w:val="000000"/>
+              </w:rPr>
+              <w:t>ESTs</w:t>
+            </w:r>
+            <w:proofErr w:type="spellEnd"/>
+            <w:r>
+              <w:rPr>
+                <w:color w:val="000000"/>
+              </w:rPr>
+              <w:t xml:space="preserve"> for each detected cluster.</w:t>
             </w:r>
           </w:p>
           <w:p/>
@@ -1142,7 +1386,15 @@
               <w:t>Comment</w:t>
             </w:r>
             <w:r>
-              <w:t xml:space="preserve">: As is stated in the manuscript (see ???), PEACE is a clustering tool – it does not intended to perform assembly and has no capacity to do so.  We merely claim that </w:t>
+              <w:t>: As is stated in the manuscript (</w:t>
+            </w:r>
+            <w:proofErr w:type="gramStart"/>
+            <w:r>
+              <w:t>see ?</w:t>
+            </w:r>
+            <w:proofErr w:type="gramEnd"/>
+            <w:r>
+              <w:t xml:space="preserve">??), PEACE is a clustering tool – it does not intended to perform assembly and has no capacity to do so.  We merely claim that </w:t>
             </w:r>
             <w:r>
               <w:t>it can pick</w:t>
@@ -1151,7 +1403,15 @@
               <w:t xml:space="preserve"> </w:t>
             </w:r>
             <w:r>
-              <w:t xml:space="preserve">out those ESTs associated with a given cluster in preparation for assembly.  The </w:t>
+              <w:t xml:space="preserve">out those </w:t>
+            </w:r>
+            <w:proofErr w:type="spellStart"/>
+            <w:r>
+              <w:t>ESTs</w:t>
+            </w:r>
+            <w:proofErr w:type="spellEnd"/>
+            <w:r>
+              <w:t xml:space="preserve"> associated with a given cluster in preparation for assembly.  The </w:t>
             </w:r>
             <w:r>
               <w:t>expectation</w:t>
@@ -1411,7 +1671,39 @@
                 <w:rFonts w:eastAsiaTheme="minorEastAsia"/>
                 <w:color w:val="000000"/>
               </w:rPr>
-              <w:t>on the ﬁrst server I tried, not sure why – pretty standard Linux Ubuntu Karmic Koala</w:t>
+              <w:t xml:space="preserve">on the </w:t>
+            </w:r>
+            <w:proofErr w:type="spellStart"/>
+            <w:r>
+              <w:rPr>
+                <w:rFonts w:eastAsiaTheme="minorEastAsia"/>
+                <w:color w:val="000000"/>
+              </w:rPr>
+              <w:t>ﬁrst</w:t>
+            </w:r>
+            <w:proofErr w:type="spellEnd"/>
+            <w:r>
+              <w:rPr>
+                <w:rFonts w:eastAsiaTheme="minorEastAsia"/>
+                <w:color w:val="000000"/>
+              </w:rPr>
+              <w:t xml:space="preserve"> server I tried, not sure why – pretty standard Linux </w:t>
+            </w:r>
+            <w:proofErr w:type="spellStart"/>
+            <w:r>
+              <w:rPr>
+                <w:rFonts w:eastAsiaTheme="minorEastAsia"/>
+                <w:color w:val="000000"/>
+              </w:rPr>
+              <w:t>Ubuntu</w:t>
+            </w:r>
+            <w:proofErr w:type="spellEnd"/>
+            <w:r>
+              <w:rPr>
+                <w:rFonts w:eastAsiaTheme="minorEastAsia"/>
+                <w:color w:val="000000"/>
+              </w:rPr>
+              <w:t xml:space="preserve"> Karmic Koala</w:t>
             </w:r>
             <w:r>
               <w:rPr>
@@ -1425,7 +1717,23 @@
                 <w:rFonts w:eastAsiaTheme="minorEastAsia"/>
                 <w:color w:val="000000"/>
               </w:rPr>
-              <w:t>trying both the packed openmpi available and my own manually installed. I attach a log for</w:t>
+              <w:t xml:space="preserve">trying both the packed </w:t>
+            </w:r>
+            <w:proofErr w:type="spellStart"/>
+            <w:r>
+              <w:rPr>
+                <w:rFonts w:eastAsiaTheme="minorEastAsia"/>
+                <w:color w:val="000000"/>
+              </w:rPr>
+              <w:t>openmpi</w:t>
+            </w:r>
+            <w:proofErr w:type="spellEnd"/>
+            <w:r>
+              <w:rPr>
+                <w:rFonts w:eastAsiaTheme="minorEastAsia"/>
+                <w:color w:val="000000"/>
+              </w:rPr>
+              <w:t xml:space="preserve"> available and my own manually installed. I attach a log for</w:t>
             </w:r>
             <w:r>
               <w:rPr>
@@ -1605,17 +1913,24 @@
               <w:t xml:space="preserve">: In the original submission, or data sets were a combination of those available by your groups and certain sets currently under study in the lab of Dr. Liang.  However, analysis of </w:t>
             </w:r>
             <w:r>
-              <w:t>Dr. Liangs</w:t>
-            </w:r>
+              <w:t xml:space="preserve">Dr. </w:t>
+            </w:r>
+            <w:proofErr w:type="spellStart"/>
+            <w:r>
+              <w:t>Liangs</w:t>
+            </w:r>
+            <w:proofErr w:type="spellEnd"/>
             <w:r>
               <w:t xml:space="preserve"> sets required the use of the </w:t>
             </w:r>
+            <w:proofErr w:type="spellStart"/>
             <w:r>
               <w:rPr>
                 <w:b/>
               </w:rPr>
               <w:t>gmap</w:t>
             </w:r>
+            <w:proofErr w:type="spellEnd"/>
             <w:r>
               <w:t xml:space="preserve"> tool, which was objected to by Reviewe</w:t>
             </w:r>
@@ -1632,8 +1947,13 @@
               <w:t>benchmark sets ob</w:t>
             </w:r>
             <w:r>
-              <w:t>tained from both your site and the EasyCluster</w:t>
-            </w:r>
+              <w:t xml:space="preserve">tained from both your site and the </w:t>
+            </w:r>
+            <w:proofErr w:type="spellStart"/>
+            <w:r>
+              <w:t>EasyCluster</w:t>
+            </w:r>
+            <w:proofErr w:type="spellEnd"/>
             <w:r>
               <w:t xml:space="preserve">. </w:t>
             </w:r>
@@ -1659,7 +1979,15 @@
               <w:t>igin</w:t>
             </w:r>
             <w:r>
-              <w:t xml:space="preserve">al chlamy dataset was available on our site (though we have since removed it).  </w:t>
+              <w:t xml:space="preserve">al </w:t>
+            </w:r>
+            <w:proofErr w:type="spellStart"/>
+            <w:r>
+              <w:t>chlamy</w:t>
+            </w:r>
+            <w:proofErr w:type="spellEnd"/>
+            <w:r>
+              <w:t xml:space="preserve"> dataset was available on our site (though we have since removed it).  </w:t>
             </w:r>
             <w:r>
               <w:t xml:space="preserve"> If needed we can make our own Arabidopsis data available, but it is no longer relevant to the paper.</w:t>
@@ -1777,35 +2105,60 @@
                 <w:color w:val="000000"/>
               </w:rPr>
             </w:pPr>
-            <w:r>
-              <w:rPr>
-                <w:rFonts w:eastAsiaTheme="minorEastAsia"/>
-                <w:color w:val="000000"/>
-              </w:rPr>
-              <w:t>picking. Obviously you have to compress in the abstract but you still need to be fair in assessment.</w:t>
-            </w:r>
-          </w:p>
-          <w:p>
-            <w:pPr>
-              <w:rPr>
-                <w:rFonts w:eastAsiaTheme="minorEastAsia"/>
-                <w:color w:val="000000"/>
-              </w:rPr>
-            </w:pPr>
-          </w:p>
-          <w:p>
-            <w:pPr>
-              <w:rPr>
-                <w:rFonts w:eastAsiaTheme="minorEastAsia"/>
-                <w:color w:val="000000"/>
-              </w:rPr>
-            </w:pPr>
-            <w:r>
-              <w:rPr>
-                <w:rFonts w:eastAsiaTheme="minorEastAsia"/>
-                <w:color w:val="000000"/>
-              </w:rPr>
-              <w:t>While I do think the number of experiments are sufficient here, there is a lot of subtlety in</w:t>
+            <w:proofErr w:type="gramStart"/>
+            <w:r>
+              <w:rPr>
+                <w:rFonts w:eastAsiaTheme="minorEastAsia"/>
+                <w:color w:val="000000"/>
+              </w:rPr>
+              <w:t>picking</w:t>
+            </w:r>
+            <w:proofErr w:type="gramEnd"/>
+            <w:r>
+              <w:rPr>
+                <w:rFonts w:eastAsiaTheme="minorEastAsia"/>
+                <w:color w:val="000000"/>
+              </w:rPr>
+              <w:t>. Obviously you have to compress in the abstract but you still need to be fair in assessment.</w:t>
+            </w:r>
+          </w:p>
+          <w:p>
+            <w:pPr>
+              <w:rPr>
+                <w:rFonts w:eastAsiaTheme="minorEastAsia"/>
+                <w:color w:val="000000"/>
+              </w:rPr>
+            </w:pPr>
+          </w:p>
+          <w:p>
+            <w:pPr>
+              <w:rPr>
+                <w:rFonts w:eastAsiaTheme="minorEastAsia"/>
+                <w:color w:val="000000"/>
+              </w:rPr>
+            </w:pPr>
+            <w:r>
+              <w:rPr>
+                <w:rFonts w:eastAsiaTheme="minorEastAsia"/>
+                <w:color w:val="000000"/>
+              </w:rPr>
+              <w:t xml:space="preserve">While I do think the </w:t>
+            </w:r>
+            <w:proofErr w:type="gramStart"/>
+            <w:r>
+              <w:rPr>
+                <w:rFonts w:eastAsiaTheme="minorEastAsia"/>
+                <w:color w:val="000000"/>
+              </w:rPr>
+              <w:t>number of experiments are</w:t>
+            </w:r>
+            <w:proofErr w:type="gramEnd"/>
+            <w:r>
+              <w:rPr>
+                <w:rFonts w:eastAsiaTheme="minorEastAsia"/>
+                <w:color w:val="000000"/>
+              </w:rPr>
+              <w:t xml:space="preserve"> sufficient here, there is a lot of subtlety in</w:t>
             </w:r>
             <w:r>
               <w:rPr>
@@ -1819,8 +2172,17 @@
                 <w:rFonts w:eastAsiaTheme="minorEastAsia"/>
                 <w:color w:val="000000"/>
               </w:rPr>
-              <w:t>both performance and quality assessment. You seem to pick in your comparison with wcd</w:t>
-            </w:r>
+              <w:t xml:space="preserve">both performance and quality assessment. You seem to pick in your comparison with </w:t>
+            </w:r>
+            <w:proofErr w:type="spellStart"/>
+            <w:r>
+              <w:rPr>
+                <w:rFonts w:eastAsiaTheme="minorEastAsia"/>
+                <w:color w:val="000000"/>
+              </w:rPr>
+              <w:t>wcd</w:t>
+            </w:r>
+            <w:proofErr w:type="spellEnd"/>
             <w:r>
               <w:rPr>
                 <w:rFonts w:eastAsiaTheme="minorEastAsia"/>
@@ -1847,7 +2209,23 @@
                 <w:rFonts w:eastAsiaTheme="minorEastAsia"/>
                 <w:color w:val="000000"/>
               </w:rPr>
-              <w:t>pick one of the simulated parameters which gives you very good results. On real data you</w:t>
+              <w:t xml:space="preserve">pick one of the simulated </w:t>
+            </w:r>
+            <w:proofErr w:type="gramStart"/>
+            <w:r>
+              <w:rPr>
+                <w:rFonts w:eastAsiaTheme="minorEastAsia"/>
+                <w:color w:val="000000"/>
+              </w:rPr>
+              <w:t>parameters which</w:t>
+            </w:r>
+            <w:proofErr w:type="gramEnd"/>
+            <w:r>
+              <w:rPr>
+                <w:rFonts w:eastAsiaTheme="minorEastAsia"/>
+                <w:color w:val="000000"/>
+              </w:rPr>
+              <w:t xml:space="preserve"> gives you very good results. On real data you</w:t>
             </w:r>
             <w:r>
               <w:rPr>
@@ -1861,22 +2239,81 @@
                 <w:rFonts w:eastAsiaTheme="minorEastAsia"/>
                 <w:color w:val="000000"/>
               </w:rPr>
-              <w:t>report, the quality (sensitivity) difference is not big (0.958 vs 0.94, 0.936 and 0.932 – with</w:t>
-            </w:r>
-          </w:p>
-          <w:p>
-            <w:pPr>
-              <w:rPr>
-                <w:rFonts w:eastAsiaTheme="minorEastAsia"/>
-                <w:color w:val="000000"/>
-              </w:rPr>
-            </w:pPr>
-            <w:r>
-              <w:rPr>
-                <w:rFonts w:eastAsiaTheme="minorEastAsia"/>
-                <w:color w:val="000000"/>
-              </w:rPr>
-              <w:t>wcd having better Jaccard indices). I don’t think that this justiﬁes as a headline result a</w:t>
+              <w:t xml:space="preserve">report, the quality (sensitivity) difference is not big (0.958 </w:t>
+            </w:r>
+            <w:proofErr w:type="spellStart"/>
+            <w:r>
+              <w:rPr>
+                <w:rFonts w:eastAsiaTheme="minorEastAsia"/>
+                <w:color w:val="000000"/>
+              </w:rPr>
+              <w:t>vs</w:t>
+            </w:r>
+            <w:proofErr w:type="spellEnd"/>
+            <w:r>
+              <w:rPr>
+                <w:rFonts w:eastAsiaTheme="minorEastAsia"/>
+                <w:color w:val="000000"/>
+              </w:rPr>
+              <w:t xml:space="preserve"> 0.94, 0.936 and 0.932 – with</w:t>
+            </w:r>
+          </w:p>
+          <w:p>
+            <w:pPr>
+              <w:rPr>
+                <w:rFonts w:eastAsiaTheme="minorEastAsia"/>
+                <w:color w:val="000000"/>
+              </w:rPr>
+            </w:pPr>
+            <w:proofErr w:type="spellStart"/>
+            <w:proofErr w:type="gramStart"/>
+            <w:r>
+              <w:rPr>
+                <w:rFonts w:eastAsiaTheme="minorEastAsia"/>
+                <w:color w:val="000000"/>
+              </w:rPr>
+              <w:t>wcd</w:t>
+            </w:r>
+            <w:proofErr w:type="spellEnd"/>
+            <w:proofErr w:type="gramEnd"/>
+            <w:r>
+              <w:rPr>
+                <w:rFonts w:eastAsiaTheme="minorEastAsia"/>
+                <w:color w:val="000000"/>
+              </w:rPr>
+              <w:t xml:space="preserve"> having better </w:t>
+            </w:r>
+            <w:proofErr w:type="spellStart"/>
+            <w:r>
+              <w:rPr>
+                <w:rFonts w:eastAsiaTheme="minorEastAsia"/>
+                <w:color w:val="000000"/>
+              </w:rPr>
+              <w:t>Jaccard</w:t>
+            </w:r>
+            <w:proofErr w:type="spellEnd"/>
+            <w:r>
+              <w:rPr>
+                <w:rFonts w:eastAsiaTheme="minorEastAsia"/>
+                <w:color w:val="000000"/>
+              </w:rPr>
+              <w:t xml:space="preserve"> indices). I don’t think that this </w:t>
+            </w:r>
+            <w:proofErr w:type="spellStart"/>
+            <w:r>
+              <w:rPr>
+                <w:rFonts w:eastAsiaTheme="minorEastAsia"/>
+                <w:color w:val="000000"/>
+              </w:rPr>
+              <w:t>justiﬁes</w:t>
+            </w:r>
+            <w:proofErr w:type="spellEnd"/>
+            <w:r>
+              <w:rPr>
+                <w:rFonts w:eastAsiaTheme="minorEastAsia"/>
+                <w:color w:val="000000"/>
+              </w:rPr>
+              <w:t xml:space="preserve"> as a headline result a</w:t>
             </w:r>
             <w:r>
               <w:rPr>
@@ -1919,7 +2356,15 @@
               <w:t xml:space="preserve">: Upon reflection, we find this to be a very justified comment, and we have modified the manuscripts accordingly.  To be clear: it is our position that </w:t>
             </w:r>
             <w:r>
-              <w:t>PEACE is on-par with WCD, but not necessarily superior.  Each tools has does better than the other under certain metrics (though I suspect this is largely accounted for by difference in parameter settings), and we feel the work is worth publishing in this NAR issue large because of the GUI that (to our knowledge) WCD cannot currently match.  We hope this is now clearer.</w:t>
+              <w:t xml:space="preserve">PEACE is </w:t>
+            </w:r>
+            <w:proofErr w:type="gramStart"/>
+            <w:r>
+              <w:t>on-par</w:t>
+            </w:r>
+            <w:proofErr w:type="gramEnd"/>
+            <w:r>
+              <w:t xml:space="preserve"> with WCD, but not necessarily superior.  Each tools has does better than the other under certain metrics (though I suspect this is largely accounted for by difference in parameter settings), and we feel the work is worth publishing in this NAR issue large because of the GUI that (to our knowledge) WCD cannot currently match.  We hope this is now clearer.</w:t>
             </w:r>
           </w:p>
           <w:p/>
@@ -2055,7 +2500,23 @@
                 <w:rFonts w:eastAsiaTheme="minorEastAsia"/>
                 <w:color w:val="000000"/>
               </w:rPr>
-              <w:t>I presume this is our Aful l or the A686 data set? I cannot see this claim substantiated in</w:t>
+              <w:t xml:space="preserve">I presume this is our </w:t>
+            </w:r>
+            <w:proofErr w:type="spellStart"/>
+            <w:r>
+              <w:rPr>
+                <w:rFonts w:eastAsiaTheme="minorEastAsia"/>
+                <w:color w:val="000000"/>
+              </w:rPr>
+              <w:t>Aful</w:t>
+            </w:r>
+            <w:proofErr w:type="spellEnd"/>
+            <w:r>
+              <w:rPr>
+                <w:rFonts w:eastAsiaTheme="minorEastAsia"/>
+                <w:color w:val="000000"/>
+              </w:rPr>
+              <w:t xml:space="preserve"> l or the A686 data set? I cannot see this claim substantiated in</w:t>
             </w:r>
             <w:r>
               <w:rPr>
@@ -2126,8 +2587,13 @@
               <w:t xml:space="preserve">: First: no, </w:t>
             </w:r>
             <w:r>
-              <w:t>the Arbidopsis</w:t>
-            </w:r>
+              <w:t xml:space="preserve">the </w:t>
+            </w:r>
+            <w:proofErr w:type="spellStart"/>
+            <w:r>
+              <w:t>Arbidopsis</w:t>
+            </w:r>
+            <w:proofErr w:type="spellEnd"/>
             <w:r>
               <w:t xml:space="preserve"> was not a WCD set</w:t>
             </w:r>
@@ -2418,7 +2884,23 @@
                 <w:rFonts w:eastAsiaTheme="minorEastAsia"/>
                 <w:color w:val="000000"/>
               </w:rPr>
-              <w:t>subset of the Arabidopsis data. Could you just double check all names of data sets</w:t>
+              <w:t xml:space="preserve">subset of the Arabidopsis data. Could you just </w:t>
+            </w:r>
+            <w:proofErr w:type="gramStart"/>
+            <w:r>
+              <w:rPr>
+                <w:rFonts w:eastAsiaTheme="minorEastAsia"/>
+                <w:color w:val="000000"/>
+              </w:rPr>
+              <w:t>double check</w:t>
+            </w:r>
+            <w:proofErr w:type="gramEnd"/>
+            <w:r>
+              <w:rPr>
+                <w:rFonts w:eastAsiaTheme="minorEastAsia"/>
+                <w:color w:val="000000"/>
+              </w:rPr>
+              <w:t xml:space="preserve"> all names of data sets</w:t>
             </w:r>
             <w:r>
               <w:rPr>
@@ -2451,7 +2933,15 @@
               <w:t>Response</w:t>
             </w:r>
             <w:r>
-              <w:t>: (blush) Thank you.  We at some point confused the WCD Mouse and Arabidopsis sets.  All sets have been doube-checked.</w:t>
+              <w:t xml:space="preserve">: (blush) Thank you.  We at some point confused the WCD Mouse and Arabidopsis sets.  All sets have been </w:t>
+            </w:r>
+            <w:proofErr w:type="spellStart"/>
+            <w:r>
+              <w:t>doube</w:t>
+            </w:r>
+            <w:proofErr w:type="spellEnd"/>
+            <w:r>
+              <w:t>-checked.</w:t>
             </w:r>
           </w:p>
           <w:p/>
@@ -2584,7 +3074,23 @@
                 <w:rFonts w:eastAsiaTheme="minorEastAsia"/>
                 <w:color w:val="000000"/>
               </w:rPr>
-              <w:t>the table of contents are not correct. (e.g., the non-graphical mode is claimed to be at page</w:t>
+              <w:t>the table of contents are not correct. (</w:t>
+            </w:r>
+            <w:proofErr w:type="gramStart"/>
+            <w:r>
+              <w:rPr>
+                <w:rFonts w:eastAsiaTheme="minorEastAsia"/>
+                <w:color w:val="000000"/>
+              </w:rPr>
+              <w:t>e</w:t>
+            </w:r>
+            <w:proofErr w:type="gramEnd"/>
+            <w:r>
+              <w:rPr>
+                <w:rFonts w:eastAsiaTheme="minorEastAsia"/>
+                <w:color w:val="000000"/>
+              </w:rPr>
+              <w:t>.g., the non-graphical mode is claimed to be at page</w:t>
             </w:r>
             <w:r>
               <w:rPr>
@@ -2638,8 +3144,13 @@
               <w:t>Comment</w:t>
             </w:r>
             <w:r>
-              <w:t>: Thank you for catching this..</w:t>
-            </w:r>
+              <w:t>: Thank you for catching this</w:t>
+            </w:r>
+            <w:proofErr w:type="gramStart"/>
+            <w:r>
+              <w:t>..</w:t>
+            </w:r>
+            <w:proofErr w:type="gramEnd"/>
           </w:p>
           <w:p/>
         </w:tc>
@@ -2694,8 +3205,16 @@
               <w:rPr>
                 <w:color w:val="FF6600"/>
               </w:rPr>
-              <w:t>Needs Varification</w:t>
-            </w:r>
+              <w:t xml:space="preserve">Needs </w:t>
+            </w:r>
+            <w:proofErr w:type="spellStart"/>
+            <w:r>
+              <w:rPr>
+                <w:color w:val="FF6600"/>
+              </w:rPr>
+              <w:t>Varification</w:t>
+            </w:r>
+            <w:proofErr w:type="spellEnd"/>
             <w:r>
               <w:rPr>
                 <w:color w:val="FF6600"/>
@@ -2763,7 +3282,23 @@
                 <w:rFonts w:eastAsiaTheme="minorEastAsia"/>
                 <w:color w:val="000000"/>
               </w:rPr>
-              <w:t>the data. Also, saying 3.2GHz Intel Xeon is not a well deﬁned concept – there are many</w:t>
+              <w:t xml:space="preserve">the data. Also, saying 3.2GHz Intel Xeon is not a well </w:t>
+            </w:r>
+            <w:proofErr w:type="spellStart"/>
+            <w:r>
+              <w:rPr>
+                <w:rFonts w:eastAsiaTheme="minorEastAsia"/>
+                <w:color w:val="000000"/>
+              </w:rPr>
+              <w:t>deﬁned</w:t>
+            </w:r>
+            <w:proofErr w:type="spellEnd"/>
+            <w:r>
+              <w:rPr>
+                <w:rFonts w:eastAsiaTheme="minorEastAsia"/>
+                <w:color w:val="000000"/>
+              </w:rPr>
+              <w:t xml:space="preserve"> concept – there are many</w:t>
             </w:r>
             <w:r>
               <w:rPr>
@@ -2971,7 +3506,23 @@
                 <w:rFonts w:eastAsiaTheme="minorEastAsia"/>
                 <w:color w:val="000000"/>
               </w:rPr>
-              <w:t>You don’t talk about memory consumption. My experiments seem to show that the consumption is modest compared to some other tools which is very important since some other</w:t>
+              <w:t xml:space="preserve">You don’t talk about memory consumption. My experiments seem to show that the consumption is modest compared to some other </w:t>
+            </w:r>
+            <w:proofErr w:type="gramStart"/>
+            <w:r>
+              <w:rPr>
+                <w:rFonts w:eastAsiaTheme="minorEastAsia"/>
+                <w:color w:val="000000"/>
+              </w:rPr>
+              <w:t>tools which</w:t>
+            </w:r>
+            <w:proofErr w:type="gramEnd"/>
+            <w:r>
+              <w:rPr>
+                <w:rFonts w:eastAsiaTheme="minorEastAsia"/>
+                <w:color w:val="000000"/>
+              </w:rPr>
+              <w:t xml:space="preserve"> is very important since some other</w:t>
             </w:r>
             <w:r>
               <w:rPr>
@@ -3240,7 +3791,39 @@
                 <w:rFonts w:eastAsiaTheme="minorEastAsia"/>
                 <w:color w:val="000000"/>
               </w:rPr>
-              <w:t>17. Please state version of wcd you used for your testing – in what I cite below, I used wcd 0.5.1</w:t>
+              <w:t xml:space="preserve">17. Please state version of </w:t>
+            </w:r>
+            <w:proofErr w:type="spellStart"/>
+            <w:r>
+              <w:rPr>
+                <w:rFonts w:eastAsiaTheme="minorEastAsia"/>
+                <w:color w:val="000000"/>
+              </w:rPr>
+              <w:t>wcd</w:t>
+            </w:r>
+            <w:proofErr w:type="spellEnd"/>
+            <w:r>
+              <w:rPr>
+                <w:rFonts w:eastAsiaTheme="minorEastAsia"/>
+                <w:color w:val="000000"/>
+              </w:rPr>
+              <w:t xml:space="preserve"> you used for your testing – in what I cite below, I used </w:t>
+            </w:r>
+            <w:proofErr w:type="spellStart"/>
+            <w:r>
+              <w:rPr>
+                <w:rFonts w:eastAsiaTheme="minorEastAsia"/>
+                <w:color w:val="000000"/>
+              </w:rPr>
+              <w:t>wcd</w:t>
+            </w:r>
+            <w:proofErr w:type="spellEnd"/>
+            <w:r>
+              <w:rPr>
+                <w:rFonts w:eastAsiaTheme="minorEastAsia"/>
+                <w:color w:val="000000"/>
+              </w:rPr>
+              <w:t xml:space="preserve"> 0.5.1</w:t>
             </w:r>
             <w:r>
               <w:rPr>
@@ -3414,7 +3997,23 @@
                 <w:rFonts w:eastAsiaTheme="minorEastAsia"/>
                 <w:color w:val="000000"/>
               </w:rPr>
-              <w:t>see how the list of nodes where the jobs should run is speciﬁed. Are you assuming that it is</w:t>
+              <w:t xml:space="preserve">see how the list of nodes where the jobs should run is </w:t>
+            </w:r>
+            <w:proofErr w:type="spellStart"/>
+            <w:r>
+              <w:rPr>
+                <w:rFonts w:eastAsiaTheme="minorEastAsia"/>
+                <w:color w:val="000000"/>
+              </w:rPr>
+              <w:t>speciﬁed</w:t>
+            </w:r>
+            <w:proofErr w:type="spellEnd"/>
+            <w:r>
+              <w:rPr>
+                <w:rFonts w:eastAsiaTheme="minorEastAsia"/>
+                <w:color w:val="000000"/>
+              </w:rPr>
+              <w:t>. Are you assuming that it is</w:t>
             </w:r>
             <w:r>
               <w:rPr>
@@ -3435,7 +4034,23 @@
                 <w:rFonts w:eastAsiaTheme="minorEastAsia"/>
                 <w:color w:val="000000"/>
               </w:rPr>
-              <w:t>the MPI set up as a default ﬁle?</w:t>
+              <w:t xml:space="preserve">the MPI set up as a default </w:t>
+            </w:r>
+            <w:proofErr w:type="spellStart"/>
+            <w:r>
+              <w:rPr>
+                <w:rFonts w:eastAsiaTheme="minorEastAsia"/>
+                <w:color w:val="000000"/>
+              </w:rPr>
+              <w:t>ﬁle</w:t>
+            </w:r>
+            <w:proofErr w:type="spellEnd"/>
+            <w:r>
+              <w:rPr>
+                <w:rFonts w:eastAsiaTheme="minorEastAsia"/>
+                <w:color w:val="000000"/>
+              </w:rPr>
+              <w:t>?</w:t>
             </w:r>
             <w:r>
               <w:rPr>
@@ -3741,196 +4356,466 @@
                 <w:rFonts w:eastAsiaTheme="minorEastAsia"/>
                 <w:color w:val="000000"/>
               </w:rPr>
-              <w:t>20. The points that you make about short read sequences is important. With more pro jects using</w:t>
-            </w:r>
-          </w:p>
-          <w:p>
-            <w:pPr>
-              <w:rPr>
-                <w:rFonts w:eastAsiaTheme="minorEastAsia"/>
-                <w:color w:val="000000"/>
-              </w:rPr>
-            </w:pPr>
-            <w:r>
-              <w:rPr>
-                <w:rFonts w:eastAsiaTheme="minorEastAsia"/>
-                <w:color w:val="000000"/>
-              </w:rPr>
-              <w:t>this new data the ability to cope with such data is important. I can accept because of the</w:t>
-            </w:r>
-          </w:p>
-          <w:p>
-            <w:pPr>
-              <w:rPr>
-                <w:rFonts w:eastAsiaTheme="minorEastAsia"/>
-                <w:color w:val="000000"/>
-              </w:rPr>
-            </w:pPr>
-            <w:r>
-              <w:rPr>
-                <w:rFonts w:eastAsiaTheme="minorEastAsia"/>
-                <w:color w:val="000000"/>
-              </w:rPr>
-              <w:t>way in which wcd’s heuristics are implemented that PEACE will do better with short read</w:t>
-            </w:r>
-          </w:p>
-          <w:p>
-            <w:pPr>
-              <w:rPr>
-                <w:rFonts w:eastAsiaTheme="minorEastAsia"/>
-                <w:color w:val="000000"/>
-              </w:rPr>
-            </w:pPr>
-            <w:r>
-              <w:rPr>
-                <w:rFonts w:eastAsiaTheme="minorEastAsia"/>
-                <w:color w:val="000000"/>
-              </w:rPr>
-              <w:t>sequences. However, we have used wcd very successfully with 454 data. Recent results of one</w:t>
-            </w:r>
-          </w:p>
-          <w:p>
-            <w:pPr>
-              <w:rPr>
-                <w:rFonts w:eastAsiaTheme="minorEastAsia"/>
-                <w:color w:val="000000"/>
-              </w:rPr>
-            </w:pPr>
-            <w:r>
-              <w:rPr>
-                <w:rFonts w:eastAsiaTheme="minorEastAsia"/>
-                <w:color w:val="000000"/>
-              </w:rPr>
-              <w:t>of my students showed that provided the average sequence length was over 100, reasonable</w:t>
-            </w:r>
-          </w:p>
-          <w:p>
-            <w:pPr>
-              <w:rPr>
-                <w:rFonts w:eastAsiaTheme="minorEastAsia"/>
-                <w:color w:val="000000"/>
-              </w:rPr>
-            </w:pPr>
-            <w:r>
-              <w:rPr>
-                <w:rFonts w:eastAsiaTheme="minorEastAsia"/>
-                <w:color w:val="000000"/>
-              </w:rPr>
-              <w:t>results will be obtained. wcd’s parameters can be changed so window lengths of less than 100</w:t>
-            </w:r>
-          </w:p>
-          <w:p>
-            <w:pPr>
-              <w:rPr>
-                <w:rFonts w:eastAsiaTheme="minorEastAsia"/>
-                <w:color w:val="000000"/>
-              </w:rPr>
-            </w:pPr>
-            <w:r>
-              <w:rPr>
-                <w:rFonts w:eastAsiaTheme="minorEastAsia"/>
-                <w:color w:val="000000"/>
-              </w:rPr>
-              <w:t>can run (though as the length drops to 50, the hard coded non-parameterisable heuristics</w:t>
-            </w:r>
-          </w:p>
-          <w:p>
-            <w:pPr>
-              <w:rPr>
-                <w:rFonts w:eastAsiaTheme="minorEastAsia"/>
-                <w:color w:val="000000"/>
-              </w:rPr>
-            </w:pPr>
-            <w:r>
-              <w:rPr>
-                <w:rFonts w:eastAsiaTheme="minorEastAsia"/>
-                <w:color w:val="000000"/>
-              </w:rPr>
-              <w:t>mean the quality suffers – but it actually can run even with Solexa data – just doesn’t do</w:t>
-            </w:r>
-          </w:p>
-          <w:p>
-            <w:pPr>
-              <w:rPr>
-                <w:rFonts w:eastAsiaTheme="minorEastAsia"/>
-                <w:color w:val="000000"/>
-              </w:rPr>
-            </w:pPr>
-            <w:r>
-              <w:rPr>
-                <w:rFonts w:eastAsiaTheme="minorEastAsia"/>
-                <w:color w:val="000000"/>
-              </w:rPr>
-              <w:t>well at all). I am surprised that you couldn’t get wcd to run on the data.</w:t>
-            </w:r>
-          </w:p>
-          <w:p>
-            <w:pPr>
-              <w:rPr>
-                <w:rFonts w:eastAsiaTheme="minorEastAsia"/>
-                <w:color w:val="000000"/>
-              </w:rPr>
-            </w:pPr>
-            <w:r>
-              <w:rPr>
-                <w:rFonts w:eastAsiaTheme="minorEastAsia"/>
-                <w:color w:val="000000"/>
-              </w:rPr>
-              <w:t>So: I think for your experiment you should characterise more carefully your data set (average</w:t>
-            </w:r>
-          </w:p>
-          <w:p>
-            <w:pPr>
-              <w:rPr>
-                <w:rFonts w:eastAsiaTheme="minorEastAsia"/>
-                <w:color w:val="000000"/>
-              </w:rPr>
-            </w:pPr>
-            <w:r>
-              <w:rPr>
-                <w:rFonts w:eastAsiaTheme="minorEastAsia"/>
-                <w:color w:val="000000"/>
-              </w:rPr>
-              <w:t>length, proportion under say 80 in length). This could be a big selling point of the tool and</w:t>
-            </w:r>
-          </w:p>
-          <w:p>
-            <w:pPr>
-              <w:rPr>
-                <w:rFonts w:eastAsiaTheme="minorEastAsia"/>
-                <w:color w:val="000000"/>
-              </w:rPr>
-            </w:pPr>
-            <w:r>
-              <w:rPr>
-                <w:rFonts w:eastAsiaTheme="minorEastAsia"/>
-                <w:color w:val="000000"/>
-              </w:rPr>
-              <w:t>so a little more discussion on this would be worth it. For example, with some short read</w:t>
-            </w:r>
-          </w:p>
-          <w:p>
-            <w:pPr>
-              <w:rPr>
-                <w:rFonts w:eastAsiaTheme="minorEastAsia"/>
-                <w:color w:val="000000"/>
-              </w:rPr>
-            </w:pPr>
-            <w:r>
-              <w:rPr>
-                <w:rFonts w:eastAsiaTheme="minorEastAsia"/>
-                <w:color w:val="000000"/>
-              </w:rPr>
-              <w:t>sequencing technology now producing 60bp length sequences, would PEACE be suitable (I</w:t>
-            </w:r>
-          </w:p>
-          <w:p>
-            <w:r>
-              <w:rPr>
-                <w:rFonts w:eastAsiaTheme="minorEastAsia"/>
-                <w:color w:val="000000"/>
-              </w:rPr>
-              <w:t>doubt wcd would be).</w:t>
+              <w:t xml:space="preserve">20. The points that you make about short read sequences </w:t>
+            </w:r>
+            <w:proofErr w:type="gramStart"/>
+            <w:r>
+              <w:rPr>
+                <w:rFonts w:eastAsiaTheme="minorEastAsia"/>
+                <w:color w:val="000000"/>
+              </w:rPr>
+              <w:t>is</w:t>
+            </w:r>
+            <w:proofErr w:type="gramEnd"/>
+            <w:r>
+              <w:rPr>
+                <w:rFonts w:eastAsiaTheme="minorEastAsia"/>
+                <w:color w:val="000000"/>
+              </w:rPr>
+              <w:t xml:space="preserve"> important. With more pro </w:t>
+            </w:r>
+            <w:proofErr w:type="spellStart"/>
+            <w:r>
+              <w:rPr>
+                <w:rFonts w:eastAsiaTheme="minorEastAsia"/>
+                <w:color w:val="000000"/>
+              </w:rPr>
+              <w:t>jects</w:t>
+            </w:r>
+            <w:proofErr w:type="spellEnd"/>
+            <w:r>
+              <w:rPr>
+                <w:rFonts w:eastAsiaTheme="minorEastAsia"/>
+                <w:color w:val="000000"/>
+              </w:rPr>
+              <w:t xml:space="preserve"> using</w:t>
+            </w:r>
+          </w:p>
+          <w:p>
+            <w:pPr>
+              <w:rPr>
+                <w:rFonts w:eastAsiaTheme="minorEastAsia"/>
+                <w:color w:val="000000"/>
+              </w:rPr>
+            </w:pPr>
+            <w:proofErr w:type="gramStart"/>
+            <w:r>
+              <w:rPr>
+                <w:rFonts w:eastAsiaTheme="minorEastAsia"/>
+                <w:color w:val="000000"/>
+              </w:rPr>
+              <w:t>this</w:t>
+            </w:r>
+            <w:proofErr w:type="gramEnd"/>
+            <w:r>
+              <w:rPr>
+                <w:rFonts w:eastAsiaTheme="minorEastAsia"/>
+                <w:color w:val="000000"/>
+              </w:rPr>
+              <w:t xml:space="preserve"> new data the ability to cope with such data is important. I can accept because of the</w:t>
+            </w:r>
+          </w:p>
+          <w:p>
+            <w:pPr>
+              <w:rPr>
+                <w:rFonts w:eastAsiaTheme="minorEastAsia"/>
+                <w:color w:val="000000"/>
+              </w:rPr>
+            </w:pPr>
+            <w:proofErr w:type="gramStart"/>
+            <w:r>
+              <w:rPr>
+                <w:rFonts w:eastAsiaTheme="minorEastAsia"/>
+                <w:color w:val="000000"/>
+              </w:rPr>
+              <w:t>way</w:t>
+            </w:r>
+            <w:proofErr w:type="gramEnd"/>
+            <w:r>
+              <w:rPr>
+                <w:rFonts w:eastAsiaTheme="minorEastAsia"/>
+                <w:color w:val="000000"/>
+              </w:rPr>
+              <w:t xml:space="preserve"> in which </w:t>
+            </w:r>
+            <w:proofErr w:type="spellStart"/>
+            <w:r>
+              <w:rPr>
+                <w:rFonts w:eastAsiaTheme="minorEastAsia"/>
+                <w:color w:val="000000"/>
+              </w:rPr>
+              <w:t>wcd’s</w:t>
+            </w:r>
+            <w:proofErr w:type="spellEnd"/>
+            <w:r>
+              <w:rPr>
+                <w:rFonts w:eastAsiaTheme="minorEastAsia"/>
+                <w:color w:val="000000"/>
+              </w:rPr>
+              <w:t xml:space="preserve"> heuristics are implemented that PEACE will do better with short read</w:t>
+            </w:r>
+          </w:p>
+          <w:p>
+            <w:pPr>
+              <w:rPr>
+                <w:rFonts w:eastAsiaTheme="minorEastAsia"/>
+                <w:color w:val="000000"/>
+              </w:rPr>
+            </w:pPr>
+            <w:proofErr w:type="gramStart"/>
+            <w:r>
+              <w:rPr>
+                <w:rFonts w:eastAsiaTheme="minorEastAsia"/>
+                <w:color w:val="000000"/>
+              </w:rPr>
+              <w:t>sequences</w:t>
+            </w:r>
+            <w:proofErr w:type="gramEnd"/>
+            <w:r>
+              <w:rPr>
+                <w:rFonts w:eastAsiaTheme="minorEastAsia"/>
+                <w:color w:val="000000"/>
+              </w:rPr>
+              <w:t xml:space="preserve">. However, we have used </w:t>
+            </w:r>
+            <w:proofErr w:type="spellStart"/>
+            <w:r>
+              <w:rPr>
+                <w:rFonts w:eastAsiaTheme="minorEastAsia"/>
+                <w:color w:val="000000"/>
+              </w:rPr>
+              <w:t>wcd</w:t>
+            </w:r>
+            <w:proofErr w:type="spellEnd"/>
+            <w:r>
+              <w:rPr>
+                <w:rFonts w:eastAsiaTheme="minorEastAsia"/>
+                <w:color w:val="000000"/>
+              </w:rPr>
+              <w:t xml:space="preserve"> very successfully with 454 data. Recent results of one</w:t>
+            </w:r>
+          </w:p>
+          <w:p>
+            <w:pPr>
+              <w:rPr>
+                <w:rFonts w:eastAsiaTheme="minorEastAsia"/>
+                <w:color w:val="000000"/>
+              </w:rPr>
+            </w:pPr>
+            <w:proofErr w:type="gramStart"/>
+            <w:r>
+              <w:rPr>
+                <w:rFonts w:eastAsiaTheme="minorEastAsia"/>
+                <w:color w:val="000000"/>
+              </w:rPr>
+              <w:t>of</w:t>
+            </w:r>
+            <w:proofErr w:type="gramEnd"/>
+            <w:r>
+              <w:rPr>
+                <w:rFonts w:eastAsiaTheme="minorEastAsia"/>
+                <w:color w:val="000000"/>
+              </w:rPr>
+              <w:t xml:space="preserve"> my students showed that provided the average sequence length was over 100, reasonable</w:t>
+            </w:r>
+          </w:p>
+          <w:p>
+            <w:pPr>
+              <w:rPr>
+                <w:rFonts w:eastAsiaTheme="minorEastAsia"/>
+                <w:color w:val="000000"/>
+              </w:rPr>
+            </w:pPr>
+            <w:proofErr w:type="gramStart"/>
+            <w:r>
+              <w:rPr>
+                <w:rFonts w:eastAsiaTheme="minorEastAsia"/>
+                <w:color w:val="000000"/>
+              </w:rPr>
+              <w:t>results</w:t>
+            </w:r>
+            <w:proofErr w:type="gramEnd"/>
+            <w:r>
+              <w:rPr>
+                <w:rFonts w:eastAsiaTheme="minorEastAsia"/>
+                <w:color w:val="000000"/>
+              </w:rPr>
+              <w:t xml:space="preserve"> will be obtained. </w:t>
+            </w:r>
+            <w:proofErr w:type="spellStart"/>
+            <w:proofErr w:type="gramStart"/>
+            <w:r>
+              <w:rPr>
+                <w:rFonts w:eastAsiaTheme="minorEastAsia"/>
+                <w:color w:val="000000"/>
+              </w:rPr>
+              <w:t>wcd’s</w:t>
+            </w:r>
+            <w:proofErr w:type="spellEnd"/>
+            <w:proofErr w:type="gramEnd"/>
+            <w:r>
+              <w:rPr>
+                <w:rFonts w:eastAsiaTheme="minorEastAsia"/>
+                <w:color w:val="000000"/>
+              </w:rPr>
+              <w:t xml:space="preserve"> parameters can be changed so window lengths of less than 100</w:t>
+            </w:r>
+          </w:p>
+          <w:p>
+            <w:pPr>
+              <w:rPr>
+                <w:rFonts w:eastAsiaTheme="minorEastAsia"/>
+                <w:color w:val="000000"/>
+              </w:rPr>
+            </w:pPr>
+            <w:proofErr w:type="gramStart"/>
+            <w:r>
+              <w:rPr>
+                <w:rFonts w:eastAsiaTheme="minorEastAsia"/>
+                <w:color w:val="000000"/>
+              </w:rPr>
+              <w:t>can</w:t>
+            </w:r>
+            <w:proofErr w:type="gramEnd"/>
+            <w:r>
+              <w:rPr>
+                <w:rFonts w:eastAsiaTheme="minorEastAsia"/>
+                <w:color w:val="000000"/>
+              </w:rPr>
+              <w:t xml:space="preserve"> run (though as the length drops to 50, the hard coded non-</w:t>
+            </w:r>
+            <w:proofErr w:type="spellStart"/>
+            <w:r>
+              <w:rPr>
+                <w:rFonts w:eastAsiaTheme="minorEastAsia"/>
+                <w:color w:val="000000"/>
+              </w:rPr>
+              <w:t>parameterisable</w:t>
+            </w:r>
+            <w:proofErr w:type="spellEnd"/>
+            <w:r>
+              <w:rPr>
+                <w:rFonts w:eastAsiaTheme="minorEastAsia"/>
+                <w:color w:val="000000"/>
+              </w:rPr>
+              <w:t xml:space="preserve"> heuristics</w:t>
+            </w:r>
+          </w:p>
+          <w:p>
+            <w:pPr>
+              <w:rPr>
+                <w:rFonts w:eastAsiaTheme="minorEastAsia"/>
+                <w:color w:val="000000"/>
+              </w:rPr>
+            </w:pPr>
+            <w:proofErr w:type="gramStart"/>
+            <w:r>
+              <w:rPr>
+                <w:rFonts w:eastAsiaTheme="minorEastAsia"/>
+                <w:color w:val="000000"/>
+              </w:rPr>
+              <w:t>mean</w:t>
+            </w:r>
+            <w:proofErr w:type="gramEnd"/>
+            <w:r>
+              <w:rPr>
+                <w:rFonts w:eastAsiaTheme="minorEastAsia"/>
+                <w:color w:val="000000"/>
+              </w:rPr>
+              <w:t xml:space="preserve"> the quality suffers – but it actually can run even with </w:t>
+            </w:r>
+            <w:proofErr w:type="spellStart"/>
+            <w:r>
+              <w:rPr>
+                <w:rFonts w:eastAsiaTheme="minorEastAsia"/>
+                <w:color w:val="000000"/>
+              </w:rPr>
+              <w:t>Solexa</w:t>
+            </w:r>
+            <w:proofErr w:type="spellEnd"/>
+            <w:r>
+              <w:rPr>
+                <w:rFonts w:eastAsiaTheme="minorEastAsia"/>
+                <w:color w:val="000000"/>
+              </w:rPr>
+              <w:t xml:space="preserve"> data – just doesn’t do</w:t>
+            </w:r>
+          </w:p>
+          <w:p>
+            <w:pPr>
+              <w:rPr>
+                <w:rFonts w:eastAsiaTheme="minorEastAsia"/>
+                <w:color w:val="000000"/>
+              </w:rPr>
+            </w:pPr>
+            <w:proofErr w:type="gramStart"/>
+            <w:r>
+              <w:rPr>
+                <w:rFonts w:eastAsiaTheme="minorEastAsia"/>
+                <w:color w:val="000000"/>
+              </w:rPr>
+              <w:t>well</w:t>
+            </w:r>
+            <w:proofErr w:type="gramEnd"/>
+            <w:r>
+              <w:rPr>
+                <w:rFonts w:eastAsiaTheme="minorEastAsia"/>
+                <w:color w:val="000000"/>
+              </w:rPr>
+              <w:t xml:space="preserve"> at all). I am surprised that you couldn’t get </w:t>
+            </w:r>
+            <w:proofErr w:type="spellStart"/>
+            <w:r>
+              <w:rPr>
+                <w:rFonts w:eastAsiaTheme="minorEastAsia"/>
+                <w:color w:val="000000"/>
+              </w:rPr>
+              <w:t>wcd</w:t>
+            </w:r>
+            <w:proofErr w:type="spellEnd"/>
+            <w:r>
+              <w:rPr>
+                <w:rFonts w:eastAsiaTheme="minorEastAsia"/>
+                <w:color w:val="000000"/>
+              </w:rPr>
+              <w:t xml:space="preserve"> to run on the data.</w:t>
+            </w:r>
+          </w:p>
+          <w:p>
+            <w:pPr>
+              <w:rPr>
+                <w:rFonts w:eastAsiaTheme="minorEastAsia"/>
+                <w:color w:val="000000"/>
+              </w:rPr>
+            </w:pPr>
+            <w:r>
+              <w:rPr>
+                <w:rFonts w:eastAsiaTheme="minorEastAsia"/>
+                <w:color w:val="000000"/>
+              </w:rPr>
+              <w:t xml:space="preserve">So: I think for your experiment you should </w:t>
+            </w:r>
+            <w:proofErr w:type="spellStart"/>
+            <w:r>
+              <w:rPr>
+                <w:rFonts w:eastAsiaTheme="minorEastAsia"/>
+                <w:color w:val="000000"/>
+              </w:rPr>
+              <w:t>characterise</w:t>
+            </w:r>
+            <w:proofErr w:type="spellEnd"/>
+            <w:r>
+              <w:rPr>
+                <w:rFonts w:eastAsiaTheme="minorEastAsia"/>
+                <w:color w:val="000000"/>
+              </w:rPr>
+              <w:t xml:space="preserve"> more carefully your data set (average</w:t>
+            </w:r>
+          </w:p>
+          <w:p>
+            <w:pPr>
+              <w:rPr>
+                <w:rFonts w:eastAsiaTheme="minorEastAsia"/>
+                <w:color w:val="000000"/>
+              </w:rPr>
+            </w:pPr>
+            <w:proofErr w:type="gramStart"/>
+            <w:r>
+              <w:rPr>
+                <w:rFonts w:eastAsiaTheme="minorEastAsia"/>
+                <w:color w:val="000000"/>
+              </w:rPr>
+              <w:t>length</w:t>
+            </w:r>
+            <w:proofErr w:type="gramEnd"/>
+            <w:r>
+              <w:rPr>
+                <w:rFonts w:eastAsiaTheme="minorEastAsia"/>
+                <w:color w:val="000000"/>
+              </w:rPr>
+              <w:t>, proportion under say 80 in length). This could be a big selling point of the tool and</w:t>
+            </w:r>
+          </w:p>
+          <w:p>
+            <w:pPr>
+              <w:rPr>
+                <w:rFonts w:eastAsiaTheme="minorEastAsia"/>
+                <w:color w:val="000000"/>
+              </w:rPr>
+            </w:pPr>
+            <w:proofErr w:type="gramStart"/>
+            <w:r>
+              <w:rPr>
+                <w:rFonts w:eastAsiaTheme="minorEastAsia"/>
+                <w:color w:val="000000"/>
+              </w:rPr>
+              <w:t>so</w:t>
+            </w:r>
+            <w:proofErr w:type="gramEnd"/>
+            <w:r>
+              <w:rPr>
+                <w:rFonts w:eastAsiaTheme="minorEastAsia"/>
+                <w:color w:val="000000"/>
+              </w:rPr>
+              <w:t xml:space="preserve"> a little more discussion on this would be worth it. For example, with some short read</w:t>
+            </w:r>
+          </w:p>
+          <w:p>
+            <w:pPr>
+              <w:rPr>
+                <w:rFonts w:eastAsiaTheme="minorEastAsia"/>
+                <w:color w:val="000000"/>
+              </w:rPr>
+            </w:pPr>
+            <w:proofErr w:type="gramStart"/>
+            <w:r>
+              <w:rPr>
+                <w:rFonts w:eastAsiaTheme="minorEastAsia"/>
+                <w:color w:val="000000"/>
+              </w:rPr>
+              <w:t>sequencing</w:t>
+            </w:r>
+            <w:proofErr w:type="gramEnd"/>
+            <w:r>
+              <w:rPr>
+                <w:rFonts w:eastAsiaTheme="minorEastAsia"/>
+                <w:color w:val="000000"/>
+              </w:rPr>
+              <w:t xml:space="preserve"> technology now producing 60bp length sequences, would PEACE be suitable (I</w:t>
+            </w:r>
+          </w:p>
+          <w:p>
+            <w:proofErr w:type="gramStart"/>
+            <w:r>
+              <w:rPr>
+                <w:rFonts w:eastAsiaTheme="minorEastAsia"/>
+                <w:color w:val="000000"/>
+              </w:rPr>
+              <w:t>doubt</w:t>
+            </w:r>
+            <w:proofErr w:type="gramEnd"/>
+            <w:r>
+              <w:rPr>
+                <w:rFonts w:eastAsiaTheme="minorEastAsia"/>
+                <w:color w:val="000000"/>
+              </w:rPr>
+              <w:t xml:space="preserve"> </w:t>
+            </w:r>
+            <w:proofErr w:type="spellStart"/>
+            <w:r>
+              <w:rPr>
+                <w:rFonts w:eastAsiaTheme="minorEastAsia"/>
+                <w:color w:val="000000"/>
+              </w:rPr>
+              <w:t>wcd</w:t>
+            </w:r>
+            <w:proofErr w:type="spellEnd"/>
+            <w:r>
+              <w:rPr>
+                <w:rFonts w:eastAsiaTheme="minorEastAsia"/>
+                <w:color w:val="000000"/>
+              </w:rPr>
+              <w:t xml:space="preserve"> would be).</w:t>
             </w:r>
           </w:p>
         </w:tc>
@@ -4233,7 +5118,23 @@
                 <w:rFonts w:eastAsiaTheme="minorEastAsia"/>
                 <w:color w:val="000000"/>
               </w:rPr>
-              <w:t>2. TGICL: the well established clustering tool.</w:t>
+              <w:t xml:space="preserve">2. TGICL: the </w:t>
+            </w:r>
+            <w:proofErr w:type="gramStart"/>
+            <w:r>
+              <w:rPr>
+                <w:rFonts w:eastAsiaTheme="minorEastAsia"/>
+                <w:color w:val="000000"/>
+              </w:rPr>
+              <w:t>well established</w:t>
+            </w:r>
+            <w:proofErr w:type="gramEnd"/>
+            <w:r>
+              <w:rPr>
+                <w:rFonts w:eastAsiaTheme="minorEastAsia"/>
+                <w:color w:val="000000"/>
+              </w:rPr>
+              <w:t xml:space="preserve"> clustering tool.</w:t>
             </w:r>
           </w:p>
           <w:p>

</xml_diff>

<commit_message>
Some more edits to the response to reviewers.
</commit_message>
<xml_diff>
--- a/papers/NAR_web_server_2009/Response to Reviewers.docx
+++ b/papers/NAR_web_server_2009/Response to Reviewers.docx
@@ -1,6 +1,6 @@
 
 <file path=word/document.xml><?xml version="1.0" encoding="utf-8"?>
-<w:document xmlns:mo="http://schemas.microsoft.com/office/mac/office/2008/main" xmlns:ve="http://schemas.openxmlformats.org/markup-compatibility/2006" xmlns:mv="urn:schemas-microsoft-com:mac:vml" xmlns:o="urn:schemas-microsoft-com:office:office" xmlns:r="http://schemas.openxmlformats.org/officeDocument/2006/relationships" xmlns:m="http://schemas.openxmlformats.org/officeDocument/2006/math" xmlns:v="urn:schemas-microsoft-com:vml" xmlns:wp="http://schemas.openxmlformats.org/drawingml/2006/wordprocessingDrawing" xmlns:w10="urn:schemas-microsoft-com:office:word" xmlns:w="http://schemas.openxmlformats.org/wordprocessingml/2006/main" xmlns:wne="http://schemas.microsoft.com/office/word/2006/wordml">
+<w:document xmlns:ve="http://schemas.openxmlformats.org/markup-compatibility/2006" xmlns:o="urn:schemas-microsoft-com:office:office" xmlns:r="http://schemas.openxmlformats.org/officeDocument/2006/relationships" xmlns:m="http://schemas.openxmlformats.org/officeDocument/2006/math" xmlns:v="urn:schemas-microsoft-com:vml" xmlns:wp="http://schemas.openxmlformats.org/drawingml/2006/wordprocessingDrawing" xmlns:w10="urn:schemas-microsoft-com:office:word" xmlns:w="http://schemas.openxmlformats.org/wordprocessingml/2006/main" xmlns:wne="http://schemas.microsoft.com/office/word/2006/wordml">
   <w:body>
     <w:p>
       <w:r>
@@ -287,22 +287,68 @@
               <w:t xml:space="preserve">: </w:t>
             </w:r>
             <w:r>
-              <w:t xml:space="preserve">The runtimes for PEACE and Cap3 are reported in Figures XXXX and Tables YYYY for purposes of comparisons.  We do not report Cap3 runtimes because any comparison is inappropriate: while we use Cap3 as a clustering tool in this study, it is in face performing assembly as well.  Because the two stages are integrated, runtimes cannot be separated – hence the runtime will naturally be significantly greater than that of the other tools.  As such, any comparison would be inherently unfair to Cap3 and essentially meaningless.  </w:t>
-            </w:r>
-          </w:p>
-          <w:p/>
-        </w:tc>
-      </w:tr>
-      <w:tr>
-        <w:tc>
-          <w:tcPr>
-            <w:tcW w:w="5000" w:type="pct"/>
-          </w:tcPr>
-          <w:p>
-            <w:r>
-              <w:rPr>
-                <w:b/>
-              </w:rPr>
+              <w:t xml:space="preserve">The runtimes for PEACE and Cap3 are reported in Figures XXXX and Tables YYYY for purposes of comparisons.  We do not report Cap3 runtimes because </w:t>
+            </w:r>
+            <w:r>
+              <w:t xml:space="preserve">we believe </w:t>
+            </w:r>
+            <w:r>
+              <w:t>any comparison is inappropriate: while we use Cap3 as a clusteri</w:t>
+            </w:r>
+            <w:r>
+              <w:t xml:space="preserve">ng tool in this study, it is in fact </w:t>
+            </w:r>
+            <w:r>
+              <w:t xml:space="preserve">performing assembly as well.  </w:t>
+            </w:r>
+            <w:r>
+              <w:t>Since</w:t>
+            </w:r>
+            <w:r>
+              <w:t xml:space="preserve"> the two stages are integrated</w:t>
+            </w:r>
+            <w:r>
+              <w:t xml:space="preserve"> in Cap3</w:t>
+            </w:r>
+            <w:r>
+              <w:t xml:space="preserve">, runtimes cannot be separated – hence the runtime </w:t>
+            </w:r>
+            <w:r>
+              <w:t xml:space="preserve">of Cap3 </w:t>
+            </w:r>
+            <w:r>
+              <w:t xml:space="preserve">will naturally be significantly greater than that of the other tools.  </w:t>
+            </w:r>
+            <w:r>
+              <w:t>Therefore we believe</w:t>
+            </w:r>
+            <w:r>
+              <w:t xml:space="preserve"> any </w:t>
+            </w:r>
+            <w:r>
+              <w:t xml:space="preserve">run time </w:t>
+            </w:r>
+            <w:r>
+              <w:t>comparison wou</w:t>
+            </w:r>
+            <w:r>
+              <w:t>ld be inherently unfair to Cap3.</w:t>
+            </w:r>
+          </w:p>
+          <w:p/>
+        </w:tc>
+      </w:tr>
+      <w:tr>
+        <w:tc>
+          <w:tcPr>
+            <w:tcW w:w="5000" w:type="pct"/>
+          </w:tcPr>
+          <w:p>
+            <w:r>
+              <w:rPr>
+                <w:b/>
+              </w:rPr>
+              <w:lastRenderedPageBreak/>
               <w:t>Manuscript changes</w:t>
             </w:r>
             <w:r>
@@ -389,35 +435,7 @@
               <w:rPr>
                 <w:color w:val="000000"/>
               </w:rPr>
-              <w:t xml:space="preserve"> web page, a program cited in the manuscript. Such database contains 111 well-defined clusters. Using PEACE with default parameters I was able to recover only 67 clusters. It suggests that type 2 </w:t>
-            </w:r>
-            <w:proofErr w:type="gramStart"/>
-            <w:r>
-              <w:rPr>
-                <w:color w:val="000000"/>
-              </w:rPr>
-              <w:t>error</w:t>
-            </w:r>
-            <w:proofErr w:type="gramEnd"/>
-            <w:r>
-              <w:rPr>
-                <w:color w:val="000000"/>
-              </w:rPr>
-              <w:t xml:space="preserve"> may be high. For this reason I think that authors should take into account also type 2 </w:t>
-            </w:r>
-            <w:proofErr w:type="gramStart"/>
-            <w:r>
-              <w:rPr>
-                <w:color w:val="000000"/>
-              </w:rPr>
-              <w:t>error</w:t>
-            </w:r>
-            <w:proofErr w:type="gramEnd"/>
-            <w:r>
-              <w:rPr>
-                <w:color w:val="000000"/>
-              </w:rPr>
-              <w:t xml:space="preserve"> other than the type 1 and sensitivity. A summary table may be useful in the main manuscript.</w:t>
+              <w:t xml:space="preserve"> web page, a program cited in the manuscript. Such database contains 111 well-defined clusters. Using PEACE with default parameters I was able to recover only 67 clusters. It suggests that type 2 error may be high. For this reason I think that authors should take into account also type 2 error other than the type 1 and sensitivity. A summary table may be useful in the main manuscript.</w:t>
             </w:r>
           </w:p>
           <w:p>
@@ -531,34 +549,20 @@
               <w:rPr>
                 <w:color w:val="000000"/>
               </w:rPr>
-              <w:t xml:space="preserve">During the testing I found that PEACE took more than 20 min. to process about 20,000 human </w:t>
+              <w:t xml:space="preserve">During the testing I found that PEACE took more than 20 min. to process about 20,000 human ESTs. On the same machine, </w:t>
             </w:r>
             <w:proofErr w:type="spellStart"/>
             <w:r>
               <w:rPr>
                 <w:color w:val="000000"/>
               </w:rPr>
-              <w:t>ESTs</w:t>
+              <w:t>wcd</w:t>
             </w:r>
             <w:proofErr w:type="spellEnd"/>
             <w:r>
               <w:rPr>
                 <w:color w:val="000000"/>
               </w:rPr>
-              <w:t xml:space="preserve">. On the same machine, </w:t>
-            </w:r>
-            <w:proofErr w:type="spellStart"/>
-            <w:r>
-              <w:rPr>
-                <w:color w:val="000000"/>
-              </w:rPr>
-              <w:t>wcd</w:t>
-            </w:r>
-            <w:proofErr w:type="spellEnd"/>
-            <w:r>
-              <w:rPr>
-                <w:color w:val="000000"/>
-              </w:rPr>
               <w:t xml:space="preserve"> took less than 5 min. However, improved performances were registered running PEACE on a cluster.</w:t>
             </w:r>
           </w:p>
@@ -578,18 +582,16 @@
               <w:t>Response</w:t>
             </w:r>
             <w:r>
-              <w:t xml:space="preserve">: This would be a direct effect of the bug </w:t>
-            </w:r>
-            <w:r>
-              <w:t xml:space="preserve">introduced before submission, as discussed at the beginning of this document.  We fully acknowledge that any clustering tool requiring 20 minutes to cluster 20K </w:t>
-            </w:r>
-            <w:proofErr w:type="spellStart"/>
-            <w:r>
-              <w:t>ESTs</w:t>
-            </w:r>
-            <w:proofErr w:type="spellEnd"/>
-            <w:r>
-              <w:t xml:space="preserve"> would be worse than useless, and again </w:t>
+              <w:t xml:space="preserve">: This would be a direct effect of the </w:t>
+            </w:r>
+            <w:r>
+              <w:t>performance-tuning</w:t>
+            </w:r>
+            <w:r>
+              <w:t xml:space="preserve"> </w:t>
+            </w:r>
+            <w:r>
+              <w:t xml:space="preserve">introduced before submission, as discussed at the beginning of this document.  We fully acknowledge that any clustering tool requiring 20 minutes to cluster 20K ESTs would be worse and again </w:t>
             </w:r>
             <w:r>
               <w:t>thank</w:t>
@@ -689,64 +691,149 @@
               <w:rPr>
                 <w:color w:val="000000"/>
               </w:rPr>
-              <w:t xml:space="preserve">Regarding real data I have several doubts about their reliability. In case of mouse dataset I directly found incorrect relationships between genes and </w:t>
+              <w:t>Regarding real data I have several doubts about their reliability. In case of mouse dataset I directly found incorrect relationships between genes and ESTs. This could limit the evaluation step.</w:t>
+            </w:r>
+          </w:p>
+          <w:p/>
+        </w:tc>
+      </w:tr>
+      <w:tr>
+        <w:tc>
+          <w:tcPr>
+            <w:tcW w:w="5000" w:type="pct"/>
+          </w:tcPr>
+          <w:p>
+            <w:r>
+              <w:rPr>
+                <w:b/>
+              </w:rPr>
+              <w:t>Response</w:t>
+            </w:r>
+            <w:r>
+              <w:t xml:space="preserve">: </w:t>
+            </w:r>
+            <w:r>
+              <w:t>Similar to m</w:t>
+            </w:r>
+            <w:r>
+              <w:t>ost major bioinformatics tools</w:t>
+            </w:r>
+            <w:r>
+              <w:t xml:space="preserve"> (such as: </w:t>
+            </w:r>
+            <w:r>
+              <w:t xml:space="preserve"> </w:t>
+            </w:r>
+            <w:r>
+              <w:t xml:space="preserve">BLAST, </w:t>
             </w:r>
             <w:proofErr w:type="spellStart"/>
             <w:r>
-              <w:rPr>
-                <w:color w:val="000000"/>
-              </w:rPr>
-              <w:t>ESTs</w:t>
+              <w:t>GenScan</w:t>
             </w:r>
             <w:proofErr w:type="spellEnd"/>
             <w:r>
-              <w:rPr>
-                <w:color w:val="000000"/>
-              </w:rPr>
-              <w:t>. This could limit the evaluation step.</w:t>
-            </w:r>
-          </w:p>
-          <w:p/>
-        </w:tc>
-      </w:tr>
-      <w:tr>
-        <w:tc>
-          <w:tcPr>
-            <w:tcW w:w="5000" w:type="pct"/>
-          </w:tcPr>
-          <w:p>
-            <w:r>
-              <w:rPr>
-                <w:b/>
-              </w:rPr>
-              <w:t>Response</w:t>
-            </w:r>
-            <w:r>
-              <w:t xml:space="preserve">: We are not quite sure how to interpret this statement.  Most major bioinformatics tools have a heuristic aspect: BLAST, </w:t>
-            </w:r>
-            <w:proofErr w:type="spellStart"/>
-            <w:r>
-              <w:t>GenScan</w:t>
-            </w:r>
-            <w:proofErr w:type="spellEnd"/>
-            <w:r>
-              <w:t xml:space="preserve">, Hummer and almost all other major tools have some sacrifice of result quality in favor of speed: the size of the data sets make this unavoidable.  The clustering problem is no different: it is impossible to perform a large clustering job in a reasonable amount of time, requiring that WCD, Cap3 and very other tool accept some errors in order to achieve a usable execution time.  We make no secret of the fact that there will be some errors in the clustering, but provide evidence that our solution quality is at least on part with other tools. </w:t>
-            </w:r>
-          </w:p>
-          <w:p/>
-          <w:p>
-            <w:r>
+              <w:t xml:space="preserve">, Hummer), including WCD and Cap3, we too </w:t>
+            </w:r>
+            <w:r>
+              <w:t xml:space="preserve">have a heuristic aspect: </w:t>
+            </w:r>
+            <w:r>
+              <w:t xml:space="preserve"> we tradeoff</w:t>
+            </w:r>
+            <w:r>
+              <w:t xml:space="preserve"> </w:t>
+            </w:r>
+            <w:r>
+              <w:t xml:space="preserve">some quality </w:t>
+            </w:r>
+            <w:r>
+              <w:t>in favor of speed</w:t>
+            </w:r>
+            <w:r>
+              <w:t xml:space="preserve"> because</w:t>
+            </w:r>
+            <w:r>
+              <w:t xml:space="preserve"> the size of the data sets make </w:t>
+            </w:r>
+            <w:r>
+              <w:t>such a tradeoff</w:t>
+            </w:r>
+            <w:r>
+              <w:t xml:space="preserve"> unavoidable.  </w:t>
+            </w:r>
+            <w:r>
+              <w:t>Without heuristics</w:t>
+            </w:r>
+            <w:r>
+              <w:t xml:space="preserve"> i</w:t>
+            </w:r>
+            <w:r>
+              <w:t>t would be practically</w:t>
+            </w:r>
+            <w:r>
+              <w:t xml:space="preserve"> impossible to perform a large clustering job</w:t>
+            </w:r>
+            <w:r>
+              <w:t xml:space="preserve"> in a reasonable amount of time.  Consequently, similar</w:t>
+            </w:r>
+            <w:r>
+              <w:t xml:space="preserve"> </w:t>
+            </w:r>
+            <w:r>
+              <w:t>to WCD,</w:t>
+            </w:r>
+            <w:r>
+              <w:t xml:space="preserve"> Cap3 and other tool</w:t>
+            </w:r>
+            <w:r>
+              <w:t>s, we</w:t>
+            </w:r>
+            <w:r>
+              <w:t xml:space="preserve"> accept some errors in order to achieve a usable execution time.  We make no secret of the fact that there will be some errors in the clustering, but provide evidence that our solution quality is at least on part with other tools. </w:t>
+            </w:r>
+          </w:p>
+          <w:p/>
+          <w:p>
+            <w:r>
+              <w:t>Don’t think we need to say this:</w:t>
+            </w:r>
+          </w:p>
+          <w:p>
+            <w:pPr>
+              <w:rPr>
+                <w:strike/>
+                <w:color w:val="FF0000"/>
+              </w:rPr>
+            </w:pPr>
+            <w:r>
+              <w:rPr>
+                <w:strike/>
+                <w:color w:val="FF0000"/>
+              </w:rPr>
               <w:t xml:space="preserve">Without knowing more specifics of the </w:t>
             </w:r>
             <w:proofErr w:type="gramStart"/>
             <w:r>
+              <w:rPr>
+                <w:strike/>
+                <w:color w:val="FF0000"/>
+              </w:rPr>
               <w:t>reviewers</w:t>
             </w:r>
             <w:proofErr w:type="gramEnd"/>
             <w:r>
+              <w:rPr>
+                <w:strike/>
+                <w:color w:val="FF0000"/>
+              </w:rPr>
               <w:t xml:space="preserve"> complaints, we are unable to further address this issue.  Nor are we clear what the reviewer means</w:t>
             </w:r>
             <w:r>
+              <w:rPr>
+                <w:strike/>
+                <w:color w:val="FF0000"/>
+              </w:rPr>
               <w:t xml:space="preserve"> in his concern that this “could limit the evaluation step”.</w:t>
             </w:r>
           </w:p>
@@ -994,53 +1081,12 @@
                 <w:color w:val="000000"/>
               </w:rPr>
             </w:pPr>
-            <w:proofErr w:type="gramStart"/>
-            <w:r>
-              <w:rPr>
-                <w:rFonts w:eastAsiaTheme="minorEastAsia"/>
-                <w:color w:val="000000"/>
-              </w:rPr>
-              <w:t>in</w:t>
-            </w:r>
-            <w:proofErr w:type="gramEnd"/>
-            <w:r>
-              <w:rPr>
-                <w:rFonts w:eastAsiaTheme="minorEastAsia"/>
-                <w:color w:val="000000"/>
-              </w:rPr>
-              <w:t xml:space="preserve"> the alert of the “clustering Setup” window replace “</w:t>
-            </w:r>
-            <w:proofErr w:type="spellStart"/>
-            <w:r>
-              <w:rPr>
-                <w:rFonts w:eastAsiaTheme="minorEastAsia"/>
-                <w:color w:val="000000"/>
-              </w:rPr>
-              <w:t>ESTs</w:t>
-            </w:r>
-            <w:proofErr w:type="spellEnd"/>
-            <w:r>
-              <w:rPr>
-                <w:rFonts w:eastAsiaTheme="minorEastAsia"/>
-                <w:color w:val="000000"/>
-              </w:rPr>
-              <w:t xml:space="preserve"> more making more clusters” with “</w:t>
-            </w:r>
-            <w:proofErr w:type="spellStart"/>
-            <w:r>
-              <w:rPr>
-                <w:rFonts w:eastAsiaTheme="minorEastAsia"/>
-                <w:color w:val="000000"/>
-              </w:rPr>
-              <w:t>ESTs</w:t>
-            </w:r>
-            <w:proofErr w:type="spellEnd"/>
-            <w:r>
-              <w:rPr>
-                <w:rFonts w:eastAsiaTheme="minorEastAsia"/>
-                <w:color w:val="000000"/>
-              </w:rPr>
-              <w:t xml:space="preserve"> making more clusters” (if I correctly understood the meaning of the sentence)</w:t>
+            <w:r>
+              <w:rPr>
+                <w:rFonts w:eastAsiaTheme="minorEastAsia"/>
+                <w:color w:val="000000"/>
+              </w:rPr>
+              <w:t>in the alert of the “clustering Setup” window replace “ESTs more making more clusters” with “ESTs making more clusters” (if I correctly understood the meaning of the sentence)</w:t>
             </w:r>
           </w:p>
           <w:p>
@@ -1107,29 +1153,15 @@
             <w:r>
               <w:rPr>
                 <w:b/>
-                <w:color w:val="FF6600"/>
+                <w:color w:val="0000FF"/>
               </w:rPr>
               <w:t>Status</w:t>
             </w:r>
             <w:r>
               <w:rPr>
-                <w:color w:val="FF6600"/>
-              </w:rPr>
-              <w:t xml:space="preserve">: Needs </w:t>
-            </w:r>
-            <w:proofErr w:type="spellStart"/>
-            <w:r>
-              <w:rPr>
-                <w:color w:val="FF6600"/>
-              </w:rPr>
-              <w:t>Varification</w:t>
-            </w:r>
-            <w:proofErr w:type="spellEnd"/>
-            <w:r>
-              <w:rPr>
-                <w:color w:val="FF6600"/>
-              </w:rPr>
-              <w:tab/>
+                <w:color w:val="0000FF"/>
+              </w:rPr>
+              <w:t>: DONE</w:t>
             </w:r>
           </w:p>
         </w:tc>
@@ -1218,20 +1250,7 @@
               </w:r>
             </w:hyperlink>
             <w:r>
-              <w:t xml:space="preserve">).  This format is for tracking sequence annotations.  We have no sequences to annotate; our output is a cluster of </w:t>
-            </w:r>
-            <w:proofErr w:type="spellStart"/>
-            <w:proofErr w:type="gramStart"/>
-            <w:r>
-              <w:t>ESTs</w:t>
-            </w:r>
-            <w:proofErr w:type="spellEnd"/>
-            <w:r>
-              <w:t xml:space="preserve"> which correspond</w:t>
-            </w:r>
-            <w:proofErr w:type="gramEnd"/>
-            <w:r>
-              <w:t xml:space="preserve"> to an </w:t>
+              <w:t xml:space="preserve">).  This format is for tracking sequence annotations.  We have no sequences to annotate; our output is a cluster of ESTs which correspond to an </w:t>
             </w:r>
             <w:r>
               <w:t>unknown</w:t>
@@ -1240,15 +1259,7 @@
               <w:t xml:space="preserve"> transcript.</w:t>
             </w:r>
             <w:r>
-              <w:t xml:space="preserve">  Without having the reference transcript on which we could describe the features (presumably the </w:t>
-            </w:r>
-            <w:proofErr w:type="spellStart"/>
-            <w:r>
-              <w:t>GFFs</w:t>
-            </w:r>
-            <w:proofErr w:type="spellEnd"/>
-            <w:r>
-              <w:t>), we are not sure how to make use of this format</w:t>
+              <w:t xml:space="preserve">  Without having the reference transcript on which we could describe the features (presumably the GFFs), we are not sure how to make use of this format</w:t>
             </w:r>
             <w:r>
               <w:t>.</w:t>
@@ -1353,21 +1364,7 @@
               <w:rPr>
                 <w:color w:val="000000"/>
               </w:rPr>
-              <w:t xml:space="preserve">PEACE has been developed for clustering and assembly but running the program I was not able to assemble </w:t>
-            </w:r>
-            <w:proofErr w:type="spellStart"/>
-            <w:r>
-              <w:rPr>
-                <w:color w:val="000000"/>
-              </w:rPr>
-              <w:t>ESTs</w:t>
-            </w:r>
-            <w:proofErr w:type="spellEnd"/>
-            <w:r>
-              <w:rPr>
-                <w:color w:val="000000"/>
-              </w:rPr>
-              <w:t xml:space="preserve"> for each detected cluster.</w:t>
+              <w:t>PEACE has been developed for clustering and assembly but running the program I was not able to assemble ESTs for each detected cluster.</w:t>
             </w:r>
           </w:p>
           <w:p/>
@@ -1390,11 +1387,23 @@
             </w:r>
             <w:proofErr w:type="gramStart"/>
             <w:r>
-              <w:t>see ?</w:t>
+              <w:t>see ???</w:t>
             </w:r>
             <w:proofErr w:type="gramEnd"/>
             <w:r>
-              <w:t xml:space="preserve">??), PEACE is a clustering tool – it does not intended to perform assembly and has no capacity to do so.  We merely claim that </w:t>
+              <w:t xml:space="preserve">), </w:t>
+            </w:r>
+            <w:r>
+              <w:t xml:space="preserve">currently </w:t>
+            </w:r>
+            <w:r>
+              <w:t xml:space="preserve">PEACE is a clustering tool – it does not perform assembly and </w:t>
+            </w:r>
+            <w:r>
+              <w:t xml:space="preserve">currently </w:t>
+            </w:r>
+            <w:r>
+              <w:t xml:space="preserve">has no capacity to do so.  We merely claim that </w:t>
             </w:r>
             <w:r>
               <w:t>it can pick</w:t>
@@ -1403,21 +1412,16 @@
               <w:t xml:space="preserve"> </w:t>
             </w:r>
             <w:r>
-              <w:t xml:space="preserve">out those </w:t>
-            </w:r>
-            <w:proofErr w:type="spellStart"/>
-            <w:r>
-              <w:t>ESTs</w:t>
-            </w:r>
-            <w:proofErr w:type="spellEnd"/>
-            <w:r>
-              <w:t xml:space="preserve"> associated with a given cluster in preparation for assembly.  The </w:t>
+              <w:t xml:space="preserve">out those ESTs associated with a given cluster in preparation for assembly.  The </w:t>
             </w:r>
             <w:r>
               <w:t>expectation</w:t>
             </w:r>
             <w:r>
               <w:t xml:space="preserve"> is that the user will the employ the assembly engine of their choice to each cluster, taking advantage of the smaller problem set sizes and improved clustering quality to get an overall result in a smaller amount of time. </w:t>
+            </w:r>
+            <w:r>
+              <w:t>However, our continued project goals are to incorporate an assembler – and consequently the motivation for the title PEACE.</w:t>
             </w:r>
           </w:p>
           <w:p/>
@@ -1579,15 +1583,15 @@
             <w:r>
               <w:rPr>
                 <w:b/>
-                <w:color w:val="FF0000"/>
+                <w:color w:val="0000FF"/>
               </w:rPr>
               <w:t>Status</w:t>
             </w:r>
             <w:r>
               <w:rPr>
-                <w:color w:val="FF0000"/>
-              </w:rPr>
-              <w:t>: Unfinished</w:t>
+                <w:color w:val="0000FF"/>
+              </w:rPr>
+              <w:t>: DONE</w:t>
             </w:r>
             <w:r>
               <w:rPr>
@@ -1792,7 +1796,13 @@
               <w:t>Manuscript changes</w:t>
             </w:r>
             <w:r>
-              <w:t>: No change to manuscript, but the instillation process has been modified to eliminate this bug.</w:t>
+              <w:t>: No cha</w:t>
+            </w:r>
+            <w:r>
+              <w:t>nge to manuscript, but the software</w:t>
+            </w:r>
+            <w:r>
+              <w:t xml:space="preserve"> has been modified to eliminate this bug.</w:t>
             </w:r>
           </w:p>
           <w:p/>
@@ -1815,15 +1825,15 @@
             <w:r>
               <w:rPr>
                 <w:b/>
-                <w:color w:val="FF0000"/>
+                <w:color w:val="0000FF"/>
               </w:rPr>
               <w:t>Status</w:t>
             </w:r>
             <w:r>
               <w:rPr>
-                <w:color w:val="FF0000"/>
-              </w:rPr>
-              <w:t>: Unfinished</w:t>
+                <w:color w:val="0000FF"/>
+              </w:rPr>
+              <w:t>: DONE</w:t>
             </w:r>
             <w:r>
               <w:rPr>
@@ -1903,6 +1913,29 @@
             <w:tcW w:w="5000" w:type="pct"/>
           </w:tcPr>
           <w:p>
+            <w:pPr>
+              <w:rPr>
+                <w:b/>
+                <w:color w:val="FF0000"/>
+              </w:rPr>
+            </w:pPr>
+            <w:r>
+              <w:rPr>
+                <w:b/>
+                <w:color w:val="FF0000"/>
+                <w:highlight w:val="yellow"/>
+              </w:rPr>
+              <w:t>This response was hard to read and I could not figure out what we were saying here.</w:t>
+            </w:r>
+          </w:p>
+          <w:p>
+            <w:pPr>
+              <w:rPr>
+                <w:b/>
+              </w:rPr>
+            </w:pPr>
+          </w:p>
+          <w:p>
             <w:r>
               <w:rPr>
                 <w:b/>
@@ -1910,87 +1943,126 @@
               <w:t>Response</w:t>
             </w:r>
             <w:r>
-              <w:t xml:space="preserve">: In the original submission, or data sets were a combination of those available by your groups and certain sets currently under study in the lab of Dr. Liang.  However, analysis of </w:t>
-            </w:r>
-            <w:r>
-              <w:t xml:space="preserve">Dr. </w:t>
+              <w:t xml:space="preserve">: In the original submission, or data sets were a combination of those available by </w:t>
+            </w:r>
+            <w:r>
+              <w:rPr>
+                <w:highlight w:val="yellow"/>
+              </w:rPr>
+              <w:t>your</w:t>
+            </w:r>
+            <w:r>
+              <w:t xml:space="preserve"> groups and certain sets currently under study in the lab of Dr. Liang.  However, analysis of </w:t>
+            </w:r>
+            <w:r>
+              <w:t>Dr. Liang</w:t>
+            </w:r>
+            <w:r>
+              <w:t>’</w:t>
+            </w:r>
+            <w:r>
+              <w:t>s</w:t>
+            </w:r>
+            <w:r>
+              <w:t xml:space="preserve"> sets required the use of the </w:t>
             </w:r>
             <w:proofErr w:type="spellStart"/>
             <w:r>
-              <w:t>Liangs</w:t>
+              <w:rPr>
+                <w:b/>
+              </w:rPr>
+              <w:t>gmap</w:t>
             </w:r>
             <w:proofErr w:type="spellEnd"/>
             <w:r>
-              <w:t xml:space="preserve"> sets required the use of the </w:t>
+              <w:t xml:space="preserve"> tool, which was objected to by Reviewe</w:t>
+            </w:r>
+            <w:r>
+              <w:t xml:space="preserve">r #1.  So we have instead removed </w:t>
+            </w:r>
+            <w:r>
+              <w:t>them</w:t>
+            </w:r>
+            <w:r>
+              <w:t xml:space="preserve">, and instead are using </w:t>
+            </w:r>
+            <w:r>
+              <w:t>benchmark sets ob</w:t>
+            </w:r>
+            <w:r>
+              <w:t xml:space="preserve">tained from both </w:t>
+            </w:r>
+            <w:r>
+              <w:rPr>
+                <w:highlight w:val="yellow"/>
+              </w:rPr>
+              <w:t>your site</w:t>
+            </w:r>
+            <w:r>
+              <w:t xml:space="preserve"> and the </w:t>
             </w:r>
             <w:proofErr w:type="spellStart"/>
             <w:r>
-              <w:rPr>
-                <w:b/>
-              </w:rPr>
+              <w:t>EasyCluster</w:t>
+            </w:r>
+            <w:proofErr w:type="spellEnd"/>
+            <w:r>
+              <w:t xml:space="preserve">. </w:t>
+            </w:r>
+            <w:r>
+              <w:t xml:space="preserve">  </w:t>
+            </w:r>
+            <w:r>
+              <w:rPr>
+                <w:strike/>
+              </w:rPr>
+              <w:t>We are happy to put these sets on our sites, but it seems unnecessary – and we would prefer not to without specific permission from the sources of the data</w:t>
+            </w:r>
+            <w:r>
+              <w:t xml:space="preserve">.  For the </w:t>
+            </w:r>
+            <w:r>
+              <w:t xml:space="preserve">moment we will provide pointers to </w:t>
+            </w:r>
+            <w:r>
+              <w:t>both</w:t>
+            </w:r>
+            <w:r>
+              <w:t xml:space="preserve"> sites.</w:t>
+            </w:r>
+          </w:p>
+          <w:p/>
+          <w:p>
+            <w:r>
+              <w:t>The or</w:t>
+            </w:r>
+            <w:r>
+              <w:t>igin</w:t>
+            </w:r>
+            <w:r>
+              <w:t xml:space="preserve">al </w:t>
+            </w:r>
+            <w:proofErr w:type="spellStart"/>
+            <w:r>
+              <w:t>chlamy</w:t>
+            </w:r>
+            <w:proofErr w:type="spellEnd"/>
+            <w:r>
+              <w:t xml:space="preserve"> dataset was available on our site (though we have since removed it).  </w:t>
+            </w:r>
+            <w:r>
+              <w:t xml:space="preserve"> If needed we can make our own Arabidopsis data available, but it is no longer relevant to the paper</w:t>
+            </w:r>
+            <w:r>
+              <w:t xml:space="preserve"> due to the aforementioned concern raised by Reviewer #1 with using </w:t>
+            </w:r>
+            <w:proofErr w:type="spellStart"/>
+            <w:r>
               <w:t>gmap</w:t>
             </w:r>
             <w:proofErr w:type="spellEnd"/>
             <w:r>
-              <w:t xml:space="preserve"> tool, which was objected to by Reviewe</w:t>
-            </w:r>
-            <w:r>
-              <w:t xml:space="preserve">r #1.  So we have instead removed </w:t>
-            </w:r>
-            <w:r>
-              <w:t>them</w:t>
-            </w:r>
-            <w:r>
-              <w:t xml:space="preserve">, and instead are using </w:t>
-            </w:r>
-            <w:r>
-              <w:t>benchmark sets ob</w:t>
-            </w:r>
-            <w:r>
-              <w:t xml:space="preserve">tained from both your site and the </w:t>
-            </w:r>
-            <w:proofErr w:type="spellStart"/>
-            <w:r>
-              <w:t>EasyCluster</w:t>
-            </w:r>
-            <w:proofErr w:type="spellEnd"/>
-            <w:r>
-              <w:t xml:space="preserve">. </w:t>
-            </w:r>
-            <w:r>
-              <w:t xml:space="preserve">  We are happy to put these sets on our sites, but it seems unnecessary – and we would prefer not to without specific permission from the sources of the data.  For the </w:t>
-            </w:r>
-            <w:r>
-              <w:t xml:space="preserve">moment we will provide pointers to </w:t>
-            </w:r>
-            <w:r>
-              <w:t>both</w:t>
-            </w:r>
-            <w:r>
-              <w:t xml:space="preserve"> sites.</w:t>
-            </w:r>
-          </w:p>
-          <w:p/>
-          <w:p>
-            <w:r>
-              <w:t>The or</w:t>
-            </w:r>
-            <w:r>
-              <w:t>igin</w:t>
-            </w:r>
-            <w:r>
-              <w:t xml:space="preserve">al </w:t>
-            </w:r>
-            <w:proofErr w:type="spellStart"/>
-            <w:r>
-              <w:t>chlamy</w:t>
-            </w:r>
-            <w:proofErr w:type="spellEnd"/>
-            <w:r>
-              <w:t xml:space="preserve"> dataset was available on our site (though we have since removed it).  </w:t>
-            </w:r>
-            <w:r>
-              <w:t xml:space="preserve"> If needed we can make our own Arabidopsis data available, but it is no longer relevant to the paper.</w:t>
+              <w:t>.</w:t>
             </w:r>
           </w:p>
           <w:p/>
@@ -2209,7 +2281,7 @@
                 <w:rFonts w:eastAsiaTheme="minorEastAsia"/>
                 <w:color w:val="000000"/>
               </w:rPr>
-              <w:t xml:space="preserve">pick one of the simulated </w:t>
+              <w:t xml:space="preserve">pick one of the simulated parameters which </w:t>
             </w:r>
             <w:proofErr w:type="gramStart"/>
             <w:r>
@@ -2217,7 +2289,7 @@
                 <w:rFonts w:eastAsiaTheme="minorEastAsia"/>
                 <w:color w:val="000000"/>
               </w:rPr>
-              <w:t>parameters which</w:t>
+              <w:t>gives</w:t>
             </w:r>
             <w:proofErr w:type="gramEnd"/>
             <w:r>
@@ -2225,7 +2297,7 @@
                 <w:rFonts w:eastAsiaTheme="minorEastAsia"/>
                 <w:color w:val="000000"/>
               </w:rPr>
-              <w:t xml:space="preserve"> gives you very good results. On real data you</w:t>
+              <w:t xml:space="preserve"> you very good results. On real data you</w:t>
             </w:r>
             <w:r>
               <w:rPr>
@@ -2356,15 +2428,34 @@
               <w:t xml:space="preserve">: Upon reflection, we find this to be a very justified comment, and we have modified the manuscripts accordingly.  To be clear: it is our position that </w:t>
             </w:r>
             <w:r>
-              <w:t xml:space="preserve">PEACE is </w:t>
-            </w:r>
-            <w:proofErr w:type="gramStart"/>
-            <w:r>
-              <w:t>on-par</w:t>
-            </w:r>
-            <w:proofErr w:type="gramEnd"/>
-            <w:r>
-              <w:t xml:space="preserve"> with WCD, but not necessarily superior.  Each tools has does better than the other under certain metrics (though I suspect this is largely accounted for by difference in parameter settings), and we feel the work is worth publishing in this NAR issue large because of the GUI that (to our knowledge) WCD cannot currently match.  We hope this is now clearer.</w:t>
+              <w:t>PEACE is on-par with WCD, but not necessarily superior</w:t>
+            </w:r>
+            <w:r>
+              <w:t>, particularly</w:t>
+            </w:r>
+            <w:r>
+              <w:t xml:space="preserve"> for long reads</w:t>
+            </w:r>
+            <w:r>
+              <w:t>.  Each tools has does better than the other under certain metrics (though I suspect this is largely accounted for by difference in parameter settings)</w:t>
+            </w:r>
+            <w:r>
+              <w:t xml:space="preserve">. </w:t>
+            </w:r>
+            <w:r>
+              <w:rPr>
+                <w:highlight w:val="yellow"/>
+              </w:rPr>
+              <w:t>However, for short reads PEACE provides better quality than WCD</w:t>
+            </w:r>
+            <w:r>
+              <w:t>. In addition, we feel that the GUI is an excellent contribution to the community and</w:t>
+            </w:r>
+            <w:r>
+              <w:t xml:space="preserve"> (to our knowledg</w:t>
+            </w:r>
+            <w:r>
+              <w:t xml:space="preserve">e) WCD currently does not have a full fledged GUI like ours. </w:t>
             </w:r>
           </w:p>
           <w:p/>
@@ -2598,7 +2689,7 @@
               <w:t xml:space="preserve"> was not a WCD set</w:t>
             </w:r>
             <w:r>
-              <w:t xml:space="preserve"> (see response to comment 6), but based on the comments of Reviewer #1 we have stopped using it anyway.</w:t>
+              <w:t xml:space="preserve"> (see response to comment 6), but based on the comments of Reviewer #1 we have stopped using it.</w:t>
             </w:r>
           </w:p>
           <w:p/>
@@ -2884,23 +2975,7 @@
                 <w:rFonts w:eastAsiaTheme="minorEastAsia"/>
                 <w:color w:val="000000"/>
               </w:rPr>
-              <w:t xml:space="preserve">subset of the Arabidopsis data. Could you just </w:t>
-            </w:r>
-            <w:proofErr w:type="gramStart"/>
-            <w:r>
-              <w:rPr>
-                <w:rFonts w:eastAsiaTheme="minorEastAsia"/>
-                <w:color w:val="000000"/>
-              </w:rPr>
-              <w:t>double check</w:t>
-            </w:r>
-            <w:proofErr w:type="gramEnd"/>
-            <w:r>
-              <w:rPr>
-                <w:rFonts w:eastAsiaTheme="minorEastAsia"/>
-                <w:color w:val="000000"/>
-              </w:rPr>
-              <w:t xml:space="preserve"> all names of data sets</w:t>
+              <w:t>subset of the Arabidopsis data. Could you just double check all names of data sets</w:t>
             </w:r>
             <w:r>
               <w:rPr>
@@ -2933,15 +3008,13 @@
               <w:t>Response</w:t>
             </w:r>
             <w:r>
-              <w:t xml:space="preserve">: (blush) Thank you.  We at some point confused the WCD Mouse and Arabidopsis sets.  All sets have been </w:t>
-            </w:r>
-            <w:proofErr w:type="spellStart"/>
-            <w:r>
-              <w:t>doube</w:t>
-            </w:r>
-            <w:proofErr w:type="spellEnd"/>
-            <w:r>
-              <w:t>-checked.</w:t>
+              <w:t>: (blush) Thank you.  We at some point confused the WCD Mouse and Arabidopsis sets.  All sets have been doub</w:t>
+            </w:r>
+            <w:r>
+              <w:t>l</w:t>
+            </w:r>
+            <w:r>
+              <w:t>e-checked.</w:t>
             </w:r>
           </w:p>
           <w:p/>
@@ -3074,23 +3147,7 @@
                 <w:rFonts w:eastAsiaTheme="minorEastAsia"/>
                 <w:color w:val="000000"/>
               </w:rPr>
-              <w:t>the table of contents are not correct. (</w:t>
-            </w:r>
-            <w:proofErr w:type="gramStart"/>
-            <w:r>
-              <w:rPr>
-                <w:rFonts w:eastAsiaTheme="minorEastAsia"/>
-                <w:color w:val="000000"/>
-              </w:rPr>
-              <w:t>e</w:t>
-            </w:r>
-            <w:proofErr w:type="gramEnd"/>
-            <w:r>
-              <w:rPr>
-                <w:rFonts w:eastAsiaTheme="minorEastAsia"/>
-                <w:color w:val="000000"/>
-              </w:rPr>
-              <w:t>.g., the non-graphical mode is claimed to be at page</w:t>
+              <w:t>the table of contents are not correct. (e.g., the non-graphical mode is claimed to be at page</w:t>
             </w:r>
             <w:r>
               <w:rPr>
@@ -3144,13 +3201,11 @@
               <w:t>Comment</w:t>
             </w:r>
             <w:r>
-              <w:t>: Thank you for catching this</w:t>
-            </w:r>
-            <w:proofErr w:type="gramStart"/>
-            <w:r>
-              <w:t>..</w:t>
-            </w:r>
-            <w:proofErr w:type="gramEnd"/>
+              <w:t>: Thank you f</w:t>
+            </w:r>
+            <w:r>
+              <w:t>or catching this.</w:t>
+            </w:r>
           </w:p>
           <w:p/>
         </w:tc>
@@ -3191,30 +3246,16 @@
             <w:r>
               <w:rPr>
                 <w:b/>
-                <w:color w:val="FF6600"/>
+                <w:color w:val="0000FF"/>
               </w:rPr>
               <w:t>Status</w:t>
             </w:r>
             <w:r>
               <w:rPr>
-                <w:color w:val="FF6600"/>
-              </w:rPr>
-              <w:t xml:space="preserve">: </w:t>
-            </w:r>
-            <w:r>
-              <w:rPr>
-                <w:color w:val="FF6600"/>
-              </w:rPr>
-              <w:t xml:space="preserve">Needs </w:t>
-            </w:r>
-            <w:proofErr w:type="spellStart"/>
-            <w:r>
-              <w:rPr>
-                <w:color w:val="FF6600"/>
-              </w:rPr>
-              <w:t>Varification</w:t>
-            </w:r>
-            <w:proofErr w:type="spellEnd"/>
+                <w:color w:val="0000FF"/>
+              </w:rPr>
+              <w:t>: DONE</w:t>
+            </w:r>
             <w:r>
               <w:rPr>
                 <w:color w:val="FF6600"/>
@@ -3506,23 +3547,7 @@
                 <w:rFonts w:eastAsiaTheme="minorEastAsia"/>
                 <w:color w:val="000000"/>
               </w:rPr>
-              <w:t xml:space="preserve">You don’t talk about memory consumption. My experiments seem to show that the consumption is modest compared to some other </w:t>
-            </w:r>
-            <w:proofErr w:type="gramStart"/>
-            <w:r>
-              <w:rPr>
-                <w:rFonts w:eastAsiaTheme="minorEastAsia"/>
-                <w:color w:val="000000"/>
-              </w:rPr>
-              <w:t>tools which</w:t>
-            </w:r>
-            <w:proofErr w:type="gramEnd"/>
-            <w:r>
-              <w:rPr>
-                <w:rFonts w:eastAsiaTheme="minorEastAsia"/>
-                <w:color w:val="000000"/>
-              </w:rPr>
-              <w:t xml:space="preserve"> is very important since some other</w:t>
+              <w:t>You don’t talk about memory consumption. My experiments seem to show that the consumption is modest compared to some other tools which is very important since some other</w:t>
             </w:r>
             <w:r>
               <w:rPr>
@@ -3705,6 +3730,17 @@
             <w:r>
               <w:t>:</w:t>
             </w:r>
+            <w:r>
+              <w:t xml:space="preserve"> The A686904 data set has a very short EST that caused a sanity check assertion to trip in our code. We have now fixed this problem and our </w:t>
+            </w:r>
+            <w:proofErr w:type="gramStart"/>
+            <w:r>
+              <w:t>tools successfully processes</w:t>
+            </w:r>
+            <w:proofErr w:type="gramEnd"/>
+            <w:r>
+              <w:t xml:space="preserve"> the A686904 data set.</w:t>
+            </w:r>
           </w:p>
         </w:tc>
       </w:tr>
@@ -4092,6 +4128,17 @@
             <w:r>
               <w:t>:</w:t>
             </w:r>
+            <w:r>
+              <w:t xml:space="preserve"> We have added references to configuring MPICH (via </w:t>
+            </w:r>
+            <w:proofErr w:type="spellStart"/>
+            <w:r>
+              <w:t>mpd</w:t>
+            </w:r>
+            <w:proofErr w:type="spellEnd"/>
+            <w:r>
+              <w:t>) and open MPI (via torque) to utilize an appropriate set of hosts (via hosts file) our user manual. We have also added a brief message directing the user to the manual for details in the GUI.</w:t>
+            </w:r>
           </w:p>
         </w:tc>
       </w:tr>
@@ -4120,15 +4167,15 @@
             <w:r>
               <w:rPr>
                 <w:b/>
-                <w:color w:val="FF0000"/>
+                <w:color w:val="0000FF"/>
               </w:rPr>
               <w:t>Status</w:t>
             </w:r>
             <w:r>
               <w:rPr>
-                <w:color w:val="FF0000"/>
-              </w:rPr>
-              <w:t>: Unfinished</w:t>
+                <w:color w:val="0000FF"/>
+              </w:rPr>
+              <w:t>: DONE</w:t>
             </w:r>
             <w:r>
               <w:rPr>
@@ -4245,7 +4292,16 @@
               <w:t xml:space="preserve">is </w:t>
             </w:r>
             <w:r>
-              <w:t xml:space="preserve">a direct result of the bug we introduced right before review. </w:t>
+              <w:t>a direct result of the performance-tuning issue</w:t>
+            </w:r>
+            <w:r>
+              <w:t xml:space="preserve"> we </w:t>
+            </w:r>
+            <w:r>
+              <w:t>discussed earlier on</w:t>
+            </w:r>
+            <w:r>
+              <w:t xml:space="preserve">. </w:t>
             </w:r>
             <w:r>
               <w:t xml:space="preserve">  We have fixed the bug, posted the newest version, and rerun </w:t>
@@ -4257,7 +4313,19 @@
               <w:t>all</w:t>
             </w:r>
             <w:r>
-              <w:t xml:space="preserve"> results using that version.  We expect that you will now find runtimes consistent with our claims.</w:t>
+              <w:t xml:space="preserve"> results using that version.  We expect that </w:t>
+            </w:r>
+            <w:r>
+              <w:t>the</w:t>
+            </w:r>
+            <w:r>
+              <w:t xml:space="preserve"> runtimes </w:t>
+            </w:r>
+            <w:r>
+              <w:t xml:space="preserve">will be </w:t>
+            </w:r>
+            <w:r>
+              <w:t>consistent with our claims.</w:t>
             </w:r>
           </w:p>
           <w:p/>
@@ -4356,15 +4424,39 @@
                 <w:rFonts w:eastAsiaTheme="minorEastAsia"/>
                 <w:color w:val="000000"/>
               </w:rPr>
-              <w:t xml:space="preserve">20. The points that you make about short read sequences </w:t>
-            </w:r>
+              <w:t xml:space="preserve">20. The points that you make about short read sequences is important. With more pro </w:t>
+            </w:r>
+            <w:proofErr w:type="spellStart"/>
+            <w:r>
+              <w:rPr>
+                <w:rFonts w:eastAsiaTheme="minorEastAsia"/>
+                <w:color w:val="000000"/>
+              </w:rPr>
+              <w:t>jects</w:t>
+            </w:r>
+            <w:proofErr w:type="spellEnd"/>
+            <w:r>
+              <w:rPr>
+                <w:rFonts w:eastAsiaTheme="minorEastAsia"/>
+                <w:color w:val="000000"/>
+              </w:rPr>
+              <w:t xml:space="preserve"> using</w:t>
+            </w:r>
+          </w:p>
+          <w:p>
+            <w:pPr>
+              <w:rPr>
+                <w:rFonts w:eastAsiaTheme="minorEastAsia"/>
+                <w:color w:val="000000"/>
+              </w:rPr>
+            </w:pPr>
             <w:proofErr w:type="gramStart"/>
             <w:r>
               <w:rPr>
                 <w:rFonts w:eastAsiaTheme="minorEastAsia"/>
                 <w:color w:val="000000"/>
               </w:rPr>
-              <w:t>is</w:t>
+              <w:t>this</w:t>
             </w:r>
             <w:proofErr w:type="gramEnd"/>
             <w:r>
@@ -4372,7 +4464,22 @@
                 <w:rFonts w:eastAsiaTheme="minorEastAsia"/>
                 <w:color w:val="000000"/>
               </w:rPr>
-              <w:t xml:space="preserve"> important. With more pro </w:t>
+              <w:t xml:space="preserve"> new data the ability to cope with such data is important. I can accept because of the</w:t>
+            </w:r>
+          </w:p>
+          <w:p>
+            <w:pPr>
+              <w:rPr>
+                <w:rFonts w:eastAsiaTheme="minorEastAsia"/>
+                <w:color w:val="000000"/>
+              </w:rPr>
+            </w:pPr>
+            <w:r>
+              <w:rPr>
+                <w:rFonts w:eastAsiaTheme="minorEastAsia"/>
+                <w:color w:val="000000"/>
+              </w:rPr>
+              <w:t xml:space="preserve">way in which </w:t>
             </w:r>
             <w:proofErr w:type="spellStart"/>
             <w:r>
@@ -4380,7 +4487,7 @@
                 <w:rFonts w:eastAsiaTheme="minorEastAsia"/>
                 <w:color w:val="000000"/>
               </w:rPr>
-              <w:t>jects</w:t>
+              <w:t>wcd’s</w:t>
             </w:r>
             <w:proofErr w:type="spellEnd"/>
             <w:r>
@@ -4388,7 +4495,7 @@
                 <w:rFonts w:eastAsiaTheme="minorEastAsia"/>
                 <w:color w:val="000000"/>
               </w:rPr>
-              <w:t xml:space="preserve"> using</w:t>
+              <w:t xml:space="preserve"> heuristics are implemented that PEACE will do better with short read</w:t>
             </w:r>
           </w:p>
           <w:p>
@@ -4404,7 +4511,7 @@
                 <w:rFonts w:eastAsiaTheme="minorEastAsia"/>
                 <w:color w:val="000000"/>
               </w:rPr>
-              <w:t>this</w:t>
+              <w:t>sequences</w:t>
             </w:r>
             <w:proofErr w:type="gramEnd"/>
             <w:r>
@@ -4412,7 +4519,38 @@
                 <w:rFonts w:eastAsiaTheme="minorEastAsia"/>
                 <w:color w:val="000000"/>
               </w:rPr>
-              <w:t xml:space="preserve"> new data the ability to cope with such data is important. I can accept because of the</w:t>
+              <w:t xml:space="preserve">. However, we have used </w:t>
+            </w:r>
+            <w:proofErr w:type="spellStart"/>
+            <w:r>
+              <w:rPr>
+                <w:rFonts w:eastAsiaTheme="minorEastAsia"/>
+                <w:color w:val="000000"/>
+              </w:rPr>
+              <w:t>wcd</w:t>
+            </w:r>
+            <w:proofErr w:type="spellEnd"/>
+            <w:r>
+              <w:rPr>
+                <w:rFonts w:eastAsiaTheme="minorEastAsia"/>
+                <w:color w:val="000000"/>
+              </w:rPr>
+              <w:t xml:space="preserve"> very successfully with 454 data. Recent results of one</w:t>
+            </w:r>
+          </w:p>
+          <w:p>
+            <w:pPr>
+              <w:rPr>
+                <w:rFonts w:eastAsiaTheme="minorEastAsia"/>
+                <w:color w:val="000000"/>
+              </w:rPr>
+            </w:pPr>
+            <w:r>
+              <w:rPr>
+                <w:rFonts w:eastAsiaTheme="minorEastAsia"/>
+                <w:color w:val="000000"/>
+              </w:rPr>
+              <w:t>of my students showed that provided the average sequence length was over 100, reasonable</w:t>
             </w:r>
           </w:p>
           <w:p>
@@ -4428,7 +4566,7 @@
                 <w:rFonts w:eastAsiaTheme="minorEastAsia"/>
                 <w:color w:val="000000"/>
               </w:rPr>
-              <w:t>way</w:t>
+              <w:t>results</w:t>
             </w:r>
             <w:proofErr w:type="gramEnd"/>
             <w:r>
@@ -4436,7 +4574,7 @@
                 <w:rFonts w:eastAsiaTheme="minorEastAsia"/>
                 <w:color w:val="000000"/>
               </w:rPr>
-              <w:t xml:space="preserve"> in which </w:t>
+              <w:t xml:space="preserve"> will be obtained. </w:t>
             </w:r>
             <w:proofErr w:type="spellStart"/>
             <w:r>
@@ -4452,7 +4590,69 @@
                 <w:rFonts w:eastAsiaTheme="minorEastAsia"/>
                 <w:color w:val="000000"/>
               </w:rPr>
-              <w:t xml:space="preserve"> heuristics are implemented that PEACE will do better with short read</w:t>
+              <w:t xml:space="preserve"> parameters can be changed so window lengths of less than 100</w:t>
+            </w:r>
+          </w:p>
+          <w:p>
+            <w:pPr>
+              <w:rPr>
+                <w:rFonts w:eastAsiaTheme="minorEastAsia"/>
+                <w:color w:val="000000"/>
+              </w:rPr>
+            </w:pPr>
+            <w:r>
+              <w:rPr>
+                <w:rFonts w:eastAsiaTheme="minorEastAsia"/>
+                <w:color w:val="000000"/>
+              </w:rPr>
+              <w:t>can run (though as the length drops to 50, the hard coded non-</w:t>
+            </w:r>
+            <w:proofErr w:type="spellStart"/>
+            <w:r>
+              <w:rPr>
+                <w:rFonts w:eastAsiaTheme="minorEastAsia"/>
+                <w:color w:val="000000"/>
+              </w:rPr>
+              <w:t>parameterisable</w:t>
+            </w:r>
+            <w:proofErr w:type="spellEnd"/>
+            <w:r>
+              <w:rPr>
+                <w:rFonts w:eastAsiaTheme="minorEastAsia"/>
+                <w:color w:val="000000"/>
+              </w:rPr>
+              <w:t xml:space="preserve"> heuristics</w:t>
+            </w:r>
+          </w:p>
+          <w:p>
+            <w:pPr>
+              <w:rPr>
+                <w:rFonts w:eastAsiaTheme="minorEastAsia"/>
+                <w:color w:val="000000"/>
+              </w:rPr>
+            </w:pPr>
+            <w:r>
+              <w:rPr>
+                <w:rFonts w:eastAsiaTheme="minorEastAsia"/>
+                <w:color w:val="000000"/>
+              </w:rPr>
+              <w:t xml:space="preserve">mean the quality suffers – but it actually can run even with </w:t>
+            </w:r>
+            <w:proofErr w:type="spellStart"/>
+            <w:r>
+              <w:rPr>
+                <w:rFonts w:eastAsiaTheme="minorEastAsia"/>
+                <w:color w:val="000000"/>
+              </w:rPr>
+              <w:t>Solexa</w:t>
+            </w:r>
+            <w:proofErr w:type="spellEnd"/>
+            <w:r>
+              <w:rPr>
+                <w:rFonts w:eastAsiaTheme="minorEastAsia"/>
+                <w:color w:val="000000"/>
+              </w:rPr>
+              <w:t xml:space="preserve"> data – just doesn’t do</w:t>
             </w:r>
           </w:p>
           <w:p>
@@ -4468,7 +4668,7 @@
                 <w:rFonts w:eastAsiaTheme="minorEastAsia"/>
                 <w:color w:val="000000"/>
               </w:rPr>
-              <w:t>sequences</w:t>
+              <w:t>well</w:t>
             </w:r>
             <w:proofErr w:type="gramEnd"/>
             <w:r>
@@ -4476,7 +4676,7 @@
                 <w:rFonts w:eastAsiaTheme="minorEastAsia"/>
                 <w:color w:val="000000"/>
               </w:rPr>
-              <w:t xml:space="preserve">. However, we have used </w:t>
+              <w:t xml:space="preserve"> at all). I am surprised that you couldn’t get </w:t>
             </w:r>
             <w:proofErr w:type="spellStart"/>
             <w:r>
@@ -4492,7 +4692,38 @@
                 <w:rFonts w:eastAsiaTheme="minorEastAsia"/>
                 <w:color w:val="000000"/>
               </w:rPr>
-              <w:t xml:space="preserve"> very successfully with 454 data. Recent results of one</w:t>
+              <w:t xml:space="preserve"> to run on the data.</w:t>
+            </w:r>
+          </w:p>
+          <w:p>
+            <w:pPr>
+              <w:rPr>
+                <w:rFonts w:eastAsiaTheme="minorEastAsia"/>
+                <w:color w:val="000000"/>
+              </w:rPr>
+            </w:pPr>
+            <w:r>
+              <w:rPr>
+                <w:rFonts w:eastAsiaTheme="minorEastAsia"/>
+                <w:color w:val="000000"/>
+              </w:rPr>
+              <w:t xml:space="preserve">So: I think for your experiment you should </w:t>
+            </w:r>
+            <w:proofErr w:type="spellStart"/>
+            <w:r>
+              <w:rPr>
+                <w:rFonts w:eastAsiaTheme="minorEastAsia"/>
+                <w:color w:val="000000"/>
+              </w:rPr>
+              <w:t>characterise</w:t>
+            </w:r>
+            <w:proofErr w:type="spellEnd"/>
+            <w:r>
+              <w:rPr>
+                <w:rFonts w:eastAsiaTheme="minorEastAsia"/>
+                <w:color w:val="000000"/>
+              </w:rPr>
+              <w:t xml:space="preserve"> more carefully your data set (average</w:t>
             </w:r>
           </w:p>
           <w:p>
@@ -4508,7 +4739,7 @@
                 <w:rFonts w:eastAsiaTheme="minorEastAsia"/>
                 <w:color w:val="000000"/>
               </w:rPr>
-              <w:t>of</w:t>
+              <w:t>length</w:t>
             </w:r>
             <w:proofErr w:type="gramEnd"/>
             <w:r>
@@ -4516,7 +4747,7 @@
                 <w:rFonts w:eastAsiaTheme="minorEastAsia"/>
                 <w:color w:val="000000"/>
               </w:rPr>
-              <w:t xml:space="preserve"> my students showed that provided the average sequence length was over 100, reasonable</w:t>
+              <w:t>, proportion under say 80 in length). This could be a big selling point of the tool and</w:t>
             </w:r>
           </w:p>
           <w:p>
@@ -4532,7 +4763,7 @@
                 <w:rFonts w:eastAsiaTheme="minorEastAsia"/>
                 <w:color w:val="000000"/>
               </w:rPr>
-              <w:t>results</w:t>
+              <w:t>so</w:t>
             </w:r>
             <w:proofErr w:type="gramEnd"/>
             <w:r>
@@ -4540,223 +4771,6 @@
                 <w:rFonts w:eastAsiaTheme="minorEastAsia"/>
                 <w:color w:val="000000"/>
               </w:rPr>
-              <w:t xml:space="preserve"> will be obtained. </w:t>
-            </w:r>
-            <w:proofErr w:type="spellStart"/>
-            <w:proofErr w:type="gramStart"/>
-            <w:r>
-              <w:rPr>
-                <w:rFonts w:eastAsiaTheme="minorEastAsia"/>
-                <w:color w:val="000000"/>
-              </w:rPr>
-              <w:t>wcd’s</w:t>
-            </w:r>
-            <w:proofErr w:type="spellEnd"/>
-            <w:proofErr w:type="gramEnd"/>
-            <w:r>
-              <w:rPr>
-                <w:rFonts w:eastAsiaTheme="minorEastAsia"/>
-                <w:color w:val="000000"/>
-              </w:rPr>
-              <w:t xml:space="preserve"> parameters can be changed so window lengths of less than 100</w:t>
-            </w:r>
-          </w:p>
-          <w:p>
-            <w:pPr>
-              <w:rPr>
-                <w:rFonts w:eastAsiaTheme="minorEastAsia"/>
-                <w:color w:val="000000"/>
-              </w:rPr>
-            </w:pPr>
-            <w:proofErr w:type="gramStart"/>
-            <w:r>
-              <w:rPr>
-                <w:rFonts w:eastAsiaTheme="minorEastAsia"/>
-                <w:color w:val="000000"/>
-              </w:rPr>
-              <w:t>can</w:t>
-            </w:r>
-            <w:proofErr w:type="gramEnd"/>
-            <w:r>
-              <w:rPr>
-                <w:rFonts w:eastAsiaTheme="minorEastAsia"/>
-                <w:color w:val="000000"/>
-              </w:rPr>
-              <w:t xml:space="preserve"> run (though as the length drops to 50, the hard coded non-</w:t>
-            </w:r>
-            <w:proofErr w:type="spellStart"/>
-            <w:r>
-              <w:rPr>
-                <w:rFonts w:eastAsiaTheme="minorEastAsia"/>
-                <w:color w:val="000000"/>
-              </w:rPr>
-              <w:t>parameterisable</w:t>
-            </w:r>
-            <w:proofErr w:type="spellEnd"/>
-            <w:r>
-              <w:rPr>
-                <w:rFonts w:eastAsiaTheme="minorEastAsia"/>
-                <w:color w:val="000000"/>
-              </w:rPr>
-              <w:t xml:space="preserve"> heuristics</w:t>
-            </w:r>
-          </w:p>
-          <w:p>
-            <w:pPr>
-              <w:rPr>
-                <w:rFonts w:eastAsiaTheme="minorEastAsia"/>
-                <w:color w:val="000000"/>
-              </w:rPr>
-            </w:pPr>
-            <w:proofErr w:type="gramStart"/>
-            <w:r>
-              <w:rPr>
-                <w:rFonts w:eastAsiaTheme="minorEastAsia"/>
-                <w:color w:val="000000"/>
-              </w:rPr>
-              <w:t>mean</w:t>
-            </w:r>
-            <w:proofErr w:type="gramEnd"/>
-            <w:r>
-              <w:rPr>
-                <w:rFonts w:eastAsiaTheme="minorEastAsia"/>
-                <w:color w:val="000000"/>
-              </w:rPr>
-              <w:t xml:space="preserve"> the quality suffers – but it actually can run even with </w:t>
-            </w:r>
-            <w:proofErr w:type="spellStart"/>
-            <w:r>
-              <w:rPr>
-                <w:rFonts w:eastAsiaTheme="minorEastAsia"/>
-                <w:color w:val="000000"/>
-              </w:rPr>
-              <w:t>Solexa</w:t>
-            </w:r>
-            <w:proofErr w:type="spellEnd"/>
-            <w:r>
-              <w:rPr>
-                <w:rFonts w:eastAsiaTheme="minorEastAsia"/>
-                <w:color w:val="000000"/>
-              </w:rPr>
-              <w:t xml:space="preserve"> data – just doesn’t do</w:t>
-            </w:r>
-          </w:p>
-          <w:p>
-            <w:pPr>
-              <w:rPr>
-                <w:rFonts w:eastAsiaTheme="minorEastAsia"/>
-                <w:color w:val="000000"/>
-              </w:rPr>
-            </w:pPr>
-            <w:proofErr w:type="gramStart"/>
-            <w:r>
-              <w:rPr>
-                <w:rFonts w:eastAsiaTheme="minorEastAsia"/>
-                <w:color w:val="000000"/>
-              </w:rPr>
-              <w:t>well</w:t>
-            </w:r>
-            <w:proofErr w:type="gramEnd"/>
-            <w:r>
-              <w:rPr>
-                <w:rFonts w:eastAsiaTheme="minorEastAsia"/>
-                <w:color w:val="000000"/>
-              </w:rPr>
-              <w:t xml:space="preserve"> at all). I am surprised that you couldn’t get </w:t>
-            </w:r>
-            <w:proofErr w:type="spellStart"/>
-            <w:r>
-              <w:rPr>
-                <w:rFonts w:eastAsiaTheme="minorEastAsia"/>
-                <w:color w:val="000000"/>
-              </w:rPr>
-              <w:t>wcd</w:t>
-            </w:r>
-            <w:proofErr w:type="spellEnd"/>
-            <w:r>
-              <w:rPr>
-                <w:rFonts w:eastAsiaTheme="minorEastAsia"/>
-                <w:color w:val="000000"/>
-              </w:rPr>
-              <w:t xml:space="preserve"> to run on the data.</w:t>
-            </w:r>
-          </w:p>
-          <w:p>
-            <w:pPr>
-              <w:rPr>
-                <w:rFonts w:eastAsiaTheme="minorEastAsia"/>
-                <w:color w:val="000000"/>
-              </w:rPr>
-            </w:pPr>
-            <w:r>
-              <w:rPr>
-                <w:rFonts w:eastAsiaTheme="minorEastAsia"/>
-                <w:color w:val="000000"/>
-              </w:rPr>
-              <w:t xml:space="preserve">So: I think for your experiment you should </w:t>
-            </w:r>
-            <w:proofErr w:type="spellStart"/>
-            <w:r>
-              <w:rPr>
-                <w:rFonts w:eastAsiaTheme="minorEastAsia"/>
-                <w:color w:val="000000"/>
-              </w:rPr>
-              <w:t>characterise</w:t>
-            </w:r>
-            <w:proofErr w:type="spellEnd"/>
-            <w:r>
-              <w:rPr>
-                <w:rFonts w:eastAsiaTheme="minorEastAsia"/>
-                <w:color w:val="000000"/>
-              </w:rPr>
-              <w:t xml:space="preserve"> more carefully your data set (average</w:t>
-            </w:r>
-          </w:p>
-          <w:p>
-            <w:pPr>
-              <w:rPr>
-                <w:rFonts w:eastAsiaTheme="minorEastAsia"/>
-                <w:color w:val="000000"/>
-              </w:rPr>
-            </w:pPr>
-            <w:proofErr w:type="gramStart"/>
-            <w:r>
-              <w:rPr>
-                <w:rFonts w:eastAsiaTheme="minorEastAsia"/>
-                <w:color w:val="000000"/>
-              </w:rPr>
-              <w:t>length</w:t>
-            </w:r>
-            <w:proofErr w:type="gramEnd"/>
-            <w:r>
-              <w:rPr>
-                <w:rFonts w:eastAsiaTheme="minorEastAsia"/>
-                <w:color w:val="000000"/>
-              </w:rPr>
-              <w:t>, proportion under say 80 in length). This could be a big selling point of the tool and</w:t>
-            </w:r>
-          </w:p>
-          <w:p>
-            <w:pPr>
-              <w:rPr>
-                <w:rFonts w:eastAsiaTheme="minorEastAsia"/>
-                <w:color w:val="000000"/>
-              </w:rPr>
-            </w:pPr>
-            <w:proofErr w:type="gramStart"/>
-            <w:r>
-              <w:rPr>
-                <w:rFonts w:eastAsiaTheme="minorEastAsia"/>
-                <w:color w:val="000000"/>
-              </w:rPr>
-              <w:t>so</w:t>
-            </w:r>
-            <w:proofErr w:type="gramEnd"/>
-            <w:r>
-              <w:rPr>
-                <w:rFonts w:eastAsiaTheme="minorEastAsia"/>
-                <w:color w:val="000000"/>
-              </w:rPr>
               <w:t xml:space="preserve"> a little more discussion on this would be worth it. For example, with some short read</w:t>
             </w:r>
           </w:p>
@@ -4767,21 +4781,12 @@
                 <w:color w:val="000000"/>
               </w:rPr>
             </w:pPr>
-            <w:proofErr w:type="gramStart"/>
-            <w:r>
-              <w:rPr>
-                <w:rFonts w:eastAsiaTheme="minorEastAsia"/>
-                <w:color w:val="000000"/>
-              </w:rPr>
-              <w:t>sequencing</w:t>
-            </w:r>
-            <w:proofErr w:type="gramEnd"/>
-            <w:r>
-              <w:rPr>
-                <w:rFonts w:eastAsiaTheme="minorEastAsia"/>
-                <w:color w:val="000000"/>
-              </w:rPr>
-              <w:t xml:space="preserve"> technology now producing 60bp length sequences, would PEACE be suitable (I</w:t>
+            <w:r>
+              <w:rPr>
+                <w:rFonts w:eastAsiaTheme="minorEastAsia"/>
+                <w:color w:val="000000"/>
+              </w:rPr>
+              <w:t>sequencing technology now producing 60bp length sequences, would PEACE be suitable (I</w:t>
             </w:r>
           </w:p>
           <w:p>
@@ -4957,7 +4962,70 @@
               <w:t>:</w:t>
             </w:r>
             <w:r>
-              <w:t xml:space="preserve"> We need more information to address this.  We have not encountered any such problems, nor have any of our testers.  And we cannot fathom why the GUI would not run on any machine supporting Java.  Without further information, there is nothing we can do.</w:t>
+              <w:t xml:space="preserve"> We </w:t>
+            </w:r>
+            <w:r>
+              <w:t xml:space="preserve">are surprised and concerned to note that a pure Java program would not run on a machine supporting Java </w:t>
+            </w:r>
+            <w:r>
+              <w:rPr>
+                <w:b/>
+              </w:rPr>
+              <w:t xml:space="preserve">version </w:t>
+            </w:r>
+            <w:r>
+              <w:rPr>
+                <w:b/>
+              </w:rPr>
+              <w:t>6</w:t>
+            </w:r>
+            <w:r>
+              <w:t>. We (and several collaborators) have tried our software on a broad range of computing platforms and have not encountered such</w:t>
+            </w:r>
+            <w:r>
+              <w:t xml:space="preserve"> </w:t>
+            </w:r>
+            <w:r>
+              <w:t>a problem</w:t>
+            </w:r>
+            <w:r>
+              <w:t xml:space="preserve">.  </w:t>
+            </w:r>
+            <w:r>
+              <w:t>W</w:t>
+            </w:r>
+            <w:r>
+              <w:t xml:space="preserve">e cannot fathom why the GUI would not run on </w:t>
+            </w:r>
+            <w:r>
+              <w:t>a</w:t>
+            </w:r>
+            <w:r>
+              <w:t xml:space="preserve"> machine supporting Java</w:t>
+            </w:r>
+            <w:r>
+              <w:t xml:space="preserve"> </w:t>
+            </w:r>
+            <w:r>
+              <w:rPr>
+                <w:b/>
+              </w:rPr>
+              <w:t>version 6</w:t>
+            </w:r>
+            <w:r>
+              <w:t xml:space="preserve">.  </w:t>
+            </w:r>
+            <w:r>
+              <w:t xml:space="preserve">We would need additional </w:t>
+            </w:r>
+            <w:r>
+              <w:t>information</w:t>
+            </w:r>
+            <w:r>
+              <w:t xml:space="preserve"> to address this problem</w:t>
+            </w:r>
+            <w:r>
+              <w:t>.</w:t>
             </w:r>
           </w:p>
           <w:p/>
@@ -5118,23 +5186,7 @@
                 <w:rFonts w:eastAsiaTheme="minorEastAsia"/>
                 <w:color w:val="000000"/>
               </w:rPr>
-              <w:t xml:space="preserve">2. TGICL: the </w:t>
-            </w:r>
-            <w:proofErr w:type="gramStart"/>
-            <w:r>
-              <w:rPr>
-                <w:rFonts w:eastAsiaTheme="minorEastAsia"/>
-                <w:color w:val="000000"/>
-              </w:rPr>
-              <w:t>well established</w:t>
-            </w:r>
-            <w:proofErr w:type="gramEnd"/>
-            <w:r>
-              <w:rPr>
-                <w:rFonts w:eastAsiaTheme="minorEastAsia"/>
-                <w:color w:val="000000"/>
-              </w:rPr>
-              <w:t xml:space="preserve"> clustering tool.</w:t>
+              <w:t>2. TGICL: the well established clustering tool.</w:t>
             </w:r>
           </w:p>
           <w:p>
@@ -5201,14 +5253,16 @@
     <w:p/>
     <w:sectPr>
       <w:pgSz w:w="12240" w:h="15840"/>
-      <w:pgMar w:top="1440" w:right="1800" w:bottom="1440" w:left="1800" w:gutter="0"/>
+      <w:pgMar w:top="1440" w:right="1800" w:bottom="1440" w:left="1800" w:header="720" w:footer="720" w:gutter="0"/>
+      <w:cols w:space="720"/>
+      <w:docGrid w:linePitch="360"/>
     </w:sectPr>
   </w:body>
 </w:document>
 </file>
 
 <file path=word/numbering.xml><?xml version="1.0" encoding="utf-8"?>
-<w:numbering xmlns:mo="http://schemas.microsoft.com/office/mac/office/2008/main" xmlns:ve="http://schemas.openxmlformats.org/markup-compatibility/2006" xmlns:mv="urn:schemas-microsoft-com:mac:vml" xmlns:o="urn:schemas-microsoft-com:office:office" xmlns:r="http://schemas.openxmlformats.org/officeDocument/2006/relationships" xmlns:m="http://schemas.openxmlformats.org/officeDocument/2006/math" xmlns:v="urn:schemas-microsoft-com:vml" xmlns:wp="http://schemas.openxmlformats.org/drawingml/2006/wordprocessingDrawing" xmlns:w10="urn:schemas-microsoft-com:office:word" xmlns:w="http://schemas.openxmlformats.org/wordprocessingml/2006/main" xmlns:wne="http://schemas.microsoft.com/office/word/2006/wordml">
+<w:numbering xmlns:ve="http://schemas.openxmlformats.org/markup-compatibility/2006" xmlns:o="urn:schemas-microsoft-com:office:office" xmlns:r="http://schemas.openxmlformats.org/officeDocument/2006/relationships" xmlns:m="http://schemas.openxmlformats.org/officeDocument/2006/math" xmlns:v="urn:schemas-microsoft-com:vml" xmlns:wp="http://schemas.openxmlformats.org/drawingml/2006/wordprocessingDrawing" xmlns:w10="urn:schemas-microsoft-com:office:word" xmlns:w="http://schemas.openxmlformats.org/wordprocessingml/2006/main" xmlns:wne="http://schemas.microsoft.com/office/word/2006/wordml">
   <w:abstractNum w:abstractNumId="0">
     <w:nsid w:val="52717FD0"/>
     <w:multiLevelType w:val="hybridMultilevel"/>
@@ -5434,7 +5488,7 @@
       </w:pPr>
     </w:pPrDefault>
   </w:docDefaults>
-  <w:latentStyles w:defLockedState="0" w:defUIPriority="0" w:defSemiHidden="0" w:defUnhideWhenUsed="0" w:defQFormat="0" w:count="276"/>
+  <w:latentStyles w:defLockedState="0" w:defUIPriority="0" w:defSemiHidden="0" w:defUnhideWhenUsed="0" w:defQFormat="0" w:count="267"/>
   <w:style w:type="paragraph" w:default="1" w:styleId="Normal">
     <w:name w:val="Normal"/>
     <w:qFormat/>
@@ -5442,11 +5496,13 @@
   </w:style>
   <w:style w:type="character" w:default="1" w:styleId="DefaultParagraphFont">
     <w:name w:val="Default Paragraph Font"/>
+    <w:uiPriority w:val="1"/>
     <w:semiHidden/>
     <w:unhideWhenUsed/>
   </w:style>
   <w:style w:type="table" w:default="1" w:styleId="TableNormal">
     <w:name w:val="Normal Table"/>
+    <w:uiPriority w:val="99"/>
     <w:semiHidden/>
     <w:unhideWhenUsed/>
     <w:qFormat/>
@@ -5462,6 +5518,7 @@
   </w:style>
   <w:style w:type="numbering" w:default="1" w:styleId="NoList">
     <w:name w:val="No List"/>
+    <w:uiPriority w:val="99"/>
     <w:semiHidden/>
     <w:unhideWhenUsed/>
   </w:style>

</xml_diff>

<commit_message>
Updates to NAR paper, reviewer response
</commit_message>
<xml_diff>
--- a/papers/NAR_web_server_2009/Response to Reviewers.docx
+++ b/papers/NAR_web_server_2009/Response to Reviewers.docx
@@ -1,6 +1,6 @@
 
 <file path=word/document.xml><?xml version="1.0" encoding="utf-8"?>
-<w:document xmlns:ve="http://schemas.openxmlformats.org/markup-compatibility/2006" xmlns:o="urn:schemas-microsoft-com:office:office" xmlns:r="http://schemas.openxmlformats.org/officeDocument/2006/relationships" xmlns:m="http://schemas.openxmlformats.org/officeDocument/2006/math" xmlns:v="urn:schemas-microsoft-com:vml" xmlns:wp="http://schemas.openxmlformats.org/drawingml/2006/wordprocessingDrawing" xmlns:w10="urn:schemas-microsoft-com:office:word" xmlns:w="http://schemas.openxmlformats.org/wordprocessingml/2006/main" xmlns:wne="http://schemas.microsoft.com/office/word/2006/wordml">
+<w:document xmlns:mo="http://schemas.microsoft.com/office/mac/office/2008/main" xmlns:ve="http://schemas.openxmlformats.org/markup-compatibility/2006" xmlns:mv="urn:schemas-microsoft-com:mac:vml" xmlns:o="urn:schemas-microsoft-com:office:office" xmlns:r="http://schemas.openxmlformats.org/officeDocument/2006/relationships" xmlns:m="http://schemas.openxmlformats.org/officeDocument/2006/math" xmlns:v="urn:schemas-microsoft-com:vml" xmlns:wp="http://schemas.openxmlformats.org/drawingml/2006/wordprocessingDrawing" xmlns:w10="urn:schemas-microsoft-com:office:word" xmlns:w="http://schemas.openxmlformats.org/wordprocessingml/2006/main" xmlns:wne="http://schemas.microsoft.com/office/word/2006/wordml">
   <w:body>
     <w:p>
       <w:r>
@@ -348,7 +348,6 @@
               <w:rPr>
                 <w:b/>
               </w:rPr>
-              <w:lastRenderedPageBreak/>
               <w:t>Manuscript changes</w:t>
             </w:r>
             <w:r>
@@ -421,14 +420,26 @@
               <w:rPr>
                 <w:color w:val="000000"/>
               </w:rPr>
-              <w:t xml:space="preserve">I tested PEACE on a human dataset downloaded from the </w:t>
+              <w:t>I tested PEACE on a human d</w:t>
+            </w:r>
+            <w:r>
+              <w:rPr>
+                <w:color w:val="000000"/>
+              </w:rPr>
+              <w:t xml:space="preserve">ataset downloaded from the </w:t>
             </w:r>
             <w:proofErr w:type="spellStart"/>
             <w:r>
               <w:rPr>
                 <w:color w:val="000000"/>
               </w:rPr>
-              <w:t>Easycluster</w:t>
+              <w:t>EasyC</w:t>
+            </w:r>
+            <w:r>
+              <w:rPr>
+                <w:color w:val="000000"/>
+              </w:rPr>
+              <w:t>luster</w:t>
             </w:r>
             <w:proofErr w:type="spellEnd"/>
             <w:r>
@@ -465,15 +476,68 @@
             <w:r>
               <w:t xml:space="preserve"> </w:t>
             </w:r>
-          </w:p>
-          <w:p/>
-        </w:tc>
-      </w:tr>
-      <w:tr>
-        <w:tc>
-          <w:tcPr>
-            <w:tcW w:w="5000" w:type="pct"/>
-          </w:tcPr>
+            <w:r>
+              <w:t xml:space="preserve">We have responded by both fixing the specific problem and adding the requested analysis.  The reduced quality for this benchmark was due to the value used for our threshold parameters; we have changed this value, redone </w:t>
+            </w:r>
+            <w:r>
+              <w:rPr>
+                <w:i/>
+              </w:rPr>
+              <w:t>all</w:t>
+            </w:r>
+            <w:r>
+              <w:t xml:space="preserve"> analysis, and present those results.   As shown in Table 1 of the manuscript, we now do quite well – with almost identical results to WCD.</w:t>
+            </w:r>
+          </w:p>
+          <w:p/>
+          <w:p>
+            <w:r>
+              <w:t xml:space="preserve">More generally, we agreed with the reviewer about the need for looking at type 2 </w:t>
+            </w:r>
+            <w:proofErr w:type="gramStart"/>
+            <w:r>
+              <w:t>error</w:t>
+            </w:r>
+            <w:proofErr w:type="gramEnd"/>
+            <w:r>
+              <w:t xml:space="preserve">.  We have added plots of both the </w:t>
+            </w:r>
+            <w:proofErr w:type="spellStart"/>
+            <w:r>
+              <w:t>Jaccard</w:t>
+            </w:r>
+            <w:proofErr w:type="spellEnd"/>
+            <w:r>
+              <w:t xml:space="preserve"> Index (which reflects type 2 error) and of cluster-level type 2 </w:t>
+            </w:r>
+            <w:proofErr w:type="gramStart"/>
+            <w:r>
+              <w:t>error</w:t>
+            </w:r>
+            <w:proofErr w:type="gramEnd"/>
+            <w:r>
+              <w:t xml:space="preserve"> to the manuscript, as well as presented these results in the analysis of the real data.</w:t>
+            </w:r>
+          </w:p>
+          <w:p/>
+        </w:tc>
+      </w:tr>
+      <w:tr>
+        <w:tc>
+          <w:tcPr>
+            <w:tcW w:w="5000" w:type="pct"/>
+          </w:tcPr>
+          <w:p>
+            <w:r>
+              <w:rPr>
+                <w:b/>
+              </w:rPr>
+              <w:t>Manuscript changes</w:t>
+            </w:r>
+            <w:r>
+              <w:t>: Figure 3 and Table 1 now reflect Type 2 errors.</w:t>
+            </w:r>
+          </w:p>
           <w:p/>
         </w:tc>
       </w:tr>
@@ -488,25 +552,31 @@
                 <w:tab w:val="left" w:pos="2813"/>
               </w:tabs>
               <w:rPr>
-                <w:color w:val="FF0000"/>
-              </w:rPr>
-            </w:pPr>
-            <w:r>
-              <w:rPr>
-                <w:b/>
-                <w:color w:val="FF0000"/>
+                <w:color w:val="0000FF"/>
+              </w:rPr>
+            </w:pPr>
+            <w:r>
+              <w:rPr>
+                <w:b/>
+                <w:color w:val="0000FF"/>
               </w:rPr>
               <w:t>Status</w:t>
             </w:r>
             <w:r>
               <w:rPr>
-                <w:color w:val="FF0000"/>
-              </w:rPr>
-              <w:t>: Unfinished</w:t>
-            </w:r>
-            <w:r>
-              <w:rPr>
-                <w:color w:val="FF0000"/>
+                <w:color w:val="0000FF"/>
+              </w:rPr>
+              <w:t xml:space="preserve">: </w:t>
+            </w:r>
+            <w:r>
+              <w:rPr>
+                <w:color w:val="0000FF"/>
+              </w:rPr>
+              <w:t>DONE</w:t>
+            </w:r>
+            <w:r>
+              <w:rPr>
+                <w:color w:val="0000FF"/>
               </w:rPr>
               <w:tab/>
             </w:r>
@@ -794,50 +864,6 @@
             </w:r>
           </w:p>
           <w:p/>
-          <w:p>
-            <w:r>
-              <w:t>Don’t think we need to say this:</w:t>
-            </w:r>
-          </w:p>
-          <w:p>
-            <w:pPr>
-              <w:rPr>
-                <w:strike/>
-                <w:color w:val="FF0000"/>
-              </w:rPr>
-            </w:pPr>
-            <w:r>
-              <w:rPr>
-                <w:strike/>
-                <w:color w:val="FF0000"/>
-              </w:rPr>
-              <w:t xml:space="preserve">Without knowing more specifics of the </w:t>
-            </w:r>
-            <w:proofErr w:type="gramStart"/>
-            <w:r>
-              <w:rPr>
-                <w:strike/>
-                <w:color w:val="FF0000"/>
-              </w:rPr>
-              <w:t>reviewers</w:t>
-            </w:r>
-            <w:proofErr w:type="gramEnd"/>
-            <w:r>
-              <w:rPr>
-                <w:strike/>
-                <w:color w:val="FF0000"/>
-              </w:rPr>
-              <w:t xml:space="preserve"> complaints, we are unable to further address this issue.  Nor are we clear what the reviewer means</w:t>
-            </w:r>
-            <w:r>
-              <w:rPr>
-                <w:strike/>
-                <w:color w:val="FF0000"/>
-              </w:rPr>
-              <w:t xml:space="preserve"> in his concern that this “could limit the evaluation step”.</w:t>
-            </w:r>
-          </w:p>
-          <w:p/>
         </w:tc>
       </w:tr>
       <w:tr>
@@ -913,6 +939,11 @@
             <w:tcW w:w="5000" w:type="pct"/>
           </w:tcPr>
           <w:p>
+            <w:pPr>
+              <w:rPr>
+                <w:color w:val="000000"/>
+              </w:rPr>
+            </w:pPr>
             <w:r>
               <w:rPr>
                 <w:b/>
@@ -941,13 +972,15 @@
               <w:t xml:space="preserve"> relationship is well known. Genome browsers such as UCSC could be very useful.</w:t>
             </w:r>
           </w:p>
-        </w:tc>
-      </w:tr>
-      <w:tr>
-        <w:tc>
-          <w:tcPr>
-            <w:tcW w:w="5000" w:type="pct"/>
-          </w:tcPr>
+          <w:p/>
+        </w:tc>
+      </w:tr>
+      <w:tr>
+        <w:tc>
+          <w:tcPr>
+            <w:tcW w:w="5000" w:type="pct"/>
+          </w:tcPr>
+          <w:p/>
           <w:p/>
         </w:tc>
       </w:tr>
@@ -1387,11 +1420,11 @@
             </w:r>
             <w:proofErr w:type="gramStart"/>
             <w:r>
-              <w:t>see ???</w:t>
+              <w:t>see ?</w:t>
             </w:r>
             <w:proofErr w:type="gramEnd"/>
             <w:r>
-              <w:t xml:space="preserve">), </w:t>
+              <w:t xml:space="preserve">??), </w:t>
             </w:r>
             <w:r>
               <w:t xml:space="preserve">currently </w:t>
@@ -1913,29 +1946,6 @@
             <w:tcW w:w="5000" w:type="pct"/>
           </w:tcPr>
           <w:p>
-            <w:pPr>
-              <w:rPr>
-                <w:b/>
-                <w:color w:val="FF0000"/>
-              </w:rPr>
-            </w:pPr>
-            <w:r>
-              <w:rPr>
-                <w:b/>
-                <w:color w:val="FF0000"/>
-                <w:highlight w:val="yellow"/>
-              </w:rPr>
-              <w:t>This response was hard to read and I could not figure out what we were saying here.</w:t>
-            </w:r>
-          </w:p>
-          <w:p>
-            <w:pPr>
-              <w:rPr>
-                <w:b/>
-              </w:rPr>
-            </w:pPr>
-          </w:p>
-          <w:p>
             <w:r>
               <w:rPr>
                 <w:b/>
@@ -1943,126 +1953,29 @@
               <w:t>Response</w:t>
             </w:r>
             <w:r>
-              <w:t xml:space="preserve">: In the original submission, or data sets were a combination of those available by </w:t>
-            </w:r>
-            <w:r>
-              <w:rPr>
-                <w:highlight w:val="yellow"/>
-              </w:rPr>
-              <w:t>your</w:t>
-            </w:r>
-            <w:r>
-              <w:t xml:space="preserve"> groups and certain sets currently under study in the lab of Dr. Liang.  However, analysis of </w:t>
-            </w:r>
-            <w:r>
-              <w:t>Dr. Liang</w:t>
-            </w:r>
-            <w:r>
-              <w:t>’</w:t>
-            </w:r>
-            <w:r>
-              <w:t>s</w:t>
-            </w:r>
-            <w:r>
-              <w:t xml:space="preserve"> sets required the use of the </w:t>
+              <w:t xml:space="preserve">: </w:t>
+            </w:r>
+            <w:r>
+              <w:t xml:space="preserve">In response to comments from Reviewer #1, we have replaced our datasets with standard benchmark sets used in both the WCD and </w:t>
             </w:r>
             <w:proofErr w:type="spellStart"/>
             <w:r>
-              <w:rPr>
-                <w:b/>
-              </w:rPr>
-              <w:t>gmap</w:t>
+              <w:t>EasyCluster</w:t>
             </w:r>
             <w:proofErr w:type="spellEnd"/>
             <w:r>
-              <w:t xml:space="preserve"> tool, which was objected to by Reviewe</w:t>
-            </w:r>
-            <w:r>
-              <w:t xml:space="preserve">r #1.  So we have instead removed </w:t>
-            </w:r>
-            <w:r>
-              <w:t>them</w:t>
-            </w:r>
-            <w:r>
-              <w:t xml:space="preserve">, and instead are using </w:t>
-            </w:r>
-            <w:r>
-              <w:t>benchmark sets ob</w:t>
-            </w:r>
-            <w:r>
-              <w:t xml:space="preserve">tained from both </w:t>
-            </w:r>
-            <w:r>
-              <w:rPr>
-                <w:highlight w:val="yellow"/>
-              </w:rPr>
-              <w:t>your site</w:t>
-            </w:r>
-            <w:r>
-              <w:t xml:space="preserve"> and the </w:t>
-            </w:r>
-            <w:proofErr w:type="spellStart"/>
-            <w:r>
-              <w:t>EasyCluster</w:t>
-            </w:r>
-            <w:proofErr w:type="spellEnd"/>
-            <w:r>
-              <w:t xml:space="preserve">. </w:t>
-            </w:r>
-            <w:r>
-              <w:t xml:space="preserve">  </w:t>
-            </w:r>
-            <w:r>
-              <w:rPr>
-                <w:strike/>
-              </w:rPr>
-              <w:t>We are happy to put these sets on our sites, but it seems unnecessary – and we would prefer not to without specific permission from the sources of the data</w:t>
-            </w:r>
-            <w:r>
-              <w:t xml:space="preserve">.  For the </w:t>
-            </w:r>
-            <w:r>
-              <w:t xml:space="preserve">moment we will provide pointers to </w:t>
-            </w:r>
-            <w:r>
-              <w:t>both</w:t>
-            </w:r>
-            <w:r>
-              <w:t xml:space="preserve"> sites.</w:t>
-            </w:r>
-          </w:p>
-          <w:p/>
-          <w:p>
-            <w:r>
-              <w:t>The or</w:t>
-            </w:r>
-            <w:r>
-              <w:t>igin</w:t>
-            </w:r>
-            <w:r>
-              <w:t xml:space="preserve">al </w:t>
-            </w:r>
-            <w:proofErr w:type="spellStart"/>
-            <w:r>
-              <w:t>chlamy</w:t>
-            </w:r>
-            <w:proofErr w:type="spellEnd"/>
-            <w:r>
-              <w:t xml:space="preserve"> dataset was available on our site (though we have since removed it).  </w:t>
-            </w:r>
-            <w:r>
-              <w:t xml:space="preserve"> If needed we can make our own Arabidopsis data available, but it is no longer relevant to the paper</w:t>
-            </w:r>
-            <w:r>
-              <w:t xml:space="preserve"> due to the aforementioned concern raised by Reviewer #1 with using </w:t>
-            </w:r>
-            <w:proofErr w:type="spellStart"/>
-            <w:r>
-              <w:t>gmap</w:t>
-            </w:r>
-            <w:proofErr w:type="spellEnd"/>
-            <w:r>
-              <w:t>.</w:t>
+              <w:t xml:space="preserve"> analysis.  These are publically available sets, and we have added links to them on the </w:t>
+            </w:r>
+            <w:hyperlink r:id="rId6" w:history="1">
+              <w:r>
+                <w:rPr>
+                  <w:rStyle w:val="Hyperlink"/>
+                </w:rPr>
+                <w:t>http://peace-tools.org/</w:t>
+              </w:r>
+            </w:hyperlink>
+            <w:r>
+              <w:t xml:space="preserve"> website.</w:t>
             </w:r>
           </w:p>
           <w:p/>
@@ -2082,6 +1995,9 @@
             </w:r>
             <w:r>
               <w:t>:</w:t>
+            </w:r>
+            <w:r>
+              <w:t xml:space="preserve"> Have added appropriate links to the PEACE website.</w:t>
             </w:r>
           </w:p>
           <w:p/>
@@ -2281,7 +2197,7 @@
                 <w:rFonts w:eastAsiaTheme="minorEastAsia"/>
                 <w:color w:val="000000"/>
               </w:rPr>
-              <w:t xml:space="preserve">pick one of the simulated parameters which </w:t>
+              <w:t xml:space="preserve">pick one of the simulated </w:t>
             </w:r>
             <w:proofErr w:type="gramStart"/>
             <w:r>
@@ -2289,7 +2205,7 @@
                 <w:rFonts w:eastAsiaTheme="minorEastAsia"/>
                 <w:color w:val="000000"/>
               </w:rPr>
-              <w:t>gives</w:t>
+              <w:t>parameters which</w:t>
             </w:r>
             <w:proofErr w:type="gramEnd"/>
             <w:r>
@@ -2297,7 +2213,7 @@
                 <w:rFonts w:eastAsiaTheme="minorEastAsia"/>
                 <w:color w:val="000000"/>
               </w:rPr>
-              <w:t xml:space="preserve"> you very good results. On real data you</w:t>
+              <w:t xml:space="preserve"> gives you very good results. On real data you</w:t>
             </w:r>
             <w:r>
               <w:rPr>
@@ -3399,7 +3315,10 @@
               <w:t>3</w:t>
             </w:r>
             <w:r>
-              <w:t xml:space="preserve"> GHz Intel Xeon EM63T CPU with a 2MB cache and an 800 MHz </w:t>
+              <w:t xml:space="preserve"> GHz Intel Xeon EM64</w:t>
+            </w:r>
+            <w:r>
+              <w:t xml:space="preserve">T CPU with a 2MB cache and an 800 MHz </w:t>
             </w:r>
             <w:r>
               <w:t xml:space="preserve">front </w:t>
@@ -3454,7 +3373,13 @@
               <w:t>Manuscript changes</w:t>
             </w:r>
             <w:r>
-              <w:t xml:space="preserve">: The information has been added to both the manuscript (modifying the previously provided description) and the supplementary materials (in the section on runtime). </w:t>
+              <w:t>: The information has been added to both the manuscript (</w:t>
+            </w:r>
+            <w:r>
+              <w:t>in the caption for Figure 5</w:t>
+            </w:r>
+            <w:r>
+              <w:t xml:space="preserve">) and the supplementary materials (in the section on runtime). </w:t>
             </w:r>
           </w:p>
           <w:p/>
@@ -3471,25 +3396,31 @@
                 <w:tab w:val="left" w:pos="2813"/>
               </w:tabs>
               <w:rPr>
-                <w:color w:val="FF0000"/>
-              </w:rPr>
-            </w:pPr>
-            <w:r>
-              <w:rPr>
-                <w:b/>
-                <w:color w:val="FF0000"/>
+                <w:color w:val="0000FF"/>
+              </w:rPr>
+            </w:pPr>
+            <w:r>
+              <w:rPr>
+                <w:b/>
+                <w:color w:val="0000FF"/>
               </w:rPr>
               <w:t>Status</w:t>
             </w:r>
             <w:r>
               <w:rPr>
-                <w:color w:val="FF0000"/>
-              </w:rPr>
-              <w:t>: Unfinished</w:t>
-            </w:r>
-            <w:r>
-              <w:rPr>
-                <w:color w:val="FF0000"/>
+                <w:color w:val="0000FF"/>
+              </w:rPr>
+              <w:t xml:space="preserve">: </w:t>
+            </w:r>
+            <w:r>
+              <w:rPr>
+                <w:color w:val="0000FF"/>
+              </w:rPr>
+              <w:t>DONE</w:t>
+            </w:r>
+            <w:r>
+              <w:rPr>
+                <w:color w:val="0000FF"/>
               </w:rPr>
               <w:tab/>
             </w:r>
@@ -5253,8 +5184,7 @@
     <w:p/>
     <w:sectPr>
       <w:pgSz w:w="12240" w:h="15840"/>
-      <w:pgMar w:top="1440" w:right="1800" w:bottom="1440" w:left="1800" w:header="720" w:footer="720" w:gutter="0"/>
-      <w:cols w:space="720"/>
+      <w:pgMar w:top="1440" w:right="1800" w:bottom="1440" w:left="1800" w:gutter="0"/>
       <w:docGrid w:linePitch="360"/>
     </w:sectPr>
   </w:body>
@@ -5262,7 +5192,7 @@
 </file>
 
 <file path=word/numbering.xml><?xml version="1.0" encoding="utf-8"?>
-<w:numbering xmlns:ve="http://schemas.openxmlformats.org/markup-compatibility/2006" xmlns:o="urn:schemas-microsoft-com:office:office" xmlns:r="http://schemas.openxmlformats.org/officeDocument/2006/relationships" xmlns:m="http://schemas.openxmlformats.org/officeDocument/2006/math" xmlns:v="urn:schemas-microsoft-com:vml" xmlns:wp="http://schemas.openxmlformats.org/drawingml/2006/wordprocessingDrawing" xmlns:w10="urn:schemas-microsoft-com:office:word" xmlns:w="http://schemas.openxmlformats.org/wordprocessingml/2006/main" xmlns:wne="http://schemas.microsoft.com/office/word/2006/wordml">
+<w:numbering xmlns:mo="http://schemas.microsoft.com/office/mac/office/2008/main" xmlns:ve="http://schemas.openxmlformats.org/markup-compatibility/2006" xmlns:mv="urn:schemas-microsoft-com:mac:vml" xmlns:o="urn:schemas-microsoft-com:office:office" xmlns:r="http://schemas.openxmlformats.org/officeDocument/2006/relationships" xmlns:m="http://schemas.openxmlformats.org/officeDocument/2006/math" xmlns:v="urn:schemas-microsoft-com:vml" xmlns:wp="http://schemas.openxmlformats.org/drawingml/2006/wordprocessingDrawing" xmlns:w10="urn:schemas-microsoft-com:office:word" xmlns:w="http://schemas.openxmlformats.org/wordprocessingml/2006/main" xmlns:wne="http://schemas.microsoft.com/office/word/2006/wordml">
   <w:abstractNum w:abstractNumId="0">
     <w:nsid w:val="52717FD0"/>
     <w:multiLevelType w:val="hybridMultilevel"/>
@@ -5488,7 +5418,17 @@
       </w:pPr>
     </w:pPrDefault>
   </w:docDefaults>
-  <w:latentStyles w:defLockedState="0" w:defUIPriority="0" w:defSemiHidden="0" w:defUnhideWhenUsed="0" w:defQFormat="0" w:count="267"/>
+  <w:latentStyles w:defLockedState="0" w:defUIPriority="0" w:defSemiHidden="0" w:defUnhideWhenUsed="0" w:defQFormat="0" w:count="276">
+    <w:lsdException w:name="Colorful List Accent 6" w:uiPriority="72"/>
+    <w:lsdException w:name="Colorful Grid Accent 6" w:uiPriority="73"/>
+    <w:lsdException w:name="Subtle Emphasis" w:uiPriority="19" w:qFormat="1"/>
+    <w:lsdException w:name="Intense Emphasis" w:uiPriority="21" w:qFormat="1"/>
+    <w:lsdException w:name="Subtle Reference" w:uiPriority="31" w:qFormat="1"/>
+    <w:lsdException w:name="Intense Reference" w:uiPriority="32" w:qFormat="1"/>
+    <w:lsdException w:name="Book Title" w:uiPriority="33" w:qFormat="1"/>
+    <w:lsdException w:name="Bibliography" w:semiHidden="1" w:uiPriority="37" w:unhideWhenUsed="1"/>
+    <w:lsdException w:name="TOC Heading" w:semiHidden="1" w:uiPriority="39" w:unhideWhenUsed="1" w:qFormat="1"/>
+  </w:latentStyles>
   <w:style w:type="paragraph" w:default="1" w:styleId="Normal">
     <w:name w:val="Normal"/>
     <w:qFormat/>
@@ -5496,13 +5436,11 @@
   </w:style>
   <w:style w:type="character" w:default="1" w:styleId="DefaultParagraphFont">
     <w:name w:val="Default Paragraph Font"/>
-    <w:uiPriority w:val="1"/>
     <w:semiHidden/>
     <w:unhideWhenUsed/>
   </w:style>
   <w:style w:type="table" w:default="1" w:styleId="TableNormal">
     <w:name w:val="Normal Table"/>
-    <w:uiPriority w:val="99"/>
     <w:semiHidden/>
     <w:unhideWhenUsed/>
     <w:qFormat/>
@@ -5518,7 +5456,6 @@
   </w:style>
   <w:style w:type="numbering" w:default="1" w:styleId="NoList">
     <w:name w:val="No List"/>
-    <w:uiPriority w:val="99"/>
     <w:semiHidden/>
     <w:unhideWhenUsed/>
   </w:style>

</xml_diff>

<commit_message>
Changes to paper, response, and supplementary materials
</commit_message>
<xml_diff>
--- a/papers/NAR_web_server_2009/Response to Reviewers.docx
+++ b/papers/NAR_web_server_2009/Response to Reviewers.docx
@@ -287,7 +287,25 @@
               <w:t xml:space="preserve">: </w:t>
             </w:r>
             <w:r>
-              <w:t xml:space="preserve">The runtimes for PEACE and Cap3 are reported in Figures XXXX and Tables YYYY for purposes of comparisons.  We do not report Cap3 runtimes because </w:t>
+              <w:t xml:space="preserve">The runtimes for PEACE and Cap3 are reported in Figures </w:t>
+            </w:r>
+            <w:r>
+              <w:t>4</w:t>
+            </w:r>
+            <w:r>
+              <w:t xml:space="preserve"> and Tables </w:t>
+            </w:r>
+            <w:r>
+              <w:t>1</w:t>
+            </w:r>
+            <w:r>
+              <w:t xml:space="preserve"> </w:t>
+            </w:r>
+            <w:r>
+              <w:t xml:space="preserve">of the manuscript </w:t>
+            </w:r>
+            <w:r>
+              <w:t xml:space="preserve">for purposes of comparisons.  We do not report Cap3 runtimes because </w:t>
             </w:r>
             <w:r>
               <w:t xml:space="preserve">we believe </w:t>
@@ -329,10 +347,19 @@
               <w:t xml:space="preserve">run time </w:t>
             </w:r>
             <w:r>
-              <w:t>comparison wou</w:t>
-            </w:r>
-            <w:r>
-              <w:t>ld be inherently unfair to Cap3.</w:t>
+              <w:t xml:space="preserve">comparison </w:t>
+            </w:r>
+            <w:r>
+              <w:t xml:space="preserve">with Cap3 </w:t>
+            </w:r>
+            <w:r>
+              <w:t>wou</w:t>
+            </w:r>
+            <w:r>
+              <w:t xml:space="preserve">ld </w:t>
+            </w:r>
+            <w:r>
+              <w:t>be both inherently unfair to Cap3 and essentially meaningless.</w:t>
             </w:r>
           </w:p>
           <w:p/>
@@ -352,6 +379,9 @@
             </w:r>
             <w:r>
               <w:t xml:space="preserve">: </w:t>
+            </w:r>
+            <w:r>
+              <w:t>Add a comparative plot of runtime (Table 4) and runtime results for benchmarks sets (Table 1).</w:t>
             </w:r>
           </w:p>
           <w:p/>
@@ -368,19 +398,19 @@
                 <w:tab w:val="left" w:pos="2813"/>
               </w:tabs>
               <w:rPr>
-                <w:color w:val="FF0000"/>
-              </w:rPr>
-            </w:pPr>
-            <w:r>
-              <w:rPr>
-                <w:b/>
-                <w:color w:val="FF0000"/>
+                <w:color w:val="0000FF"/>
+              </w:rPr>
+            </w:pPr>
+            <w:r>
+              <w:rPr>
+                <w:b/>
+                <w:color w:val="0000FF"/>
               </w:rPr>
               <w:t xml:space="preserve">Status: </w:t>
             </w:r>
             <w:r>
               <w:rPr>
-                <w:color w:val="FF0000"/>
+                <w:color w:val="0000FF"/>
               </w:rPr>
               <w:t>Unfinished</w:t>
             </w:r>
@@ -477,7 +507,7 @@
               <w:t xml:space="preserve"> </w:t>
             </w:r>
             <w:r>
-              <w:t xml:space="preserve">We have responded by both fixing the specific problem and adding the requested analysis.  The reduced quality for this benchmark was due to the value used for our threshold parameters; we have changed this value, redone </w:t>
+              <w:t xml:space="preserve">We have responded by both fixing the specific problem and adding the requested analysis.  The reduced quality for this benchmark was due to the value used for our threshold parameters; redone </w:t>
             </w:r>
             <w:r>
               <w:rPr>
@@ -486,7 +516,19 @@
               <w:t>all</w:t>
             </w:r>
             <w:r>
-              <w:t xml:space="preserve"> analysis, and present those results.   As shown in Table 1 of the manuscript, we now do quite well – with almost identical results to WCD.</w:t>
+              <w:t xml:space="preserve"> analysis</w:t>
+            </w:r>
+            <w:r>
+              <w:t xml:space="preserve"> with a new threshold value</w:t>
+            </w:r>
+            <w:r>
+              <w:t xml:space="preserve">, and present those results.   As shown in Table 1 of the manuscript, we now do quite well </w:t>
+            </w:r>
+            <w:r>
+              <w:t xml:space="preserve">on this benchmark </w:t>
+            </w:r>
+            <w:r>
+              <w:t>– with almost identical results to WCD.</w:t>
             </w:r>
           </w:p>
           <w:p/>
@@ -661,13 +703,10 @@
               <w:t xml:space="preserve"> </w:t>
             </w:r>
             <w:r>
-              <w:t xml:space="preserve">introduced before submission, as discussed at the beginning of this document.  We fully acknowledge that any clustering tool requiring 20 minutes to cluster 20K ESTs would be worse and again </w:t>
-            </w:r>
-            <w:r>
-              <w:t>thank</w:t>
-            </w:r>
-            <w:r>
-              <w:t xml:space="preserve"> the reviewer for not dismissing us out-of-hand.  The bug is fixed, and we can now…</w:t>
+              <w:t>introduced before submission, as discussed at the beginning of this document. T</w:t>
+            </w:r>
+            <w:r>
+              <w:t>he bug is fixed, and we can now, for example, process a dataset of…</w:t>
             </w:r>
           </w:p>
           <w:p/>
@@ -1451,7 +1490,7 @@
               <w:t>expectation</w:t>
             </w:r>
             <w:r>
-              <w:t xml:space="preserve"> is that the user will the employ the assembly engine of their choice to each cluster, taking advantage of the smaller problem set sizes and improved clustering quality to get an overall result in a smaller amount of time. </w:t>
+              <w:t xml:space="preserve"> is that the user will employ the assembly engine of their choice to each cluster, taking advantage of the smaller problem set sizes and improved clustering quality to get an overall result in a smaller amount of time. </w:t>
             </w:r>
             <w:r>
               <w:t>However, our continued project goals are to incorporate an assembler – and consequently the motivation for the title PEACE.</w:t>
@@ -1594,6 +1633,17 @@
             </w:r>
             <w:r>
               <w:t>:</w:t>
+            </w:r>
+            <w:r>
+              <w:t xml:space="preserve"> No </w:t>
+            </w:r>
+            <w:proofErr w:type="gramStart"/>
+            <w:r>
+              <w:t>changes to the manuscript, but it is</w:t>
+            </w:r>
+            <w:proofErr w:type="gramEnd"/>
+            <w:r>
+              <w:t xml:space="preserve"> now on option in the GUI.</w:t>
             </w:r>
           </w:p>
           <w:p/>
@@ -2624,7 +2674,35 @@
           <w:tcPr>
             <w:tcW w:w="5000" w:type="pct"/>
           </w:tcPr>
-          <w:p/>
+          <w:p>
+            <w:pPr>
+              <w:tabs>
+                <w:tab w:val="left" w:pos="2813"/>
+              </w:tabs>
+              <w:rPr>
+                <w:color w:val="FF0000"/>
+              </w:rPr>
+            </w:pPr>
+            <w:r>
+              <w:rPr>
+                <w:b/>
+                <w:color w:val="FF0000"/>
+              </w:rPr>
+              <w:t>Status</w:t>
+            </w:r>
+            <w:r>
+              <w:rPr>
+                <w:color w:val="FF0000"/>
+              </w:rPr>
+              <w:t>: Unfinished</w:t>
+            </w:r>
+            <w:r>
+              <w:rPr>
+                <w:color w:val="FF0000"/>
+              </w:rPr>
+              <w:tab/>
+            </w:r>
+          </w:p>
         </w:tc>
       </w:tr>
     </w:tbl>
@@ -3351,10 +3429,7 @@
               <w:t>2005)</w:t>
             </w:r>
             <w:r>
-              <w:t>.  We have added this information</w:t>
-            </w:r>
-            <w:r>
-              <w:t xml:space="preserve"> in both the paper and supplementary materials with the discussion of runtime.</w:t>
+              <w:t>; this has been noted.</w:t>
             </w:r>
           </w:p>
           <w:p/>
@@ -4071,13 +4146,25 @@
               <w:t>) and open MPI (via torque) to utilize an appropriate set of hosts (via hosts file) our user manual. We have also added a brief message directing the user to the manual for details in the GUI.</w:t>
             </w:r>
           </w:p>
-        </w:tc>
-      </w:tr>
-      <w:tr>
-        <w:tc>
-          <w:tcPr>
-            <w:tcW w:w="5000" w:type="pct"/>
-          </w:tcPr>
+          <w:p/>
+        </w:tc>
+      </w:tr>
+      <w:tr>
+        <w:tc>
+          <w:tcPr>
+            <w:tcW w:w="5000" w:type="pct"/>
+          </w:tcPr>
+          <w:p>
+            <w:r>
+              <w:rPr>
+                <w:b/>
+              </w:rPr>
+              <w:t>Manuscript changes</w:t>
+            </w:r>
+            <w:r>
+              <w:t>: None to manuscript, but changes have been made in the tool, GUI and manual.</w:t>
+            </w:r>
+          </w:p>
           <w:p/>
         </w:tc>
       </w:tr>
@@ -4355,7 +4442,56 @@
                 <w:rFonts w:eastAsiaTheme="minorEastAsia"/>
                 <w:color w:val="000000"/>
               </w:rPr>
-              <w:t xml:space="preserve">20. The points that you make about short read sequences is important. With more pro </w:t>
+              <w:t>20. The points that you make about short read sequen</w:t>
+            </w:r>
+            <w:r>
+              <w:rPr>
+                <w:rFonts w:eastAsiaTheme="minorEastAsia"/>
+                <w:color w:val="000000"/>
+              </w:rPr>
+              <w:t>ces is important. With more pro</w:t>
+            </w:r>
+            <w:r>
+              <w:rPr>
+                <w:rFonts w:eastAsiaTheme="minorEastAsia"/>
+                <w:color w:val="000000"/>
+              </w:rPr>
+              <w:t>jects using</w:t>
+            </w:r>
+            <w:r>
+              <w:rPr>
+                <w:rFonts w:eastAsiaTheme="minorEastAsia"/>
+                <w:color w:val="000000"/>
+              </w:rPr>
+              <w:t xml:space="preserve"> </w:t>
+            </w:r>
+            <w:r>
+              <w:rPr>
+                <w:rFonts w:eastAsiaTheme="minorEastAsia"/>
+                <w:color w:val="000000"/>
+              </w:rPr>
+              <w:t>this new data the ability to cope with such data is important. I can accept because of the</w:t>
+            </w:r>
+            <w:r>
+              <w:rPr>
+                <w:rFonts w:eastAsiaTheme="minorEastAsia"/>
+                <w:color w:val="000000"/>
+              </w:rPr>
+              <w:t xml:space="preserve"> </w:t>
+            </w:r>
+            <w:r>
+              <w:rPr>
+                <w:rFonts w:eastAsiaTheme="minorEastAsia"/>
+                <w:color w:val="000000"/>
+              </w:rPr>
+              <w:t>wa</w:t>
+            </w:r>
+            <w:r>
+              <w:rPr>
+                <w:rFonts w:eastAsiaTheme="minorEastAsia"/>
+                <w:color w:val="000000"/>
+              </w:rPr>
+              <w:t xml:space="preserve">y in which </w:t>
             </w:r>
             <w:proofErr w:type="spellStart"/>
             <w:r>
@@ -4363,7 +4499,7 @@
                 <w:rFonts w:eastAsiaTheme="minorEastAsia"/>
                 <w:color w:val="000000"/>
               </w:rPr>
-              <w:t>jects</w:t>
+              <w:t>wcd’s</w:t>
             </w:r>
             <w:proofErr w:type="spellEnd"/>
             <w:r>
@@ -4371,46 +4507,146 @@
                 <w:rFonts w:eastAsiaTheme="minorEastAsia"/>
                 <w:color w:val="000000"/>
               </w:rPr>
-              <w:t xml:space="preserve"> using</w:t>
-            </w:r>
-          </w:p>
-          <w:p>
-            <w:pPr>
-              <w:rPr>
-                <w:rFonts w:eastAsiaTheme="minorEastAsia"/>
-                <w:color w:val="000000"/>
-              </w:rPr>
-            </w:pPr>
+              <w:t xml:space="preserve"> heuristics are </w:t>
+            </w:r>
+            <w:r>
+              <w:rPr>
+                <w:rFonts w:eastAsiaTheme="minorEastAsia"/>
+                <w:color w:val="000000"/>
+              </w:rPr>
+              <w:t>implemented that PEACE will do better with short read</w:t>
+            </w:r>
+            <w:r>
+              <w:rPr>
+                <w:rFonts w:eastAsiaTheme="minorEastAsia"/>
+                <w:color w:val="000000"/>
+              </w:rPr>
+              <w:t xml:space="preserve"> sequences. However, </w:t>
+            </w:r>
+            <w:r>
+              <w:rPr>
+                <w:rFonts w:eastAsiaTheme="minorEastAsia"/>
+                <w:color w:val="000000"/>
+              </w:rPr>
+              <w:t xml:space="preserve">we have used </w:t>
+            </w:r>
+            <w:proofErr w:type="spellStart"/>
+            <w:r>
+              <w:rPr>
+                <w:rFonts w:eastAsiaTheme="minorEastAsia"/>
+                <w:color w:val="000000"/>
+              </w:rPr>
+              <w:t>wcd</w:t>
+            </w:r>
+            <w:proofErr w:type="spellEnd"/>
+            <w:r>
+              <w:rPr>
+                <w:rFonts w:eastAsiaTheme="minorEastAsia"/>
+                <w:color w:val="000000"/>
+              </w:rPr>
+              <w:t xml:space="preserve"> very successfully with 454 data. Recent results of one</w:t>
+            </w:r>
+            <w:r>
+              <w:rPr>
+                <w:rFonts w:eastAsiaTheme="minorEastAsia"/>
+                <w:color w:val="000000"/>
+              </w:rPr>
+              <w:t xml:space="preserve"> </w:t>
+            </w:r>
+            <w:r>
+              <w:rPr>
+                <w:rFonts w:eastAsiaTheme="minorEastAsia"/>
+                <w:color w:val="000000"/>
+              </w:rPr>
+              <w:t>of my students showed that provided the a</w:t>
+            </w:r>
+            <w:r>
+              <w:rPr>
+                <w:rFonts w:eastAsiaTheme="minorEastAsia"/>
+                <w:color w:val="000000"/>
+              </w:rPr>
+              <w:t xml:space="preserve">verage sequence length was over </w:t>
+            </w:r>
+            <w:r>
+              <w:rPr>
+                <w:rFonts w:eastAsiaTheme="minorEastAsia"/>
+                <w:color w:val="000000"/>
+              </w:rPr>
+              <w:t>100, reasonable</w:t>
+            </w:r>
+            <w:r>
+              <w:rPr>
+                <w:rFonts w:eastAsiaTheme="minorEastAsia"/>
+                <w:color w:val="000000"/>
+              </w:rPr>
+              <w:t xml:space="preserve"> </w:t>
+            </w:r>
+            <w:r>
+              <w:rPr>
+                <w:rFonts w:eastAsiaTheme="minorEastAsia"/>
+                <w:color w:val="000000"/>
+              </w:rPr>
+              <w:t xml:space="preserve">results will be obtained. </w:t>
+            </w:r>
+            <w:proofErr w:type="spellStart"/>
             <w:proofErr w:type="gramStart"/>
             <w:r>
               <w:rPr>
                 <w:rFonts w:eastAsiaTheme="minorEastAsia"/>
                 <w:color w:val="000000"/>
               </w:rPr>
-              <w:t>this</w:t>
-            </w:r>
+              <w:t>wcd</w:t>
+            </w:r>
+            <w:r>
+              <w:rPr>
+                <w:rFonts w:eastAsiaTheme="minorEastAsia"/>
+                <w:color w:val="000000"/>
+              </w:rPr>
+              <w:t>’s</w:t>
+            </w:r>
+            <w:proofErr w:type="spellEnd"/>
             <w:proofErr w:type="gramEnd"/>
             <w:r>
               <w:rPr>
                 <w:rFonts w:eastAsiaTheme="minorEastAsia"/>
                 <w:color w:val="000000"/>
               </w:rPr>
-              <w:t xml:space="preserve"> new data the ability to cope with such data is important. I can accept because of the</w:t>
-            </w:r>
-          </w:p>
-          <w:p>
-            <w:pPr>
-              <w:rPr>
-                <w:rFonts w:eastAsiaTheme="minorEastAsia"/>
-                <w:color w:val="000000"/>
-              </w:rPr>
-            </w:pPr>
-            <w:r>
-              <w:rPr>
-                <w:rFonts w:eastAsiaTheme="minorEastAsia"/>
-                <w:color w:val="000000"/>
-              </w:rPr>
-              <w:t xml:space="preserve">way in which </w:t>
+              <w:t xml:space="preserve"> parameters can be changed so </w:t>
+            </w:r>
+            <w:r>
+              <w:rPr>
+                <w:rFonts w:eastAsiaTheme="minorEastAsia"/>
+                <w:color w:val="000000"/>
+              </w:rPr>
+              <w:t>window lengths of less than 100</w:t>
+            </w:r>
+            <w:r>
+              <w:rPr>
+                <w:rFonts w:eastAsiaTheme="minorEastAsia"/>
+                <w:color w:val="000000"/>
+              </w:rPr>
+              <w:t xml:space="preserve"> </w:t>
+            </w:r>
+            <w:r>
+              <w:rPr>
+                <w:rFonts w:eastAsiaTheme="minorEastAsia"/>
+                <w:color w:val="000000"/>
+              </w:rPr>
+              <w:t>can run (th</w:t>
+            </w:r>
+            <w:r>
+              <w:rPr>
+                <w:rFonts w:eastAsiaTheme="minorEastAsia"/>
+                <w:color w:val="000000"/>
+              </w:rPr>
+              <w:t xml:space="preserve">ough as the length drops to 50, </w:t>
+            </w:r>
+            <w:r>
+              <w:rPr>
+                <w:rFonts w:eastAsiaTheme="minorEastAsia"/>
+                <w:color w:val="000000"/>
+              </w:rPr>
+              <w:t>the hard coded non-</w:t>
             </w:r>
             <w:proofErr w:type="spellStart"/>
             <w:r>
@@ -4418,7 +4654,7 @@
                 <w:rFonts w:eastAsiaTheme="minorEastAsia"/>
                 <w:color w:val="000000"/>
               </w:rPr>
-              <w:t>wcd’s</w:t>
+              <w:t>parameterisable</w:t>
             </w:r>
             <w:proofErr w:type="spellEnd"/>
             <w:r>
@@ -4426,31 +4662,21 @@
                 <w:rFonts w:eastAsiaTheme="minorEastAsia"/>
                 <w:color w:val="000000"/>
               </w:rPr>
-              <w:t xml:space="preserve"> heuristics are implemented that PEACE will do better with short read</w:t>
-            </w:r>
-          </w:p>
-          <w:p>
-            <w:pPr>
-              <w:rPr>
-                <w:rFonts w:eastAsiaTheme="minorEastAsia"/>
-                <w:color w:val="000000"/>
-              </w:rPr>
-            </w:pPr>
-            <w:proofErr w:type="gramStart"/>
-            <w:r>
-              <w:rPr>
-                <w:rFonts w:eastAsiaTheme="minorEastAsia"/>
-                <w:color w:val="000000"/>
-              </w:rPr>
-              <w:t>sequences</w:t>
-            </w:r>
-            <w:proofErr w:type="gramEnd"/>
-            <w:r>
-              <w:rPr>
-                <w:rFonts w:eastAsiaTheme="minorEastAsia"/>
-                <w:color w:val="000000"/>
-              </w:rPr>
-              <w:t xml:space="preserve">. However, we have used </w:t>
+              <w:t xml:space="preserve"> heuristics</w:t>
+            </w:r>
+            <w:r>
+              <w:rPr>
+                <w:rFonts w:eastAsiaTheme="minorEastAsia"/>
+                <w:color w:val="000000"/>
+              </w:rPr>
+              <w:t xml:space="preserve"> mean the quality suffers – but </w:t>
+            </w:r>
+            <w:r>
+              <w:rPr>
+                <w:rFonts w:eastAsiaTheme="minorEastAsia"/>
+                <w:color w:val="000000"/>
+              </w:rPr>
+              <w:t xml:space="preserve">it actually can run even with </w:t>
             </w:r>
             <w:proofErr w:type="spellStart"/>
             <w:r>
@@ -4458,6 +4684,36 @@
                 <w:rFonts w:eastAsiaTheme="minorEastAsia"/>
                 <w:color w:val="000000"/>
               </w:rPr>
+              <w:t>Solexa</w:t>
+            </w:r>
+            <w:proofErr w:type="spellEnd"/>
+            <w:r>
+              <w:rPr>
+                <w:rFonts w:eastAsiaTheme="minorEastAsia"/>
+                <w:color w:val="000000"/>
+              </w:rPr>
+              <w:t xml:space="preserve"> data – just doesn’t do</w:t>
+            </w:r>
+            <w:r>
+              <w:rPr>
+                <w:rFonts w:eastAsiaTheme="minorEastAsia"/>
+                <w:color w:val="000000"/>
+              </w:rPr>
+              <w:t xml:space="preserve"> </w:t>
+            </w:r>
+            <w:r>
+              <w:rPr>
+                <w:rFonts w:eastAsiaTheme="minorEastAsia"/>
+                <w:color w:val="000000"/>
+              </w:rPr>
+              <w:t xml:space="preserve">well at all). I am surprised that you couldn’t get </w:t>
+            </w:r>
+            <w:proofErr w:type="spellStart"/>
+            <w:r>
+              <w:rPr>
+                <w:rFonts w:eastAsiaTheme="minorEastAsia"/>
+                <w:color w:val="000000"/>
+              </w:rPr>
               <w:t>wcd</w:t>
             </w:r>
             <w:proofErr w:type="spellEnd"/>
@@ -4466,46 +4722,30 @@
                 <w:rFonts w:eastAsiaTheme="minorEastAsia"/>
                 <w:color w:val="000000"/>
               </w:rPr>
-              <w:t xml:space="preserve"> very successfully with 454 data. Recent results of one</w:t>
-            </w:r>
-          </w:p>
-          <w:p>
-            <w:pPr>
-              <w:rPr>
-                <w:rFonts w:eastAsiaTheme="minorEastAsia"/>
-                <w:color w:val="000000"/>
-              </w:rPr>
-            </w:pPr>
-            <w:r>
-              <w:rPr>
-                <w:rFonts w:eastAsiaTheme="minorEastAsia"/>
-                <w:color w:val="000000"/>
-              </w:rPr>
-              <w:t>of my students showed that provided the average sequence length was over 100, reasonable</w:t>
-            </w:r>
-          </w:p>
-          <w:p>
-            <w:pPr>
-              <w:rPr>
-                <w:rFonts w:eastAsiaTheme="minorEastAsia"/>
-                <w:color w:val="000000"/>
-              </w:rPr>
-            </w:pPr>
-            <w:proofErr w:type="gramStart"/>
-            <w:r>
-              <w:rPr>
-                <w:rFonts w:eastAsiaTheme="minorEastAsia"/>
-                <w:color w:val="000000"/>
-              </w:rPr>
-              <w:t>results</w:t>
-            </w:r>
-            <w:proofErr w:type="gramEnd"/>
-            <w:r>
-              <w:rPr>
-                <w:rFonts w:eastAsiaTheme="minorEastAsia"/>
-                <w:color w:val="000000"/>
-              </w:rPr>
-              <w:t xml:space="preserve"> will be obtained. </w:t>
+              <w:t xml:space="preserve"> to run on the data.</w:t>
+            </w:r>
+          </w:p>
+          <w:p>
+            <w:pPr>
+              <w:rPr>
+                <w:rFonts w:eastAsiaTheme="minorEastAsia"/>
+                <w:color w:val="000000"/>
+              </w:rPr>
+            </w:pPr>
+          </w:p>
+          <w:p>
+            <w:pPr>
+              <w:rPr>
+                <w:rFonts w:eastAsiaTheme="minorEastAsia"/>
+                <w:color w:val="000000"/>
+              </w:rPr>
+            </w:pPr>
+            <w:r>
+              <w:rPr>
+                <w:rFonts w:eastAsiaTheme="minorEastAsia"/>
+                <w:color w:val="000000"/>
+              </w:rPr>
+              <w:t xml:space="preserve">So: I think for your experiment you should </w:t>
             </w:r>
             <w:proofErr w:type="spellStart"/>
             <w:r>
@@ -4513,7 +4753,7 @@
                 <w:rFonts w:eastAsiaTheme="minorEastAsia"/>
                 <w:color w:val="000000"/>
               </w:rPr>
-              <w:t>wcd’s</w:t>
+              <w:t>characterise</w:t>
             </w:r>
             <w:proofErr w:type="spellEnd"/>
             <w:r>
@@ -4521,197 +4761,43 @@
                 <w:rFonts w:eastAsiaTheme="minorEastAsia"/>
                 <w:color w:val="000000"/>
               </w:rPr>
-              <w:t xml:space="preserve"> parameters can be changed so window lengths of less than 100</w:t>
-            </w:r>
-          </w:p>
-          <w:p>
-            <w:pPr>
-              <w:rPr>
-                <w:rFonts w:eastAsiaTheme="minorEastAsia"/>
-                <w:color w:val="000000"/>
-              </w:rPr>
-            </w:pPr>
-            <w:r>
-              <w:rPr>
-                <w:rFonts w:eastAsiaTheme="minorEastAsia"/>
-                <w:color w:val="000000"/>
-              </w:rPr>
-              <w:t>can run (though as the length drops to 50, the hard coded non-</w:t>
-            </w:r>
-            <w:proofErr w:type="spellStart"/>
-            <w:r>
-              <w:rPr>
-                <w:rFonts w:eastAsiaTheme="minorEastAsia"/>
-                <w:color w:val="000000"/>
-              </w:rPr>
-              <w:t>parameterisable</w:t>
-            </w:r>
-            <w:proofErr w:type="spellEnd"/>
-            <w:r>
-              <w:rPr>
-                <w:rFonts w:eastAsiaTheme="minorEastAsia"/>
-                <w:color w:val="000000"/>
-              </w:rPr>
-              <w:t xml:space="preserve"> heuristics</w:t>
-            </w:r>
-          </w:p>
-          <w:p>
-            <w:pPr>
-              <w:rPr>
-                <w:rFonts w:eastAsiaTheme="minorEastAsia"/>
-                <w:color w:val="000000"/>
-              </w:rPr>
-            </w:pPr>
-            <w:r>
-              <w:rPr>
-                <w:rFonts w:eastAsiaTheme="minorEastAsia"/>
-                <w:color w:val="000000"/>
-              </w:rPr>
-              <w:t xml:space="preserve">mean the quality suffers – but it actually can run even with </w:t>
-            </w:r>
-            <w:proofErr w:type="spellStart"/>
-            <w:r>
-              <w:rPr>
-                <w:rFonts w:eastAsiaTheme="minorEastAsia"/>
-                <w:color w:val="000000"/>
-              </w:rPr>
-              <w:t>Solexa</w:t>
-            </w:r>
-            <w:proofErr w:type="spellEnd"/>
-            <w:r>
-              <w:rPr>
-                <w:rFonts w:eastAsiaTheme="minorEastAsia"/>
-                <w:color w:val="000000"/>
-              </w:rPr>
-              <w:t xml:space="preserve"> data – just doesn’t do</w:t>
-            </w:r>
-          </w:p>
-          <w:p>
-            <w:pPr>
-              <w:rPr>
-                <w:rFonts w:eastAsiaTheme="minorEastAsia"/>
-                <w:color w:val="000000"/>
-              </w:rPr>
-            </w:pPr>
-            <w:proofErr w:type="gramStart"/>
-            <w:r>
-              <w:rPr>
-                <w:rFonts w:eastAsiaTheme="minorEastAsia"/>
-                <w:color w:val="000000"/>
-              </w:rPr>
-              <w:t>well</w:t>
-            </w:r>
-            <w:proofErr w:type="gramEnd"/>
-            <w:r>
-              <w:rPr>
-                <w:rFonts w:eastAsiaTheme="minorEastAsia"/>
-                <w:color w:val="000000"/>
-              </w:rPr>
-              <w:t xml:space="preserve"> at all). I am surprised that you couldn’t get </w:t>
-            </w:r>
-            <w:proofErr w:type="spellStart"/>
-            <w:r>
-              <w:rPr>
-                <w:rFonts w:eastAsiaTheme="minorEastAsia"/>
-                <w:color w:val="000000"/>
-              </w:rPr>
-              <w:t>wcd</w:t>
-            </w:r>
-            <w:proofErr w:type="spellEnd"/>
-            <w:r>
-              <w:rPr>
-                <w:rFonts w:eastAsiaTheme="minorEastAsia"/>
-                <w:color w:val="000000"/>
-              </w:rPr>
-              <w:t xml:space="preserve"> to run on the data.</w:t>
-            </w:r>
-          </w:p>
-          <w:p>
-            <w:pPr>
-              <w:rPr>
-                <w:rFonts w:eastAsiaTheme="minorEastAsia"/>
-                <w:color w:val="000000"/>
-              </w:rPr>
-            </w:pPr>
-            <w:r>
-              <w:rPr>
-                <w:rFonts w:eastAsiaTheme="minorEastAsia"/>
-                <w:color w:val="000000"/>
-              </w:rPr>
-              <w:t xml:space="preserve">So: I think for your experiment you should </w:t>
-            </w:r>
-            <w:proofErr w:type="spellStart"/>
-            <w:r>
-              <w:rPr>
-                <w:rFonts w:eastAsiaTheme="minorEastAsia"/>
-                <w:color w:val="000000"/>
-              </w:rPr>
-              <w:t>characterise</w:t>
-            </w:r>
-            <w:proofErr w:type="spellEnd"/>
-            <w:r>
-              <w:rPr>
-                <w:rFonts w:eastAsiaTheme="minorEastAsia"/>
-                <w:color w:val="000000"/>
-              </w:rPr>
               <w:t xml:space="preserve"> more carefully your data set (average</w:t>
             </w:r>
-          </w:p>
-          <w:p>
-            <w:pPr>
-              <w:rPr>
-                <w:rFonts w:eastAsiaTheme="minorEastAsia"/>
-                <w:color w:val="000000"/>
-              </w:rPr>
-            </w:pPr>
-            <w:proofErr w:type="gramStart"/>
-            <w:r>
-              <w:rPr>
-                <w:rFonts w:eastAsiaTheme="minorEastAsia"/>
-                <w:color w:val="000000"/>
-              </w:rPr>
-              <w:t>length</w:t>
-            </w:r>
-            <w:proofErr w:type="gramEnd"/>
-            <w:r>
-              <w:rPr>
-                <w:rFonts w:eastAsiaTheme="minorEastAsia"/>
-                <w:color w:val="000000"/>
-              </w:rPr>
-              <w:t>, proportion under say 80 in length). This could be a big selling point of the tool and</w:t>
-            </w:r>
-          </w:p>
-          <w:p>
-            <w:pPr>
-              <w:rPr>
-                <w:rFonts w:eastAsiaTheme="minorEastAsia"/>
-                <w:color w:val="000000"/>
-              </w:rPr>
-            </w:pPr>
-            <w:proofErr w:type="gramStart"/>
-            <w:r>
-              <w:rPr>
-                <w:rFonts w:eastAsiaTheme="minorEastAsia"/>
-                <w:color w:val="000000"/>
-              </w:rPr>
-              <w:t>so</w:t>
-            </w:r>
-            <w:proofErr w:type="gramEnd"/>
-            <w:r>
-              <w:rPr>
-                <w:rFonts w:eastAsiaTheme="minorEastAsia"/>
-                <w:color w:val="000000"/>
-              </w:rPr>
-              <w:t xml:space="preserve"> a little more discussion on this would be worth it. For example, with some short read</w:t>
-            </w:r>
-          </w:p>
-          <w:p>
-            <w:pPr>
-              <w:rPr>
-                <w:rFonts w:eastAsiaTheme="minorEastAsia"/>
-                <w:color w:val="000000"/>
-              </w:rPr>
-            </w:pPr>
+            <w:r>
+              <w:rPr>
+                <w:rFonts w:eastAsiaTheme="minorEastAsia"/>
+                <w:color w:val="000000"/>
+              </w:rPr>
+              <w:t xml:space="preserve"> </w:t>
+            </w:r>
+            <w:r>
+              <w:rPr>
+                <w:rFonts w:eastAsiaTheme="minorEastAsia"/>
+                <w:color w:val="000000"/>
+              </w:rPr>
+              <w:t>length, proportion under say 80 in length). This could be a big selling point of the tool and</w:t>
+            </w:r>
+            <w:r>
+              <w:rPr>
+                <w:rFonts w:eastAsiaTheme="minorEastAsia"/>
+                <w:color w:val="000000"/>
+              </w:rPr>
+              <w:t xml:space="preserve"> </w:t>
+            </w:r>
+            <w:r>
+              <w:rPr>
+                <w:rFonts w:eastAsiaTheme="minorEastAsia"/>
+                <w:color w:val="000000"/>
+              </w:rPr>
+              <w:t>so a little more discussion on this would be worth it. For example, with some short read</w:t>
+            </w:r>
+            <w:r>
+              <w:rPr>
+                <w:rFonts w:eastAsiaTheme="minorEastAsia"/>
+                <w:color w:val="000000"/>
+              </w:rPr>
+              <w:t xml:space="preserve"> </w:t>
+            </w:r>
             <w:r>
               <w:rPr>
                 <w:rFonts w:eastAsiaTheme="minorEastAsia"/>
@@ -4719,23 +4805,19 @@
               </w:rPr>
               <w:t>sequencing technology now producing 60bp length sequences, would PEACE be suitable (I</w:t>
             </w:r>
-          </w:p>
-          <w:p>
-            <w:proofErr w:type="gramStart"/>
-            <w:r>
-              <w:rPr>
-                <w:rFonts w:eastAsiaTheme="minorEastAsia"/>
-                <w:color w:val="000000"/>
-              </w:rPr>
-              <w:t>doubt</w:t>
-            </w:r>
-            <w:proofErr w:type="gramEnd"/>
             <w:r>
               <w:rPr>
                 <w:rFonts w:eastAsiaTheme="minorEastAsia"/>
                 <w:color w:val="000000"/>
               </w:rPr>
               <w:t xml:space="preserve"> </w:t>
+            </w:r>
+            <w:r>
+              <w:rPr>
+                <w:rFonts w:eastAsiaTheme="minorEastAsia"/>
+                <w:color w:val="000000"/>
+              </w:rPr>
+              <w:t xml:space="preserve">doubt </w:t>
             </w:r>
             <w:proofErr w:type="spellStart"/>
             <w:r>
@@ -4899,19 +4981,13 @@
               <w:t xml:space="preserve">are surprised and concerned to note that a pure Java program would not run on a machine supporting Java </w:t>
             </w:r>
             <w:r>
-              <w:rPr>
-                <w:b/>
-              </w:rPr>
               <w:t xml:space="preserve">version </w:t>
             </w:r>
             <w:r>
-              <w:rPr>
-                <w:b/>
-              </w:rPr>
-              <w:t>6</w:t>
-            </w:r>
-            <w:r>
-              <w:t>. We (and several collaborators) have tried our software on a broad range of computing platforms and have not encountered such</w:t>
+              <w:t>6. We</w:t>
+            </w:r>
+            <w:r>
+              <w:t xml:space="preserve"> (and several collaborators) have tried our software on a broad range of computing platforms and have not encountered such</w:t>
             </w:r>
             <w:r>
               <w:t xml:space="preserve"> </w:t>
@@ -4932,22 +5008,22 @@
               <w:t>a</w:t>
             </w:r>
             <w:r>
-              <w:t xml:space="preserve"> machine supporting Java</w:t>
-            </w:r>
-            <w:r>
-              <w:t xml:space="preserve"> </w:t>
-            </w:r>
-            <w:r>
-              <w:rPr>
-                <w:b/>
-              </w:rPr>
-              <w:t>version 6</w:t>
+              <w:t xml:space="preserve"> machine supporting </w:t>
+            </w:r>
+            <w:r>
+              <w:t>Java</w:t>
+            </w:r>
+            <w:r>
+              <w:t xml:space="preserve"> version 6</w:t>
             </w:r>
             <w:r>
               <w:t xml:space="preserve">.  </w:t>
             </w:r>
             <w:r>
-              <w:t xml:space="preserve">We would need additional </w:t>
+              <w:t>We would</w:t>
+            </w:r>
+            <w:r>
+              <w:t xml:space="preserve"> need additional </w:t>
             </w:r>
             <w:r>
               <w:t>information</w:t>

</xml_diff>

<commit_message>
Modifications to reviewer response
</commit_message>
<xml_diff>
--- a/papers/NAR_web_server_2009/Response to Reviewers.docx
+++ b/papers/NAR_web_server_2009/Response to Reviewers.docx
@@ -102,7 +102,21 @@
               <w:rPr>
                 <w:color w:val="000000"/>
               </w:rPr>
-              <w:t>I suggest to authors the use of MetaSim tool.</w:t>
+              <w:t xml:space="preserve">I suggest to authors the use of </w:t>
+            </w:r>
+            <w:proofErr w:type="spellStart"/>
+            <w:r>
+              <w:rPr>
+                <w:color w:val="000000"/>
+              </w:rPr>
+              <w:t>MetaSim</w:t>
+            </w:r>
+            <w:proofErr w:type="spellEnd"/>
+            <w:r>
+              <w:rPr>
+                <w:color w:val="000000"/>
+              </w:rPr>
+              <w:t xml:space="preserve"> tool.</w:t>
             </w:r>
           </w:p>
           <w:p/>
@@ -118,7 +132,19 @@
               <w:rPr>
                 <w:b/>
               </w:rPr>
-              <w:t>Respose:</w:t>
+              <w:t>Respo</w:t>
+            </w:r>
+            <w:r>
+              <w:rPr>
+                <w:b/>
+              </w:rPr>
+              <w:t>n</w:t>
+            </w:r>
+            <w:r>
+              <w:rPr>
+                <w:b/>
+              </w:rPr>
+              <w:t>se:</w:t>
             </w:r>
             <w:r>
               <w:rPr>
@@ -127,31 +153,81 @@
               <w:t xml:space="preserve"> </w:t>
             </w:r>
             <w:r>
-              <w:t xml:space="preserve">We were not aware of this tool, and appreciate the pointer.  We have used MetaSim for an extensive set of tests, adding the relevant to discussion to both the </w:t>
+              <w:t xml:space="preserve">We were not aware of this tool, and appreciate the pointer.  We have used </w:t>
+            </w:r>
+            <w:proofErr w:type="spellStart"/>
+            <w:r>
+              <w:t>MetaSim</w:t>
+            </w:r>
+            <w:proofErr w:type="spellEnd"/>
+            <w:r>
+              <w:t xml:space="preserve"> for an extensive set of tests, adding the relevant to discussion to both the </w:t>
             </w:r>
             <w:r>
               <w:t>manuscript and supplementary discussion, as appropriate.</w:t>
             </w:r>
           </w:p>
           <w:p/>
-        </w:tc>
-      </w:tr>
-      <w:tr>
-        <w:tc>
-          <w:tcPr>
-            <w:tcW w:w="5000" w:type="pct"/>
-          </w:tcPr>
-          <w:p>
-            <w:pPr>
-              <w:rPr>
-                <w:b/>
-              </w:rPr>
-            </w:pPr>
+          <w:p>
+            <w:r>
+              <w:t xml:space="preserve">We continued to use </w:t>
+            </w:r>
+            <w:proofErr w:type="spellStart"/>
+            <w:r>
+              <w:t>ESTSim</w:t>
+            </w:r>
+            <w:proofErr w:type="spellEnd"/>
+            <w:r>
+              <w:t xml:space="preserve"> for simulating Sanger Reads for consistency with the WCD analysis in the </w:t>
+            </w:r>
+            <w:proofErr w:type="spellStart"/>
+            <w:r>
+              <w:t>Hazelhurst</w:t>
+            </w:r>
+            <w:proofErr w:type="spellEnd"/>
+            <w:r>
+              <w:t xml:space="preserve"> 2008 paper.</w:t>
+            </w:r>
+          </w:p>
+          <w:p/>
+        </w:tc>
+      </w:tr>
+      <w:tr>
+        <w:tc>
+          <w:tcPr>
+            <w:tcW w:w="5000" w:type="pct"/>
+          </w:tcPr>
+          <w:p>
             <w:r>
               <w:rPr>
                 <w:b/>
               </w:rPr>
               <w:t>Manuscript changes:</w:t>
+            </w:r>
+            <w:r>
+              <w:rPr>
+                <w:b/>
+              </w:rPr>
+              <w:t xml:space="preserve"> </w:t>
+            </w:r>
+            <w:r>
+              <w:t xml:space="preserve">Added analysis of tools as applied to </w:t>
+            </w:r>
+            <w:proofErr w:type="spellStart"/>
+            <w:r>
+              <w:t>MetaSim</w:t>
+            </w:r>
+            <w:proofErr w:type="spellEnd"/>
+            <w:r>
+              <w:t xml:space="preserve"> output for 454 and </w:t>
+            </w:r>
+            <w:proofErr w:type="spellStart"/>
+            <w:r>
+              <w:t>Illumina</w:t>
+            </w:r>
+            <w:proofErr w:type="spellEnd"/>
+            <w:r>
+              <w:t xml:space="preserve"> technology simulations (results section, last paragraph).  </w:t>
             </w:r>
           </w:p>
           <w:p/>
@@ -168,25 +244,31 @@
                 <w:tab w:val="left" w:pos="2813"/>
               </w:tabs>
               <w:rPr>
-                <w:color w:val="FF0000"/>
-              </w:rPr>
-            </w:pPr>
-            <w:r>
-              <w:rPr>
-                <w:b/>
-                <w:color w:val="FF0000"/>
+                <w:color w:val="0000FF"/>
+              </w:rPr>
+            </w:pPr>
+            <w:r>
+              <w:rPr>
+                <w:b/>
+                <w:color w:val="0000FF"/>
               </w:rPr>
               <w:t>Status</w:t>
             </w:r>
             <w:r>
               <w:rPr>
-                <w:color w:val="FF0000"/>
-              </w:rPr>
-              <w:t>: Unfinished</w:t>
-            </w:r>
-            <w:r>
-              <w:rPr>
-                <w:color w:val="FF0000"/>
+                <w:color w:val="0000FF"/>
+              </w:rPr>
+              <w:t xml:space="preserve">: </w:t>
+            </w:r>
+            <w:r>
+              <w:rPr>
+                <w:color w:val="0000FF"/>
+              </w:rPr>
+              <w:t>DONE</w:t>
+            </w:r>
+            <w:r>
+              <w:rPr>
+                <w:color w:val="0000FF"/>
               </w:rPr>
               <w:tab/>
             </w:r>
@@ -426,13 +508,55 @@
               <w:rPr>
                 <w:color w:val="000000"/>
               </w:rPr>
-              <w:t>ataset downloaded from the EasyC</w:t>
-            </w:r>
-            <w:r>
-              <w:rPr>
-                <w:color w:val="000000"/>
-              </w:rPr>
-              <w:t>luster web page, a program cited in the manuscript. Such database contains 111 well-defined clusters. Using PEACE with default parameters I was able to recover only 67 clusters. It suggests that type 2 error may be high. For this reason I think that authors should take into account also type 2 error other than the type 1 and sensitivity. A summary table may be useful in the main manuscript.</w:t>
+              <w:t xml:space="preserve">ataset downloaded from the </w:t>
+            </w:r>
+            <w:proofErr w:type="spellStart"/>
+            <w:r>
+              <w:rPr>
+                <w:color w:val="000000"/>
+              </w:rPr>
+              <w:t>EasyC</w:t>
+            </w:r>
+            <w:r>
+              <w:rPr>
+                <w:color w:val="000000"/>
+              </w:rPr>
+              <w:t>luster</w:t>
+            </w:r>
+            <w:proofErr w:type="spellEnd"/>
+            <w:r>
+              <w:rPr>
+                <w:color w:val="000000"/>
+              </w:rPr>
+              <w:t xml:space="preserve"> web page, a program cited in the manuscript. Such database contains 111 well-defined clusters. Using PEACE with default parameters I was able to recover only 67 clusters. It suggests that type 2 </w:t>
+            </w:r>
+            <w:proofErr w:type="gramStart"/>
+            <w:r>
+              <w:rPr>
+                <w:color w:val="000000"/>
+              </w:rPr>
+              <w:t>error</w:t>
+            </w:r>
+            <w:proofErr w:type="gramEnd"/>
+            <w:r>
+              <w:rPr>
+                <w:color w:val="000000"/>
+              </w:rPr>
+              <w:t xml:space="preserve"> may be high. For this reason I think that authors should take into account also type 2 </w:t>
+            </w:r>
+            <w:proofErr w:type="gramStart"/>
+            <w:r>
+              <w:rPr>
+                <w:color w:val="000000"/>
+              </w:rPr>
+              <w:t>error</w:t>
+            </w:r>
+            <w:proofErr w:type="gramEnd"/>
+            <w:r>
+              <w:rPr>
+                <w:color w:val="000000"/>
+              </w:rPr>
+              <w:t xml:space="preserve"> other than the type 1 and sensitivity. A summary table may be useful in the main manuscript.</w:t>
             </w:r>
           </w:p>
           <w:p>
@@ -490,7 +614,31 @@
           <w:p/>
           <w:p>
             <w:r>
-              <w:t>More generally, we agreed with the reviewer about the need for looking at type 2 error.  We have added plots of both the Jaccard Index (which reflects type 2 error) and of cluster-level type 2 error to the manuscript, as well as presented these results in the analysis of the real data.</w:t>
+              <w:t xml:space="preserve">More generally, we agreed with the reviewer about the need for looking at type 2 </w:t>
+            </w:r>
+            <w:proofErr w:type="gramStart"/>
+            <w:r>
+              <w:t>error</w:t>
+            </w:r>
+            <w:proofErr w:type="gramEnd"/>
+            <w:r>
+              <w:t xml:space="preserve">.  We have added plots of both the </w:t>
+            </w:r>
+            <w:proofErr w:type="spellStart"/>
+            <w:r>
+              <w:t>Jaccard</w:t>
+            </w:r>
+            <w:proofErr w:type="spellEnd"/>
+            <w:r>
+              <w:t xml:space="preserve"> Index (which reflects type 2 error) and of cluster-level type 2 </w:t>
+            </w:r>
+            <w:proofErr w:type="gramStart"/>
+            <w:r>
+              <w:t>error</w:t>
+            </w:r>
+            <w:proofErr w:type="gramEnd"/>
+            <w:r>
+              <w:t xml:space="preserve"> to the manuscript, as well as presented these results in the analysis of the real data.</w:t>
             </w:r>
           </w:p>
           <w:p/>
@@ -593,7 +741,35 @@
               <w:rPr>
                 <w:color w:val="000000"/>
               </w:rPr>
-              <w:t>During the testing I found that PEACE took more than 20 min. to process about 20,000 human ESTs. On the same machine, wcd took less than 5 min. However, improved performances were registered running PEACE on a cluster.</w:t>
+              <w:t xml:space="preserve">During the testing I found that PEACE took more than 20 min. to process about 20,000 human </w:t>
+            </w:r>
+            <w:proofErr w:type="spellStart"/>
+            <w:r>
+              <w:rPr>
+                <w:color w:val="000000"/>
+              </w:rPr>
+              <w:t>ESTs</w:t>
+            </w:r>
+            <w:proofErr w:type="spellEnd"/>
+            <w:r>
+              <w:rPr>
+                <w:color w:val="000000"/>
+              </w:rPr>
+              <w:t xml:space="preserve">. On the same machine, </w:t>
+            </w:r>
+            <w:proofErr w:type="spellStart"/>
+            <w:r>
+              <w:rPr>
+                <w:color w:val="000000"/>
+              </w:rPr>
+              <w:t>wcd</w:t>
+            </w:r>
+            <w:proofErr w:type="spellEnd"/>
+            <w:r>
+              <w:rPr>
+                <w:color w:val="000000"/>
+              </w:rPr>
+              <w:t xml:space="preserve"> took less than 5 min. However, improved performances were registered running PEACE on a cluster.</w:t>
             </w:r>
           </w:p>
           <w:p/>
@@ -614,9 +790,11 @@
             <w:r>
               <w:t xml:space="preserve">: This would be a direct effect of the </w:t>
             </w:r>
+            <w:proofErr w:type="gramStart"/>
             <w:r>
               <w:t>performance-tuning</w:t>
             </w:r>
+            <w:proofErr w:type="gramEnd"/>
             <w:r>
               <w:t xml:space="preserve"> </w:t>
             </w:r>
@@ -661,7 +839,15 @@
               <w:t>Manuscript changes:</w:t>
             </w:r>
             <w:r>
-              <w:t xml:space="preserve"> Fixed bug in software; added Figured 4 and Table 1 to the manuscript.</w:t>
+              <w:t xml:space="preserve"> Fixed bug in software</w:t>
+            </w:r>
+            <w:proofErr w:type="gramStart"/>
+            <w:r>
+              <w:t>;</w:t>
+            </w:r>
+            <w:proofErr w:type="gramEnd"/>
+            <w:r>
+              <w:t xml:space="preserve"> added Figured 4 and Table 1 to the manuscript.</w:t>
             </w:r>
           </w:p>
           <w:p/>
@@ -745,7 +931,21 @@
               <w:rPr>
                 <w:color w:val="000000"/>
               </w:rPr>
-              <w:t>Regarding real data I have several doubts about their reliability. In case of mouse dataset I directly found incorrect relationships between genes and ESTs. This could limit the evaluation step.</w:t>
+              <w:t xml:space="preserve">Regarding real data I have several doubts about their reliability. In case of mouse dataset I directly found incorrect relationships between genes and </w:t>
+            </w:r>
+            <w:proofErr w:type="spellStart"/>
+            <w:r>
+              <w:rPr>
+                <w:color w:val="000000"/>
+              </w:rPr>
+              <w:t>ESTs</w:t>
+            </w:r>
+            <w:proofErr w:type="spellEnd"/>
+            <w:r>
+              <w:rPr>
+                <w:color w:val="000000"/>
+              </w:rPr>
+              <w:t>. This could limit the evaluation step.</w:t>
             </w:r>
           </w:p>
           <w:p/>
@@ -779,7 +979,15 @@
               <w:t xml:space="preserve"> </w:t>
             </w:r>
             <w:r>
-              <w:t xml:space="preserve">BLAST, GenScan, Hummer), including WCD and Cap3, we too </w:t>
+              <w:t xml:space="preserve">BLAST, </w:t>
+            </w:r>
+            <w:proofErr w:type="spellStart"/>
+            <w:r>
+              <w:t>GenScan</w:t>
+            </w:r>
+            <w:proofErr w:type="spellEnd"/>
+            <w:r>
+              <w:t xml:space="preserve">, Hummer), including WCD and Cap3, we too </w:t>
             </w:r>
             <w:r>
               <w:t xml:space="preserve">have a heuristic aspect: </w:t>
@@ -836,7 +1044,13 @@
               <w:t>s, we</w:t>
             </w:r>
             <w:r>
-              <w:t xml:space="preserve"> accept some errors in order to achieve a usable execution time.  We make no secret of the fact that there will be some errors in the clustering, but provide evidence that our solution quality is at least on part with other tools. </w:t>
+              <w:t xml:space="preserve"> accept some errors in order to achieve a usable execution time.  We make no secret of the fact that there will be some errors in the clustering, but provide evidence that our solu</w:t>
+            </w:r>
+            <w:r>
+              <w:t>tion quality is at least on par with the best cluster tools in the literature</w:t>
+            </w:r>
+            <w:r>
+              <w:t xml:space="preserve">. </w:t>
             </w:r>
           </w:p>
           <w:p/>
@@ -931,7 +1145,21 @@
               <w:rPr>
                 <w:color w:val="000000"/>
               </w:rPr>
-              <w:t>: In order to reliably assess the performance of PEACE on real data, I suggest the use of ad hoc benchmarks in which the gene-to-est relationship is well known. Genome browsers such as UCSC could be very useful.</w:t>
+              <w:t>: In order to reliably assess the performance of PEACE on real data, I suggest the use of ad hoc benchmarks in which the gene-to-</w:t>
+            </w:r>
+            <w:proofErr w:type="spellStart"/>
+            <w:r>
+              <w:rPr>
+                <w:color w:val="000000"/>
+              </w:rPr>
+              <w:t>est</w:t>
+            </w:r>
+            <w:proofErr w:type="spellEnd"/>
+            <w:r>
+              <w:rPr>
+                <w:color w:val="000000"/>
+              </w:rPr>
+              <w:t xml:space="preserve"> relationship is well known. Genome browsers such as UCSC could be very useful.</w:t>
             </w:r>
           </w:p>
           <w:p/>
@@ -950,7 +1178,23 @@
               <w:t>Response</w:t>
             </w:r>
             <w:r>
-              <w:t xml:space="preserve">: We have removed the </w:t>
+              <w:t xml:space="preserve">: Given the reviewer’s apprehension concerning </w:t>
+            </w:r>
+            <w:proofErr w:type="spellStart"/>
+            <w:r>
+              <w:t>gmap</w:t>
+            </w:r>
+            <w:proofErr w:type="spellEnd"/>
+            <w:r>
+              <w:t xml:space="preserve"> results, we have dropped the data sets and instead adopted a number of common benchmarks from the WCD and </w:t>
+            </w:r>
+            <w:proofErr w:type="spellStart"/>
+            <w:r>
+              <w:t>EasyCluster</w:t>
+            </w:r>
+            <w:proofErr w:type="spellEnd"/>
+            <w:r>
+              <w:t xml:space="preserve"> studies.  Specifically, the human Benchmark dataset and the A076941 dataset [provide the requested mapping.</w:t>
             </w:r>
           </w:p>
           <w:p/>
@@ -967,6 +1211,31 @@
                 <w:b/>
               </w:rPr>
               <w:t>Manuscript changes:</w:t>
+            </w:r>
+            <w:r>
+              <w:rPr>
+                <w:b/>
+              </w:rPr>
+              <w:t xml:space="preserve"> </w:t>
+            </w:r>
+            <w:r>
+              <w:t xml:space="preserve">Removal of the analysis of the </w:t>
+            </w:r>
+            <w:proofErr w:type="spellStart"/>
+            <w:r>
+              <w:t>chlamy</w:t>
+            </w:r>
+            <w:proofErr w:type="spellEnd"/>
+            <w:r>
+              <w:t xml:space="preserve"> and </w:t>
+            </w:r>
+            <w:proofErr w:type="spellStart"/>
+            <w:r>
+              <w:t>arabidopysis</w:t>
+            </w:r>
+            <w:proofErr w:type="spellEnd"/>
+            <w:r>
+              <w:t xml:space="preserve"> data; addition of the analysis of two benchmarks with known solutions (see Table 1 of manuscript) and several other benchmarks for runtime analysis (see Table S1 in supplementary materials).</w:t>
             </w:r>
           </w:p>
         </w:tc>
@@ -982,25 +1251,31 @@
                 <w:tab w:val="left" w:pos="2813"/>
               </w:tabs>
               <w:rPr>
-                <w:color w:val="FF0000"/>
-              </w:rPr>
-            </w:pPr>
-            <w:r>
-              <w:rPr>
-                <w:b/>
-                <w:color w:val="FF0000"/>
+                <w:color w:val="0000FF"/>
+              </w:rPr>
+            </w:pPr>
+            <w:r>
+              <w:rPr>
+                <w:b/>
+                <w:color w:val="0000FF"/>
               </w:rPr>
               <w:t>Status</w:t>
             </w:r>
             <w:r>
               <w:rPr>
-                <w:color w:val="FF0000"/>
-              </w:rPr>
-              <w:t>: Unfinished</w:t>
-            </w:r>
-            <w:r>
-              <w:rPr>
-                <w:color w:val="FF0000"/>
+                <w:color w:val="0000FF"/>
+              </w:rPr>
+              <w:t xml:space="preserve">: </w:t>
+            </w:r>
+            <w:r>
+              <w:rPr>
+                <w:color w:val="0000FF"/>
+              </w:rPr>
+              <w:t>DONE</w:t>
+            </w:r>
+            <w:r>
+              <w:rPr>
+                <w:color w:val="0000FF"/>
               </w:rPr>
               <w:tab/>
             </w:r>
@@ -1057,12 +1332,21 @@
                 <w:color w:val="000000"/>
               </w:rPr>
             </w:pPr>
-            <w:r>
-              <w:rPr>
-                <w:rFonts w:eastAsiaTheme="minorEastAsia"/>
-                <w:color w:val="000000"/>
-              </w:rPr>
-              <w:t>in the “choose workspace” window replace “This is directory is called…” with “This directory is called…”</w:t>
+            <w:proofErr w:type="gramStart"/>
+            <w:r>
+              <w:rPr>
+                <w:rFonts w:eastAsiaTheme="minorEastAsia"/>
+                <w:color w:val="000000"/>
+              </w:rPr>
+              <w:t>in</w:t>
+            </w:r>
+            <w:proofErr w:type="gramEnd"/>
+            <w:r>
+              <w:rPr>
+                <w:rFonts w:eastAsiaTheme="minorEastAsia"/>
+                <w:color w:val="000000"/>
+              </w:rPr>
+              <w:t xml:space="preserve"> the “choose workspace” window replace “This is directory is called…” with “This directory is called…”</w:t>
             </w:r>
           </w:p>
           <w:p>
@@ -1077,12 +1361,53 @@
                 <w:color w:val="000000"/>
               </w:rPr>
             </w:pPr>
-            <w:r>
-              <w:rPr>
-                <w:rFonts w:eastAsiaTheme="minorEastAsia"/>
-                <w:color w:val="000000"/>
-              </w:rPr>
-              <w:t>in the alert of the “clustering Setup” window replace “ESTs more making more clusters” with “ESTs making more clusters” (if I correctly understood the meaning of the sentence)</w:t>
+            <w:proofErr w:type="gramStart"/>
+            <w:r>
+              <w:rPr>
+                <w:rFonts w:eastAsiaTheme="minorEastAsia"/>
+                <w:color w:val="000000"/>
+              </w:rPr>
+              <w:t>in</w:t>
+            </w:r>
+            <w:proofErr w:type="gramEnd"/>
+            <w:r>
+              <w:rPr>
+                <w:rFonts w:eastAsiaTheme="minorEastAsia"/>
+                <w:color w:val="000000"/>
+              </w:rPr>
+              <w:t xml:space="preserve"> the alert of the “clustering Setup” window replace “</w:t>
+            </w:r>
+            <w:proofErr w:type="spellStart"/>
+            <w:r>
+              <w:rPr>
+                <w:rFonts w:eastAsiaTheme="minorEastAsia"/>
+                <w:color w:val="000000"/>
+              </w:rPr>
+              <w:t>ESTs</w:t>
+            </w:r>
+            <w:proofErr w:type="spellEnd"/>
+            <w:r>
+              <w:rPr>
+                <w:rFonts w:eastAsiaTheme="minorEastAsia"/>
+                <w:color w:val="000000"/>
+              </w:rPr>
+              <w:t xml:space="preserve"> more making more clusters” with “</w:t>
+            </w:r>
+            <w:proofErr w:type="spellStart"/>
+            <w:r>
+              <w:rPr>
+                <w:rFonts w:eastAsiaTheme="minorEastAsia"/>
+                <w:color w:val="000000"/>
+              </w:rPr>
+              <w:t>ESTs</w:t>
+            </w:r>
+            <w:proofErr w:type="spellEnd"/>
+            <w:r>
+              <w:rPr>
+                <w:rFonts w:eastAsiaTheme="minorEastAsia"/>
+                <w:color w:val="000000"/>
+              </w:rPr>
+              <w:t xml:space="preserve"> making more clusters” (if I correctly understood the meaning of the sentence)</w:t>
             </w:r>
           </w:p>
           <w:p>
@@ -1158,6 +1483,195 @@
                 <w:color w:val="0000FF"/>
               </w:rPr>
               <w:t>: DONE</w:t>
+            </w:r>
+          </w:p>
+        </w:tc>
+      </w:tr>
+    </w:tbl>
+    <w:p/>
+    <w:tbl>
+      <w:tblPr>
+        <w:tblStyle w:val="TableGrid"/>
+        <w:tblW w:w="4634" w:type="pct"/>
+        <w:tblInd w:w="657" w:type="dxa"/>
+        <w:tblLook w:val="00BF"/>
+      </w:tblPr>
+      <w:tblGrid>
+        <w:gridCol w:w="8208"/>
+      </w:tblGrid>
+      <w:tr>
+        <w:tc>
+          <w:tcPr>
+            <w:tcW w:w="5000" w:type="pct"/>
+          </w:tcPr>
+          <w:p>
+            <w:pPr>
+              <w:tabs>
+                <w:tab w:val="left" w:pos="2133"/>
+              </w:tabs>
+              <w:rPr>
+                <w:color w:val="000000"/>
+              </w:rPr>
+            </w:pPr>
+            <w:r>
+              <w:rPr>
+                <w:b/>
+              </w:rPr>
+              <w:t>Comment</w:t>
+            </w:r>
+            <w:r>
+              <w:t xml:space="preserve">: </w:t>
+            </w:r>
+            <w:r>
+              <w:rPr>
+                <w:color w:val="000000"/>
+              </w:rPr>
+              <w:t>About the output, it should be useful to get results in a standard format like GFF in order to be processed by other tools.</w:t>
+            </w:r>
+          </w:p>
+          <w:p>
+            <w:pPr>
+              <w:tabs>
+                <w:tab w:val="left" w:pos="2133"/>
+              </w:tabs>
+            </w:pPr>
+          </w:p>
+        </w:tc>
+      </w:tr>
+      <w:tr>
+        <w:tc>
+          <w:tcPr>
+            <w:tcW w:w="5000" w:type="pct"/>
+          </w:tcPr>
+          <w:p>
+            <w:r>
+              <w:rPr>
+                <w:b/>
+              </w:rPr>
+              <w:t>Response</w:t>
+            </w:r>
+            <w:r>
+              <w:t xml:space="preserve">: </w:t>
+            </w:r>
+            <w:r>
+              <w:t xml:space="preserve">I believe this comment reflects confusion addressed in the next comment.  </w:t>
+            </w:r>
+            <w:r>
+              <w:t xml:space="preserve">We assume the reviewer is referring to </w:t>
+            </w:r>
+            <w:r>
+              <w:rPr>
+                <w:i/>
+              </w:rPr>
+              <w:t>General Feature Format</w:t>
+            </w:r>
+            <w:r>
+              <w:t xml:space="preserve"> (define at </w:t>
+            </w:r>
+            <w:hyperlink r:id="rId5" w:history="1">
+              <w:r>
+                <w:rPr>
+                  <w:rStyle w:val="Hyperlink"/>
+                </w:rPr>
+                <w:t>http://www.sanger.ac.uk/resources/software/gff/</w:t>
+              </w:r>
+            </w:hyperlink>
+            <w:r>
+              <w:t xml:space="preserve">).  This format is for tracking sequence annotations.  We have no sequences to annotate; our output is a cluster of </w:t>
+            </w:r>
+            <w:proofErr w:type="spellStart"/>
+            <w:proofErr w:type="gramStart"/>
+            <w:r>
+              <w:t>ESTs</w:t>
+            </w:r>
+            <w:proofErr w:type="spellEnd"/>
+            <w:r>
+              <w:t xml:space="preserve"> which correspond</w:t>
+            </w:r>
+            <w:proofErr w:type="gramEnd"/>
+            <w:r>
+              <w:t xml:space="preserve"> to an </w:t>
+            </w:r>
+            <w:r>
+              <w:t>unknown</w:t>
+            </w:r>
+            <w:r>
+              <w:t xml:space="preserve"> transcript.</w:t>
+            </w:r>
+            <w:r>
+              <w:t xml:space="preserve">  Without having the reference transcript on which we could describe the features (presumably the </w:t>
+            </w:r>
+            <w:proofErr w:type="spellStart"/>
+            <w:r>
+              <w:t>GFFs</w:t>
+            </w:r>
+            <w:proofErr w:type="spellEnd"/>
+            <w:r>
+              <w:t>), we are not sure how to make use of this format</w:t>
+            </w:r>
+            <w:r>
+              <w:t>.</w:t>
+            </w:r>
+          </w:p>
+          <w:p/>
+        </w:tc>
+      </w:tr>
+      <w:tr>
+        <w:tc>
+          <w:tcPr>
+            <w:tcW w:w="5000" w:type="pct"/>
+          </w:tcPr>
+          <w:p>
+            <w:r>
+              <w:rPr>
+                <w:b/>
+              </w:rPr>
+              <w:t>Manuscript changes</w:t>
+            </w:r>
+            <w:r>
+              <w:t>: None</w:t>
+            </w:r>
+          </w:p>
+        </w:tc>
+      </w:tr>
+      <w:tr>
+        <w:tc>
+          <w:tcPr>
+            <w:tcW w:w="5000" w:type="pct"/>
+          </w:tcPr>
+          <w:p>
+            <w:pPr>
+              <w:tabs>
+                <w:tab w:val="left" w:pos="2813"/>
+              </w:tabs>
+              <w:rPr>
+                <w:color w:val="0000FF"/>
+              </w:rPr>
+            </w:pPr>
+            <w:r>
+              <w:rPr>
+                <w:b/>
+                <w:color w:val="0000FF"/>
+              </w:rPr>
+              <w:t>Status</w:t>
+            </w:r>
+            <w:r>
+              <w:rPr>
+                <w:color w:val="0000FF"/>
+              </w:rPr>
+              <w:t xml:space="preserve">: </w:t>
+            </w:r>
+            <w:r>
+              <w:rPr>
+                <w:color w:val="0000FF"/>
+              </w:rPr>
+              <w:t>DONE</w:t>
+            </w:r>
+            <w:r>
+              <w:rPr>
+                <w:color w:val="0000FF"/>
+              </w:rPr>
+              <w:tab/>
             </w:r>
           </w:p>
         </w:tc>
@@ -1181,9 +1695,6 @@
           </w:tcPr>
           <w:p>
             <w:pPr>
-              <w:tabs>
-                <w:tab w:val="left" w:pos="2133"/>
-              </w:tabs>
               <w:rPr>
                 <w:color w:val="000000"/>
               </w:rPr>
@@ -1201,64 +1712,21 @@
               <w:rPr>
                 <w:color w:val="000000"/>
               </w:rPr>
-              <w:t>About the output, it should be useful to get results in a standard format like GFF in order to be processed by other tools.</w:t>
-            </w:r>
-          </w:p>
-          <w:p>
-            <w:pPr>
-              <w:tabs>
-                <w:tab w:val="left" w:pos="2133"/>
-              </w:tabs>
-            </w:pPr>
-          </w:p>
-        </w:tc>
-      </w:tr>
-      <w:tr>
-        <w:tc>
-          <w:tcPr>
-            <w:tcW w:w="5000" w:type="pct"/>
-          </w:tcPr>
-          <w:p>
-            <w:r>
-              <w:rPr>
-                <w:b/>
-              </w:rPr>
-              <w:t>Response</w:t>
-            </w:r>
-            <w:r>
-              <w:t xml:space="preserve">: We assume the reviewer is referring to </w:t>
-            </w:r>
-            <w:r>
-              <w:rPr>
-                <w:i/>
-              </w:rPr>
-              <w:t>General Feature Format</w:t>
-            </w:r>
-            <w:r>
-              <w:t xml:space="preserve"> (define at </w:t>
-            </w:r>
-            <w:hyperlink r:id="rId5" w:history="1">
-              <w:r>
-                <w:rPr>
-                  <w:rStyle w:val="Hyperlink"/>
-                </w:rPr>
-                <w:t>http://www.sanger.ac.uk/resources/software/gff/</w:t>
-              </w:r>
-            </w:hyperlink>
-            <w:r>
-              <w:t xml:space="preserve">).  This format is for tracking sequence annotations.  We have no sequences to annotate; our output is a cluster of ESTs which correspond to an </w:t>
-            </w:r>
-            <w:r>
-              <w:t>unknown</w:t>
-            </w:r>
-            <w:r>
-              <w:t xml:space="preserve"> transcript.</w:t>
-            </w:r>
-            <w:r>
-              <w:t xml:space="preserve">  Without having the reference transcript on which we could describe the features (presumably the GFFs), we are not sure how to make use of this format</w:t>
-            </w:r>
-            <w:r>
-              <w:t>.</w:t>
+              <w:t xml:space="preserve">PEACE has been developed for clustering and assembly but running the program I was not able to assemble </w:t>
+            </w:r>
+            <w:proofErr w:type="spellStart"/>
+            <w:r>
+              <w:rPr>
+                <w:color w:val="000000"/>
+              </w:rPr>
+              <w:t>ESTs</w:t>
+            </w:r>
+            <w:proofErr w:type="spellEnd"/>
+            <w:r>
+              <w:rPr>
+                <w:color w:val="000000"/>
+              </w:rPr>
+              <w:t xml:space="preserve"> for each detected cluster.</w:t>
             </w:r>
           </w:p>
           <w:p/>
@@ -1274,12 +1742,47 @@
               <w:rPr>
                 <w:b/>
               </w:rPr>
+              <w:t>Comment</w:t>
+            </w:r>
+            <w:r>
+              <w:t xml:space="preserve">: </w:t>
+            </w:r>
+            <w:r>
+              <w:t xml:space="preserve">currently </w:t>
+            </w:r>
+            <w:r>
+              <w:t xml:space="preserve">PEACE is a clustering tool – it does not perform assembly and </w:t>
+            </w:r>
+            <w:r>
+              <w:t xml:space="preserve">currently </w:t>
+            </w:r>
+            <w:r>
+              <w:t xml:space="preserve">has no capacity to do so.  </w:t>
+            </w:r>
+            <w:r>
+              <w:t xml:space="preserve">The “assembly” in the acronym refers to the computational environment we have developed, which is configured to support an assembly algorithm that will be introduced in a future study.  We presume that this is causing the reviewer’s confusion, but would prefer not to change the title and have tried to clearly state in the first sentence of the abstract that this is (at the moment) just a clustering tool. </w:t>
+            </w:r>
+          </w:p>
+          <w:p/>
+        </w:tc>
+      </w:tr>
+      <w:tr>
+        <w:tc>
+          <w:tcPr>
+            <w:tcW w:w="5000" w:type="pct"/>
+          </w:tcPr>
+          <w:p>
+            <w:r>
+              <w:rPr>
+                <w:b/>
+              </w:rPr>
               <w:t>Manuscript changes</w:t>
             </w:r>
             <w:r>
               <w:t>: None</w:t>
             </w:r>
           </w:p>
+          <w:p/>
         </w:tc>
       </w:tr>
       <w:tr>
@@ -1350,17 +1853,15 @@
             <w:r>
               <w:rPr>
                 <w:b/>
+                <w:color w:val="000000"/>
               </w:rPr>
               <w:t>Comment</w:t>
             </w:r>
             <w:r>
-              <w:t xml:space="preserve">: </w:t>
-            </w:r>
-            <w:r>
-              <w:rPr>
-                <w:color w:val="000000"/>
-              </w:rPr>
-              <w:t>PEACE has been developed for clustering and assembly but running the program I was not able to assemble ESTs for each detected cluster.</w:t>
+              <w:rPr>
+                <w:color w:val="000000"/>
+              </w:rPr>
+              <w:t>: Here quality scores could be introduced and PEACE should be able to read SFF files generated by 454 reads.</w:t>
             </w:r>
           </w:p>
           <w:p/>
@@ -1376,40 +1877,10 @@
               <w:rPr>
                 <w:b/>
               </w:rPr>
-              <w:t>Comment</w:t>
-            </w:r>
-            <w:r>
-              <w:t xml:space="preserve">: As is stated in the manuscript (see ???), </w:t>
-            </w:r>
-            <w:r>
-              <w:t xml:space="preserve">currently </w:t>
-            </w:r>
-            <w:r>
-              <w:t xml:space="preserve">PEACE is a clustering tool – it does not perform assembly and </w:t>
-            </w:r>
-            <w:r>
-              <w:t xml:space="preserve">currently </w:t>
-            </w:r>
-            <w:r>
-              <w:t xml:space="preserve">has no capacity to do so.  We merely claim that </w:t>
-            </w:r>
-            <w:r>
-              <w:t>it can pick</w:t>
-            </w:r>
-            <w:r>
-              <w:t xml:space="preserve"> </w:t>
-            </w:r>
-            <w:r>
-              <w:t xml:space="preserve">out those ESTs associated with a given cluster in preparation for assembly.  The </w:t>
-            </w:r>
-            <w:r>
-              <w:t>expectation</w:t>
-            </w:r>
-            <w:r>
-              <w:t xml:space="preserve"> is that the user will employ the assembly engine of their choice to each cluster, taking advantage of the smaller problem set sizes and improved clustering quality to get an overall result in a smaller amount of time. </w:t>
-            </w:r>
-            <w:r>
-              <w:t>However, our continued project goals are to incorporate an assembler – and consequently the motivation for the title PEACE.</w:t>
+              <w:t>Response</w:t>
+            </w:r>
+            <w:r>
+              <w:t>: This was a good idea, and we have incorporated it into the tool.</w:t>
             </w:r>
           </w:p>
           <w:p/>
@@ -1428,130 +1899,18 @@
               <w:t>Manuscript changes</w:t>
             </w:r>
             <w:r>
-              <w:t>: None</w:t>
-            </w:r>
-          </w:p>
-          <w:p/>
-        </w:tc>
-      </w:tr>
-      <w:tr>
-        <w:tc>
-          <w:tcPr>
-            <w:tcW w:w="5000" w:type="pct"/>
-          </w:tcPr>
-          <w:p>
-            <w:pPr>
-              <w:tabs>
-                <w:tab w:val="left" w:pos="2813"/>
-              </w:tabs>
-              <w:rPr>
-                <w:color w:val="0000FF"/>
-              </w:rPr>
-            </w:pPr>
-            <w:r>
-              <w:rPr>
-                <w:b/>
-                <w:color w:val="0000FF"/>
-              </w:rPr>
-              <w:t>Status</w:t>
-            </w:r>
-            <w:r>
-              <w:rPr>
-                <w:color w:val="0000FF"/>
-              </w:rPr>
-              <w:t xml:space="preserve">: </w:t>
-            </w:r>
-            <w:r>
-              <w:rPr>
-                <w:color w:val="0000FF"/>
-              </w:rPr>
-              <w:t>DONE</w:t>
-            </w:r>
-            <w:r>
-              <w:rPr>
-                <w:color w:val="0000FF"/>
-              </w:rPr>
-              <w:tab/>
-            </w:r>
-          </w:p>
-        </w:tc>
-      </w:tr>
-    </w:tbl>
-    <w:p/>
-    <w:tbl>
-      <w:tblPr>
-        <w:tblStyle w:val="TableGrid"/>
-        <w:tblW w:w="4634" w:type="pct"/>
-        <w:tblInd w:w="648" w:type="dxa"/>
-        <w:tblLook w:val="00BF"/>
-      </w:tblPr>
-      <w:tblGrid>
-        <w:gridCol w:w="8208"/>
-      </w:tblGrid>
-      <w:tr>
-        <w:tc>
-          <w:tcPr>
-            <w:tcW w:w="5000" w:type="pct"/>
-          </w:tcPr>
-          <w:p>
-            <w:pPr>
-              <w:rPr>
-                <w:color w:val="000000"/>
-              </w:rPr>
-            </w:pPr>
-            <w:r>
-              <w:rPr>
-                <w:b/>
-                <w:color w:val="000000"/>
-              </w:rPr>
-              <w:t>Comment</w:t>
-            </w:r>
-            <w:r>
-              <w:rPr>
-                <w:color w:val="000000"/>
-              </w:rPr>
-              <w:t>: Here quality scores could be introduced and PEACE should be able to read SFF files generated by 454 reads.</w:t>
-            </w:r>
-          </w:p>
-          <w:p/>
-        </w:tc>
-      </w:tr>
-      <w:tr>
-        <w:tc>
-          <w:tcPr>
-            <w:tcW w:w="5000" w:type="pct"/>
-          </w:tcPr>
-          <w:p>
-            <w:r>
-              <w:rPr>
-                <w:b/>
-              </w:rPr>
-              <w:t>Response</w:t>
-            </w:r>
-            <w:r>
-              <w:t>: This was a good idea, and we have incorporated it into the tool.</w:t>
-            </w:r>
-          </w:p>
-          <w:p/>
-        </w:tc>
-      </w:tr>
-      <w:tr>
-        <w:tc>
-          <w:tcPr>
-            <w:tcW w:w="5000" w:type="pct"/>
-          </w:tcPr>
-          <w:p>
-            <w:r>
-              <w:rPr>
-                <w:b/>
-              </w:rPr>
-              <w:t>Manuscript changes</w:t>
-            </w:r>
-            <w:r>
               <w:t>:</w:t>
             </w:r>
             <w:r>
-              <w:t xml:space="preserve"> No changes to the manuscript, but it is now on option in the GUI.</w:t>
+              <w:t xml:space="preserve"> No </w:t>
+            </w:r>
+            <w:proofErr w:type="gramStart"/>
+            <w:r>
+              <w:t>changes to the manuscript, but it is</w:t>
+            </w:r>
+            <w:proofErr w:type="gramEnd"/>
+            <w:r>
+              <w:t xml:space="preserve"> now on option in the GUI.</w:t>
             </w:r>
           </w:p>
           <w:p/>
@@ -1666,7 +2025,39 @@
                 <w:rFonts w:eastAsiaTheme="minorEastAsia"/>
                 <w:color w:val="000000"/>
               </w:rPr>
-              <w:t>on the ﬁrst server I tried, not sure why – pretty standard Linux Ubuntu Karmic Koala</w:t>
+              <w:t xml:space="preserve">on the </w:t>
+            </w:r>
+            <w:proofErr w:type="spellStart"/>
+            <w:r>
+              <w:rPr>
+                <w:rFonts w:eastAsiaTheme="minorEastAsia"/>
+                <w:color w:val="000000"/>
+              </w:rPr>
+              <w:t>ﬁrst</w:t>
+            </w:r>
+            <w:proofErr w:type="spellEnd"/>
+            <w:r>
+              <w:rPr>
+                <w:rFonts w:eastAsiaTheme="minorEastAsia"/>
+                <w:color w:val="000000"/>
+              </w:rPr>
+              <w:t xml:space="preserve"> server I tried, not sure why – pretty standard Linux </w:t>
+            </w:r>
+            <w:proofErr w:type="spellStart"/>
+            <w:r>
+              <w:rPr>
+                <w:rFonts w:eastAsiaTheme="minorEastAsia"/>
+                <w:color w:val="000000"/>
+              </w:rPr>
+              <w:t>Ubuntu</w:t>
+            </w:r>
+            <w:proofErr w:type="spellEnd"/>
+            <w:r>
+              <w:rPr>
+                <w:rFonts w:eastAsiaTheme="minorEastAsia"/>
+                <w:color w:val="000000"/>
+              </w:rPr>
+              <w:t xml:space="preserve"> Karmic Koala</w:t>
             </w:r>
             <w:r>
               <w:rPr>
@@ -1680,7 +2071,23 @@
                 <w:rFonts w:eastAsiaTheme="minorEastAsia"/>
                 <w:color w:val="000000"/>
               </w:rPr>
-              <w:t>trying both the packed openmpi available and my own manually installed. I attach a log for</w:t>
+              <w:t xml:space="preserve">trying both the packed </w:t>
+            </w:r>
+            <w:proofErr w:type="spellStart"/>
+            <w:r>
+              <w:rPr>
+                <w:rFonts w:eastAsiaTheme="minorEastAsia"/>
+                <w:color w:val="000000"/>
+              </w:rPr>
+              <w:t>openmpi</w:t>
+            </w:r>
+            <w:proofErr w:type="spellEnd"/>
+            <w:r>
+              <w:rPr>
+                <w:rFonts w:eastAsiaTheme="minorEastAsia"/>
+                <w:color w:val="000000"/>
+              </w:rPr>
+              <w:t xml:space="preserve"> available and my own manually installed. I attach a log for</w:t>
             </w:r>
             <w:r>
               <w:rPr>
@@ -1866,7 +2273,15 @@
               <w:t xml:space="preserve">: </w:t>
             </w:r>
             <w:r>
-              <w:t xml:space="preserve">In response to comments from Reviewer #1, we have replaced our datasets with standard benchmark sets used in both the WCD and EasyCluster analysis.  These are publically available sets, and we have added links to them on the </w:t>
+              <w:t xml:space="preserve">In response to comments from Reviewer #1, we have replaced our datasets with standard benchmark sets used in both the WCD and </w:t>
+            </w:r>
+            <w:proofErr w:type="spellStart"/>
+            <w:r>
+              <w:t>EasyCluster</w:t>
+            </w:r>
+            <w:proofErr w:type="spellEnd"/>
+            <w:r>
+              <w:t xml:space="preserve"> analysis.  These are publically available sets, and we have added links to them on the </w:t>
             </w:r>
             <w:hyperlink r:id="rId6" w:history="1">
               <w:r>
@@ -1916,25 +2331,24 @@
                 <w:tab w:val="left" w:pos="2813"/>
               </w:tabs>
               <w:rPr>
-                <w:color w:val="FF0000"/>
-              </w:rPr>
-            </w:pPr>
-            <w:r>
-              <w:rPr>
-                <w:b/>
-                <w:color w:val="FF0000"/>
-              </w:rPr>
-              <w:t>Status</w:t>
-            </w:r>
-            <w:r>
-              <w:rPr>
-                <w:color w:val="FF0000"/>
-              </w:rPr>
-              <w:t>: Unfinished</w:t>
-            </w:r>
-            <w:r>
-              <w:rPr>
-                <w:color w:val="FF0000"/>
+                <w:color w:val="0000FF"/>
+              </w:rPr>
+            </w:pPr>
+            <w:r>
+              <w:rPr>
+                <w:color w:val="0000FF"/>
+              </w:rPr>
+              <w:t xml:space="preserve">Status: </w:t>
+            </w:r>
+            <w:r>
+              <w:rPr>
+                <w:color w:val="0000FF"/>
+              </w:rPr>
+              <w:t>DONE</w:t>
+            </w:r>
+            <w:r>
+              <w:rPr>
+                <w:color w:val="0000FF"/>
               </w:rPr>
               <w:tab/>
             </w:r>
@@ -1995,35 +2409,60 @@
                 <w:color w:val="000000"/>
               </w:rPr>
             </w:pPr>
-            <w:r>
-              <w:rPr>
-                <w:rFonts w:eastAsiaTheme="minorEastAsia"/>
-                <w:color w:val="000000"/>
-              </w:rPr>
-              <w:t>picking. Obviously you have to compress in the abstract but you still need to be fair in assessment.</w:t>
-            </w:r>
-          </w:p>
-          <w:p>
-            <w:pPr>
-              <w:rPr>
-                <w:rFonts w:eastAsiaTheme="minorEastAsia"/>
-                <w:color w:val="000000"/>
-              </w:rPr>
-            </w:pPr>
-          </w:p>
-          <w:p>
-            <w:pPr>
-              <w:rPr>
-                <w:rFonts w:eastAsiaTheme="minorEastAsia"/>
-                <w:color w:val="000000"/>
-              </w:rPr>
-            </w:pPr>
-            <w:r>
-              <w:rPr>
-                <w:rFonts w:eastAsiaTheme="minorEastAsia"/>
-                <w:color w:val="000000"/>
-              </w:rPr>
-              <w:t>While I do think the number of experiments are sufficient here, there is a lot of subtlety in</w:t>
+            <w:proofErr w:type="gramStart"/>
+            <w:r>
+              <w:rPr>
+                <w:rFonts w:eastAsiaTheme="minorEastAsia"/>
+                <w:color w:val="000000"/>
+              </w:rPr>
+              <w:t>picking</w:t>
+            </w:r>
+            <w:proofErr w:type="gramEnd"/>
+            <w:r>
+              <w:rPr>
+                <w:rFonts w:eastAsiaTheme="minorEastAsia"/>
+                <w:color w:val="000000"/>
+              </w:rPr>
+              <w:t>. Obviously you have to compress in the abstract but you still need to be fair in assessment.</w:t>
+            </w:r>
+          </w:p>
+          <w:p>
+            <w:pPr>
+              <w:rPr>
+                <w:rFonts w:eastAsiaTheme="minorEastAsia"/>
+                <w:color w:val="000000"/>
+              </w:rPr>
+            </w:pPr>
+          </w:p>
+          <w:p>
+            <w:pPr>
+              <w:rPr>
+                <w:rFonts w:eastAsiaTheme="minorEastAsia"/>
+                <w:color w:val="000000"/>
+              </w:rPr>
+            </w:pPr>
+            <w:r>
+              <w:rPr>
+                <w:rFonts w:eastAsiaTheme="minorEastAsia"/>
+                <w:color w:val="000000"/>
+              </w:rPr>
+              <w:t xml:space="preserve">While I do think the </w:t>
+            </w:r>
+            <w:proofErr w:type="gramStart"/>
+            <w:r>
+              <w:rPr>
+                <w:rFonts w:eastAsiaTheme="minorEastAsia"/>
+                <w:color w:val="000000"/>
+              </w:rPr>
+              <w:t>number of experiments are</w:t>
+            </w:r>
+            <w:proofErr w:type="gramEnd"/>
+            <w:r>
+              <w:rPr>
+                <w:rFonts w:eastAsiaTheme="minorEastAsia"/>
+                <w:color w:val="000000"/>
+              </w:rPr>
+              <w:t xml:space="preserve"> sufficient here, there is a lot of subtlety in</w:t>
             </w:r>
             <w:r>
               <w:rPr>
@@ -2037,8 +2476,17 @@
                 <w:rFonts w:eastAsiaTheme="minorEastAsia"/>
                 <w:color w:val="000000"/>
               </w:rPr>
-              <w:t>both performance and quality assessment. You seem to pick in your comparison with wcd</w:t>
-            </w:r>
+              <w:t xml:space="preserve">both performance and quality assessment. You seem to pick in your comparison with </w:t>
+            </w:r>
+            <w:proofErr w:type="spellStart"/>
+            <w:r>
+              <w:rPr>
+                <w:rFonts w:eastAsiaTheme="minorEastAsia"/>
+                <w:color w:val="000000"/>
+              </w:rPr>
+              <w:t>wcd</w:t>
+            </w:r>
+            <w:proofErr w:type="spellEnd"/>
             <w:r>
               <w:rPr>
                 <w:rFonts w:eastAsiaTheme="minorEastAsia"/>
@@ -2065,7 +2513,23 @@
                 <w:rFonts w:eastAsiaTheme="minorEastAsia"/>
                 <w:color w:val="000000"/>
               </w:rPr>
-              <w:t>pick one of the simulated parameters which gives you very good results. On real data you</w:t>
+              <w:t xml:space="preserve">pick one of the simulated </w:t>
+            </w:r>
+            <w:proofErr w:type="gramStart"/>
+            <w:r>
+              <w:rPr>
+                <w:rFonts w:eastAsiaTheme="minorEastAsia"/>
+                <w:color w:val="000000"/>
+              </w:rPr>
+              <w:t>parameters which</w:t>
+            </w:r>
+            <w:proofErr w:type="gramEnd"/>
+            <w:r>
+              <w:rPr>
+                <w:rFonts w:eastAsiaTheme="minorEastAsia"/>
+                <w:color w:val="000000"/>
+              </w:rPr>
+              <w:t xml:space="preserve"> gives you very good results. On real data you</w:t>
             </w:r>
             <w:r>
               <w:rPr>
@@ -2079,22 +2543,81 @@
                 <w:rFonts w:eastAsiaTheme="minorEastAsia"/>
                 <w:color w:val="000000"/>
               </w:rPr>
-              <w:t>report, the quality (sensitivity) difference is not big (0.958 vs 0.94, 0.936 and 0.932 – with</w:t>
-            </w:r>
-          </w:p>
-          <w:p>
-            <w:pPr>
-              <w:rPr>
-                <w:rFonts w:eastAsiaTheme="minorEastAsia"/>
-                <w:color w:val="000000"/>
-              </w:rPr>
-            </w:pPr>
-            <w:r>
-              <w:rPr>
-                <w:rFonts w:eastAsiaTheme="minorEastAsia"/>
-                <w:color w:val="000000"/>
-              </w:rPr>
-              <w:t>wcd having better Jaccard indices). I don’t think that this justiﬁes as a headline result a</w:t>
+              <w:t xml:space="preserve">report, the quality (sensitivity) difference is not big (0.958 </w:t>
+            </w:r>
+            <w:proofErr w:type="spellStart"/>
+            <w:r>
+              <w:rPr>
+                <w:rFonts w:eastAsiaTheme="minorEastAsia"/>
+                <w:color w:val="000000"/>
+              </w:rPr>
+              <w:t>vs</w:t>
+            </w:r>
+            <w:proofErr w:type="spellEnd"/>
+            <w:r>
+              <w:rPr>
+                <w:rFonts w:eastAsiaTheme="minorEastAsia"/>
+                <w:color w:val="000000"/>
+              </w:rPr>
+              <w:t xml:space="preserve"> 0.94, 0.936 and 0.932 – with</w:t>
+            </w:r>
+          </w:p>
+          <w:p>
+            <w:pPr>
+              <w:rPr>
+                <w:rFonts w:eastAsiaTheme="minorEastAsia"/>
+                <w:color w:val="000000"/>
+              </w:rPr>
+            </w:pPr>
+            <w:proofErr w:type="spellStart"/>
+            <w:proofErr w:type="gramStart"/>
+            <w:r>
+              <w:rPr>
+                <w:rFonts w:eastAsiaTheme="minorEastAsia"/>
+                <w:color w:val="000000"/>
+              </w:rPr>
+              <w:t>wcd</w:t>
+            </w:r>
+            <w:proofErr w:type="spellEnd"/>
+            <w:proofErr w:type="gramEnd"/>
+            <w:r>
+              <w:rPr>
+                <w:rFonts w:eastAsiaTheme="minorEastAsia"/>
+                <w:color w:val="000000"/>
+              </w:rPr>
+              <w:t xml:space="preserve"> having better </w:t>
+            </w:r>
+            <w:proofErr w:type="spellStart"/>
+            <w:r>
+              <w:rPr>
+                <w:rFonts w:eastAsiaTheme="minorEastAsia"/>
+                <w:color w:val="000000"/>
+              </w:rPr>
+              <w:t>Jaccard</w:t>
+            </w:r>
+            <w:proofErr w:type="spellEnd"/>
+            <w:r>
+              <w:rPr>
+                <w:rFonts w:eastAsiaTheme="minorEastAsia"/>
+                <w:color w:val="000000"/>
+              </w:rPr>
+              <w:t xml:space="preserve"> indices). I don’t think that this </w:t>
+            </w:r>
+            <w:proofErr w:type="spellStart"/>
+            <w:r>
+              <w:rPr>
+                <w:rFonts w:eastAsiaTheme="minorEastAsia"/>
+                <w:color w:val="000000"/>
+              </w:rPr>
+              <w:t>justiﬁes</w:t>
+            </w:r>
+            <w:proofErr w:type="spellEnd"/>
+            <w:r>
+              <w:rPr>
+                <w:rFonts w:eastAsiaTheme="minorEastAsia"/>
+                <w:color w:val="000000"/>
+              </w:rPr>
+              <w:t xml:space="preserve"> as a headline result a</w:t>
             </w:r>
             <w:r>
               <w:rPr>
@@ -2134,40 +2657,30 @@
               <w:t>Response</w:t>
             </w:r>
             <w:r>
-              <w:t xml:space="preserve">: Upon reflection, we find this to be a very justified comment, and we have modified the manuscripts accordingly.  To be clear: it is our position that </w:t>
-            </w:r>
-            <w:r>
-              <w:t>PEACE is on-par with WCD, but not necessarily superior</w:t>
-            </w:r>
-            <w:r>
-              <w:t>, particularly</w:t>
-            </w:r>
-            <w:r>
-              <w:t xml:space="preserve"> for long reads</w:t>
-            </w:r>
-            <w:r>
-              <w:t>.  Each tools has does better than the other under certain metrics (though I suspect this is largely accounted for by difference in parameter settings)</w:t>
-            </w:r>
-            <w:r>
-              <w:t xml:space="preserve">. </w:t>
-            </w:r>
-            <w:r>
-              <w:rPr>
-                <w:highlight w:val="yellow"/>
-              </w:rPr>
-              <w:t>However, for short reads PEACE provides better quality than WCD</w:t>
-            </w:r>
-            <w:r>
-              <w:t>. In addition, we feel that the GUI is an excellent contribution to the community and</w:t>
-            </w:r>
-            <w:r>
-              <w:t xml:space="preserve"> (to our knowledg</w:t>
-            </w:r>
-            <w:r>
-              <w:t xml:space="preserve">e) WCD currently does not have a full fledged GUI like ours. </w:t>
+              <w:t xml:space="preserve">: </w:t>
+            </w:r>
+            <w:r>
+              <w:t xml:space="preserve">Upon reflect, we agree.  This has become even more true with our change in the use of threshold, which has rendered are </w:t>
+            </w:r>
+            <w:proofErr w:type="gramStart"/>
+            <w:r>
+              <w:t>our  results</w:t>
+            </w:r>
+            <w:proofErr w:type="gramEnd"/>
+            <w:r>
+              <w:t xml:space="preserve"> almost identical to yours.  (In short: with the old threshold, we have some significant improvements over WCD in </w:t>
+            </w:r>
+            <w:r>
+              <w:t>simulations in both Se and JI, but not a significantly worse JI on benchmark data.  We could not justify this, and had to revert to a lower threshold that makes our results close to identical.)</w:t>
             </w:r>
           </w:p>
           <w:p/>
+          <w:p>
+            <w:r>
+              <w:t>We have changed the abstract and results section to emphasize the attributes of our tool that justify a place in this journal.  Specifically, we feel that we match WCD in quality on Sanger Sequences, that we do have (justifiably claimed) significant improvement in quality on short-read data, and a very user-friendly GUI that enables easy instillation and use of the parallel computations.</w:t>
+            </w:r>
+          </w:p>
+          <w:p/>
         </w:tc>
       </w:tr>
       <w:tr>
@@ -2184,6 +2697,9 @@
             </w:r>
             <w:r>
               <w:t>:</w:t>
+            </w:r>
+            <w:r>
+              <w:t xml:space="preserve"> Modifications to the abstract and results sections.</w:t>
             </w:r>
           </w:p>
           <w:p/>
@@ -2200,25 +2716,31 @@
                 <w:tab w:val="left" w:pos="2813"/>
               </w:tabs>
               <w:rPr>
-                <w:color w:val="FF0000"/>
-              </w:rPr>
-            </w:pPr>
-            <w:r>
-              <w:rPr>
-                <w:b/>
-                <w:color w:val="FF0000"/>
+                <w:color w:val="0000FF"/>
+              </w:rPr>
+            </w:pPr>
+            <w:r>
+              <w:rPr>
+                <w:b/>
+                <w:color w:val="0000FF"/>
               </w:rPr>
               <w:t>Status</w:t>
             </w:r>
             <w:r>
               <w:rPr>
-                <w:color w:val="FF0000"/>
-              </w:rPr>
-              <w:t>: Unfinished</w:t>
-            </w:r>
-            <w:r>
-              <w:rPr>
-                <w:color w:val="FF0000"/>
+                <w:color w:val="0000FF"/>
+              </w:rPr>
+              <w:t xml:space="preserve">: </w:t>
+            </w:r>
+            <w:r>
+              <w:rPr>
+                <w:color w:val="0000FF"/>
+              </w:rPr>
+              <w:t>DONE</w:t>
+            </w:r>
+            <w:r>
+              <w:rPr>
+                <w:color w:val="0000FF"/>
               </w:rPr>
               <w:tab/>
             </w:r>
@@ -2300,7 +2822,23 @@
                 <w:rFonts w:eastAsiaTheme="minorEastAsia"/>
                 <w:color w:val="000000"/>
               </w:rPr>
-              <w:t>I presume this is our Aful l or the A686 data set? I cannot see this claim substantiated in</w:t>
+              <w:t xml:space="preserve">I presume this is our </w:t>
+            </w:r>
+            <w:proofErr w:type="spellStart"/>
+            <w:r>
+              <w:rPr>
+                <w:rFonts w:eastAsiaTheme="minorEastAsia"/>
+                <w:color w:val="000000"/>
+              </w:rPr>
+              <w:t>Aful</w:t>
+            </w:r>
+            <w:proofErr w:type="spellEnd"/>
+            <w:r>
+              <w:rPr>
+                <w:rFonts w:eastAsiaTheme="minorEastAsia"/>
+                <w:color w:val="000000"/>
+              </w:rPr>
+              <w:t xml:space="preserve"> l or the A686 data set? I cannot see this claim substantiated in</w:t>
             </w:r>
             <w:r>
               <w:rPr>
@@ -2368,17 +2906,39 @@
               <w:t>Response</w:t>
             </w:r>
             <w:r>
-              <w:t xml:space="preserve">: First: no, </w:t>
-            </w:r>
-            <w:r>
-              <w:t>the Arbidopsis</w:t>
-            </w:r>
+              <w:t xml:space="preserve">: </w:t>
+            </w:r>
+            <w:r>
+              <w:t>No,</w:t>
+            </w:r>
+            <w:r>
+              <w:t xml:space="preserve"> </w:t>
+            </w:r>
+            <w:r>
+              <w:t xml:space="preserve">the </w:t>
+            </w:r>
+            <w:proofErr w:type="spellStart"/>
+            <w:r>
+              <w:t>Arbidopsis</w:t>
+            </w:r>
+            <w:proofErr w:type="spellEnd"/>
             <w:r>
               <w:t xml:space="preserve"> was not a WCD set</w:t>
             </w:r>
             <w:r>
               <w:t xml:space="preserve"> (see response to comment 6), but based on the comments of Reviewer #1 we have stopped using it.</w:t>
             </w:r>
+            <w:r>
+              <w:t xml:space="preserve">  We have replaced with benchmarks from both </w:t>
+            </w:r>
+            <w:proofErr w:type="spellStart"/>
+            <w:r>
+              <w:t>EasyCluster</w:t>
+            </w:r>
+            <w:proofErr w:type="spellEnd"/>
+            <w:r>
+              <w:t xml:space="preserve"> and your own cite, as discussed in the results section (see Table 1) and the supplementary materials.</w:t>
+            </w:r>
           </w:p>
           <w:p/>
         </w:tc>
@@ -2388,7 +2948,17 @@
           <w:tcPr>
             <w:tcW w:w="5000" w:type="pct"/>
           </w:tcPr>
-          <w:p/>
+          <w:p>
+            <w:r>
+              <w:rPr>
+                <w:b/>
+              </w:rPr>
+              <w:t>Manuscript changes</w:t>
+            </w:r>
+            <w:r>
+              <w:t>: Modifications to the results section and the addition of Table 1.</w:t>
+            </w:r>
+          </w:p>
         </w:tc>
       </w:tr>
       <w:tr>
@@ -2402,25 +2972,31 @@
                 <w:tab w:val="left" w:pos="2813"/>
               </w:tabs>
               <w:rPr>
-                <w:color w:val="FF0000"/>
-              </w:rPr>
-            </w:pPr>
-            <w:r>
-              <w:rPr>
-                <w:b/>
-                <w:color w:val="FF0000"/>
+                <w:color w:val="0000FF"/>
+              </w:rPr>
+            </w:pPr>
+            <w:r>
+              <w:rPr>
+                <w:b/>
+                <w:color w:val="0000FF"/>
               </w:rPr>
               <w:t>Status</w:t>
             </w:r>
             <w:r>
               <w:rPr>
-                <w:color w:val="FF0000"/>
-              </w:rPr>
-              <w:t>: Unfinished</w:t>
-            </w:r>
-            <w:r>
-              <w:rPr>
-                <w:color w:val="FF0000"/>
+                <w:color w:val="0000FF"/>
+              </w:rPr>
+              <w:t xml:space="preserve">: </w:t>
+            </w:r>
+            <w:r>
+              <w:rPr>
+                <w:color w:val="0000FF"/>
+              </w:rPr>
+              <w:t>DONE</w:t>
+            </w:r>
+            <w:r>
+              <w:rPr>
+                <w:color w:val="0000FF"/>
               </w:rPr>
               <w:tab/>
             </w:r>
@@ -2474,21 +3050,62 @@
               <w:t>On p7 you talk about Figure C.4. I presume you mean S.4.</w:t>
             </w:r>
           </w:p>
-        </w:tc>
-      </w:tr>
-      <w:tr>
-        <w:tc>
-          <w:tcPr>
-            <w:tcW w:w="5000" w:type="pct"/>
-          </w:tcPr>
-          <w:p/>
-        </w:tc>
-      </w:tr>
-      <w:tr>
-        <w:tc>
-          <w:tcPr>
-            <w:tcW w:w="5000" w:type="pct"/>
-          </w:tcPr>
+          <w:p>
+            <w:pPr>
+              <w:rPr>
+                <w:rFonts w:eastAsiaTheme="minorEastAsia"/>
+                <w:color w:val="000000"/>
+              </w:rPr>
+            </w:pPr>
+          </w:p>
+        </w:tc>
+      </w:tr>
+      <w:tr>
+        <w:tc>
+          <w:tcPr>
+            <w:tcW w:w="5000" w:type="pct"/>
+          </w:tcPr>
+          <w:p>
+            <w:pPr>
+              <w:tabs>
+                <w:tab w:val="left" w:pos="3160"/>
+              </w:tabs>
+            </w:pPr>
+            <w:r>
+              <w:rPr>
+                <w:b/>
+              </w:rPr>
+              <w:t>Response</w:t>
+            </w:r>
+            <w:r>
+              <w:t>: Correct, though in the revisions this has been removed.</w:t>
+            </w:r>
+          </w:p>
+          <w:p>
+            <w:pPr>
+              <w:tabs>
+                <w:tab w:val="left" w:pos="3160"/>
+              </w:tabs>
+            </w:pPr>
+          </w:p>
+        </w:tc>
+      </w:tr>
+      <w:tr>
+        <w:tc>
+          <w:tcPr>
+            <w:tcW w:w="5000" w:type="pct"/>
+          </w:tcPr>
+          <w:p>
+            <w:r>
+              <w:rPr>
+                <w:b/>
+              </w:rPr>
+              <w:t>Manuscript changes</w:t>
+            </w:r>
+            <w:r>
+              <w:t>: Reference removed in the course of other changes.</w:t>
+            </w:r>
+          </w:p>
           <w:p/>
         </w:tc>
       </w:tr>
@@ -2503,25 +3120,31 @@
                 <w:tab w:val="left" w:pos="2813"/>
               </w:tabs>
               <w:rPr>
-                <w:color w:val="FF0000"/>
-              </w:rPr>
-            </w:pPr>
-            <w:r>
-              <w:rPr>
-                <w:b/>
-                <w:color w:val="FF0000"/>
+                <w:color w:val="0000FF"/>
+              </w:rPr>
+            </w:pPr>
+            <w:r>
+              <w:rPr>
+                <w:b/>
+                <w:color w:val="0000FF"/>
               </w:rPr>
               <w:t>Status</w:t>
             </w:r>
             <w:r>
               <w:rPr>
-                <w:color w:val="FF0000"/>
-              </w:rPr>
-              <w:t>: Unfinished</w:t>
-            </w:r>
-            <w:r>
-              <w:rPr>
-                <w:color w:val="FF0000"/>
+                <w:color w:val="0000FF"/>
+              </w:rPr>
+              <w:t xml:space="preserve">: </w:t>
+            </w:r>
+            <w:r>
+              <w:rPr>
+                <w:color w:val="0000FF"/>
+              </w:rPr>
+              <w:t>DONE</w:t>
+            </w:r>
+            <w:r>
+              <w:rPr>
+                <w:color w:val="0000FF"/>
               </w:rPr>
               <w:tab/>
             </w:r>
@@ -2583,6 +3206,17 @@
           <w:tcPr>
             <w:tcW w:w="5000" w:type="pct"/>
           </w:tcPr>
+          <w:p>
+            <w:r>
+              <w:rPr>
+                <w:b/>
+              </w:rPr>
+              <w:t>Response</w:t>
+            </w:r>
+            <w:r>
+              <w:t>: Done</w:t>
+            </w:r>
+          </w:p>
           <w:p/>
         </w:tc>
       </w:tr>
@@ -2591,6 +3225,17 @@
           <w:tcPr>
             <w:tcW w:w="5000" w:type="pct"/>
           </w:tcPr>
+          <w:p>
+            <w:r>
+              <w:rPr>
+                <w:b/>
+              </w:rPr>
+              <w:t>Manuscript changes</w:t>
+            </w:r>
+            <w:r>
+              <w:t>: Information added to relevant figures.</w:t>
+            </w:r>
+          </w:p>
           <w:p/>
         </w:tc>
       </w:tr>
@@ -2605,25 +3250,31 @@
                 <w:tab w:val="left" w:pos="2813"/>
               </w:tabs>
               <w:rPr>
-                <w:color w:val="FF0000"/>
-              </w:rPr>
-            </w:pPr>
-            <w:r>
-              <w:rPr>
-                <w:b/>
-                <w:color w:val="FF0000"/>
+                <w:color w:val="0000FF"/>
+              </w:rPr>
+            </w:pPr>
+            <w:r>
+              <w:rPr>
+                <w:b/>
+                <w:color w:val="0000FF"/>
               </w:rPr>
               <w:t>Status</w:t>
             </w:r>
             <w:r>
               <w:rPr>
-                <w:color w:val="FF0000"/>
-              </w:rPr>
-              <w:t>: Unfinished</w:t>
-            </w:r>
-            <w:r>
-              <w:rPr>
-                <w:color w:val="FF0000"/>
+                <w:color w:val="0000FF"/>
+              </w:rPr>
+              <w:t xml:space="preserve">: </w:t>
+            </w:r>
+            <w:r>
+              <w:rPr>
+                <w:color w:val="0000FF"/>
+              </w:rPr>
+              <w:t>DONE</w:t>
+            </w:r>
+            <w:r>
+              <w:rPr>
+                <w:color w:val="0000FF"/>
               </w:rPr>
               <w:tab/>
             </w:r>
@@ -2691,7 +3342,23 @@
                 <w:rFonts w:eastAsiaTheme="minorEastAsia"/>
                 <w:color w:val="000000"/>
               </w:rPr>
-              <w:t>subset of the Arabidopsis data. Could you just double check all names of data sets</w:t>
+              <w:t xml:space="preserve">subset of the Arabidopsis data. Could you just </w:t>
+            </w:r>
+            <w:proofErr w:type="gramStart"/>
+            <w:r>
+              <w:rPr>
+                <w:rFonts w:eastAsiaTheme="minorEastAsia"/>
+                <w:color w:val="000000"/>
+              </w:rPr>
+              <w:t>double check</w:t>
+            </w:r>
+            <w:proofErr w:type="gramEnd"/>
+            <w:r>
+              <w:rPr>
+                <w:rFonts w:eastAsiaTheme="minorEastAsia"/>
+                <w:color w:val="000000"/>
+              </w:rPr>
+              <w:t xml:space="preserve"> all names of data sets</w:t>
             </w:r>
             <w:r>
               <w:rPr>
@@ -2724,7 +3391,7 @@
               <w:t>Response</w:t>
             </w:r>
             <w:r>
-              <w:t>: (blush) Thank you.  We at some point confused the WCD Mouse and Arabidopsis sets.  All sets have been doub</w:t>
+              <w:t>: We at some point confused the WCD Mouse and Arabidopsis sets.  All sets have been doub</w:t>
             </w:r>
             <w:r>
               <w:t>l</w:t>
@@ -2766,25 +3433,31 @@
                 <w:tab w:val="left" w:pos="2813"/>
               </w:tabs>
               <w:rPr>
-                <w:color w:val="FF0000"/>
-              </w:rPr>
-            </w:pPr>
-            <w:r>
-              <w:rPr>
-                <w:b/>
-                <w:color w:val="FF0000"/>
+                <w:color w:val="0000FF"/>
+              </w:rPr>
+            </w:pPr>
+            <w:r>
+              <w:rPr>
+                <w:b/>
+                <w:color w:val="0000FF"/>
               </w:rPr>
               <w:t>Status</w:t>
             </w:r>
             <w:r>
               <w:rPr>
-                <w:color w:val="FF0000"/>
-              </w:rPr>
-              <w:t>: Unfinished</w:t>
-            </w:r>
-            <w:r>
-              <w:rPr>
-                <w:color w:val="FF0000"/>
+                <w:color w:val="0000FF"/>
+              </w:rPr>
+              <w:t xml:space="preserve">: </w:t>
+            </w:r>
+            <w:r>
+              <w:rPr>
+                <w:color w:val="0000FF"/>
+              </w:rPr>
+              <w:t>Done</w:t>
+            </w:r>
+            <w:r>
+              <w:rPr>
+                <w:color w:val="0000FF"/>
               </w:rPr>
               <w:tab/>
             </w:r>
@@ -2863,7 +3536,23 @@
                 <w:rFonts w:eastAsiaTheme="minorEastAsia"/>
                 <w:color w:val="000000"/>
               </w:rPr>
-              <w:t>the table of contents are not correct. (e.g., the non-graphical mode is claimed to be at page</w:t>
+              <w:t>the table of contents are not correct. (</w:t>
+            </w:r>
+            <w:proofErr w:type="gramStart"/>
+            <w:r>
+              <w:rPr>
+                <w:rFonts w:eastAsiaTheme="minorEastAsia"/>
+                <w:color w:val="000000"/>
+              </w:rPr>
+              <w:t>e</w:t>
+            </w:r>
+            <w:proofErr w:type="gramEnd"/>
+            <w:r>
+              <w:rPr>
+                <w:rFonts w:eastAsiaTheme="minorEastAsia"/>
+                <w:color w:val="000000"/>
+              </w:rPr>
+              <w:t>.g., the non-graphical mode is claimed to be at page</w:t>
             </w:r>
             <w:r>
               <w:rPr>
@@ -3039,7 +3728,23 @@
                 <w:rFonts w:eastAsiaTheme="minorEastAsia"/>
                 <w:color w:val="000000"/>
               </w:rPr>
-              <w:t>the data. Also, saying 3.2GHz Intel Xeon is not a well deﬁned concept – there are many</w:t>
+              <w:t xml:space="preserve">the data. Also, saying 3.2GHz Intel Xeon is not a well </w:t>
+            </w:r>
+            <w:proofErr w:type="spellStart"/>
+            <w:r>
+              <w:rPr>
+                <w:rFonts w:eastAsiaTheme="minorEastAsia"/>
+                <w:color w:val="000000"/>
+              </w:rPr>
+              <w:t>deﬁned</w:t>
+            </w:r>
+            <w:proofErr w:type="spellEnd"/>
+            <w:r>
+              <w:rPr>
+                <w:rFonts w:eastAsiaTheme="minorEastAsia"/>
+                <w:color w:val="000000"/>
+              </w:rPr>
+              <w:t xml:space="preserve"> concept – there are many</w:t>
             </w:r>
             <w:r>
               <w:rPr>
@@ -3259,7 +3964,23 @@
                 <w:rFonts w:eastAsiaTheme="minorEastAsia"/>
                 <w:color w:val="000000"/>
               </w:rPr>
-              <w:t>You don’t talk about memory consumption. My experiments seem to show that the consumption is modest compared to some other tools which is very important since some other</w:t>
+              <w:t xml:space="preserve">You don’t talk about memory consumption. My experiments seem to show that the consumption is modest compared to some other </w:t>
+            </w:r>
+            <w:proofErr w:type="gramStart"/>
+            <w:r>
+              <w:rPr>
+                <w:rFonts w:eastAsiaTheme="minorEastAsia"/>
+                <w:color w:val="000000"/>
+              </w:rPr>
+              <w:t>tools which</w:t>
+            </w:r>
+            <w:proofErr w:type="gramEnd"/>
+            <w:r>
+              <w:rPr>
+                <w:rFonts w:eastAsiaTheme="minorEastAsia"/>
+                <w:color w:val="000000"/>
+              </w:rPr>
+              <w:t xml:space="preserve"> is very important since some other</w:t>
             </w:r>
             <w:r>
               <w:rPr>
@@ -3443,17 +4164,44 @@
               <w:t>:</w:t>
             </w:r>
             <w:r>
-              <w:t xml:space="preserve"> The A686904 data set has a very short EST that caused a sanity check assertion to trip in our code. We have now fixed this problem and our tools successfully processes the A686904 data set.</w:t>
-            </w:r>
-          </w:p>
-        </w:tc>
-      </w:tr>
-      <w:tr>
-        <w:tc>
-          <w:tcPr>
-            <w:tcW w:w="5000" w:type="pct"/>
-          </w:tcPr>
+              <w:t xml:space="preserve"> The A686904 data set has a very short EST that caused a sanity check assertion to trip in our code. We have now fixed this problem and our </w:t>
+            </w:r>
+            <w:proofErr w:type="gramStart"/>
+            <w:r>
+              <w:t>tools successfully processes</w:t>
+            </w:r>
+            <w:proofErr w:type="gramEnd"/>
+            <w:r>
+              <w:t xml:space="preserve"> the A686904 data set.</w:t>
+            </w:r>
+          </w:p>
           <w:p/>
+        </w:tc>
+      </w:tr>
+      <w:tr>
+        <w:tc>
+          <w:tcPr>
+            <w:tcW w:w="5000" w:type="pct"/>
+          </w:tcPr>
+          <w:p>
+            <w:r>
+              <w:rPr>
+                <w:b/>
+              </w:rPr>
+              <w:t>Manuscript changes</w:t>
+            </w:r>
+            <w:r>
+              <w:t xml:space="preserve">: No </w:t>
+            </w:r>
+            <w:proofErr w:type="gramStart"/>
+            <w:r>
+              <w:t>changes to the manuscript, but the code has</w:t>
+            </w:r>
+            <w:proofErr w:type="gramEnd"/>
+            <w:r>
+              <w:t xml:space="preserve"> been fixed.</w:t>
+            </w:r>
+          </w:p>
           <w:p/>
         </w:tc>
       </w:tr>
@@ -3531,7 +4279,39 @@
                 <w:rFonts w:eastAsiaTheme="minorEastAsia"/>
                 <w:color w:val="000000"/>
               </w:rPr>
-              <w:t>17. Please state version of wcd you used for your testing – in what I cite below, I used wcd 0.5.1</w:t>
+              <w:t xml:space="preserve">17. Please state version of </w:t>
+            </w:r>
+            <w:proofErr w:type="spellStart"/>
+            <w:r>
+              <w:rPr>
+                <w:rFonts w:eastAsiaTheme="minorEastAsia"/>
+                <w:color w:val="000000"/>
+              </w:rPr>
+              <w:t>wcd</w:t>
+            </w:r>
+            <w:proofErr w:type="spellEnd"/>
+            <w:r>
+              <w:rPr>
+                <w:rFonts w:eastAsiaTheme="minorEastAsia"/>
+                <w:color w:val="000000"/>
+              </w:rPr>
+              <w:t xml:space="preserve"> you used for your testing – in what I cite below, I used </w:t>
+            </w:r>
+            <w:proofErr w:type="spellStart"/>
+            <w:r>
+              <w:rPr>
+                <w:rFonts w:eastAsiaTheme="minorEastAsia"/>
+                <w:color w:val="000000"/>
+              </w:rPr>
+              <w:t>wcd</w:t>
+            </w:r>
+            <w:proofErr w:type="spellEnd"/>
+            <w:r>
+              <w:rPr>
+                <w:rFonts w:eastAsiaTheme="minorEastAsia"/>
+                <w:color w:val="000000"/>
+              </w:rPr>
+              <w:t xml:space="preserve"> 0.5.1</w:t>
             </w:r>
             <w:r>
               <w:rPr>
@@ -3705,7 +4485,21 @@
                 <w:rFonts w:eastAsiaTheme="minorEastAsia"/>
                 <w:color w:val="000000"/>
               </w:rPr>
-              <w:t>see how the list of nodes where the jobs should run is speciﬁed. Are you assuming that it is</w:t>
+              <w:t xml:space="preserve">see how the list of nodes where the jobs should run is </w:t>
+            </w:r>
+            <w:r>
+              <w:rPr>
+                <w:rFonts w:eastAsiaTheme="minorEastAsia"/>
+                <w:color w:val="000000"/>
+              </w:rPr>
+              <w:t>specified</w:t>
+            </w:r>
+            <w:r>
+              <w:rPr>
+                <w:rFonts w:eastAsiaTheme="minorEastAsia"/>
+                <w:color w:val="000000"/>
+              </w:rPr>
+              <w:t>. Are you assuming that it is</w:t>
             </w:r>
             <w:r>
               <w:rPr>
@@ -3726,7 +4520,23 @@
                 <w:rFonts w:eastAsiaTheme="minorEastAsia"/>
                 <w:color w:val="000000"/>
               </w:rPr>
-              <w:t>the MPI set up as a default ﬁle?</w:t>
+              <w:t xml:space="preserve">the MPI set up as a default </w:t>
+            </w:r>
+            <w:proofErr w:type="spellStart"/>
+            <w:r>
+              <w:rPr>
+                <w:rFonts w:eastAsiaTheme="minorEastAsia"/>
+                <w:color w:val="000000"/>
+              </w:rPr>
+              <w:t>ﬁle</w:t>
+            </w:r>
+            <w:proofErr w:type="spellEnd"/>
+            <w:r>
+              <w:rPr>
+                <w:rFonts w:eastAsiaTheme="minorEastAsia"/>
+                <w:color w:val="000000"/>
+              </w:rPr>
+              <w:t>?</w:t>
             </w:r>
             <w:r>
               <w:rPr>
@@ -3769,7 +4579,15 @@
               <w:t>:</w:t>
             </w:r>
             <w:r>
-              <w:t xml:space="preserve"> We have added references to configuring MPICH (via mpd) and open MPI (via torque) to utilize an appropriate set of hosts (via hosts file) our user manual. We have also added a brief message directing the user to the manual for details in the GUI.</w:t>
+              <w:t xml:space="preserve"> We have added references to configuring MPICH (via </w:t>
+            </w:r>
+            <w:proofErr w:type="spellStart"/>
+            <w:r>
+              <w:t>mpd</w:t>
+            </w:r>
+            <w:proofErr w:type="spellEnd"/>
+            <w:r>
+              <w:t>) and open MPI (via torque) to utilize an appropriate set of hosts (via hosts file) our user manual. We have also added a brief message directing the user to the manual for details in the GUI.</w:t>
             </w:r>
           </w:p>
           <w:p/>
@@ -3980,6 +4798,17 @@
           <w:tcPr>
             <w:tcW w:w="5000" w:type="pct"/>
           </w:tcPr>
+          <w:p>
+            <w:r>
+              <w:rPr>
+                <w:b/>
+              </w:rPr>
+              <w:t>Manuscript changes</w:t>
+            </w:r>
+            <w:r>
+              <w:t>: All results have been re-run and figures redrawn to be consistent with the latest version of the tool</w:t>
+            </w:r>
+          </w:p>
           <w:p/>
         </w:tc>
       </w:tr>
@@ -3994,25 +4823,31 @@
                 <w:tab w:val="left" w:pos="2813"/>
               </w:tabs>
               <w:rPr>
-                <w:color w:val="FF0000"/>
-              </w:rPr>
-            </w:pPr>
-            <w:r>
-              <w:rPr>
-                <w:b/>
-                <w:color w:val="FF0000"/>
+                <w:color w:val="0000FF"/>
+              </w:rPr>
+            </w:pPr>
+            <w:r>
+              <w:rPr>
+                <w:b/>
+                <w:color w:val="0000FF"/>
               </w:rPr>
               <w:t>Status</w:t>
             </w:r>
             <w:r>
               <w:rPr>
-                <w:color w:val="FF0000"/>
-              </w:rPr>
-              <w:t>: Unfinished</w:t>
-            </w:r>
-            <w:r>
-              <w:rPr>
-                <w:color w:val="FF0000"/>
+                <w:color w:val="0000FF"/>
+              </w:rPr>
+              <w:t xml:space="preserve">: </w:t>
+            </w:r>
+            <w:r>
+              <w:rPr>
+                <w:color w:val="0000FF"/>
+              </w:rPr>
+              <w:t>DONE</w:t>
+            </w:r>
+            <w:r>
+              <w:rPr>
+                <w:color w:val="0000FF"/>
               </w:rPr>
               <w:tab/>
             </w:r>
@@ -4050,32 +4885,53 @@
               <w:t>Comment</w:t>
             </w:r>
             <w:r>
+              <w:rPr>
+                <w:b/>
+              </w:rPr>
+              <w:t xml:space="preserve"> #20</w:t>
+            </w:r>
+            <w:r>
               <w:t>:</w:t>
             </w:r>
             <w:r>
               <w:t xml:space="preserve"> </w:t>
             </w:r>
-          </w:p>
-          <w:p>
-            <w:pPr>
-              <w:rPr>
-                <w:rFonts w:eastAsiaTheme="minorEastAsia"/>
-                <w:color w:val="000000"/>
-              </w:rPr>
-            </w:pPr>
-            <w:r>
-              <w:rPr>
-                <w:rFonts w:eastAsiaTheme="minorEastAsia"/>
-                <w:color w:val="000000"/>
-              </w:rPr>
-              <w:t>20. The points that you make about short read sequen</w:t>
-            </w:r>
-            <w:r>
-              <w:rPr>
-                <w:rFonts w:eastAsiaTheme="minorEastAsia"/>
-                <w:color w:val="000000"/>
-              </w:rPr>
-              <w:t>ces is important. With more pro</w:t>
+            <w:r>
+              <w:rPr>
+                <w:rFonts w:eastAsiaTheme="minorEastAsia"/>
+                <w:color w:val="000000"/>
+              </w:rPr>
+              <w:t xml:space="preserve"> </w:t>
+            </w:r>
+            <w:r>
+              <w:rPr>
+                <w:rFonts w:eastAsiaTheme="minorEastAsia"/>
+                <w:color w:val="000000"/>
+              </w:rPr>
+              <w:t xml:space="preserve">The </w:t>
+            </w:r>
+            <w:proofErr w:type="gramStart"/>
+            <w:r>
+              <w:rPr>
+                <w:rFonts w:eastAsiaTheme="minorEastAsia"/>
+                <w:color w:val="000000"/>
+              </w:rPr>
+              <w:t>points that you make about short read sequen</w:t>
+            </w:r>
+            <w:r>
+              <w:rPr>
+                <w:rFonts w:eastAsiaTheme="minorEastAsia"/>
+                <w:color w:val="000000"/>
+              </w:rPr>
+              <w:t>ces is</w:t>
+            </w:r>
+            <w:proofErr w:type="gramEnd"/>
+            <w:r>
+              <w:rPr>
+                <w:rFonts w:eastAsiaTheme="minorEastAsia"/>
+                <w:color w:val="000000"/>
+              </w:rPr>
+              <w:t xml:space="preserve"> important. With more pro</w:t>
             </w:r>
             <w:r>
               <w:rPr>
@@ -4117,7 +4973,23 @@
                 <w:rFonts w:eastAsiaTheme="minorEastAsia"/>
                 <w:color w:val="000000"/>
               </w:rPr>
-              <w:t xml:space="preserve">y in which wcd’s heuristics are </w:t>
+              <w:t xml:space="preserve">y in which </w:t>
+            </w:r>
+            <w:proofErr w:type="spellStart"/>
+            <w:r>
+              <w:rPr>
+                <w:rFonts w:eastAsiaTheme="minorEastAsia"/>
+                <w:color w:val="000000"/>
+              </w:rPr>
+              <w:t>wcd’s</w:t>
+            </w:r>
+            <w:proofErr w:type="spellEnd"/>
+            <w:r>
+              <w:rPr>
+                <w:rFonts w:eastAsiaTheme="minorEastAsia"/>
+                <w:color w:val="000000"/>
+              </w:rPr>
+              <w:t xml:space="preserve"> heuristics are </w:t>
             </w:r>
             <w:r>
               <w:rPr>
@@ -4138,7 +5010,23 @@
                 <w:rFonts w:eastAsiaTheme="minorEastAsia"/>
                 <w:color w:val="000000"/>
               </w:rPr>
-              <w:t>we have used wcd very successfully with 454 data. Recent results of one</w:t>
+              <w:t xml:space="preserve">we have used </w:t>
+            </w:r>
+            <w:proofErr w:type="spellStart"/>
+            <w:r>
+              <w:rPr>
+                <w:rFonts w:eastAsiaTheme="minorEastAsia"/>
+                <w:color w:val="000000"/>
+              </w:rPr>
+              <w:t>wcd</w:t>
+            </w:r>
+            <w:proofErr w:type="spellEnd"/>
+            <w:r>
+              <w:rPr>
+                <w:rFonts w:eastAsiaTheme="minorEastAsia"/>
+                <w:color w:val="000000"/>
+              </w:rPr>
+              <w:t xml:space="preserve"> very successfully with 454 data. Recent results of one</w:t>
             </w:r>
             <w:r>
               <w:rPr>
@@ -4180,14 +5068,32 @@
                 <w:rFonts w:eastAsiaTheme="minorEastAsia"/>
                 <w:color w:val="000000"/>
               </w:rPr>
-              <w:t>results will be obtained. wcd</w:t>
-            </w:r>
-            <w:r>
-              <w:rPr>
-                <w:rFonts w:eastAsiaTheme="minorEastAsia"/>
-                <w:color w:val="000000"/>
-              </w:rPr>
-              <w:t xml:space="preserve">’s parameters can be changed so </w:t>
+              <w:t xml:space="preserve">results will be obtained. </w:t>
+            </w:r>
+            <w:proofErr w:type="spellStart"/>
+            <w:proofErr w:type="gramStart"/>
+            <w:r>
+              <w:rPr>
+                <w:rFonts w:eastAsiaTheme="minorEastAsia"/>
+                <w:color w:val="000000"/>
+              </w:rPr>
+              <w:t>wcd</w:t>
+            </w:r>
+            <w:r>
+              <w:rPr>
+                <w:rFonts w:eastAsiaTheme="minorEastAsia"/>
+                <w:color w:val="000000"/>
+              </w:rPr>
+              <w:t>’s</w:t>
+            </w:r>
+            <w:proofErr w:type="spellEnd"/>
+            <w:proofErr w:type="gramEnd"/>
+            <w:r>
+              <w:rPr>
+                <w:rFonts w:eastAsiaTheme="minorEastAsia"/>
+                <w:color w:val="000000"/>
+              </w:rPr>
+              <w:t xml:space="preserve"> parameters can be changed so </w:t>
             </w:r>
             <w:r>
               <w:rPr>
@@ -4222,7 +5128,23 @@
                 <w:rFonts w:eastAsiaTheme="minorEastAsia"/>
                 <w:color w:val="000000"/>
               </w:rPr>
-              <w:t>the hard coded non-parameterisable heuristics</w:t>
+              <w:t>the hard coded non-</w:t>
+            </w:r>
+            <w:proofErr w:type="spellStart"/>
+            <w:r>
+              <w:rPr>
+                <w:rFonts w:eastAsiaTheme="minorEastAsia"/>
+                <w:color w:val="000000"/>
+              </w:rPr>
+              <w:t>parameterisable</w:t>
+            </w:r>
+            <w:proofErr w:type="spellEnd"/>
+            <w:r>
+              <w:rPr>
+                <w:rFonts w:eastAsiaTheme="minorEastAsia"/>
+                <w:color w:val="000000"/>
+              </w:rPr>
+              <w:t xml:space="preserve"> heuristics</w:t>
             </w:r>
             <w:r>
               <w:rPr>
@@ -4236,7 +5158,23 @@
                 <w:rFonts w:eastAsiaTheme="minorEastAsia"/>
                 <w:color w:val="000000"/>
               </w:rPr>
-              <w:t>it actually can run even with Solexa data – just doesn’t do</w:t>
+              <w:t xml:space="preserve">it actually can run even with </w:t>
+            </w:r>
+            <w:proofErr w:type="spellStart"/>
+            <w:r>
+              <w:rPr>
+                <w:rFonts w:eastAsiaTheme="minorEastAsia"/>
+                <w:color w:val="000000"/>
+              </w:rPr>
+              <w:t>Solexa</w:t>
+            </w:r>
+            <w:proofErr w:type="spellEnd"/>
+            <w:r>
+              <w:rPr>
+                <w:rFonts w:eastAsiaTheme="minorEastAsia"/>
+                <w:color w:val="000000"/>
+              </w:rPr>
+              <w:t xml:space="preserve"> data – just doesn’t do</w:t>
             </w:r>
             <w:r>
               <w:rPr>
@@ -4250,30 +5188,62 @@
                 <w:rFonts w:eastAsiaTheme="minorEastAsia"/>
                 <w:color w:val="000000"/>
               </w:rPr>
-              <w:t>well at all). I am surprised that you couldn’t get wcd to run on the data.</w:t>
-            </w:r>
-          </w:p>
-          <w:p>
-            <w:pPr>
-              <w:rPr>
-                <w:rFonts w:eastAsiaTheme="minorEastAsia"/>
-                <w:color w:val="000000"/>
-              </w:rPr>
-            </w:pPr>
-          </w:p>
-          <w:p>
-            <w:pPr>
-              <w:rPr>
-                <w:rFonts w:eastAsiaTheme="minorEastAsia"/>
-                <w:color w:val="000000"/>
-              </w:rPr>
-            </w:pPr>
-            <w:r>
-              <w:rPr>
-                <w:rFonts w:eastAsiaTheme="minorEastAsia"/>
-                <w:color w:val="000000"/>
-              </w:rPr>
-              <w:t>So: I think for your experiment you should characterise more carefully your data set (average</w:t>
+              <w:t xml:space="preserve">well at all). I am surprised that you couldn’t get </w:t>
+            </w:r>
+            <w:proofErr w:type="spellStart"/>
+            <w:r>
+              <w:rPr>
+                <w:rFonts w:eastAsiaTheme="minorEastAsia"/>
+                <w:color w:val="000000"/>
+              </w:rPr>
+              <w:t>wcd</w:t>
+            </w:r>
+            <w:proofErr w:type="spellEnd"/>
+            <w:r>
+              <w:rPr>
+                <w:rFonts w:eastAsiaTheme="minorEastAsia"/>
+                <w:color w:val="000000"/>
+              </w:rPr>
+              <w:t xml:space="preserve"> to run on the data.</w:t>
+            </w:r>
+          </w:p>
+          <w:p>
+            <w:pPr>
+              <w:rPr>
+                <w:rFonts w:eastAsiaTheme="minorEastAsia"/>
+                <w:color w:val="000000"/>
+              </w:rPr>
+            </w:pPr>
+          </w:p>
+          <w:p>
+            <w:pPr>
+              <w:rPr>
+                <w:rFonts w:eastAsiaTheme="minorEastAsia"/>
+                <w:color w:val="000000"/>
+              </w:rPr>
+            </w:pPr>
+            <w:r>
+              <w:rPr>
+                <w:rFonts w:eastAsiaTheme="minorEastAsia"/>
+                <w:color w:val="000000"/>
+              </w:rPr>
+              <w:t xml:space="preserve">So: I think for your experiment you should </w:t>
+            </w:r>
+            <w:proofErr w:type="spellStart"/>
+            <w:r>
+              <w:rPr>
+                <w:rFonts w:eastAsiaTheme="minorEastAsia"/>
+                <w:color w:val="000000"/>
+              </w:rPr>
+              <w:t>characterise</w:t>
+            </w:r>
+            <w:proofErr w:type="spellEnd"/>
+            <w:r>
+              <w:rPr>
+                <w:rFonts w:eastAsiaTheme="minorEastAsia"/>
+                <w:color w:val="000000"/>
+              </w:rPr>
+              <w:t xml:space="preserve"> more carefully your data set (average</w:t>
             </w:r>
             <w:r>
               <w:rPr>
@@ -4329,7 +5299,23 @@
                 <w:rFonts w:eastAsiaTheme="minorEastAsia"/>
                 <w:color w:val="000000"/>
               </w:rPr>
-              <w:t>doubt wcd would be).</w:t>
+              <w:t xml:space="preserve">doubt </w:t>
+            </w:r>
+            <w:proofErr w:type="spellStart"/>
+            <w:r>
+              <w:rPr>
+                <w:rFonts w:eastAsiaTheme="minorEastAsia"/>
+                <w:color w:val="000000"/>
+              </w:rPr>
+              <w:t>wcd</w:t>
+            </w:r>
+            <w:proofErr w:type="spellEnd"/>
+            <w:r>
+              <w:rPr>
+                <w:rFonts w:eastAsiaTheme="minorEastAsia"/>
+                <w:color w:val="000000"/>
+              </w:rPr>
+              <w:t xml:space="preserve"> would be).</w:t>
             </w:r>
           </w:p>
         </w:tc>
@@ -4689,7 +5675,23 @@
                 <w:rFonts w:eastAsiaTheme="minorEastAsia"/>
                 <w:color w:val="000000"/>
               </w:rPr>
-              <w:t>2. TGICL: the well established clustering tool.</w:t>
+              <w:t xml:space="preserve">2. TGICL: the </w:t>
+            </w:r>
+            <w:proofErr w:type="gramStart"/>
+            <w:r>
+              <w:rPr>
+                <w:rFonts w:eastAsiaTheme="minorEastAsia"/>
+                <w:color w:val="000000"/>
+              </w:rPr>
+              <w:t>well established</w:t>
+            </w:r>
+            <w:proofErr w:type="gramEnd"/>
+            <w:r>
+              <w:rPr>
+                <w:rFonts w:eastAsiaTheme="minorEastAsia"/>
+                <w:color w:val="000000"/>
+              </w:rPr>
+              <w:t xml:space="preserve"> clustering tool.</w:t>
             </w:r>
           </w:p>
           <w:p>

</xml_diff>

<commit_message>
Changes to reviewer responce document
</commit_message>
<xml_diff>
--- a/papers/NAR_web_server_2009/Response to Reviewers.docx
+++ b/papers/NAR_web_server_2009/Response to Reviewers.docx
@@ -4787,7 +4787,13 @@
               <w:t xml:space="preserve">will be </w:t>
             </w:r>
             <w:r>
-              <w:t>consistent with our claims.</w:t>
+              <w:t xml:space="preserve">consistent with our </w:t>
+            </w:r>
+            <w:r>
+              <w:t xml:space="preserve">current </w:t>
+            </w:r>
+            <w:r>
+              <w:t>claims.</w:t>
             </w:r>
           </w:p>
           <w:p/>
@@ -5318,6 +5324,14 @@
               <w:t xml:space="preserve"> would be).</w:t>
             </w:r>
           </w:p>
+          <w:p>
+            <w:pPr>
+              <w:rPr>
+                <w:rFonts w:eastAsiaTheme="minorEastAsia"/>
+                <w:color w:val="000000"/>
+              </w:rPr>
+            </w:pPr>
+          </w:p>
         </w:tc>
       </w:tr>
       <w:tr>
@@ -5335,14 +5349,71 @@
             <w:r>
               <w:t>:</w:t>
             </w:r>
-          </w:p>
-        </w:tc>
-      </w:tr>
-      <w:tr>
-        <w:tc>
-          <w:tcPr>
-            <w:tcW w:w="5000" w:type="pct"/>
-          </w:tcPr>
+            <w:r>
+              <w:t xml:space="preserve"> Using the </w:t>
+            </w:r>
+            <w:proofErr w:type="spellStart"/>
+            <w:r>
+              <w:t>MetaSim</w:t>
+            </w:r>
+            <w:proofErr w:type="spellEnd"/>
+            <w:r>
+              <w:t xml:space="preserve"> simulation tool we did some experiments on simulated 454 and </w:t>
+            </w:r>
+            <w:proofErr w:type="spellStart"/>
+            <w:r>
+              <w:t>Illumina</w:t>
+            </w:r>
+            <w:proofErr w:type="spellEnd"/>
+            <w:r>
+              <w:t xml:space="preserve"> data – verifying that we can handle the shorter sequences.  (Note the added discussion of our “adaptive d2” strategy in the</w:t>
+            </w:r>
+            <w:r>
+              <w:t xml:space="preserve"> supplementary mat</w:t>
+            </w:r>
+            <w:r>
+              <w:t>er</w:t>
+            </w:r>
+            <w:r>
+              <w:t>i</w:t>
+            </w:r>
+            <w:r>
+              <w:t>als.)  In regards to our comparison to WCD, we ran into a problem.  We could run your tool on the output data, but as far as we could tell, the window size was hard coded; it was not clear how to change this. Its not clear from above whether your student is changing the parameters for 454, but based on the our testing we are not seeing these results when using the default WCD parameters (v. 0.5.1).  We have gone ahead and posted a sample simulation output to the peace page for your use if you want to verify this.</w:t>
+            </w:r>
+          </w:p>
+          <w:p/>
+          <w:p>
+            <w:r>
+              <w:t xml:space="preserve">So we have, to the best of our ability, tested our tool against WCD – but have acknowledged in the paper that this may be an unfair test. </w:t>
+            </w:r>
+          </w:p>
+          <w:p/>
+        </w:tc>
+      </w:tr>
+      <w:tr>
+        <w:tc>
+          <w:tcPr>
+            <w:tcW w:w="5000" w:type="pct"/>
+          </w:tcPr>
+          <w:p>
+            <w:r>
+              <w:rPr>
+                <w:b/>
+              </w:rPr>
+              <w:t>Manuscript changes</w:t>
+            </w:r>
+            <w:r>
+              <w:t xml:space="preserve">: Addition of analysis of results on 454 and </w:t>
+            </w:r>
+            <w:proofErr w:type="spellStart"/>
+            <w:r>
+              <w:t>Illumina</w:t>
+            </w:r>
+            <w:proofErr w:type="spellEnd"/>
+            <w:r>
+              <w:t xml:space="preserve"> data, and the requested characterization, in the results section of the manuscripts.</w:t>
+            </w:r>
+          </w:p>
           <w:p/>
         </w:tc>
       </w:tr>
@@ -5357,25 +5428,31 @@
                 <w:tab w:val="left" w:pos="2813"/>
               </w:tabs>
               <w:rPr>
-                <w:color w:val="FF0000"/>
-              </w:rPr>
-            </w:pPr>
-            <w:r>
-              <w:rPr>
-                <w:b/>
-                <w:color w:val="FF0000"/>
+                <w:color w:val="0000FF"/>
+              </w:rPr>
+            </w:pPr>
+            <w:r>
+              <w:rPr>
+                <w:b/>
+                <w:color w:val="0000FF"/>
               </w:rPr>
               <w:t>Status</w:t>
             </w:r>
             <w:r>
               <w:rPr>
-                <w:color w:val="FF0000"/>
-              </w:rPr>
-              <w:t>: Unfinished</w:t>
-            </w:r>
-            <w:r>
-              <w:rPr>
-                <w:color w:val="FF0000"/>
+                <w:color w:val="0000FF"/>
+              </w:rPr>
+              <w:t xml:space="preserve">: </w:t>
+            </w:r>
+            <w:r>
+              <w:rPr>
+                <w:color w:val="0000FF"/>
+              </w:rPr>
+              <w:t>DONE</w:t>
+            </w:r>
+            <w:r>
+              <w:rPr>
+                <w:color w:val="0000FF"/>
               </w:rPr>
               <w:tab/>
             </w:r>
@@ -5426,6 +5503,12 @@
               <w:t>Comment</w:t>
             </w:r>
             <w:r>
+              <w:rPr>
+                <w:b/>
+              </w:rPr>
+              <w:t xml:space="preserve"> 1</w:t>
+            </w:r>
+            <w:r>
               <w:t>:</w:t>
             </w:r>
             <w:r>
@@ -5435,7 +5518,7 @@
               <w:rPr>
                 <w:color w:val="000000"/>
               </w:rPr>
-              <w:t>1. The tool took a long time to install after hacking the installation commands and the GUI simply would not run. We tried this on several UNIX systems, running different flavors of UNIX - all with Java as required.</w:t>
+              <w:t>The tool took a long time to install after hacking the installation commands and the GUI simply would not run. We tried this on several UNIX systems, running different flavors of UNIX - all with Java as required.</w:t>
             </w:r>
           </w:p>
           <w:p/>
@@ -5549,31 +5632,31 @@
                 <w:tab w:val="left" w:pos="2813"/>
               </w:tabs>
               <w:rPr>
-                <w:color w:val="FF0000"/>
-              </w:rPr>
-            </w:pPr>
-            <w:r>
-              <w:rPr>
-                <w:b/>
-                <w:color w:val="FF0000"/>
+                <w:color w:val="0000FF"/>
+              </w:rPr>
+            </w:pPr>
+            <w:r>
+              <w:rPr>
+                <w:b/>
+                <w:color w:val="0000FF"/>
               </w:rPr>
               <w:t>Status</w:t>
             </w:r>
             <w:r>
               <w:rPr>
-                <w:color w:val="FF0000"/>
+                <w:color w:val="0000FF"/>
               </w:rPr>
               <w:t xml:space="preserve">: </w:t>
             </w:r>
             <w:r>
               <w:rPr>
-                <w:color w:val="FF0000"/>
+                <w:color w:val="0000FF"/>
               </w:rPr>
               <w:t>DONE</w:t>
             </w:r>
             <w:r>
               <w:rPr>
-                <w:color w:val="FF0000"/>
+                <w:color w:val="0000FF"/>
               </w:rPr>
               <w:tab/>
             </w:r>
@@ -5612,6 +5695,12 @@
               <w:t>Comment</w:t>
             </w:r>
             <w:r>
+              <w:rPr>
+                <w:b/>
+              </w:rPr>
+              <w:t xml:space="preserve"> 2</w:t>
+            </w:r>
+            <w:r>
               <w:t>:</w:t>
             </w:r>
             <w:r>
@@ -5630,7 +5719,7 @@
                 <w:rFonts w:eastAsiaTheme="minorEastAsia"/>
                 <w:color w:val="000000"/>
               </w:rPr>
-              <w:t>2. The manuscript looks good: h/e there is no comparison with any similar clustering method to permit a reasonable evaluation:</w:t>
+              <w:t>The manuscript looks good: h/e there is no comparison with any similar clustering method to permit a reasonable evaluation:</w:t>
             </w:r>
           </w:p>
           <w:p>
@@ -5735,23 +5824,77 @@
             <w:r>
               <w:t>:</w:t>
             </w:r>
-          </w:p>
-        </w:tc>
-      </w:tr>
-      <w:tr>
-        <w:tc>
-          <w:tcPr>
-            <w:tcW w:w="5000" w:type="pct"/>
-          </w:tcPr>
-          <w:p/>
-        </w:tc>
-      </w:tr>
-      <w:tr>
-        <w:tc>
-          <w:tcPr>
-            <w:tcW w:w="5000" w:type="pct"/>
-          </w:tcPr>
-          <w:p/>
+            <w:r>
+              <w:t xml:space="preserve"> A significant portion of our paper discussed comparisons between PEACE, the WCD clustering tool, and the Cap3 assembly tool.  </w:t>
+            </w:r>
+            <w:r>
+              <w:t>Previously some of these comparisons were regulated to the supplementary materials, and we have shifted them into the main manuscript.  That document now contains a results comparison between the three tools on simulated data (Figure 3), a runtime comparison on simulated data (Figure 4), comparisons on benchmark sets (Table 1), and several figures in the supplementary materials.</w:t>
+            </w:r>
+          </w:p>
+          <w:p/>
+          <w:p>
+            <w:r>
+              <w:t xml:space="preserve">While SOAP and TGICL are good tools, we are constrained by the length limit and do not think adding them in would improve the quality of our data.  SOAP is primarily an assembly tool, and TGICL </w:t>
+            </w:r>
+            <w:r>
+              <w:t xml:space="preserve">essentially does its clustering through </w:t>
+            </w:r>
+            <w:proofErr w:type="spellStart"/>
+            <w:r>
+              <w:t>MEGABlast</w:t>
+            </w:r>
+            <w:proofErr w:type="spellEnd"/>
+            <w:r>
+              <w:t xml:space="preserve"> (using Cap3 to complete the assembly).   Given the space limitations, we feel that it makes more sense to compare against WCD (a tool specifically for clustering) and Cap3 (a tool commonly used for clustering)—and that such comparisons provide a reasonable evaluation of PEACE.</w:t>
+            </w:r>
+          </w:p>
+          <w:p/>
+        </w:tc>
+      </w:tr>
+      <w:tr>
+        <w:tc>
+          <w:tcPr>
+            <w:tcW w:w="5000" w:type="pct"/>
+          </w:tcPr>
+          <w:p>
+            <w:r>
+              <w:rPr>
+                <w:b/>
+              </w:rPr>
+              <w:t>Manuscript Changes</w:t>
+            </w:r>
+            <w:r>
+              <w:t>: Shifted come results from the supplementary materials to the manuscript (e.g. parts of Figure 3, all of Figure 4).</w:t>
+            </w:r>
+          </w:p>
+          <w:p/>
+        </w:tc>
+      </w:tr>
+      <w:tr>
+        <w:tc>
+          <w:tcPr>
+            <w:tcW w:w="5000" w:type="pct"/>
+          </w:tcPr>
+          <w:p>
+            <w:pPr>
+              <w:rPr>
+                <w:color w:val="0000FF"/>
+              </w:rPr>
+            </w:pPr>
+            <w:r>
+              <w:rPr>
+                <w:b/>
+                <w:color w:val="0000FF"/>
+              </w:rPr>
+              <w:t>Status</w:t>
+            </w:r>
+            <w:r>
+              <w:rPr>
+                <w:color w:val="0000FF"/>
+              </w:rPr>
+              <w:t>: Finished</w:t>
+            </w:r>
+          </w:p>
         </w:tc>
       </w:tr>
     </w:tbl>

</xml_diff>

<commit_message>
Semi-final changes to the resubmission
</commit_message>
<xml_diff>
--- a/papers/NAR_web_server_2009/Response to Reviewers.docx
+++ b/papers/NAR_web_server_2009/Response to Reviewers.docx
@@ -3567,14 +3567,41 @@
             <w:r>
               <w:t>:</w:t>
             </w:r>
-          </w:p>
-        </w:tc>
-      </w:tr>
-      <w:tr>
-        <w:tc>
-          <w:tcPr>
-            <w:tcW w:w="5000" w:type="pct"/>
-          </w:tcPr>
+            <w:r>
+              <w:t xml:space="preserve"> The memory consumption is modest – linear in the size of </w:t>
+            </w:r>
+            <w:r>
+              <w:t xml:space="preserve">the EST file, and slightly larger than WCD.  </w:t>
+            </w:r>
+          </w:p>
+          <w:p/>
+        </w:tc>
+      </w:tr>
+      <w:tr>
+        <w:tc>
+          <w:tcPr>
+            <w:tcW w:w="5000" w:type="pct"/>
+          </w:tcPr>
+          <w:p>
+            <w:r>
+              <w:rPr>
+                <w:b/>
+              </w:rPr>
+              <w:t>Manuscript</w:t>
+            </w:r>
+            <w:r>
+              <w:t xml:space="preserve"> </w:t>
+            </w:r>
+            <w:r>
+              <w:rPr>
+                <w:b/>
+              </w:rPr>
+              <w:t>changes</w:t>
+            </w:r>
+            <w:r>
+              <w:t>: We have added a short discussion of this in the results section.</w:t>
+            </w:r>
+          </w:p>
           <w:p/>
         </w:tc>
       </w:tr>
@@ -4661,13 +4688,36 @@
               <w:t>i</w:t>
             </w:r>
             <w:r>
-              <w:t>als.)  In regards to our comparison to WCD, we ran into a problem.  We could run your tool on the output data, but as far as we could tell, the window size was hard coded; it was not clear how to change this. Its not clear from above whether your student is changing the parameters for 454, but based on the our testing we are not seeing these results when using the default WCD parameters (v. 0.5.1).  We have gone ahead and posted a sample simulation output to the peace page for your use if you want to verify this.</w:t>
-            </w:r>
-          </w:p>
-          <w:p/>
-          <w:p>
-            <w:r>
-              <w:t xml:space="preserve">So we have, to the best of our ability, tested our tool against WCD – but have acknowledged in the paper that this may be an unfair test. </w:t>
+              <w:t>als</w:t>
+            </w:r>
+            <w:r>
+              <w:t xml:space="preserve"> – our modification of the d2 strategy to address some of the details that come up when dealing with long-read data</w:t>
+            </w:r>
+            <w:r>
+              <w:t xml:space="preserve">.) </w:t>
+            </w:r>
+            <w:r>
+              <w:t xml:space="preserve"> We have added a discussion of the short-read results into the last paragraph of the result section, and a table of the results in the supplementary materials (we simply could not fit the table into the manuscript and stay within the page limit).</w:t>
+            </w:r>
+          </w:p>
+          <w:p/>
+          <w:p>
+            <w:r>
+              <w:t xml:space="preserve">We did our best to conduct a fair test of WCD on the 454 data (testing different window size / threshold combinations), but could not get any reasonable results.  </w:t>
+            </w:r>
+            <w:r>
+              <w:t xml:space="preserve"> </w:t>
+            </w:r>
+            <w:r>
+              <w:t xml:space="preserve">For your own testing we have posted a sample </w:t>
+            </w:r>
+            <w:proofErr w:type="spellStart"/>
+            <w:r>
+              <w:t>MetaSim</w:t>
+            </w:r>
+            <w:proofErr w:type="spellEnd"/>
+            <w:r>
+              <w:t xml:space="preserve"> 454 output on the peace website.</w:t>
             </w:r>
           </w:p>
           <w:p/>
@@ -4686,7 +4736,18 @@
               <w:t>Manuscript changes</w:t>
             </w:r>
             <w:r>
-              <w:t>: Addition of analysis of results on 454 and Illumina data, and the requested characterization, in the results section of the manuscripts.</w:t>
+              <w:t>: Addition of analysis of results on 454 and Illumina data, and the requested characterization, in the res</w:t>
+            </w:r>
+            <w:r>
+              <w:t xml:space="preserve">ults section of the manuscripts and a new section in the supplementary </w:t>
+            </w:r>
+            <w:proofErr w:type="spellStart"/>
+            <w:r>
+              <w:t>matierals</w:t>
+            </w:r>
+            <w:proofErr w:type="spellEnd"/>
+            <w:r>
+              <w:t>.</w:t>
             </w:r>
           </w:p>
           <w:p/>

</xml_diff>

<commit_message>
Should be the final version of all components of the resubmission.
</commit_message>
<xml_diff>
--- a/papers/NAR_web_server_2009/Response to Reviewers.docx
+++ b/papers/NAR_web_server_2009/Response to Reviewers.docx
@@ -2,6 +2,40 @@
 <file path=word/document.xml><?xml version="1.0" encoding="utf-8"?>
 <w:document xmlns:mo="http://schemas.microsoft.com/office/mac/office/2008/main" xmlns:ve="http://schemas.openxmlformats.org/markup-compatibility/2006" xmlns:mv="urn:schemas-microsoft-com:mac:vml" xmlns:o="urn:schemas-microsoft-com:office:office" xmlns:r="http://schemas.openxmlformats.org/officeDocument/2006/relationships" xmlns:m="http://schemas.openxmlformats.org/officeDocument/2006/math" xmlns:v="urn:schemas-microsoft-com:vml" xmlns:wp="http://schemas.openxmlformats.org/drawingml/2006/wordprocessingDrawing" xmlns:w10="urn:schemas-microsoft-com:office:word" xmlns:w="http://schemas.openxmlformats.org/wordprocessingml/2006/main" xmlns:wne="http://schemas.microsoft.com/office/word/2006/wordml">
   <w:body>
+    <w:p>
+      <w:pPr>
+        <w:rPr>
+          <w:b/>
+        </w:rPr>
+      </w:pPr>
+      <w:r>
+        <w:rPr>
+          <w:b/>
+        </w:rPr>
+        <w:t>PEACE: Parallel Environment for Assembly and Clustering of Gene Expression</w:t>
+      </w:r>
+      <w:r>
+        <w:rPr>
+          <w:b/>
+        </w:rPr>
+        <w:br/>
+      </w:r>
+      <w:r>
+        <w:rPr>
+          <w:b/>
+          <w:i/>
+        </w:rPr>
+        <w:t xml:space="preserve">Manuscript Submission </w:t>
+      </w:r>
+      <w:r>
+        <w:rPr>
+          <w:b/>
+          <w:i/>
+          <w:color w:val="000000"/>
+        </w:rPr>
+        <w:t>NAR-00397-Web-B-2010</w:t>
+      </w:r>
+    </w:p>
     <w:p>
       <w:r>
         <w:rPr>
@@ -34,7 +68,19 @@
         <w:rPr>
           <w:color w:val="000000"/>
         </w:rPr>
-        <w:t>We would like to immediately address one concern raised by two of the reviewers regarding increased run times of our software.  This is easy to explain: in an endeavor to address technical difficulty reported by one of the reviewers (via the editor), we decided to upload our current working version.  Unfortunately, we missed noting that this versi</w:t>
+        <w:t>We would like to immediately address one concern raised by two of the reviewers regarding increased run times of our software.  This is easy to explain: in an endeavor to address technical difficulty reported by one of the reviewers (via the editor), we decided to upload our current working version</w:t>
+      </w:r>
+      <w:r>
+        <w:rPr>
+          <w:color w:val="000000"/>
+        </w:rPr>
+        <w:t xml:space="preserve"> during the review process</w:t>
+      </w:r>
+      <w:r>
+        <w:rPr>
+          <w:color w:val="000000"/>
+        </w:rPr>
+        <w:t>.  Unfortunately, we missed noting that this versi</w:t>
       </w:r>
       <w:r>
         <w:rPr>
@@ -83,23 +129,27 @@
           <w:p>
             <w:pPr>
               <w:rPr>
+                <w:i/>
                 <w:color w:val="000000"/>
               </w:rPr>
             </w:pPr>
             <w:r>
               <w:rPr>
                 <w:b/>
+                <w:i/>
               </w:rPr>
               <w:t xml:space="preserve">Comment: </w:t>
             </w:r>
             <w:r>
               <w:rPr>
                 <w:b/>
-              </w:rPr>
-              <w:t xml:space="preserve"> </w:t>
-            </w:r>
-            <w:r>
-              <w:rPr>
+                <w:i/>
+              </w:rPr>
+              <w:t xml:space="preserve"> </w:t>
+            </w:r>
+            <w:r>
+              <w:rPr>
+                <w:i/>
                 <w:color w:val="000000"/>
               </w:rPr>
               <w:t>I suggest to authors the use of MetaSim tool.</w:t>
@@ -139,7 +189,13 @@
               <w:t xml:space="preserve"> </w:t>
             </w:r>
             <w:r>
-              <w:t>We were not aware of this tool, and appreciate the pointer.  We have used MetaSim for an extensive set of tests</w:t>
+              <w:t xml:space="preserve">We have </w:t>
+            </w:r>
+            <w:r>
+              <w:t xml:space="preserve">now </w:t>
+            </w:r>
+            <w:r>
+              <w:t>used MetaSim for an extensive set of tests</w:t>
             </w:r>
             <w:r>
               <w:t xml:space="preserve"> on our ability to handle short-read data</w:t>
@@ -179,52 +235,16 @@
               <w:t xml:space="preserve"> </w:t>
             </w:r>
             <w:r>
-              <w:t xml:space="preserve">Added analysis of tools as applied to MetaSim output for 454 and Illumina technology simulations (results section, last paragraph).  </w:t>
-            </w:r>
-          </w:p>
-          <w:p/>
-        </w:tc>
-      </w:tr>
-      <w:tr>
-        <w:tc>
-          <w:tcPr>
-            <w:tcW w:w="5000" w:type="pct"/>
-          </w:tcPr>
-          <w:p>
-            <w:pPr>
-              <w:tabs>
-                <w:tab w:val="left" w:pos="2813"/>
-              </w:tabs>
-              <w:rPr>
-                <w:color w:val="0000FF"/>
-              </w:rPr>
-            </w:pPr>
-            <w:r>
-              <w:rPr>
-                <w:b/>
-                <w:color w:val="0000FF"/>
-              </w:rPr>
-              <w:t>Status</w:t>
-            </w:r>
-            <w:r>
-              <w:rPr>
-                <w:color w:val="0000FF"/>
-              </w:rPr>
-              <w:t xml:space="preserve">: </w:t>
-            </w:r>
-            <w:r>
-              <w:rPr>
-                <w:color w:val="0000FF"/>
-              </w:rPr>
-              <w:t>DONE</w:t>
-            </w:r>
-            <w:r>
-              <w:rPr>
-                <w:color w:val="0000FF"/>
-              </w:rPr>
-              <w:tab/>
-            </w:r>
-          </w:p>
+              <w:t>Added analysis of tools as applied to MetaSim output for 454 and Illumina technology simulations (results section</w:t>
+            </w:r>
+            <w:r>
+              <w:t xml:space="preserve"> and Supplementary Materials</w:t>
+            </w:r>
+            <w:r>
+              <w:t xml:space="preserve">).  </w:t>
+            </w:r>
+          </w:p>
+          <w:p/>
         </w:tc>
       </w:tr>
     </w:tbl>
@@ -247,20 +267,26 @@
           <w:p>
             <w:pPr>
               <w:rPr>
+                <w:i/>
                 <w:color w:val="000000"/>
               </w:rPr>
             </w:pPr>
             <w:r>
               <w:rPr>
                 <w:b/>
+                <w:i/>
               </w:rPr>
               <w:t>Comment:</w:t>
             </w:r>
             <w:r>
-              <w:t xml:space="preserve"> </w:t>
-            </w:r>
-            <w:r>
-              <w:rPr>
+              <w:rPr>
+                <w:i/>
+              </w:rPr>
+              <w:t xml:space="preserve"> </w:t>
+            </w:r>
+            <w:r>
+              <w:rPr>
+                <w:i/>
                 <w:color w:val="000000"/>
               </w:rPr>
               <w:t>During the simulation, authors should take all execution times in order to be compared with those from other tools.</w:t>
@@ -428,36 +454,6 @@
             </w:r>
           </w:p>
           <w:p/>
-        </w:tc>
-      </w:tr>
-      <w:tr>
-        <w:tc>
-          <w:tcPr>
-            <w:tcW w:w="5000" w:type="pct"/>
-          </w:tcPr>
-          <w:p>
-            <w:pPr>
-              <w:tabs>
-                <w:tab w:val="left" w:pos="2813"/>
-              </w:tabs>
-              <w:rPr>
-                <w:color w:val="0000FF"/>
-              </w:rPr>
-            </w:pPr>
-            <w:r>
-              <w:rPr>
-                <w:b/>
-                <w:color w:val="0000FF"/>
-              </w:rPr>
-              <w:t xml:space="preserve">Status: </w:t>
-            </w:r>
-            <w:r>
-              <w:rPr>
-                <w:color w:val="0000FF"/>
-              </w:rPr>
-              <w:t>DONE</w:t>
-            </w:r>
-          </w:p>
         </w:tc>
       </w:tr>
     </w:tbl>
@@ -480,29 +476,34 @@
           <w:p>
             <w:pPr>
               <w:rPr>
+                <w:i/>
                 <w:color w:val="000000"/>
               </w:rPr>
             </w:pPr>
             <w:r>
               <w:rPr>
                 <w:b/>
+                <w:i/>
               </w:rPr>
               <w:t xml:space="preserve">Comment: </w:t>
             </w:r>
             <w:r>
               <w:rPr>
+                <w:i/>
                 <w:color w:val="000000"/>
               </w:rPr>
               <w:t>I tested PEACE on a human d</w:t>
             </w:r>
             <w:r>
               <w:rPr>
+                <w:i/>
                 <w:color w:val="000000"/>
               </w:rPr>
               <w:t>ataset downloaded from the EasyC</w:t>
             </w:r>
             <w:r>
               <w:rPr>
+                <w:i/>
                 <w:color w:val="000000"/>
               </w:rPr>
               <w:t>luster web page, a program cited in the manuscript. Such database contains 111 well-defined clusters. Using PEACE with default parameters I was able to recover only 67 clusters. It suggests that type 2 error may be high. For this reason I think that authors should take into account also type 2 error other than the type 1 and sensitivity. A summary table may be useful in the main manuscript.</w:t>
@@ -598,48 +599,6 @@
             </w:r>
           </w:p>
           <w:p/>
-        </w:tc>
-      </w:tr>
-      <w:tr>
-        <w:tc>
-          <w:tcPr>
-            <w:tcW w:w="5000" w:type="pct"/>
-          </w:tcPr>
-          <w:p>
-            <w:pPr>
-              <w:tabs>
-                <w:tab w:val="left" w:pos="2813"/>
-              </w:tabs>
-              <w:rPr>
-                <w:color w:val="0000FF"/>
-              </w:rPr>
-            </w:pPr>
-            <w:r>
-              <w:rPr>
-                <w:b/>
-                <w:color w:val="0000FF"/>
-              </w:rPr>
-              <w:t>Status</w:t>
-            </w:r>
-            <w:r>
-              <w:rPr>
-                <w:color w:val="0000FF"/>
-              </w:rPr>
-              <w:t xml:space="preserve">: </w:t>
-            </w:r>
-            <w:r>
-              <w:rPr>
-                <w:color w:val="0000FF"/>
-              </w:rPr>
-              <w:t>DONE</w:t>
-            </w:r>
-            <w:r>
-              <w:rPr>
-                <w:color w:val="0000FF"/>
-              </w:rPr>
-              <w:tab/>
-            </w:r>
-          </w:p>
         </w:tc>
       </w:tr>
     </w:tbl>
@@ -662,20 +621,26 @@
           <w:p>
             <w:pPr>
               <w:rPr>
+                <w:i/>
                 <w:color w:val="000000"/>
               </w:rPr>
             </w:pPr>
             <w:r>
               <w:rPr>
                 <w:b/>
+                <w:i/>
               </w:rPr>
               <w:t>Comment</w:t>
             </w:r>
             <w:r>
+              <w:rPr>
+                <w:i/>
+              </w:rPr>
               <w:t xml:space="preserve">: </w:t>
             </w:r>
             <w:r>
               <w:rPr>
+                <w:i/>
                 <w:color w:val="000000"/>
               </w:rPr>
               <w:t>During the testing I found that PEACE took more than 20 min. to process about 20,000 human ESTs. On the same machine, wcd took less than 5 min. However, improved performances were registered running PEACE on a cluster.</w:t>
@@ -749,7 +714,10 @@
               <w:t>Manuscript changes:</w:t>
             </w:r>
             <w:r>
-              <w:t xml:space="preserve"> Fixed bug in software; </w:t>
+              <w:t xml:space="preserve"> Performance-tuned the</w:t>
+            </w:r>
+            <w:r>
+              <w:t xml:space="preserve"> software; </w:t>
             </w:r>
             <w:r>
               <w:t xml:space="preserve">re-ran all experiments; </w:t>
@@ -759,48 +727,6 @@
             </w:r>
           </w:p>
           <w:p/>
-        </w:tc>
-      </w:tr>
-      <w:tr>
-        <w:tc>
-          <w:tcPr>
-            <w:tcW w:w="5000" w:type="pct"/>
-          </w:tcPr>
-          <w:p>
-            <w:pPr>
-              <w:tabs>
-                <w:tab w:val="left" w:pos="2813"/>
-              </w:tabs>
-              <w:rPr>
-                <w:color w:val="0000FF"/>
-              </w:rPr>
-            </w:pPr>
-            <w:r>
-              <w:rPr>
-                <w:b/>
-                <w:color w:val="0000FF"/>
-              </w:rPr>
-              <w:t>Status</w:t>
-            </w:r>
-            <w:r>
-              <w:rPr>
-                <w:color w:val="0000FF"/>
-              </w:rPr>
-              <w:t xml:space="preserve">: </w:t>
-            </w:r>
-            <w:r>
-              <w:rPr>
-                <w:color w:val="0000FF"/>
-              </w:rPr>
-              <w:t>Finished</w:t>
-            </w:r>
-            <w:r>
-              <w:rPr>
-                <w:color w:val="0000FF"/>
-              </w:rPr>
-              <w:tab/>
-            </w:r>
-          </w:p>
         </w:tc>
       </w:tr>
     </w:tbl>
@@ -823,20 +749,26 @@
           <w:p>
             <w:pPr>
               <w:rPr>
+                <w:i/>
                 <w:color w:val="000000"/>
               </w:rPr>
             </w:pPr>
             <w:r>
               <w:rPr>
                 <w:b/>
+                <w:i/>
               </w:rPr>
               <w:t>Comment</w:t>
             </w:r>
             <w:r>
+              <w:rPr>
+                <w:i/>
+              </w:rPr>
               <w:t xml:space="preserve">: </w:t>
             </w:r>
             <w:r>
               <w:rPr>
+                <w:i/>
                 <w:color w:val="000000"/>
               </w:rPr>
               <w:t>Regarding real data I have several doubts about their reliability. In case of mouse dataset I directly found incorrect relationships between genes and ESTs. This could limit the evaluation step.</w:t>
@@ -882,7 +814,10 @@
               <w:t xml:space="preserve"> we </w:t>
             </w:r>
             <w:r>
-              <w:t>sacrafice</w:t>
+              <w:t>sacri</w:t>
+            </w:r>
+            <w:r>
+              <w:t>fice</w:t>
             </w:r>
             <w:r>
               <w:t xml:space="preserve"> </w:t>
@@ -897,7 +832,13 @@
               <w:t xml:space="preserve"> because</w:t>
             </w:r>
             <w:r>
-              <w:t xml:space="preserve"> the size of the data sets make </w:t>
+              <w:t xml:space="preserve"> the </w:t>
+            </w:r>
+            <w:r>
+              <w:t>size of the data sets makes</w:t>
+            </w:r>
+            <w:r>
+              <w:t xml:space="preserve"> </w:t>
             </w:r>
             <w:r>
               <w:t>such a tradeoff</w:t>
@@ -906,7 +847,10 @@
               <w:t xml:space="preserve"> unavoidable.  </w:t>
             </w:r>
             <w:r>
-              <w:t>Without heuristics</w:t>
+              <w:t>Given the complexity class of the problem and the size of the datasets, w</w:t>
+            </w:r>
+            <w:r>
+              <w:t>ithout heuristics</w:t>
             </w:r>
             <w:r>
               <w:t xml:space="preserve"> i</w:t>
@@ -962,42 +906,6 @@
             </w:r>
           </w:p>
           <w:p/>
-        </w:tc>
-      </w:tr>
-      <w:tr>
-        <w:tc>
-          <w:tcPr>
-            <w:tcW w:w="5000" w:type="pct"/>
-          </w:tcPr>
-          <w:p>
-            <w:pPr>
-              <w:tabs>
-                <w:tab w:val="left" w:pos="2813"/>
-              </w:tabs>
-              <w:rPr>
-                <w:color w:val="0000FF"/>
-              </w:rPr>
-            </w:pPr>
-            <w:r>
-              <w:rPr>
-                <w:b/>
-                <w:color w:val="0000FF"/>
-              </w:rPr>
-              <w:t>Status</w:t>
-            </w:r>
-            <w:r>
-              <w:rPr>
-                <w:color w:val="0000FF"/>
-              </w:rPr>
-              <w:t>: DONE</w:t>
-            </w:r>
-            <w:r>
-              <w:rPr>
-                <w:color w:val="0000FF"/>
-              </w:rPr>
-              <w:tab/>
-            </w:r>
-          </w:p>
         </w:tc>
       </w:tr>
     </w:tbl>
@@ -1020,21 +928,45 @@
           <w:p>
             <w:pPr>
               <w:rPr>
+                <w:i/>
                 <w:color w:val="000000"/>
               </w:rPr>
             </w:pPr>
             <w:r>
               <w:rPr>
                 <w:b/>
+                <w:i/>
                 <w:color w:val="000000"/>
               </w:rPr>
               <w:t>Comment</w:t>
             </w:r>
             <w:r>
               <w:rPr>
-                <w:color w:val="000000"/>
-              </w:rPr>
-              <w:t>: In order to reliably assess the performance of PEACE on real data, I suggest the use of ad hoc benchmarks in which the gene-to-est relationship is well known. Genome browsers such as UCSC could be very useful.</w:t>
+                <w:i/>
+                <w:color w:val="000000"/>
+              </w:rPr>
+              <w:t>:</w:t>
+            </w:r>
+            <w:r>
+              <w:rPr>
+                <w:rFonts w:ascii="Consolas" w:hAnsi="Consolas"/>
+                <w:color w:val="000000"/>
+              </w:rPr>
+              <w:t xml:space="preserve"> </w:t>
+            </w:r>
+            <w:r>
+              <w:rPr>
+                <w:i/>
+                <w:color w:val="000000"/>
+              </w:rPr>
+              <w:t>In case of ESTs from C. reinhardtii, gene assessment was performed using gmap software. However, gmap alignments of unspliced ESTs could not be correctly assigned to target genes because gmap is not able to identify the direction of such ESTs.</w:t>
+            </w:r>
+            <w:r>
+              <w:rPr>
+                <w:i/>
+                <w:color w:val="000000"/>
+              </w:rPr>
+              <w:t xml:space="preserve"> In order to reliably assess the performance of PEACE on real data, I suggest the use of ad hoc benchmarks in which the gene-to-est relationship is well known. Genome browsers such as UCSC could be very useful.</w:t>
             </w:r>
           </w:p>
           <w:p/>
@@ -1053,7 +985,13 @@
               <w:t>Response</w:t>
             </w:r>
             <w:r>
-              <w:t>: Given the reviewer’s apprehension concerning gmap results, we have dropped the data sets and instead adopted a number of common benchmarks from the WCD and EasyCluster studies.  Specifically, the human Benchmark d</w:t>
+              <w:t>: Given the reviewer’s apprehension concerning gmap results, we have dropped the data sets</w:t>
+            </w:r>
+            <w:r>
+              <w:t xml:space="preserve"> relying on a gmap-based comparison</w:t>
+            </w:r>
+            <w:r>
+              <w:t xml:space="preserve"> and instead adopted a number of common benchmarks from the WCD and EasyCluster studies.  Specifically, the human Benchmark d</w:t>
             </w:r>
             <w:r>
               <w:t xml:space="preserve">ataset and the A076941 dataset </w:t>
@@ -1084,49 +1022,10 @@
               <w:t xml:space="preserve"> </w:t>
             </w:r>
             <w:r>
-              <w:t>Removal of the analysis of the chlamy and arabidopysis data; addition of the analysis of two benchmarks with known solutions (see Table 1 of manuscript) and several other benchmarks for runtime analysis (see Table S1 in supplementary materials).</w:t>
-            </w:r>
-          </w:p>
-        </w:tc>
-      </w:tr>
-      <w:tr>
-        <w:tc>
-          <w:tcPr>
-            <w:tcW w:w="5000" w:type="pct"/>
-          </w:tcPr>
-          <w:p>
-            <w:pPr>
-              <w:tabs>
-                <w:tab w:val="left" w:pos="2813"/>
-              </w:tabs>
-              <w:rPr>
-                <w:color w:val="0000FF"/>
-              </w:rPr>
-            </w:pPr>
-            <w:r>
-              <w:rPr>
-                <w:b/>
-                <w:color w:val="0000FF"/>
-              </w:rPr>
-              <w:t>Status</w:t>
-            </w:r>
-            <w:r>
-              <w:rPr>
-                <w:color w:val="0000FF"/>
-              </w:rPr>
-              <w:t xml:space="preserve">: </w:t>
-            </w:r>
-            <w:r>
-              <w:rPr>
-                <w:color w:val="0000FF"/>
-              </w:rPr>
-              <w:t>DONE</w:t>
-            </w:r>
-            <w:r>
-              <w:rPr>
-                <w:color w:val="0000FF"/>
-              </w:rPr>
-              <w:tab/>
+              <w:t>Removal of the analysis of the Chlamy and Arabidopsis benchmarks</w:t>
+            </w:r>
+            <w:r>
+              <w:t xml:space="preserve"> for runtime analysis (see Table S1 in supplementary materials).</w:t>
             </w:r>
           </w:p>
         </w:tc>
@@ -1256,36 +1155,6 @@
           <w:p/>
         </w:tc>
       </w:tr>
-      <w:tr>
-        <w:tc>
-          <w:tcPr>
-            <w:tcW w:w="5000" w:type="pct"/>
-          </w:tcPr>
-          <w:p>
-            <w:pPr>
-              <w:tabs>
-                <w:tab w:val="left" w:pos="2813"/>
-              </w:tabs>
-              <w:rPr>
-                <w:color w:val="FF6600"/>
-              </w:rPr>
-            </w:pPr>
-            <w:r>
-              <w:rPr>
-                <w:b/>
-                <w:color w:val="0000FF"/>
-              </w:rPr>
-              <w:t>Status</w:t>
-            </w:r>
-            <w:r>
-              <w:rPr>
-                <w:color w:val="0000FF"/>
-              </w:rPr>
-              <w:t>: DONE</w:t>
-            </w:r>
-          </w:p>
-        </w:tc>
-      </w:tr>
     </w:tbl>
     <w:p/>
     <w:tbl>
@@ -1309,20 +1178,26 @@
                 <w:tab w:val="left" w:pos="2133"/>
               </w:tabs>
               <w:rPr>
+                <w:i/>
                 <w:color w:val="000000"/>
               </w:rPr>
             </w:pPr>
             <w:r>
               <w:rPr>
                 <w:b/>
+                <w:i/>
               </w:rPr>
               <w:t>Comment</w:t>
             </w:r>
             <w:r>
+              <w:rPr>
+                <w:i/>
+              </w:rPr>
               <w:t xml:space="preserve">: </w:t>
             </w:r>
             <w:r>
               <w:rPr>
+                <w:i/>
                 <w:color w:val="000000"/>
               </w:rPr>
               <w:t>About the output, it should be useful to get results in a standard format like GFF in order to be processed by other tools.</w:t>
@@ -1376,16 +1251,22 @@
               </w:r>
             </w:hyperlink>
             <w:r>
-              <w:t xml:space="preserve">).  This format is for tracking sequence annotations.  We have no sequences to annotate; our output is a cluster of ESTs which correspond to an </w:t>
-            </w:r>
-            <w:r>
-              <w:t>unknown</w:t>
-            </w:r>
-            <w:r>
-              <w:t xml:space="preserve"> transcript.</w:t>
-            </w:r>
-            <w:r>
-              <w:t xml:space="preserve">  Without having the reference transcript on which we could describe the features (presumably the GFFs), we are not sure how to make use of this format</w:t>
+              <w:t>).  This format is for tracking sequence annotations</w:t>
+            </w:r>
+            <w:r>
+              <w:t xml:space="preserve">; as we are not assembling the sequence, we do not have any sequences to annotate.  Our output is a set of unordered sequence clusters, and hence we are not sure how a GFF format would be useful.  For the moment, we have remained with a standard </w:t>
+            </w:r>
+            <w:r>
+              <w:rPr>
+                <w:i/>
+              </w:rPr>
+              <w:t>fasta</w:t>
+            </w:r>
+            <w:r>
+              <w:t xml:space="preserve"> output</w:t>
+            </w:r>
+            <w:r>
+              <w:t xml:space="preserve"> format</w:t>
             </w:r>
             <w:r>
               <w:t>.</w:t>
@@ -1408,48 +1289,6 @@
             </w:r>
             <w:r>
               <w:t>: None</w:t>
-            </w:r>
-          </w:p>
-        </w:tc>
-      </w:tr>
-      <w:tr>
-        <w:tc>
-          <w:tcPr>
-            <w:tcW w:w="5000" w:type="pct"/>
-          </w:tcPr>
-          <w:p>
-            <w:pPr>
-              <w:tabs>
-                <w:tab w:val="left" w:pos="2813"/>
-              </w:tabs>
-              <w:rPr>
-                <w:color w:val="0000FF"/>
-              </w:rPr>
-            </w:pPr>
-            <w:r>
-              <w:rPr>
-                <w:b/>
-                <w:color w:val="0000FF"/>
-              </w:rPr>
-              <w:t>Status</w:t>
-            </w:r>
-            <w:r>
-              <w:rPr>
-                <w:color w:val="0000FF"/>
-              </w:rPr>
-              <w:t xml:space="preserve">: </w:t>
-            </w:r>
-            <w:r>
-              <w:rPr>
-                <w:color w:val="0000FF"/>
-              </w:rPr>
-              <w:t>DONE</w:t>
-            </w:r>
-            <w:r>
-              <w:rPr>
-                <w:color w:val="0000FF"/>
-              </w:rPr>
-              <w:tab/>
             </w:r>
           </w:p>
         </w:tc>
@@ -1474,20 +1313,26 @@
           <w:p>
             <w:pPr>
               <w:rPr>
+                <w:i/>
                 <w:color w:val="000000"/>
               </w:rPr>
             </w:pPr>
             <w:r>
               <w:rPr>
                 <w:b/>
+                <w:i/>
               </w:rPr>
               <w:t>Comment</w:t>
             </w:r>
             <w:r>
+              <w:rPr>
+                <w:i/>
+              </w:rPr>
               <w:t xml:space="preserve">: </w:t>
             </w:r>
             <w:r>
               <w:rPr>
+                <w:i/>
                 <w:color w:val="000000"/>
               </w:rPr>
               <w:t>PEACE has been developed for clustering and assembly but running the program I was not able to assemble ESTs for each detected cluster.</w:t>
@@ -1506,7 +1351,7 @@
               <w:rPr>
                 <w:b/>
               </w:rPr>
-              <w:t>Comment</w:t>
+              <w:t>Response</w:t>
             </w:r>
             <w:r>
               <w:t xml:space="preserve">: </w:t>
@@ -1527,7 +1372,13 @@
               <w:t xml:space="preserve">has no capacity to do so.  </w:t>
             </w:r>
             <w:r>
-              <w:t xml:space="preserve">The “assembly” in the acronym refers to the computational environment we have developed, which is configured to support an assembly algorithm that will be introduced in a future study.  We presume that this is causing the reviewer’s confusion, but would prefer not to change the title and have tried to clearly state in the first sentence of the abstract that this is (at the moment) just a clustering tool. </w:t>
+              <w:t>The “assembly” in the acronym refers to the computational environment we have developed, which is configured to support an assembly algorithm that will be introduced in a future study.  We presume that this is causing the reviewer’s confusion, but would</w:t>
+            </w:r>
+            <w:r>
+              <w:t xml:space="preserve"> prefer not to change the title.  We </w:t>
+            </w:r>
+            <w:r>
+              <w:t xml:space="preserve">have tried to clearly state in the first sentence of the abstract that this is (at the moment) just a clustering tool. </w:t>
             </w:r>
           </w:p>
           <w:p/>
@@ -1546,52 +1397,10 @@
               <w:t>Manuscript changes</w:t>
             </w:r>
             <w:r>
-              <w:t>: None</w:t>
-            </w:r>
-          </w:p>
-          <w:p/>
-        </w:tc>
-      </w:tr>
-      <w:tr>
-        <w:tc>
-          <w:tcPr>
-            <w:tcW w:w="5000" w:type="pct"/>
-          </w:tcPr>
-          <w:p>
-            <w:pPr>
-              <w:tabs>
-                <w:tab w:val="left" w:pos="2813"/>
-              </w:tabs>
-              <w:rPr>
-                <w:color w:val="0000FF"/>
-              </w:rPr>
-            </w:pPr>
-            <w:r>
-              <w:rPr>
-                <w:b/>
-                <w:color w:val="0000FF"/>
-              </w:rPr>
-              <w:t>Status</w:t>
-            </w:r>
-            <w:r>
-              <w:rPr>
-                <w:color w:val="0000FF"/>
-              </w:rPr>
-              <w:t xml:space="preserve">: </w:t>
-            </w:r>
-            <w:r>
-              <w:rPr>
-                <w:color w:val="0000FF"/>
-              </w:rPr>
-              <w:t>DONE</w:t>
-            </w:r>
-            <w:r>
-              <w:rPr>
-                <w:color w:val="0000FF"/>
-              </w:rPr>
-              <w:tab/>
-            </w:r>
-          </w:p>
+              <w:t>: Clarification introduced in the algorithm.</w:t>
+            </w:r>
+          </w:p>
+          <w:p/>
         </w:tc>
       </w:tr>
     </w:tbl>
@@ -1614,18 +1423,21 @@
           <w:p>
             <w:pPr>
               <w:rPr>
+                <w:i/>
                 <w:color w:val="000000"/>
               </w:rPr>
             </w:pPr>
             <w:r>
               <w:rPr>
                 <w:b/>
+                <w:i/>
                 <w:color w:val="000000"/>
               </w:rPr>
               <w:t>Comment</w:t>
             </w:r>
             <w:r>
               <w:rPr>
+                <w:i/>
                 <w:color w:val="000000"/>
               </w:rPr>
               <w:t>: Here quality scores could be introduced and PEACE should be able to read SFF files generated by 454 reads.</w:t>
@@ -1688,42 +1500,6 @@
             </w:r>
           </w:p>
           <w:p/>
-        </w:tc>
-      </w:tr>
-      <w:tr>
-        <w:tc>
-          <w:tcPr>
-            <w:tcW w:w="5000" w:type="pct"/>
-          </w:tcPr>
-          <w:p>
-            <w:pPr>
-              <w:tabs>
-                <w:tab w:val="left" w:pos="2813"/>
-              </w:tabs>
-              <w:rPr>
-                <w:color w:val="FF0000"/>
-              </w:rPr>
-            </w:pPr>
-            <w:r>
-              <w:rPr>
-                <w:b/>
-                <w:color w:val="0000FF"/>
-              </w:rPr>
-              <w:t>Status</w:t>
-            </w:r>
-            <w:r>
-              <w:rPr>
-                <w:color w:val="0000FF"/>
-              </w:rPr>
-              <w:t>: DONE</w:t>
-            </w:r>
-            <w:r>
-              <w:rPr>
-                <w:color w:val="FF0000"/>
-              </w:rPr>
-              <w:tab/>
-            </w:r>
-          </w:p>
         </w:tc>
       </w:tr>
     </w:tbl>
@@ -1762,27 +1538,34 @@
             <w:pPr>
               <w:rPr>
                 <w:rFonts w:eastAsiaTheme="minorEastAsia"/>
+                <w:i/>
                 <w:color w:val="000000"/>
               </w:rPr>
             </w:pPr>
             <w:r>
               <w:rPr>
                 <w:b/>
+                <w:i/>
               </w:rPr>
               <w:t>Comment</w:t>
             </w:r>
             <w:r>
               <w:rPr>
                 <w:b/>
+                <w:i/>
               </w:rPr>
               <w:t xml:space="preserve"> #2</w:t>
             </w:r>
             <w:r>
+              <w:rPr>
+                <w:i/>
+              </w:rPr>
               <w:t xml:space="preserve">: I </w:t>
             </w:r>
             <w:r>
               <w:rPr>
                 <w:rFonts w:eastAsiaTheme="minorEastAsia"/>
+                <w:i/>
                 <w:color w:val="000000"/>
               </w:rPr>
               <w:t>did have an installation problem</w:t>
@@ -1790,13 +1573,15 @@
             <w:r>
               <w:rPr>
                 <w:rFonts w:eastAsiaTheme="minorEastAsia"/>
-                <w:color w:val="000000"/>
-              </w:rPr>
-              <w:t xml:space="preserve"> </w:t>
-            </w:r>
-            <w:r>
-              <w:rPr>
-                <w:rFonts w:eastAsiaTheme="minorEastAsia"/>
+                <w:i/>
+                <w:color w:val="000000"/>
+              </w:rPr>
+              <w:t xml:space="preserve"> </w:t>
+            </w:r>
+            <w:r>
+              <w:rPr>
+                <w:rFonts w:eastAsiaTheme="minorEastAsia"/>
+                <w:i/>
                 <w:color w:val="000000"/>
               </w:rPr>
               <w:t>on the ﬁrst server I tried, not sure why – pretty standard Linux Ubuntu Karmic Koala</w:t>
@@ -1804,13 +1589,15 @@
             <w:r>
               <w:rPr>
                 <w:rFonts w:eastAsiaTheme="minorEastAsia"/>
-                <w:color w:val="000000"/>
-              </w:rPr>
-              <w:t xml:space="preserve"> </w:t>
-            </w:r>
-            <w:r>
-              <w:rPr>
-                <w:rFonts w:eastAsiaTheme="minorEastAsia"/>
+                <w:i/>
+                <w:color w:val="000000"/>
+              </w:rPr>
+              <w:t xml:space="preserve"> </w:t>
+            </w:r>
+            <w:r>
+              <w:rPr>
+                <w:rFonts w:eastAsiaTheme="minorEastAsia"/>
+                <w:i/>
                 <w:color w:val="000000"/>
               </w:rPr>
               <w:t>trying both the packed openmpi available and my own manually installed. I attach a log for</w:t>
@@ -1818,13 +1605,15 @@
             <w:r>
               <w:rPr>
                 <w:rFonts w:eastAsiaTheme="minorEastAsia"/>
-                <w:color w:val="000000"/>
-              </w:rPr>
-              <w:t xml:space="preserve"> </w:t>
-            </w:r>
-            <w:r>
-              <w:rPr>
-                <w:rFonts w:eastAsiaTheme="minorEastAsia"/>
+                <w:i/>
+                <w:color w:val="000000"/>
+              </w:rPr>
+              <w:t xml:space="preserve"> </w:t>
+            </w:r>
+            <w:r>
+              <w:rPr>
+                <w:rFonts w:eastAsiaTheme="minorEastAsia"/>
+                <w:i/>
                 <w:color w:val="000000"/>
               </w:rPr>
               <w:t>feedback</w:t>
@@ -1878,46 +1667,16 @@
               <w:t>nge to manuscript, but the software</w:t>
             </w:r>
             <w:r>
-              <w:t xml:space="preserve"> has been modified to eliminate this bug.</w:t>
-            </w:r>
-          </w:p>
-          <w:p/>
-        </w:tc>
-      </w:tr>
-      <w:tr>
-        <w:tc>
-          <w:tcPr>
-            <w:tcW w:w="5000" w:type="pct"/>
-          </w:tcPr>
-          <w:p>
-            <w:pPr>
-              <w:tabs>
-                <w:tab w:val="left" w:pos="2813"/>
-              </w:tabs>
-              <w:rPr>
-                <w:color w:val="FF0000"/>
-              </w:rPr>
-            </w:pPr>
-            <w:r>
-              <w:rPr>
-                <w:b/>
-                <w:color w:val="0000FF"/>
-              </w:rPr>
-              <w:t>Status</w:t>
-            </w:r>
-            <w:r>
-              <w:rPr>
-                <w:color w:val="0000FF"/>
-              </w:rPr>
-              <w:t>: DONE</w:t>
-            </w:r>
-            <w:r>
-              <w:rPr>
-                <w:color w:val="FF0000"/>
-              </w:rPr>
-              <w:tab/>
-            </w:r>
-          </w:p>
+              <w:t xml:space="preserve"> has</w:t>
+            </w:r>
+            <w:r>
+              <w:t xml:space="preserve"> been modified to eliminate the compile problem</w:t>
+            </w:r>
+            <w:r>
+              <w:t>.</w:t>
+            </w:r>
+          </w:p>
+          <w:p/>
         </w:tc>
       </w:tr>
     </w:tbl>
@@ -1941,33 +1700,41 @@
             <w:pPr>
               <w:rPr>
                 <w:rFonts w:eastAsiaTheme="minorEastAsia"/>
+                <w:i/>
                 <w:color w:val="000000"/>
               </w:rPr>
             </w:pPr>
             <w:r>
               <w:rPr>
                 <w:b/>
+                <w:i/>
               </w:rPr>
               <w:t>Comment</w:t>
             </w:r>
             <w:r>
               <w:rPr>
                 <w:b/>
+                <w:i/>
               </w:rPr>
               <w:t xml:space="preserve"> #</w:t>
             </w:r>
             <w:r>
               <w:rPr>
                 <w:b/>
+                <w:i/>
               </w:rPr>
               <w:t>6</w:t>
             </w:r>
             <w:r>
+              <w:rPr>
+                <w:i/>
+              </w:rPr>
               <w:t xml:space="preserve">: </w:t>
             </w:r>
             <w:r>
               <w:rPr>
                 <w:rFonts w:eastAsiaTheme="minorEastAsia"/>
+                <w:i/>
                 <w:color w:val="000000"/>
               </w:rPr>
               <w:t>Your new data sets should be publicly available for experimentation.</w:t>
@@ -1999,7 +1766,13 @@
               <w:t xml:space="preserve">: </w:t>
             </w:r>
             <w:r>
-              <w:t xml:space="preserve">In response to comments from Reviewer #1, we have replaced our datasets with standard benchmark sets used in both the WCD and EasyCluster analysis.  These are publically available sets, and we have added links to them on the </w:t>
+              <w:t>In response to comments from Reviewer #1, we have replaced our data</w:t>
+            </w:r>
+            <w:r>
+              <w:t xml:space="preserve"> </w:t>
+            </w:r>
+            <w:r>
+              <w:t xml:space="preserve">sets with standard benchmark sets used in both the WCD and EasyCluster analysis.  These are publically available sets, and we have added links to them on the </w:t>
             </w:r>
             <w:hyperlink r:id="rId6" w:history="1">
               <w:r>
@@ -2036,41 +1809,6 @@
             </w:r>
           </w:p>
           <w:p/>
-        </w:tc>
-      </w:tr>
-      <w:tr>
-        <w:tc>
-          <w:tcPr>
-            <w:tcW w:w="5000" w:type="pct"/>
-          </w:tcPr>
-          <w:p>
-            <w:pPr>
-              <w:tabs>
-                <w:tab w:val="left" w:pos="2813"/>
-              </w:tabs>
-              <w:rPr>
-                <w:color w:val="0000FF"/>
-              </w:rPr>
-            </w:pPr>
-            <w:r>
-              <w:rPr>
-                <w:color w:val="0000FF"/>
-              </w:rPr>
-              <w:t xml:space="preserve">Status: </w:t>
-            </w:r>
-            <w:r>
-              <w:rPr>
-                <w:color w:val="0000FF"/>
-              </w:rPr>
-              <w:t>DONE</w:t>
-            </w:r>
-            <w:r>
-              <w:rPr>
-                <w:color w:val="0000FF"/>
-              </w:rPr>
-              <w:tab/>
-            </w:r>
-          </w:p>
         </w:tc>
       </w:tr>
     </w:tbl>
@@ -2094,27 +1832,34 @@
             <w:pPr>
               <w:rPr>
                 <w:rFonts w:eastAsiaTheme="minorEastAsia"/>
+                <w:i/>
                 <w:color w:val="000000"/>
               </w:rPr>
             </w:pPr>
             <w:r>
               <w:rPr>
                 <w:b/>
+                <w:i/>
               </w:rPr>
               <w:t>Comment</w:t>
             </w:r>
             <w:r>
               <w:rPr>
                 <w:b/>
+                <w:i/>
               </w:rPr>
               <w:t xml:space="preserve"> #8</w:t>
             </w:r>
             <w:r>
+              <w:rPr>
+                <w:i/>
+              </w:rPr>
               <w:t xml:space="preserve">: </w:t>
             </w:r>
             <w:r>
               <w:rPr>
                 <w:rFonts w:eastAsiaTheme="minorEastAsia"/>
+                <w:i/>
                 <w:color w:val="000000"/>
               </w:rPr>
               <w:t>I think the abstract’s claim on performance are cherry</w:t>
@@ -2124,12 +1869,14 @@
             <w:pPr>
               <w:rPr>
                 <w:rFonts w:eastAsiaTheme="minorEastAsia"/>
+                <w:i/>
                 <w:color w:val="000000"/>
               </w:rPr>
             </w:pPr>
             <w:r>
               <w:rPr>
                 <w:rFonts w:eastAsiaTheme="minorEastAsia"/>
+                <w:i/>
                 <w:color w:val="000000"/>
               </w:rPr>
               <w:t>picking. Obviously you have to compress in the abstract but you still need to be fair in assessment.</w:t>
@@ -2143,114 +1890,6 @@
               </w:rPr>
             </w:pPr>
           </w:p>
-          <w:p>
-            <w:pPr>
-              <w:rPr>
-                <w:rFonts w:eastAsiaTheme="minorEastAsia"/>
-                <w:color w:val="000000"/>
-              </w:rPr>
-            </w:pPr>
-            <w:r>
-              <w:rPr>
-                <w:rFonts w:eastAsiaTheme="minorEastAsia"/>
-                <w:color w:val="000000"/>
-              </w:rPr>
-              <w:t>While I do think the number of experiments are sufficient here, there is a lot of subtlety in</w:t>
-            </w:r>
-            <w:r>
-              <w:rPr>
-                <w:rFonts w:eastAsiaTheme="minorEastAsia"/>
-                <w:color w:val="000000"/>
-              </w:rPr>
-              <w:t xml:space="preserve"> </w:t>
-            </w:r>
-            <w:r>
-              <w:rPr>
-                <w:rFonts w:eastAsiaTheme="minorEastAsia"/>
-                <w:color w:val="000000"/>
-              </w:rPr>
-              <w:t>both performance and quality assessment. You seem to pick in your comparison with wcd</w:t>
-            </w:r>
-            <w:r>
-              <w:rPr>
-                <w:rFonts w:eastAsiaTheme="minorEastAsia"/>
-                <w:color w:val="000000"/>
-              </w:rPr>
-              <w:t xml:space="preserve"> </w:t>
-            </w:r>
-            <w:r>
-              <w:rPr>
-                <w:rFonts w:eastAsiaTheme="minorEastAsia"/>
-                <w:color w:val="000000"/>
-              </w:rPr>
-              <w:t>(and CAP3) the best results you got for your tool. With respect to the quality results you</w:t>
-            </w:r>
-            <w:r>
-              <w:rPr>
-                <w:rFonts w:eastAsiaTheme="minorEastAsia"/>
-                <w:color w:val="000000"/>
-              </w:rPr>
-              <w:t xml:space="preserve"> </w:t>
-            </w:r>
-            <w:r>
-              <w:rPr>
-                <w:rFonts w:eastAsiaTheme="minorEastAsia"/>
-                <w:color w:val="000000"/>
-              </w:rPr>
-              <w:t>pick one of the simulated parameters which gives you very good results. On real data you</w:t>
-            </w:r>
-            <w:r>
-              <w:rPr>
-                <w:rFonts w:eastAsiaTheme="minorEastAsia"/>
-                <w:color w:val="000000"/>
-              </w:rPr>
-              <w:t xml:space="preserve"> </w:t>
-            </w:r>
-            <w:r>
-              <w:rPr>
-                <w:rFonts w:eastAsiaTheme="minorEastAsia"/>
-                <w:color w:val="000000"/>
-              </w:rPr>
-              <w:t>report, the quality (sensitivity) difference is not big (0.958 vs 0.94, 0.936 and 0.932 – with</w:t>
-            </w:r>
-          </w:p>
-          <w:p>
-            <w:pPr>
-              <w:rPr>
-                <w:rFonts w:eastAsiaTheme="minorEastAsia"/>
-                <w:color w:val="000000"/>
-              </w:rPr>
-            </w:pPr>
-            <w:r>
-              <w:rPr>
-                <w:rFonts w:eastAsiaTheme="minorEastAsia"/>
-                <w:color w:val="000000"/>
-              </w:rPr>
-              <w:t>wcd having better Jaccard indices). I don’t think that this justiﬁes as a headline result a</w:t>
-            </w:r>
-            <w:r>
-              <w:rPr>
-                <w:rFonts w:eastAsiaTheme="minorEastAsia"/>
-                <w:color w:val="000000"/>
-              </w:rPr>
-              <w:t xml:space="preserve"> </w:t>
-            </w:r>
-            <w:r>
-              <w:rPr>
-                <w:rFonts w:eastAsiaTheme="minorEastAsia"/>
-                <w:color w:val="000000"/>
-              </w:rPr>
-              <w:t>52% improvement in quality.</w:t>
-            </w:r>
-          </w:p>
-          <w:p>
-            <w:pPr>
-              <w:rPr>
-                <w:rFonts w:eastAsiaTheme="minorEastAsia"/>
-                <w:color w:val="000000"/>
-              </w:rPr>
-            </w:pPr>
-          </w:p>
         </w:tc>
       </w:tr>
       <w:tr>
@@ -2275,7 +1914,25 @@
               <w:t>ion</w:t>
             </w:r>
             <w:r>
-              <w:t xml:space="preserve">, we agree.  This has become even more true with our change in the use of threshold, which has rendered are our  results almost identical to yours.  (In short: with the old threshold, we have some significant improvements over WCD in </w:t>
+              <w:t xml:space="preserve">, we agree.  This has become even more true with our change in the use of threshold, which has rendered are our  results almost identical to </w:t>
+            </w:r>
+            <w:r>
+              <w:t>WCD’s</w:t>
+            </w:r>
+            <w:r>
+              <w:t xml:space="preserve">.  (In short: with the </w:t>
+            </w:r>
+            <w:r>
+              <w:t>higher threshold</w:t>
+            </w:r>
+            <w:r>
+              <w:t xml:space="preserve"> previously used</w:t>
+            </w:r>
+            <w:r>
+              <w:t>, we see</w:t>
+            </w:r>
+            <w:r>
+              <w:t xml:space="preserve"> some significant improvements over WCD in </w:t>
             </w:r>
             <w:r>
               <w:t>simulations in both Se and JI, but a significantly worse JI on benchmark data.  We could not justify this, and had to revert to a lower threshold that makes our results close to identical.)</w:t>
@@ -2284,7 +1941,16 @@
           <w:p/>
           <w:p>
             <w:r>
-              <w:t>We have changed the abstract and results section to emphasize the attributes of our tool that justify a place in this journal.  Specifically, we feel that we match WCD in quality on Sanger Sequences, that we do have (justifiably claimed) significant improvement in quality on short-read data, and a very user-friendly GUI that enables easy ins</w:t>
+              <w:t xml:space="preserve">We have changed the abstract and results section to emphasize the attributes of our tool that justify a place in this journal.  Specifically, we feel that we </w:t>
+            </w:r>
+            <w:r>
+              <w:rPr>
+                <w:i/>
+              </w:rPr>
+              <w:t>match</w:t>
+            </w:r>
+            <w:r>
+              <w:t xml:space="preserve"> WCD in quality on Sanger Sequences, that we do have (justifiably claimed) significant improvement in quality on short-read data, and a very user-friendly GUI that enables easy ins</w:t>
             </w:r>
             <w:r>
               <w:t>ta</w:t>
@@ -2316,48 +1982,6 @@
             </w:r>
           </w:p>
           <w:p/>
-        </w:tc>
-      </w:tr>
-      <w:tr>
-        <w:tc>
-          <w:tcPr>
-            <w:tcW w:w="5000" w:type="pct"/>
-          </w:tcPr>
-          <w:p>
-            <w:pPr>
-              <w:tabs>
-                <w:tab w:val="left" w:pos="2813"/>
-              </w:tabs>
-              <w:rPr>
-                <w:color w:val="0000FF"/>
-              </w:rPr>
-            </w:pPr>
-            <w:r>
-              <w:rPr>
-                <w:b/>
-                <w:color w:val="0000FF"/>
-              </w:rPr>
-              <w:t>Status</w:t>
-            </w:r>
-            <w:r>
-              <w:rPr>
-                <w:color w:val="0000FF"/>
-              </w:rPr>
-              <w:t xml:space="preserve">: </w:t>
-            </w:r>
-            <w:r>
-              <w:rPr>
-                <w:color w:val="0000FF"/>
-              </w:rPr>
-              <w:t>DONE</w:t>
-            </w:r>
-            <w:r>
-              <w:rPr>
-                <w:color w:val="0000FF"/>
-              </w:rPr>
-              <w:tab/>
-            </w:r>
-          </w:p>
         </w:tc>
       </w:tr>
     </w:tbl>
@@ -2381,30 +2005,40 @@
             <w:pPr>
               <w:rPr>
                 <w:rFonts w:eastAsiaTheme="minorEastAsia"/>
+                <w:i/>
                 <w:color w:val="000000"/>
               </w:rPr>
             </w:pPr>
             <w:r>
               <w:rPr>
                 <w:b/>
+                <w:i/>
               </w:rPr>
               <w:t>Comment</w:t>
             </w:r>
             <w:r>
-              <w:t xml:space="preserve"> </w:t>
-            </w:r>
-            <w:r>
-              <w:rPr>
-                <w:b/>
+              <w:rPr>
+                <w:i/>
+              </w:rPr>
+              <w:t xml:space="preserve"> </w:t>
+            </w:r>
+            <w:r>
+              <w:rPr>
+                <w:b/>
+                <w:i/>
               </w:rPr>
               <w:t>#9</w:t>
             </w:r>
             <w:r>
+              <w:rPr>
+                <w:i/>
+              </w:rPr>
               <w:t>:</w:t>
             </w:r>
             <w:r>
               <w:rPr>
                 <w:rFonts w:eastAsiaTheme="minorEastAsia"/>
+                <w:i/>
                 <w:color w:val="000000"/>
               </w:rPr>
               <w:t xml:space="preserve"> With respect to performance, in the last paragraph of </w:t>
@@ -2412,6 +2046,7 @@
             <w:r>
               <w:rPr>
                 <w:rFonts w:eastAsiaTheme="minorEastAsia"/>
+                <w:i/>
                 <w:color w:val="000000"/>
               </w:rPr>
               <w:t>the abstract you claim a 40% im</w:t>
@@ -2419,6 +2054,7 @@
             <w:r>
               <w:rPr>
                 <w:rFonts w:eastAsiaTheme="minorEastAsia"/>
+                <w:i/>
                 <w:color w:val="000000"/>
               </w:rPr>
               <w:t>provement in performance on a 361MB (you say Mb, I assume MB) Arabidopsis data set.</w:t>
@@ -2426,6 +2062,7 @@
             <w:r>
               <w:rPr>
                 <w:rFonts w:eastAsiaTheme="minorEastAsia"/>
+                <w:i/>
                 <w:color w:val="000000"/>
               </w:rPr>
               <w:t xml:space="preserve">  </w:t>
@@ -2433,6 +2070,7 @@
             <w:r>
               <w:rPr>
                 <w:rFonts w:eastAsiaTheme="minorEastAsia"/>
+                <w:i/>
                 <w:color w:val="000000"/>
               </w:rPr>
               <w:t>I presume this is our Aful l or the A686 data set? I cannot see this claim substantiated in</w:t>
@@ -2440,13 +2078,15 @@
             <w:r>
               <w:rPr>
                 <w:rFonts w:eastAsiaTheme="minorEastAsia"/>
-                <w:color w:val="000000"/>
-              </w:rPr>
-              <w:t xml:space="preserve"> </w:t>
-            </w:r>
-            <w:r>
-              <w:rPr>
-                <w:rFonts w:eastAsiaTheme="minorEastAsia"/>
+                <w:i/>
+                <w:color w:val="000000"/>
+              </w:rPr>
+              <w:t xml:space="preserve"> </w:t>
+            </w:r>
+            <w:r>
+              <w:rPr>
+                <w:rFonts w:eastAsiaTheme="minorEastAsia"/>
+                <w:i/>
                 <w:color w:val="000000"/>
               </w:rPr>
               <w:t>either the paper or the supplementary material (I just don’t see the experiment reported –</w:t>
@@ -2454,13 +2094,15 @@
             <w:r>
               <w:rPr>
                 <w:rFonts w:eastAsiaTheme="minorEastAsia"/>
-                <w:color w:val="000000"/>
-              </w:rPr>
-              <w:t xml:space="preserve"> </w:t>
-            </w:r>
-            <w:r>
-              <w:rPr>
-                <w:rFonts w:eastAsiaTheme="minorEastAsia"/>
+                <w:i/>
+                <w:color w:val="000000"/>
+              </w:rPr>
+              <w:t xml:space="preserve"> </w:t>
+            </w:r>
+            <w:r>
+              <w:rPr>
+                <w:rFonts w:eastAsiaTheme="minorEastAsia"/>
+                <w:i/>
                 <w:color w:val="000000"/>
               </w:rPr>
               <w:t>perhaps I am being dense here but I did read the paper clearly and have been through it</w:t>
@@ -2468,13 +2110,15 @@
             <w:r>
               <w:rPr>
                 <w:rFonts w:eastAsiaTheme="minorEastAsia"/>
-                <w:color w:val="000000"/>
-              </w:rPr>
-              <w:t xml:space="preserve"> </w:t>
-            </w:r>
-            <w:r>
-              <w:rPr>
-                <w:rFonts w:eastAsiaTheme="minorEastAsia"/>
+                <w:i/>
+                <w:color w:val="000000"/>
+              </w:rPr>
+              <w:t xml:space="preserve"> </w:t>
+            </w:r>
+            <w:r>
+              <w:rPr>
+                <w:rFonts w:eastAsiaTheme="minorEastAsia"/>
+                <w:i/>
                 <w:color w:val="000000"/>
               </w:rPr>
               <w:t>again).</w:t>
@@ -2562,48 +2206,6 @@
             </w:r>
             <w:r>
               <w:t>: Modifications to the results section and the addition of Table 1.</w:t>
-            </w:r>
-          </w:p>
-        </w:tc>
-      </w:tr>
-      <w:tr>
-        <w:tc>
-          <w:tcPr>
-            <w:tcW w:w="5000" w:type="pct"/>
-          </w:tcPr>
-          <w:p>
-            <w:pPr>
-              <w:tabs>
-                <w:tab w:val="left" w:pos="2813"/>
-              </w:tabs>
-              <w:rPr>
-                <w:color w:val="0000FF"/>
-              </w:rPr>
-            </w:pPr>
-            <w:r>
-              <w:rPr>
-                <w:b/>
-                <w:color w:val="0000FF"/>
-              </w:rPr>
-              <w:t>Status</w:t>
-            </w:r>
-            <w:r>
-              <w:rPr>
-                <w:color w:val="0000FF"/>
-              </w:rPr>
-              <w:t xml:space="preserve">: </w:t>
-            </w:r>
-            <w:r>
-              <w:rPr>
-                <w:color w:val="0000FF"/>
-              </w:rPr>
-              <w:t>DONE</w:t>
-            </w:r>
-            <w:r>
-              <w:rPr>
-                <w:color w:val="0000FF"/>
-              </w:rPr>
-              <w:tab/>
             </w:r>
           </w:p>
         </w:tc>
@@ -2629,27 +2231,34 @@
             <w:pPr>
               <w:rPr>
                 <w:rFonts w:eastAsiaTheme="minorEastAsia"/>
+                <w:i/>
                 <w:color w:val="000000"/>
               </w:rPr>
             </w:pPr>
             <w:r>
               <w:rPr>
                 <w:b/>
+                <w:i/>
               </w:rPr>
               <w:t>Comment</w:t>
             </w:r>
             <w:r>
               <w:rPr>
                 <w:b/>
+                <w:i/>
               </w:rPr>
               <w:t xml:space="preserve"> #10</w:t>
             </w:r>
             <w:r>
+              <w:rPr>
+                <w:i/>
+              </w:rPr>
               <w:t xml:space="preserve">: </w:t>
             </w:r>
             <w:r>
               <w:rPr>
                 <w:rFonts w:eastAsiaTheme="minorEastAsia"/>
+                <w:i/>
                 <w:color w:val="000000"/>
               </w:rPr>
               <w:t>On p7 you talk about Figure C.4. I presume you mean S.4.</w:t>
@@ -2712,48 +2321,6 @@
             </w:r>
           </w:p>
           <w:p/>
-        </w:tc>
-      </w:tr>
-      <w:tr>
-        <w:tc>
-          <w:tcPr>
-            <w:tcW w:w="5000" w:type="pct"/>
-          </w:tcPr>
-          <w:p>
-            <w:pPr>
-              <w:tabs>
-                <w:tab w:val="left" w:pos="2813"/>
-              </w:tabs>
-              <w:rPr>
-                <w:color w:val="0000FF"/>
-              </w:rPr>
-            </w:pPr>
-            <w:r>
-              <w:rPr>
-                <w:b/>
-                <w:color w:val="0000FF"/>
-              </w:rPr>
-              <w:t>Status</w:t>
-            </w:r>
-            <w:r>
-              <w:rPr>
-                <w:color w:val="0000FF"/>
-              </w:rPr>
-              <w:t xml:space="preserve">: </w:t>
-            </w:r>
-            <w:r>
-              <w:rPr>
-                <w:color w:val="0000FF"/>
-              </w:rPr>
-              <w:t>DONE</w:t>
-            </w:r>
-            <w:r>
-              <w:rPr>
-                <w:color w:val="0000FF"/>
-              </w:rPr>
-              <w:tab/>
-            </w:r>
-          </w:p>
         </w:tc>
       </w:tr>
     </w:tbl>
@@ -2777,27 +2344,34 @@
             <w:pPr>
               <w:rPr>
                 <w:rFonts w:eastAsiaTheme="minorEastAsia"/>
+                <w:i/>
                 <w:color w:val="000000"/>
               </w:rPr>
             </w:pPr>
             <w:r>
               <w:rPr>
                 <w:b/>
+                <w:i/>
               </w:rPr>
               <w:t>Commen</w:t>
             </w:r>
             <w:r>
               <w:rPr>
                 <w:b/>
+                <w:i/>
               </w:rPr>
               <w:t>t #11</w:t>
             </w:r>
             <w:r>
+              <w:rPr>
+                <w:i/>
+              </w:rPr>
               <w:t xml:space="preserve">: </w:t>
             </w:r>
             <w:r>
               <w:rPr>
                 <w:rFonts w:eastAsiaTheme="minorEastAsia"/>
+                <w:i/>
                 <w:color w:val="000000"/>
               </w:rPr>
               <w:t>In the captions of Figures S4 and S5, please make clear what data sets are being used.</w:t>
@@ -2842,48 +2416,6 @@
             </w:r>
           </w:p>
           <w:p/>
-        </w:tc>
-      </w:tr>
-      <w:tr>
-        <w:tc>
-          <w:tcPr>
-            <w:tcW w:w="5000" w:type="pct"/>
-          </w:tcPr>
-          <w:p>
-            <w:pPr>
-              <w:tabs>
-                <w:tab w:val="left" w:pos="2813"/>
-              </w:tabs>
-              <w:rPr>
-                <w:color w:val="0000FF"/>
-              </w:rPr>
-            </w:pPr>
-            <w:r>
-              <w:rPr>
-                <w:b/>
-                <w:color w:val="0000FF"/>
-              </w:rPr>
-              <w:t>Status</w:t>
-            </w:r>
-            <w:r>
-              <w:rPr>
-                <w:color w:val="0000FF"/>
-              </w:rPr>
-              <w:t xml:space="preserve">: </w:t>
-            </w:r>
-            <w:r>
-              <w:rPr>
-                <w:color w:val="0000FF"/>
-              </w:rPr>
-              <w:t>DONE</w:t>
-            </w:r>
-            <w:r>
-              <w:rPr>
-                <w:color w:val="0000FF"/>
-              </w:rPr>
-              <w:tab/>
-            </w:r>
-          </w:p>
         </w:tc>
       </w:tr>
     </w:tbl>
@@ -2907,30 +2439,40 @@
             <w:pPr>
               <w:rPr>
                 <w:rFonts w:eastAsiaTheme="minorEastAsia"/>
+                <w:i/>
                 <w:color w:val="000000"/>
               </w:rPr>
             </w:pPr>
             <w:r>
               <w:rPr>
                 <w:b/>
+                <w:i/>
               </w:rPr>
               <w:t>Comment</w:t>
             </w:r>
             <w:r>
-              <w:t xml:space="preserve"> </w:t>
-            </w:r>
-            <w:r>
-              <w:rPr>
-                <w:b/>
+              <w:rPr>
+                <w:i/>
+              </w:rPr>
+              <w:t xml:space="preserve"> </w:t>
+            </w:r>
+            <w:r>
+              <w:rPr>
+                <w:b/>
+                <w:i/>
               </w:rPr>
               <w:t>#12</w:t>
             </w:r>
             <w:r>
+              <w:rPr>
+                <w:i/>
+              </w:rPr>
               <w:t>:</w:t>
             </w:r>
             <w:r>
               <w:rPr>
                 <w:rFonts w:eastAsiaTheme="minorEastAsia"/>
+                <w:i/>
                 <w:color w:val="000000"/>
               </w:rPr>
               <w:t xml:space="preserve"> In Table S2 (and where you reference it), you call the data here Mouse data – in fact it is a</w:t>
@@ -2938,13 +2480,15 @@
             <w:r>
               <w:rPr>
                 <w:rFonts w:eastAsiaTheme="minorEastAsia"/>
-                <w:color w:val="000000"/>
-              </w:rPr>
-              <w:t xml:space="preserve"> </w:t>
-            </w:r>
-            <w:r>
-              <w:rPr>
-                <w:rFonts w:eastAsiaTheme="minorEastAsia"/>
+                <w:i/>
+                <w:color w:val="000000"/>
+              </w:rPr>
+              <w:t xml:space="preserve"> </w:t>
+            </w:r>
+            <w:r>
+              <w:rPr>
+                <w:rFonts w:eastAsiaTheme="minorEastAsia"/>
+                <w:i/>
                 <w:color w:val="000000"/>
               </w:rPr>
               <w:t>subset of the Arabidopsis data. Could you just double check all names of data sets</w:t>
@@ -2952,6 +2496,7 @@
             <w:r>
               <w:rPr>
                 <w:rFonts w:eastAsiaTheme="minorEastAsia"/>
+                <w:i/>
                 <w:color w:val="000000"/>
               </w:rPr>
               <w:t>?</w:t>
@@ -3009,48 +2554,6 @@
             </w:r>
           </w:p>
           <w:p/>
-        </w:tc>
-      </w:tr>
-      <w:tr>
-        <w:tc>
-          <w:tcPr>
-            <w:tcW w:w="5000" w:type="pct"/>
-          </w:tcPr>
-          <w:p>
-            <w:pPr>
-              <w:tabs>
-                <w:tab w:val="left" w:pos="2813"/>
-              </w:tabs>
-              <w:rPr>
-                <w:color w:val="0000FF"/>
-              </w:rPr>
-            </w:pPr>
-            <w:r>
-              <w:rPr>
-                <w:b/>
-                <w:color w:val="0000FF"/>
-              </w:rPr>
-              <w:t>Status</w:t>
-            </w:r>
-            <w:r>
-              <w:rPr>
-                <w:color w:val="0000FF"/>
-              </w:rPr>
-              <w:t xml:space="preserve">: </w:t>
-            </w:r>
-            <w:r>
-              <w:rPr>
-                <w:color w:val="0000FF"/>
-              </w:rPr>
-              <w:t>Done</w:t>
-            </w:r>
-            <w:r>
-              <w:rPr>
-                <w:color w:val="0000FF"/>
-              </w:rPr>
-              <w:tab/>
-            </w:r>
-          </w:p>
         </w:tc>
       </w:tr>
     </w:tbl>
@@ -3074,27 +2577,34 @@
             <w:pPr>
               <w:rPr>
                 <w:rFonts w:eastAsiaTheme="minorEastAsia"/>
+                <w:i/>
                 <w:color w:val="000000"/>
               </w:rPr>
             </w:pPr>
             <w:r>
               <w:rPr>
                 <w:b/>
+                <w:i/>
               </w:rPr>
               <w:t>Comment</w:t>
             </w:r>
             <w:r>
-              <w:t xml:space="preserve"> </w:t>
-            </w:r>
-            <w:r>
-              <w:rPr>
-                <w:b/>
+              <w:rPr>
+                <w:i/>
+              </w:rPr>
+              <w:t xml:space="preserve"> </w:t>
+            </w:r>
+            <w:r>
+              <w:rPr>
+                <w:b/>
+                <w:i/>
               </w:rPr>
               <w:t>#13</w:t>
             </w:r>
             <w:r>
               <w:rPr>
                 <w:rFonts w:eastAsiaTheme="minorEastAsia"/>
+                <w:i/>
                 <w:color w:val="000000"/>
               </w:rPr>
               <w:t xml:space="preserve">. The documentation is clear and well written. There is a </w:t>
@@ -3102,6 +2612,7 @@
             <w:r>
               <w:rPr>
                 <w:rFonts w:eastAsiaTheme="minorEastAsia"/>
+                <w:i/>
                 <w:color w:val="000000"/>
               </w:rPr>
               <w:t>glitch</w:t>
@@ -3109,6 +2620,7 @@
             <w:r>
               <w:rPr>
                 <w:rFonts w:eastAsiaTheme="minorEastAsia"/>
+                <w:i/>
                 <w:color w:val="000000"/>
               </w:rPr>
               <w:t xml:space="preserve"> in that the page numbers in</w:t>
@@ -3116,13 +2628,15 @@
             <w:r>
               <w:rPr>
                 <w:rFonts w:eastAsiaTheme="minorEastAsia"/>
-                <w:color w:val="000000"/>
-              </w:rPr>
-              <w:t xml:space="preserve"> </w:t>
-            </w:r>
-            <w:r>
-              <w:rPr>
-                <w:rFonts w:eastAsiaTheme="minorEastAsia"/>
+                <w:i/>
+                <w:color w:val="000000"/>
+              </w:rPr>
+              <w:t xml:space="preserve"> </w:t>
+            </w:r>
+            <w:r>
+              <w:rPr>
+                <w:rFonts w:eastAsiaTheme="minorEastAsia"/>
+                <w:i/>
                 <w:color w:val="000000"/>
               </w:rPr>
               <w:t>the table of contents are not correct. (e.g., the non-graphical mode is claimed to be at page</w:t>
@@ -3130,13 +2644,15 @@
             <w:r>
               <w:rPr>
                 <w:rFonts w:eastAsiaTheme="minorEastAsia"/>
-                <w:color w:val="000000"/>
-              </w:rPr>
-              <w:t xml:space="preserve"> </w:t>
-            </w:r>
-            <w:r>
-              <w:rPr>
-                <w:rFonts w:eastAsiaTheme="minorEastAsia"/>
+                <w:i/>
+                <w:color w:val="000000"/>
+              </w:rPr>
+              <w:t xml:space="preserve"> </w:t>
+            </w:r>
+            <w:r>
+              <w:rPr>
+                <w:rFonts w:eastAsiaTheme="minorEastAsia"/>
+                <w:i/>
                 <w:color w:val="000000"/>
               </w:rPr>
               <w:t>24 – it’s at page 37). Also, in the CLI discussion, you call the program PEACE, but the</w:t>
@@ -3144,13 +2660,15 @@
             <w:r>
               <w:rPr>
                 <w:rFonts w:eastAsiaTheme="minorEastAsia"/>
-                <w:color w:val="000000"/>
-              </w:rPr>
-              <w:t xml:space="preserve"> </w:t>
-            </w:r>
-            <w:r>
-              <w:rPr>
-                <w:rFonts w:eastAsiaTheme="minorEastAsia"/>
+                <w:i/>
+                <w:color w:val="000000"/>
+              </w:rPr>
+              <w:t xml:space="preserve"> </w:t>
+            </w:r>
+            <w:r>
+              <w:rPr>
+                <w:rFonts w:eastAsiaTheme="minorEastAsia"/>
+                <w:i/>
                 <w:color w:val="000000"/>
               </w:rPr>
               <w:t>make seems to create peace</w:t>
@@ -3205,42 +2723,6 @@
             </w:r>
           </w:p>
           <w:p/>
-        </w:tc>
-      </w:tr>
-      <w:tr>
-        <w:tc>
-          <w:tcPr>
-            <w:tcW w:w="5000" w:type="pct"/>
-          </w:tcPr>
-          <w:p>
-            <w:pPr>
-              <w:tabs>
-                <w:tab w:val="left" w:pos="2813"/>
-              </w:tabs>
-              <w:rPr>
-                <w:color w:val="FF6600"/>
-              </w:rPr>
-            </w:pPr>
-            <w:r>
-              <w:rPr>
-                <w:b/>
-                <w:color w:val="0000FF"/>
-              </w:rPr>
-              <w:t>Status</w:t>
-            </w:r>
-            <w:r>
-              <w:rPr>
-                <w:color w:val="0000FF"/>
-              </w:rPr>
-              <w:t>: DONE</w:t>
-            </w:r>
-            <w:r>
-              <w:rPr>
-                <w:color w:val="FF6600"/>
-              </w:rPr>
-              <w:tab/>
-            </w:r>
-          </w:p>
         </w:tc>
       </w:tr>
     </w:tbl>
@@ -3264,27 +2746,34 @@
             <w:pPr>
               <w:rPr>
                 <w:rFonts w:eastAsiaTheme="minorEastAsia"/>
+                <w:i/>
                 <w:color w:val="000000"/>
               </w:rPr>
             </w:pPr>
             <w:r>
               <w:rPr>
                 <w:b/>
+                <w:i/>
               </w:rPr>
               <w:t>Comment</w:t>
             </w:r>
             <w:r>
               <w:rPr>
                 <w:b/>
+                <w:i/>
               </w:rPr>
               <w:t xml:space="preserve"> #14</w:t>
             </w:r>
             <w:r>
+              <w:rPr>
+                <w:i/>
+              </w:rPr>
               <w:t xml:space="preserve">: </w:t>
             </w:r>
             <w:r>
               <w:rPr>
                 <w:rFonts w:eastAsiaTheme="minorEastAsia"/>
+                <w:i/>
                 <w:color w:val="000000"/>
               </w:rPr>
               <w:t>In all cases when you report performance results, please be clear on which computer you ran</w:t>
@@ -3292,13 +2781,15 @@
             <w:r>
               <w:rPr>
                 <w:rFonts w:eastAsiaTheme="minorEastAsia"/>
-                <w:color w:val="000000"/>
-              </w:rPr>
-              <w:t xml:space="preserve"> </w:t>
-            </w:r>
-            <w:r>
-              <w:rPr>
-                <w:rFonts w:eastAsiaTheme="minorEastAsia"/>
+                <w:i/>
+                <w:color w:val="000000"/>
+              </w:rPr>
+              <w:t xml:space="preserve"> </w:t>
+            </w:r>
+            <w:r>
+              <w:rPr>
+                <w:rFonts w:eastAsiaTheme="minorEastAsia"/>
+                <w:i/>
                 <w:color w:val="000000"/>
               </w:rPr>
               <w:t>the data. Also, saying 3.2GHz Intel Xeon is not a well deﬁned concept – there are many</w:t>
@@ -3306,13 +2797,15 @@
             <w:r>
               <w:rPr>
                 <w:rFonts w:eastAsiaTheme="minorEastAsia"/>
-                <w:color w:val="000000"/>
-              </w:rPr>
-              <w:t xml:space="preserve"> </w:t>
-            </w:r>
-            <w:r>
-              <w:rPr>
-                <w:rFonts w:eastAsiaTheme="minorEastAsia"/>
+                <w:i/>
+                <w:color w:val="000000"/>
+              </w:rPr>
+              <w:t xml:space="preserve"> </w:t>
+            </w:r>
+            <w:r>
+              <w:rPr>
+                <w:rFonts w:eastAsiaTheme="minorEastAsia"/>
+                <w:i/>
                 <w:color w:val="000000"/>
               </w:rPr>
               <w:t>machines with this label varying dramatically in technology, L2 cache size and bus speed,</w:t>
@@ -3320,13 +2813,15 @@
             <w:r>
               <w:rPr>
                 <w:rFonts w:eastAsiaTheme="minorEastAsia"/>
-                <w:color w:val="000000"/>
-              </w:rPr>
-              <w:t xml:space="preserve"> </w:t>
-            </w:r>
-            <w:r>
-              <w:rPr>
-                <w:rFonts w:eastAsiaTheme="minorEastAsia"/>
+                <w:i/>
+                <w:color w:val="000000"/>
+              </w:rPr>
+              <w:t xml:space="preserve"> </w:t>
+            </w:r>
+            <w:r>
+              <w:rPr>
+                <w:rFonts w:eastAsiaTheme="minorEastAsia"/>
+                <w:i/>
                 <w:color w:val="000000"/>
               </w:rPr>
               <w:t>which can have a profound effect on time taken. Please quote model number.</w:t>
@@ -3398,52 +2893,16 @@
               <w:t>in the caption for Figure 5</w:t>
             </w:r>
             <w:r>
-              <w:t xml:space="preserve">) and the supplementary materials (in the section on runtime). </w:t>
-            </w:r>
-          </w:p>
-          <w:p/>
-        </w:tc>
-      </w:tr>
-      <w:tr>
-        <w:tc>
-          <w:tcPr>
-            <w:tcW w:w="5000" w:type="pct"/>
-          </w:tcPr>
-          <w:p>
-            <w:pPr>
-              <w:tabs>
-                <w:tab w:val="left" w:pos="2813"/>
-              </w:tabs>
-              <w:rPr>
-                <w:color w:val="0000FF"/>
-              </w:rPr>
-            </w:pPr>
-            <w:r>
-              <w:rPr>
-                <w:b/>
-                <w:color w:val="0000FF"/>
-              </w:rPr>
-              <w:t>Status</w:t>
-            </w:r>
-            <w:r>
-              <w:rPr>
-                <w:color w:val="0000FF"/>
-              </w:rPr>
-              <w:t xml:space="preserve">: </w:t>
-            </w:r>
-            <w:r>
-              <w:rPr>
-                <w:color w:val="0000FF"/>
-              </w:rPr>
-              <w:t>DONE</w:t>
-            </w:r>
-            <w:r>
-              <w:rPr>
-                <w:color w:val="0000FF"/>
-              </w:rPr>
-              <w:tab/>
-            </w:r>
-          </w:p>
+              <w:t xml:space="preserve">) and the supplementary materials (in the section on </w:t>
+            </w:r>
+            <w:r>
+              <w:t>runtime and memory usage</w:t>
+            </w:r>
+            <w:r>
+              <w:t xml:space="preserve">). </w:t>
+            </w:r>
+          </w:p>
+          <w:p/>
         </w:tc>
       </w:tr>
     </w:tbl>
@@ -3467,34 +2926,42 @@
             <w:pPr>
               <w:rPr>
                 <w:rFonts w:eastAsiaTheme="minorEastAsia"/>
+                <w:i/>
                 <w:color w:val="000000"/>
               </w:rPr>
             </w:pPr>
             <w:r>
               <w:rPr>
                 <w:b/>
+                <w:i/>
               </w:rPr>
               <w:t>Comment</w:t>
             </w:r>
             <w:r>
               <w:rPr>
                 <w:b/>
+                <w:i/>
               </w:rPr>
               <w:t xml:space="preserve"> #15</w:t>
             </w:r>
             <w:r>
+              <w:rPr>
+                <w:i/>
+              </w:rPr>
               <w:t xml:space="preserve">: </w:t>
             </w:r>
             <w:r>
               <w:rPr>
                 <w:rFonts w:eastAsiaTheme="minorEastAsia"/>
-                <w:color w:val="000000"/>
-              </w:rPr>
-              <w:t xml:space="preserve"> </w:t>
-            </w:r>
-            <w:r>
-              <w:rPr>
-                <w:rFonts w:eastAsiaTheme="minorEastAsia"/>
+                <w:i/>
+                <w:color w:val="000000"/>
+              </w:rPr>
+              <w:t xml:space="preserve"> </w:t>
+            </w:r>
+            <w:r>
+              <w:rPr>
+                <w:rFonts w:eastAsiaTheme="minorEastAsia"/>
+                <w:i/>
                 <w:color w:val="000000"/>
               </w:rPr>
               <w:t>You don’t talk about memory consumption. My experiments seem to show that the consumption is modest compared to some other tools which is very important since some other</w:t>
@@ -3502,13 +2969,15 @@
             <w:r>
               <w:rPr>
                 <w:rFonts w:eastAsiaTheme="minorEastAsia"/>
-                <w:color w:val="000000"/>
-              </w:rPr>
-              <w:t xml:space="preserve"> </w:t>
-            </w:r>
-            <w:r>
-              <w:rPr>
-                <w:rFonts w:eastAsiaTheme="minorEastAsia"/>
+                <w:i/>
+                <w:color w:val="000000"/>
+              </w:rPr>
+              <w:t xml:space="preserve"> </w:t>
+            </w:r>
+            <w:r>
+              <w:rPr>
+                <w:rFonts w:eastAsiaTheme="minorEastAsia"/>
+                <w:i/>
                 <w:color w:val="000000"/>
               </w:rPr>
               <w:t>tools fail on this. If your program does have modest memory requ</w:t>
@@ -3516,6 +2985,7 @@
             <w:r>
               <w:rPr>
                 <w:rFonts w:eastAsiaTheme="minorEastAsia"/>
+                <w:i/>
                 <w:color w:val="000000"/>
               </w:rPr>
               <w:t>i</w:t>
@@ -3523,6 +2993,7 @@
             <w:r>
               <w:rPr>
                 <w:rFonts w:eastAsiaTheme="minorEastAsia"/>
+                <w:i/>
                 <w:color w:val="000000"/>
               </w:rPr>
               <w:t>rements, it’s a very good</w:t>
@@ -3530,13 +3001,15 @@
             <w:r>
               <w:rPr>
                 <w:rFonts w:eastAsiaTheme="minorEastAsia"/>
-                <w:color w:val="000000"/>
-              </w:rPr>
-              <w:t xml:space="preserve"> </w:t>
-            </w:r>
-            <w:r>
-              <w:rPr>
-                <w:rFonts w:eastAsiaTheme="minorEastAsia"/>
+                <w:i/>
+                <w:color w:val="000000"/>
+              </w:rPr>
+              <w:t xml:space="preserve"> </w:t>
+            </w:r>
+            <w:r>
+              <w:rPr>
+                <w:rFonts w:eastAsiaTheme="minorEastAsia"/>
+                <w:i/>
                 <w:color w:val="000000"/>
               </w:rPr>
               <w:t>thing. Either way you should say so explicitly.</w:t>
@@ -3571,7 +3044,10 @@
               <w:t xml:space="preserve"> The memory consumption is modest – linear in the size of </w:t>
             </w:r>
             <w:r>
-              <w:t xml:space="preserve">the EST file, and slightly larger than WCD.  </w:t>
+              <w:t>the EST file,</w:t>
+            </w:r>
+            <w:r>
+              <w:t xml:space="preserve"> and slightly larger than WCD (but much less than Cap3).</w:t>
             </w:r>
           </w:p>
           <w:p/>
@@ -3599,46 +3075,13 @@
               <w:t>changes</w:t>
             </w:r>
             <w:r>
-              <w:t>: We have added a short discussion of this in the results section.</w:t>
-            </w:r>
-          </w:p>
-          <w:p/>
-        </w:tc>
-      </w:tr>
-      <w:tr>
-        <w:tc>
-          <w:tcPr>
-            <w:tcW w:w="5000" w:type="pct"/>
-          </w:tcPr>
-          <w:p>
-            <w:pPr>
-              <w:tabs>
-                <w:tab w:val="left" w:pos="2813"/>
-              </w:tabs>
-              <w:rPr>
-                <w:color w:val="FF0000"/>
-              </w:rPr>
-            </w:pPr>
-            <w:r>
-              <w:rPr>
-                <w:b/>
-                <w:color w:val="FF0000"/>
-              </w:rPr>
-              <w:t>Status</w:t>
-            </w:r>
-            <w:r>
-              <w:rPr>
-                <w:color w:val="FF0000"/>
-              </w:rPr>
-              <w:t>: Unfinished</w:t>
-            </w:r>
-            <w:r>
-              <w:rPr>
-                <w:color w:val="FF0000"/>
-              </w:rPr>
-              <w:tab/>
-            </w:r>
-          </w:p>
+              <w:t>: We have added a short discussion</w:t>
+            </w:r>
+            <w:r>
+              <w:t xml:space="preserve"> of this in the results section, and a plot of results in the Supplementary Materials.</w:t>
+            </w:r>
+          </w:p>
+          <w:p/>
         </w:tc>
       </w:tr>
     </w:tbl>
@@ -3727,46 +3170,13 @@
               <w:t>Manuscript changes</w:t>
             </w:r>
             <w:r>
-              <w:t>: No changes to the manuscript, but the code has been fixed.</w:t>
-            </w:r>
-          </w:p>
-          <w:p/>
-        </w:tc>
-      </w:tr>
-      <w:tr>
-        <w:tc>
-          <w:tcPr>
-            <w:tcW w:w="5000" w:type="pct"/>
-          </w:tcPr>
-          <w:p>
-            <w:pPr>
-              <w:tabs>
-                <w:tab w:val="left" w:pos="2813"/>
-              </w:tabs>
-              <w:rPr>
-                <w:color w:val="FF0000"/>
-              </w:rPr>
-            </w:pPr>
-            <w:r>
-              <w:rPr>
-                <w:b/>
-                <w:color w:val="FF0000"/>
-              </w:rPr>
-              <w:t>Status</w:t>
-            </w:r>
-            <w:r>
-              <w:rPr>
-                <w:color w:val="FF0000"/>
-              </w:rPr>
-              <w:t>: Unfinished</w:t>
-            </w:r>
-            <w:r>
-              <w:rPr>
-                <w:color w:val="FF0000"/>
-              </w:rPr>
-              <w:tab/>
-            </w:r>
-          </w:p>
+              <w:t>: No changes to the manuscri</w:t>
+            </w:r>
+            <w:r>
+              <w:t>pt, but the code has been fixed.</w:t>
+            </w:r>
+          </w:p>
+          <w:p/>
         </w:tc>
       </w:tr>
     </w:tbl>
@@ -3790,28 +3200,42 @@
             <w:pPr>
               <w:rPr>
                 <w:rFonts w:eastAsiaTheme="minorEastAsia"/>
+                <w:i/>
                 <w:color w:val="000000"/>
               </w:rPr>
             </w:pPr>
             <w:r>
               <w:rPr>
                 <w:b/>
+                <w:i/>
               </w:rPr>
               <w:t>Comment</w:t>
             </w:r>
             <w:r>
+              <w:rPr>
+                <w:b/>
+                <w:i/>
+              </w:rPr>
+              <w:t xml:space="preserve"> #17</w:t>
+            </w:r>
+            <w:r>
+              <w:rPr>
+                <w:i/>
+              </w:rPr>
               <w:t xml:space="preserve">: </w:t>
             </w:r>
             <w:r>
               <w:rPr>
                 <w:rFonts w:eastAsiaTheme="minorEastAsia"/>
-                <w:color w:val="000000"/>
-              </w:rPr>
-              <w:t>17. Please state version of wcd you used for your testing – in what I cite below, I used wcd 0.5.1</w:t>
-            </w:r>
-            <w:r>
-              <w:rPr>
-                <w:rFonts w:eastAsiaTheme="minorEastAsia"/>
+                <w:i/>
+                <w:color w:val="000000"/>
+              </w:rPr>
+              <w:t>Please state version of wcd you used for your testing – in what I cite below, I used wcd 0.5.1</w:t>
+            </w:r>
+            <w:r>
+              <w:rPr>
+                <w:rFonts w:eastAsiaTheme="minorEastAsia"/>
+                <w:i/>
                 <w:color w:val="000000"/>
               </w:rPr>
               <w:t xml:space="preserve">  </w:t>
@@ -3819,6 +3243,7 @@
             <w:r>
               <w:rPr>
                 <w:rFonts w:eastAsiaTheme="minorEastAsia"/>
+                <w:i/>
                 <w:color w:val="000000"/>
               </w:rPr>
               <w:t>(May 2009).</w:t>
@@ -3856,7 +3281,13 @@
               <w:t xml:space="preserve">rsion was using 0.4.5; for the resubmission </w:t>
             </w:r>
             <w:r>
-              <w:t xml:space="preserve">we have updated to 0.5.1. </w:t>
+              <w:t>we have updated to</w:t>
+            </w:r>
+            <w:r>
+              <w:t>, and rerun all results on, version</w:t>
+            </w:r>
+            <w:r>
+              <w:t xml:space="preserve"> 0.5.1. </w:t>
             </w:r>
           </w:p>
           <w:p/>
@@ -3879,48 +3310,6 @@
             </w:r>
           </w:p>
           <w:p/>
-        </w:tc>
-      </w:tr>
-      <w:tr>
-        <w:tc>
-          <w:tcPr>
-            <w:tcW w:w="5000" w:type="pct"/>
-          </w:tcPr>
-          <w:p>
-            <w:pPr>
-              <w:tabs>
-                <w:tab w:val="left" w:pos="2813"/>
-              </w:tabs>
-              <w:rPr>
-                <w:color w:val="0000FF"/>
-              </w:rPr>
-            </w:pPr>
-            <w:r>
-              <w:rPr>
-                <w:b/>
-                <w:color w:val="0000FF"/>
-              </w:rPr>
-              <w:t>Status</w:t>
-            </w:r>
-            <w:r>
-              <w:rPr>
-                <w:color w:val="0000FF"/>
-              </w:rPr>
-              <w:t xml:space="preserve">: </w:t>
-            </w:r>
-            <w:r>
-              <w:rPr>
-                <w:color w:val="0000FF"/>
-              </w:rPr>
-              <w:t>DONE</w:t>
-            </w:r>
-            <w:r>
-              <w:rPr>
-                <w:color w:val="0000FF"/>
-              </w:rPr>
-              <w:tab/>
-            </w:r>
-          </w:p>
         </w:tc>
       </w:tr>
     </w:tbl>
@@ -3944,27 +3333,34 @@
             <w:pPr>
               <w:rPr>
                 <w:rFonts w:eastAsiaTheme="minorEastAsia"/>
+                <w:i/>
                 <w:color w:val="000000"/>
               </w:rPr>
             </w:pPr>
             <w:r>
               <w:rPr>
                 <w:b/>
+                <w:i/>
               </w:rPr>
               <w:t>Comment</w:t>
             </w:r>
             <w:r>
               <w:rPr>
                 <w:b/>
+                <w:i/>
               </w:rPr>
               <w:t xml:space="preserve"> #18</w:t>
             </w:r>
             <w:r>
+              <w:rPr>
+                <w:i/>
+              </w:rPr>
               <w:t xml:space="preserve">: </w:t>
             </w:r>
             <w:r>
               <w:rPr>
                 <w:rFonts w:eastAsiaTheme="minorEastAsia"/>
+                <w:i/>
                 <w:color w:val="000000"/>
               </w:rPr>
               <w:t>With respect to the MPI implementation, when the system is installed from the GUI I cannot</w:t>
@@ -3972,13 +3368,15 @@
             <w:r>
               <w:rPr>
                 <w:rFonts w:eastAsiaTheme="minorEastAsia"/>
-                <w:color w:val="000000"/>
-              </w:rPr>
-              <w:t xml:space="preserve"> </w:t>
-            </w:r>
-            <w:r>
-              <w:rPr>
-                <w:rFonts w:eastAsiaTheme="minorEastAsia"/>
+                <w:i/>
+                <w:color w:val="000000"/>
+              </w:rPr>
+              <w:t xml:space="preserve"> </w:t>
+            </w:r>
+            <w:r>
+              <w:rPr>
+                <w:rFonts w:eastAsiaTheme="minorEastAsia"/>
+                <w:i/>
                 <w:color w:val="000000"/>
               </w:rPr>
               <w:t xml:space="preserve">see how the list of nodes where the jobs should run is </w:t>
@@ -3986,6 +3384,7 @@
             <w:r>
               <w:rPr>
                 <w:rFonts w:eastAsiaTheme="minorEastAsia"/>
+                <w:i/>
                 <w:color w:val="000000"/>
               </w:rPr>
               <w:t>specified</w:t>
@@ -3993,6 +3392,7 @@
             <w:r>
               <w:rPr>
                 <w:rFonts w:eastAsiaTheme="minorEastAsia"/>
+                <w:i/>
                 <w:color w:val="000000"/>
               </w:rPr>
               <w:t>. Are you assuming that it is</w:t>
@@ -4000,13 +3400,15 @@
             <w:r>
               <w:rPr>
                 <w:rFonts w:eastAsiaTheme="minorEastAsia"/>
-                <w:color w:val="000000"/>
-              </w:rPr>
-              <w:t xml:space="preserve"> </w:t>
-            </w:r>
-            <w:r>
-              <w:rPr>
-                <w:rFonts w:eastAsiaTheme="minorEastAsia"/>
+                <w:i/>
+                <w:color w:val="000000"/>
+              </w:rPr>
+              <w:t xml:space="preserve"> </w:t>
+            </w:r>
+            <w:r>
+              <w:rPr>
+                <w:rFonts w:eastAsiaTheme="minorEastAsia"/>
+                <w:i/>
                 <w:color w:val="000000"/>
               </w:rPr>
               <w:t xml:space="preserve">already listed in </w:t>
@@ -4014,6 +3416,7 @@
             <w:r>
               <w:rPr>
                 <w:rFonts w:eastAsiaTheme="minorEastAsia"/>
+                <w:i/>
                 <w:color w:val="000000"/>
               </w:rPr>
               <w:t>the MPI set up as a default ﬁle?</w:t>
@@ -4021,6 +3424,7 @@
             <w:r>
               <w:rPr>
                 <w:rFonts w:eastAsiaTheme="minorEastAsia"/>
+                <w:i/>
                 <w:color w:val="000000"/>
               </w:rPr>
               <w:t xml:space="preserve"> This may be a reasonable assumption but</w:t>
@@ -4028,13 +3432,15 @@
             <w:r>
               <w:rPr>
                 <w:rFonts w:eastAsiaTheme="minorEastAsia"/>
-                <w:color w:val="000000"/>
-              </w:rPr>
-              <w:t xml:space="preserve"> </w:t>
-            </w:r>
-            <w:r>
-              <w:rPr>
-                <w:rFonts w:eastAsiaTheme="minorEastAsia"/>
+                <w:i/>
+                <w:color w:val="000000"/>
+              </w:rPr>
+              <w:t xml:space="preserve"> </w:t>
+            </w:r>
+            <w:r>
+              <w:rPr>
+                <w:rFonts w:eastAsiaTheme="minorEastAsia"/>
+                <w:i/>
                 <w:color w:val="000000"/>
               </w:rPr>
               <w:t>perhaps it could be documented.</w:t>
@@ -4082,42 +3488,6 @@
             </w:r>
           </w:p>
           <w:p/>
-        </w:tc>
-      </w:tr>
-      <w:tr>
-        <w:tc>
-          <w:tcPr>
-            <w:tcW w:w="5000" w:type="pct"/>
-          </w:tcPr>
-          <w:p>
-            <w:pPr>
-              <w:tabs>
-                <w:tab w:val="left" w:pos="2813"/>
-              </w:tabs>
-              <w:rPr>
-                <w:color w:val="FF0000"/>
-              </w:rPr>
-            </w:pPr>
-            <w:r>
-              <w:rPr>
-                <w:b/>
-                <w:color w:val="0000FF"/>
-              </w:rPr>
-              <w:t>Status</w:t>
-            </w:r>
-            <w:r>
-              <w:rPr>
-                <w:color w:val="0000FF"/>
-              </w:rPr>
-              <w:t>: DONE</w:t>
-            </w:r>
-            <w:r>
-              <w:rPr>
-                <w:color w:val="FF0000"/>
-              </w:rPr>
-              <w:tab/>
-            </w:r>
-          </w:p>
         </w:tc>
       </w:tr>
     </w:tbl>
@@ -4141,30 +3511,40 @@
             <w:pPr>
               <w:rPr>
                 <w:rFonts w:eastAsiaTheme="minorEastAsia"/>
+                <w:i/>
                 <w:color w:val="000000"/>
               </w:rPr>
             </w:pPr>
             <w:r>
               <w:rPr>
                 <w:b/>
+                <w:i/>
               </w:rPr>
               <w:t>Comment</w:t>
             </w:r>
             <w:r>
-              <w:t xml:space="preserve"> </w:t>
-            </w:r>
-            <w:r>
-              <w:rPr>
-                <w:b/>
+              <w:rPr>
+                <w:i/>
+              </w:rPr>
+              <w:t xml:space="preserve"> </w:t>
+            </w:r>
+            <w:r>
+              <w:rPr>
+                <w:b/>
+                <w:i/>
               </w:rPr>
               <w:t>#19</w:t>
             </w:r>
             <w:r>
+              <w:rPr>
+                <w:i/>
+              </w:rPr>
               <w:t xml:space="preserve">: </w:t>
             </w:r>
             <w:r>
               <w:rPr>
                 <w:rFonts w:eastAsiaTheme="minorEastAsia"/>
+                <w:i/>
                 <w:color w:val="000000"/>
               </w:rPr>
               <w:t xml:space="preserve">Most seriously, I have </w:t>
@@ -4172,6 +3552,7 @@
             <w:r>
               <w:rPr>
                 <w:rFonts w:eastAsiaTheme="minorEastAsia"/>
+                <w:i/>
                 <w:color w:val="000000"/>
               </w:rPr>
               <w:t xml:space="preserve">not been able to reproduce your </w:t>
@@ -4179,6 +3560,7 @@
             <w:r>
               <w:rPr>
                 <w:rFonts w:eastAsiaTheme="minorEastAsia"/>
+                <w:i/>
                 <w:color w:val="000000"/>
               </w:rPr>
               <w:t>performance claims either from the</w:t>
@@ -4186,13 +3568,15 @@
             <w:r>
               <w:rPr>
                 <w:rFonts w:eastAsiaTheme="minorEastAsia"/>
-                <w:color w:val="000000"/>
-              </w:rPr>
-              <w:t xml:space="preserve"> </w:t>
-            </w:r>
-            <w:r>
-              <w:rPr>
-                <w:rFonts w:eastAsiaTheme="minorEastAsia"/>
+                <w:i/>
+                <w:color w:val="000000"/>
+              </w:rPr>
+              <w:t xml:space="preserve"> </w:t>
+            </w:r>
+            <w:r>
+              <w:rPr>
+                <w:rFonts w:eastAsiaTheme="minorEastAsia"/>
+                <w:i/>
                 <w:color w:val="000000"/>
               </w:rPr>
               <w:t xml:space="preserve">command line or from the GUI. </w:t>
@@ -4238,7 +3622,13 @@
               <w:t xml:space="preserve">. </w:t>
             </w:r>
             <w:r>
-              <w:t xml:space="preserve">  We have fixed the bug, posted the newest version, and rerun </w:t>
+              <w:t xml:space="preserve">  We have fixed the</w:t>
+            </w:r>
+            <w:r>
+              <w:t xml:space="preserve"> issue</w:t>
+            </w:r>
+            <w:r>
+              <w:t xml:space="preserve">, posted the newest version, and rerun </w:t>
             </w:r>
             <w:r>
               <w:rPr>
@@ -4269,6 +3659,99 @@
             </w:r>
           </w:p>
           <w:p/>
+          <w:p>
+            <w:r>
+              <w:t xml:space="preserve">At this point we need to explain one other </w:t>
+            </w:r>
+            <w:r>
+              <w:t>point</w:t>
+            </w:r>
+            <w:r>
+              <w:t>: runtimes in this report are longer then our previous report</w:t>
+            </w:r>
+            <w:r>
+              <w:t xml:space="preserve"> (though still much shorter than what reviewers experienced)</w:t>
+            </w:r>
+            <w:r>
+              <w:t xml:space="preserve">, </w:t>
+            </w:r>
+            <w:r>
+              <w:t>and</w:t>
+            </w:r>
+            <w:r>
+              <w:t xml:space="preserve"> not as competitive with WCD </w:t>
+            </w:r>
+            <w:r>
+              <w:t xml:space="preserve">on larger inputs </w:t>
+            </w:r>
+            <w:r>
+              <w:t>as we would like.  However, there is a reason</w:t>
+            </w:r>
+            <w:r>
+              <w:t xml:space="preserve"> for this that can be fixed: i</w:t>
+            </w:r>
+            <w:r>
+              <w:t>t boils down to our h</w:t>
+            </w:r>
+            <w:r>
+              <w:t>andling of ambiguous base characters.  In the version supporting the results of the original submission, we were handling N and other</w:t>
+            </w:r>
+            <w:r>
+              <w:t xml:space="preserve"> such</w:t>
+            </w:r>
+            <w:r>
+              <w:t xml:space="preserve"> characters in an ad-ho</w:t>
+            </w:r>
+            <w:r>
+              <w:t>c way.  (W</w:t>
+            </w:r>
+            <w:r>
+              <w:t xml:space="preserve">hich was empirically effective – but left open the possibility of problems).  After the first submission we fixed this so that d2 would skip updating the hash-table with words containing non-base characters, and unexpectedly experienced a </w:t>
+            </w:r>
+            <w:r>
+              <w:rPr>
+                <w:i/>
+              </w:rPr>
+              <w:t>massive</w:t>
+            </w:r>
+            <w:r>
+              <w:t xml:space="preserve"> slowdown.  A round of optimization made up some of the time, but still left us slower</w:t>
+            </w:r>
+            <w:r>
+              <w:t xml:space="preserve"> than the tool had been</w:t>
+            </w:r>
+            <w:r>
+              <w:t>.</w:t>
+            </w:r>
+          </w:p>
+          <w:p/>
+          <w:p>
+            <w:r>
+              <w:t xml:space="preserve">The night before the </w:t>
+            </w:r>
+            <w:r>
+              <w:t xml:space="preserve">manuscript </w:t>
+            </w:r>
+            <w:r>
+              <w:t>resubmission</w:t>
+            </w:r>
+            <w:r>
+              <w:t xml:space="preserve"> deadline</w:t>
+            </w:r>
+            <w:r>
+              <w:t>, we tried adapting a variant of WCD’s approach to the problem.  This w</w:t>
+            </w:r>
+            <w:r>
+              <w:t>orked: on one private data set of ~200K sequences, runtime dropped from 385 minutes to 207 minutes on a 30 processor run, putting is ahead of WCD on that set.  However, we were not left with enough time to fully test this or re-run our experiments – hence stuck with our slower results.</w:t>
+            </w:r>
+          </w:p>
+          <w:p/>
+          <w:p>
+            <w:r>
+              <w:t>Preliminary results suggest that PEACE is (or will be in its next form) on par with WCD in runtime.  But the version tested for this manuscript is running slower than WCD for larger datasets.</w:t>
+            </w:r>
+          </w:p>
+          <w:p/>
         </w:tc>
       </w:tr>
       <w:tr>
@@ -4288,48 +3771,6 @@
             </w:r>
           </w:p>
           <w:p/>
-        </w:tc>
-      </w:tr>
-      <w:tr>
-        <w:tc>
-          <w:tcPr>
-            <w:tcW w:w="5000" w:type="pct"/>
-          </w:tcPr>
-          <w:p>
-            <w:pPr>
-              <w:tabs>
-                <w:tab w:val="left" w:pos="2813"/>
-              </w:tabs>
-              <w:rPr>
-                <w:color w:val="0000FF"/>
-              </w:rPr>
-            </w:pPr>
-            <w:r>
-              <w:rPr>
-                <w:b/>
-                <w:color w:val="0000FF"/>
-              </w:rPr>
-              <w:t>Status</w:t>
-            </w:r>
-            <w:r>
-              <w:rPr>
-                <w:color w:val="0000FF"/>
-              </w:rPr>
-              <w:t xml:space="preserve">: </w:t>
-            </w:r>
-            <w:r>
-              <w:rPr>
-                <w:color w:val="0000FF"/>
-              </w:rPr>
-              <w:t>DONE</w:t>
-            </w:r>
-            <w:r>
-              <w:rPr>
-                <w:color w:val="0000FF"/>
-              </w:rPr>
-              <w:tab/>
-            </w:r>
-          </w:p>
         </w:tc>
       </w:tr>
     </w:tbl>
@@ -4353,44 +3794,56 @@
             <w:pPr>
               <w:rPr>
                 <w:rFonts w:eastAsiaTheme="minorEastAsia"/>
+                <w:i/>
                 <w:color w:val="000000"/>
               </w:rPr>
             </w:pPr>
             <w:r>
               <w:rPr>
                 <w:b/>
+                <w:i/>
               </w:rPr>
               <w:t>Comment</w:t>
             </w:r>
             <w:r>
               <w:rPr>
                 <w:b/>
+                <w:i/>
               </w:rPr>
               <w:t xml:space="preserve"> #20</w:t>
             </w:r>
             <w:r>
+              <w:rPr>
+                <w:i/>
+              </w:rPr>
               <w:t>:</w:t>
             </w:r>
             <w:r>
-              <w:t xml:space="preserve"> </w:t>
-            </w:r>
-            <w:r>
-              <w:rPr>
-                <w:rFonts w:eastAsiaTheme="minorEastAsia"/>
-                <w:color w:val="000000"/>
-              </w:rPr>
-              <w:t xml:space="preserve"> </w:t>
-            </w:r>
-            <w:r>
-              <w:rPr>
-                <w:rFonts w:eastAsiaTheme="minorEastAsia"/>
-                <w:color w:val="000000"/>
-              </w:rPr>
-              <w:t>The points that you make about short read sequen</w:t>
-            </w:r>
-            <w:r>
-              <w:rPr>
-                <w:rFonts w:eastAsiaTheme="minorEastAsia"/>
+              <w:rPr>
+                <w:i/>
+              </w:rPr>
+              <w:t xml:space="preserve"> </w:t>
+            </w:r>
+            <w:r>
+              <w:rPr>
+                <w:rFonts w:eastAsiaTheme="minorEastAsia"/>
+                <w:i/>
+                <w:color w:val="000000"/>
+              </w:rPr>
+              <w:t xml:space="preserve"> </w:t>
+            </w:r>
+            <w:r>
+              <w:rPr>
+                <w:rFonts w:eastAsiaTheme="minorEastAsia"/>
+                <w:i/>
+                <w:color w:val="000000"/>
+              </w:rPr>
+              <w:t>The point that you make about short read sequen</w:t>
+            </w:r>
+            <w:r>
+              <w:rPr>
+                <w:rFonts w:eastAsiaTheme="minorEastAsia"/>
+                <w:i/>
                 <w:color w:val="000000"/>
               </w:rPr>
               <w:t>ces is important. With more pro</w:t>
@@ -4398,6 +3851,7 @@
             <w:r>
               <w:rPr>
                 <w:rFonts w:eastAsiaTheme="minorEastAsia"/>
+                <w:i/>
                 <w:color w:val="000000"/>
               </w:rPr>
               <w:t>jects using</w:t>
@@ -4405,13 +3859,15 @@
             <w:r>
               <w:rPr>
                 <w:rFonts w:eastAsiaTheme="minorEastAsia"/>
-                <w:color w:val="000000"/>
-              </w:rPr>
-              <w:t xml:space="preserve"> </w:t>
-            </w:r>
-            <w:r>
-              <w:rPr>
-                <w:rFonts w:eastAsiaTheme="minorEastAsia"/>
+                <w:i/>
+                <w:color w:val="000000"/>
+              </w:rPr>
+              <w:t xml:space="preserve"> </w:t>
+            </w:r>
+            <w:r>
+              <w:rPr>
+                <w:rFonts w:eastAsiaTheme="minorEastAsia"/>
+                <w:i/>
                 <w:color w:val="000000"/>
               </w:rPr>
               <w:t>this new data the ability to cope with such data is important. I can accept because of the</w:t>
@@ -4419,13 +3875,15 @@
             <w:r>
               <w:rPr>
                 <w:rFonts w:eastAsiaTheme="minorEastAsia"/>
-                <w:color w:val="000000"/>
-              </w:rPr>
-              <w:t xml:space="preserve"> </w:t>
-            </w:r>
-            <w:r>
-              <w:rPr>
-                <w:rFonts w:eastAsiaTheme="minorEastAsia"/>
+                <w:i/>
+                <w:color w:val="000000"/>
+              </w:rPr>
+              <w:t xml:space="preserve"> </w:t>
+            </w:r>
+            <w:r>
+              <w:rPr>
+                <w:rFonts w:eastAsiaTheme="minorEastAsia"/>
+                <w:i/>
                 <w:color w:val="000000"/>
               </w:rPr>
               <w:t>wa</w:t>
@@ -4433,6 +3891,7 @@
             <w:r>
               <w:rPr>
                 <w:rFonts w:eastAsiaTheme="minorEastAsia"/>
+                <w:i/>
                 <w:color w:val="000000"/>
               </w:rPr>
               <w:t xml:space="preserve">y in which wcd’s heuristics are </w:t>
@@ -4440,6 +3899,7 @@
             <w:r>
               <w:rPr>
                 <w:rFonts w:eastAsiaTheme="minorEastAsia"/>
+                <w:i/>
                 <w:color w:val="000000"/>
               </w:rPr>
               <w:t>implemented that PEACE will do better with short read</w:t>
@@ -4447,6 +3907,7 @@
             <w:r>
               <w:rPr>
                 <w:rFonts w:eastAsiaTheme="minorEastAsia"/>
+                <w:i/>
                 <w:color w:val="000000"/>
               </w:rPr>
               <w:t xml:space="preserve"> sequences. However, </w:t>
@@ -4454,6 +3915,7 @@
             <w:r>
               <w:rPr>
                 <w:rFonts w:eastAsiaTheme="minorEastAsia"/>
+                <w:i/>
                 <w:color w:val="000000"/>
               </w:rPr>
               <w:t>we have used wcd very successfully with 454 data. Recent results of one</w:t>
@@ -4461,13 +3923,15 @@
             <w:r>
               <w:rPr>
                 <w:rFonts w:eastAsiaTheme="minorEastAsia"/>
-                <w:color w:val="000000"/>
-              </w:rPr>
-              <w:t xml:space="preserve"> </w:t>
-            </w:r>
-            <w:r>
-              <w:rPr>
-                <w:rFonts w:eastAsiaTheme="minorEastAsia"/>
+                <w:i/>
+                <w:color w:val="000000"/>
+              </w:rPr>
+              <w:t xml:space="preserve"> </w:t>
+            </w:r>
+            <w:r>
+              <w:rPr>
+                <w:rFonts w:eastAsiaTheme="minorEastAsia"/>
+                <w:i/>
                 <w:color w:val="000000"/>
               </w:rPr>
               <w:t>of my students showed that provided the a</w:t>
@@ -4475,6 +3939,7 @@
             <w:r>
               <w:rPr>
                 <w:rFonts w:eastAsiaTheme="minorEastAsia"/>
+                <w:i/>
                 <w:color w:val="000000"/>
               </w:rPr>
               <w:t xml:space="preserve">verage sequence length was over </w:t>
@@ -4482,6 +3947,7 @@
             <w:r>
               <w:rPr>
                 <w:rFonts w:eastAsiaTheme="minorEastAsia"/>
+                <w:i/>
                 <w:color w:val="000000"/>
               </w:rPr>
               <w:t>100, reasonable</w:t>
@@ -4489,13 +3955,15 @@
             <w:r>
               <w:rPr>
                 <w:rFonts w:eastAsiaTheme="minorEastAsia"/>
-                <w:color w:val="000000"/>
-              </w:rPr>
-              <w:t xml:space="preserve"> </w:t>
-            </w:r>
-            <w:r>
-              <w:rPr>
-                <w:rFonts w:eastAsiaTheme="minorEastAsia"/>
+                <w:i/>
+                <w:color w:val="000000"/>
+              </w:rPr>
+              <w:t xml:space="preserve"> </w:t>
+            </w:r>
+            <w:r>
+              <w:rPr>
+                <w:rFonts w:eastAsiaTheme="minorEastAsia"/>
+                <w:i/>
                 <w:color w:val="000000"/>
               </w:rPr>
               <w:t>results will be obtained. wcd</w:t>
@@ -4503,6 +3971,7 @@
             <w:r>
               <w:rPr>
                 <w:rFonts w:eastAsiaTheme="minorEastAsia"/>
+                <w:i/>
                 <w:color w:val="000000"/>
               </w:rPr>
               <w:t xml:space="preserve">’s parameters can be changed so </w:t>
@@ -4510,6 +3979,7 @@
             <w:r>
               <w:rPr>
                 <w:rFonts w:eastAsiaTheme="minorEastAsia"/>
+                <w:i/>
                 <w:color w:val="000000"/>
               </w:rPr>
               <w:t>window lengths of less than 100</w:t>
@@ -4517,13 +3987,15 @@
             <w:r>
               <w:rPr>
                 <w:rFonts w:eastAsiaTheme="minorEastAsia"/>
-                <w:color w:val="000000"/>
-              </w:rPr>
-              <w:t xml:space="preserve"> </w:t>
-            </w:r>
-            <w:r>
-              <w:rPr>
-                <w:rFonts w:eastAsiaTheme="minorEastAsia"/>
+                <w:i/>
+                <w:color w:val="000000"/>
+              </w:rPr>
+              <w:t xml:space="preserve"> </w:t>
+            </w:r>
+            <w:r>
+              <w:rPr>
+                <w:rFonts w:eastAsiaTheme="minorEastAsia"/>
+                <w:i/>
                 <w:color w:val="000000"/>
               </w:rPr>
               <w:t>can run (th</w:t>
@@ -4531,6 +4003,7 @@
             <w:r>
               <w:rPr>
                 <w:rFonts w:eastAsiaTheme="minorEastAsia"/>
+                <w:i/>
                 <w:color w:val="000000"/>
               </w:rPr>
               <w:t xml:space="preserve">ough as the length drops to 50, </w:t>
@@ -4538,6 +4011,7 @@
             <w:r>
               <w:rPr>
                 <w:rFonts w:eastAsiaTheme="minorEastAsia"/>
+                <w:i/>
                 <w:color w:val="000000"/>
               </w:rPr>
               <w:t>the hard coded non-parameterisable heuristics</w:t>
@@ -4545,6 +4019,7 @@
             <w:r>
               <w:rPr>
                 <w:rFonts w:eastAsiaTheme="minorEastAsia"/>
+                <w:i/>
                 <w:color w:val="000000"/>
               </w:rPr>
               <w:t xml:space="preserve"> mean the quality suffers – but </w:t>
@@ -4552,6 +4027,7 @@
             <w:r>
               <w:rPr>
                 <w:rFonts w:eastAsiaTheme="minorEastAsia"/>
+                <w:i/>
                 <w:color w:val="000000"/>
               </w:rPr>
               <w:t>it actually can run even with Solexa data – just doesn’t do</w:t>
@@ -4559,13 +4035,15 @@
             <w:r>
               <w:rPr>
                 <w:rFonts w:eastAsiaTheme="minorEastAsia"/>
-                <w:color w:val="000000"/>
-              </w:rPr>
-              <w:t xml:space="preserve"> </w:t>
-            </w:r>
-            <w:r>
-              <w:rPr>
-                <w:rFonts w:eastAsiaTheme="minorEastAsia"/>
+                <w:i/>
+                <w:color w:val="000000"/>
+              </w:rPr>
+              <w:t xml:space="preserve"> </w:t>
+            </w:r>
+            <w:r>
+              <w:rPr>
+                <w:rFonts w:eastAsiaTheme="minorEastAsia"/>
+                <w:i/>
                 <w:color w:val="000000"/>
               </w:rPr>
               <w:t>well at all). I am surprised that you couldn’t get wcd to run on the data.</w:t>
@@ -4591,7 +4069,21 @@
                 <w:rFonts w:eastAsiaTheme="minorEastAsia"/>
                 <w:color w:val="000000"/>
               </w:rPr>
-              <w:t>So: I think for your experiment you should characterise more carefully your data set (average</w:t>
+              <w:t xml:space="preserve">So: I think for your experiment you should </w:t>
+            </w:r>
+            <w:r>
+              <w:rPr>
+                <w:rFonts w:eastAsiaTheme="minorEastAsia"/>
+                <w:color w:val="000000"/>
+              </w:rPr>
+              <w:t>characterize</w:t>
+            </w:r>
+            <w:r>
+              <w:rPr>
+                <w:rFonts w:eastAsiaTheme="minorEastAsia"/>
+                <w:color w:val="000000"/>
+              </w:rPr>
+              <w:t xml:space="preserve"> more carefully your data set (average</w:t>
             </w:r>
             <w:r>
               <w:rPr>
@@ -4691,7 +4183,13 @@
               <w:t>als</w:t>
             </w:r>
             <w:r>
-              <w:t xml:space="preserve"> – our modification of the d2 strategy to address some of the details that come up when dealing with long-read data</w:t>
+              <w:t xml:space="preserve"> – our modification of the d2 strategy to address some of the details that come up when dealing with </w:t>
+            </w:r>
+            <w:r>
+              <w:t>short</w:t>
+            </w:r>
+            <w:r>
+              <w:t>-read data</w:t>
             </w:r>
             <w:r>
               <w:t xml:space="preserve">.) </w:t>
@@ -4703,21 +4201,28 @@
           <w:p/>
           <w:p>
             <w:r>
-              <w:t xml:space="preserve">We did our best to conduct a fair test of WCD on the 454 data (testing different window size / threshold combinations), but could not get any reasonable results.  </w:t>
-            </w:r>
-            <w:r>
-              <w:t xml:space="preserve"> </w:t>
-            </w:r>
-            <w:r>
-              <w:t xml:space="preserve">For your own testing we have posted a sample </w:t>
-            </w:r>
-            <w:proofErr w:type="spellStart"/>
-            <w:r>
-              <w:t>MetaSim</w:t>
-            </w:r>
-            <w:proofErr w:type="spellEnd"/>
-            <w:r>
-              <w:t xml:space="preserve"> 454 output on the peace website.</w:t>
+              <w:t xml:space="preserve">We did our best to conduct a fair test of WCD on the 454 data (testing different window </w:t>
+            </w:r>
+            <w:r>
+              <w:t>size / threshold combinations) and selected the best configuration that we could identify</w:t>
+            </w:r>
+            <w:r>
+              <w:t xml:space="preserve">.  </w:t>
+            </w:r>
+            <w:r>
+              <w:t xml:space="preserve"> </w:t>
+            </w:r>
+            <w:r>
+              <w:t>If you wish to verify,</w:t>
+            </w:r>
+            <w:r>
+              <w:t xml:space="preserve"> we have posted a sample MetaSim 454 output on the </w:t>
+            </w:r>
+            <w:r>
+              <w:t>PEACE</w:t>
+            </w:r>
+            <w:r>
+              <w:t xml:space="preserve"> website.</w:t>
             </w:r>
           </w:p>
           <w:p/>
@@ -4739,60 +4244,16 @@
               <w:t>: Addition of analysis of results on 454 and Illumina data, and the requested characterization, in the res</w:t>
             </w:r>
             <w:r>
-              <w:t xml:space="preserve">ults section of the manuscripts and a new section in the supplementary </w:t>
-            </w:r>
-            <w:proofErr w:type="spellStart"/>
-            <w:r>
-              <w:t>matierals</w:t>
-            </w:r>
-            <w:proofErr w:type="spellEnd"/>
-            <w:r>
-              <w:t>.</w:t>
-            </w:r>
-          </w:p>
-          <w:p/>
-        </w:tc>
-      </w:tr>
-      <w:tr>
-        <w:tc>
-          <w:tcPr>
-            <w:tcW w:w="5000" w:type="pct"/>
-          </w:tcPr>
-          <w:p>
-            <w:pPr>
-              <w:tabs>
-                <w:tab w:val="left" w:pos="2813"/>
-              </w:tabs>
-              <w:rPr>
-                <w:color w:val="0000FF"/>
-              </w:rPr>
-            </w:pPr>
-            <w:r>
-              <w:rPr>
-                <w:b/>
-                <w:color w:val="0000FF"/>
-              </w:rPr>
-              <w:t>Status</w:t>
-            </w:r>
-            <w:r>
-              <w:rPr>
-                <w:color w:val="0000FF"/>
-              </w:rPr>
-              <w:t xml:space="preserve">: </w:t>
-            </w:r>
-            <w:r>
-              <w:rPr>
-                <w:color w:val="0000FF"/>
-              </w:rPr>
-              <w:t>DONE</w:t>
-            </w:r>
-            <w:r>
-              <w:rPr>
-                <w:color w:val="0000FF"/>
-              </w:rPr>
-              <w:tab/>
-            </w:r>
-          </w:p>
+              <w:t>ults section of the manuscripts and a new section in the supplementary mater</w:t>
+            </w:r>
+            <w:r>
+              <w:t>i</w:t>
+            </w:r>
+            <w:r>
+              <w:t>als.</w:t>
+            </w:r>
+          </w:p>
+          <w:p/>
         </w:tc>
       </w:tr>
     </w:tbl>
@@ -4829,29 +4290,39 @@
           <w:p>
             <w:pPr>
               <w:rPr>
+                <w:i/>
                 <w:color w:val="000000"/>
               </w:rPr>
             </w:pPr>
             <w:r>
               <w:rPr>
                 <w:b/>
+                <w:i/>
               </w:rPr>
               <w:t>Comment</w:t>
             </w:r>
             <w:r>
               <w:rPr>
                 <w:b/>
+                <w:i/>
               </w:rPr>
               <w:t xml:space="preserve"> 1</w:t>
             </w:r>
             <w:r>
+              <w:rPr>
+                <w:i/>
+              </w:rPr>
               <w:t>:</w:t>
             </w:r>
             <w:r>
-              <w:t xml:space="preserve"> </w:t>
-            </w:r>
-            <w:r>
-              <w:rPr>
+              <w:rPr>
+                <w:i/>
+              </w:rPr>
+              <w:t xml:space="preserve"> </w:t>
+            </w:r>
+            <w:r>
+              <w:rPr>
+                <w:i/>
                 <w:color w:val="000000"/>
               </w:rPr>
               <w:t>The tool took a long time to install after hacking the installation commands and the GUI simply would not run. We tried this on several UNIX systems, running different flavors of UNIX - all with Java as required.</w:t>
@@ -4957,50 +4428,7 @@
           </w:p>
         </w:tc>
       </w:tr>
-      <w:tr>
-        <w:tc>
-          <w:tcPr>
-            <w:tcW w:w="5000" w:type="pct"/>
-          </w:tcPr>
-          <w:p>
-            <w:pPr>
-              <w:tabs>
-                <w:tab w:val="left" w:pos="2813"/>
-              </w:tabs>
-              <w:rPr>
-                <w:color w:val="0000FF"/>
-              </w:rPr>
-            </w:pPr>
-            <w:r>
-              <w:rPr>
-                <w:b/>
-                <w:color w:val="0000FF"/>
-              </w:rPr>
-              <w:t>Status</w:t>
-            </w:r>
-            <w:r>
-              <w:rPr>
-                <w:color w:val="0000FF"/>
-              </w:rPr>
-              <w:t xml:space="preserve">: </w:t>
-            </w:r>
-            <w:r>
-              <w:rPr>
-                <w:color w:val="0000FF"/>
-              </w:rPr>
-              <w:t>DONE</w:t>
-            </w:r>
-            <w:r>
-              <w:rPr>
-                <w:color w:val="0000FF"/>
-              </w:rPr>
-              <w:tab/>
-            </w:r>
-          </w:p>
-        </w:tc>
-      </w:tr>
     </w:tbl>
-    <w:p/>
     <w:p/>
     <w:tbl>
       <w:tblPr>
@@ -5042,32 +4470,27 @@
             <w:r>
               <w:t xml:space="preserve"> </w:t>
             </w:r>
+            <w:r>
+              <w:rPr>
+                <w:rFonts w:eastAsiaTheme="minorEastAsia"/>
+                <w:i/>
+                <w:color w:val="000000"/>
+              </w:rPr>
+              <w:t>The manuscript looks good: h/e there is no comparison with any similar clustering method to permit a reasonable evaluation:</w:t>
+            </w:r>
           </w:p>
           <w:p>
             <w:pPr>
               <w:rPr>
                 <w:rFonts w:eastAsiaTheme="minorEastAsia"/>
+                <w:i/>
                 <w:color w:val="000000"/>
               </w:rPr>
             </w:pPr>
             <w:r>
               <w:rPr>
                 <w:rFonts w:eastAsiaTheme="minorEastAsia"/>
-                <w:color w:val="000000"/>
-              </w:rPr>
-              <w:t>The manuscript looks good: h/e there is no comparison with any similar clustering method to permit a reasonable evaluation:</w:t>
-            </w:r>
-          </w:p>
-          <w:p>
-            <w:pPr>
-              <w:rPr>
-                <w:rFonts w:eastAsiaTheme="minorEastAsia"/>
-                <w:color w:val="000000"/>
-              </w:rPr>
-            </w:pPr>
-            <w:r>
-              <w:rPr>
-                <w:rFonts w:eastAsiaTheme="minorEastAsia"/>
+                <w:i/>
                 <w:color w:val="000000"/>
               </w:rPr>
               <w:t>1.SOAP (</w:t>
@@ -5075,6 +4498,7 @@
             <w:r>
               <w:rPr>
                 <w:rFonts w:eastAsiaTheme="minorEastAsia"/>
+                <w:i/>
                 <w:color w:val="0000FF"/>
                 <w:u w:val="single"/>
               </w:rPr>
@@ -5083,6 +4507,7 @@
             <w:r>
               <w:rPr>
                 <w:rFonts w:eastAsiaTheme="minorEastAsia"/>
+                <w:i/>
                 <w:color w:val="000000"/>
               </w:rPr>
               <w:t>), which assembled excellent short reads from novel organisms without genome data;</w:t>
@@ -5092,12 +4517,14 @@
             <w:pPr>
               <w:rPr>
                 <w:rFonts w:eastAsiaTheme="minorEastAsia"/>
+                <w:i/>
                 <w:color w:val="000000"/>
               </w:rPr>
             </w:pPr>
             <w:r>
               <w:rPr>
                 <w:rFonts w:eastAsiaTheme="minorEastAsia"/>
+                <w:i/>
                 <w:color w:val="000000"/>
               </w:rPr>
               <w:t>2. TGICL: the well established clustering tool.</w:t>
@@ -5107,6 +4534,7 @@
             <w:pPr>
               <w:rPr>
                 <w:rFonts w:eastAsiaTheme="minorEastAsia"/>
+                <w:i/>
                 <w:color w:val="000000"/>
               </w:rPr>
             </w:pPr>
@@ -5115,12 +4543,14 @@
             <w:pPr>
               <w:rPr>
                 <w:rFonts w:eastAsiaTheme="minorEastAsia"/>
+                <w:i/>
                 <w:color w:val="000000"/>
               </w:rPr>
             </w:pPr>
             <w:r>
               <w:rPr>
                 <w:rFonts w:eastAsiaTheme="minorEastAsia"/>
+                <w:i/>
                 <w:color w:val="000000"/>
               </w:rPr>
               <w:t>The manuscript would be much improved if such comparisons can be provided.</w:t>
@@ -5154,10 +4584,28 @@
           <w:p/>
           <w:p>
             <w:r>
-              <w:t xml:space="preserve">While SOAP and TGICL are good tools, we are constrained by the length limit and do not think adding them in would improve the quality of our data.  SOAP is primarily an assembly tool, and TGICL </w:t>
-            </w:r>
-            <w:r>
-              <w:t>essentially does its clustering through MEGABlast (using Cap3 to complete the assembly).   Given the space limitations, we feel that it makes more sense to compare against WCD (a tool specifically for clustering) and Cap3 (a tool commonly used for clustering)—and that such comparisons provide a reasonable evaluation of PEACE.</w:t>
+              <w:t xml:space="preserve">While SOAP and TGICL are good tools, </w:t>
+            </w:r>
+            <w:r>
+              <w:t>they seem to be more oriented towards assembly while we focus on clustering. S</w:t>
+            </w:r>
+            <w:r>
+              <w:t xml:space="preserve">OAP is primarily an assembly tool, and TGICL </w:t>
+            </w:r>
+            <w:r>
+              <w:t xml:space="preserve">essentially does its clustering through MEGABlast (using Cap3 to complete the assembly).   </w:t>
+            </w:r>
+            <w:r>
+              <w:t>Since we compare with Cap3 we feel we cover some of the TGICL’s space. In addition, g</w:t>
+            </w:r>
+            <w:r>
+              <w:t>iven the space limitations, we feel that it makes more sense to compare against WCD (a tool specifically for clustering) and Cap3 (a tool commonly used for clustering</w:t>
+            </w:r>
+            <w:r>
+              <w:t xml:space="preserve"> and assembly</w:t>
+            </w:r>
+            <w:r>
+              <w:t>)—and that such comparisons provide a reasonable evaluation of PEACE.</w:t>
             </w:r>
           </w:p>
           <w:p/>
@@ -5176,37 +4624,16 @@
               <w:t>Manuscript Changes</w:t>
             </w:r>
             <w:r>
-              <w:t>: Shifted come results from the supplementary materials to the manuscript (e.g. parts of Figure 3, all of Figure 4).</w:t>
-            </w:r>
-          </w:p>
-          <w:p/>
-        </w:tc>
-      </w:tr>
-      <w:tr>
-        <w:tc>
-          <w:tcPr>
-            <w:tcW w:w="5000" w:type="pct"/>
-          </w:tcPr>
-          <w:p>
-            <w:pPr>
-              <w:rPr>
-                <w:color w:val="0000FF"/>
-              </w:rPr>
-            </w:pPr>
-            <w:r>
-              <w:rPr>
-                <w:b/>
-                <w:color w:val="0000FF"/>
-              </w:rPr>
-              <w:t>Status</w:t>
-            </w:r>
-            <w:r>
-              <w:rPr>
-                <w:color w:val="0000FF"/>
-              </w:rPr>
-              <w:t>: Finished</w:t>
-            </w:r>
-          </w:p>
+              <w:t xml:space="preserve">: Shifted </w:t>
+            </w:r>
+            <w:r>
+              <w:t>some</w:t>
+            </w:r>
+            <w:r>
+              <w:t xml:space="preserve"> results from the supplementary materials to the manuscript (e.g. parts of Figure 3, all of Figure 4).</w:t>
+            </w:r>
+          </w:p>
+          <w:p/>
         </w:tc>
       </w:tr>
     </w:tbl>

</xml_diff>

<commit_message>
Update of manuscript for final submission
</commit_message>
<xml_diff>
--- a/papers/NAR_web_server_2009/Response to Reviewers.docx
+++ b/papers/NAR_web_server_2009/Response to Reviewers.docx
@@ -3748,7 +3748,59 @@
           <w:p/>
           <w:p>
             <w:r>
-              <w:t>Preliminary results suggest that PEACE is (or will be in its next form) on par with WCD in runtime.  But the version tested for this manuscript is running slower than WCD for larger datasets.</w:t>
+              <w:t xml:space="preserve">The reviewer </w:t>
+            </w:r>
+            <w:r>
+              <w:t>can verify this claim if he has time to run the tool from the command line.  A call such as:</w:t>
+            </w:r>
+          </w:p>
+          <w:p/>
+          <w:p>
+            <w:pPr>
+              <w:tabs>
+                <w:tab w:val="left" w:pos="6282"/>
+                <w:tab w:val="left" w:pos="6642"/>
+              </w:tabs>
+              <w:ind w:left="702"/>
+              <w:rPr>
+                <w:color w:val="000000"/>
+              </w:rPr>
+            </w:pPr>
+            <w:r>
+              <w:rPr>
+                <w:color w:val="000000"/>
+              </w:rPr>
+              <w:t>./peace --clusterMaker na-mst --analyzer oldTwopassD2 --heuristics oldTV --estFile estsim_all_zf_cdnas.fa</w:t>
+            </w:r>
+          </w:p>
+          <w:p>
+            <w:pPr>
+              <w:rPr>
+                <w:color w:val="000000"/>
+              </w:rPr>
+            </w:pPr>
+          </w:p>
+          <w:p>
+            <w:r>
+              <w:rPr>
+                <w:color w:val="000000"/>
+              </w:rPr>
+              <w:t>w</w:t>
+            </w:r>
+            <w:r>
+              <w:rPr>
+                <w:color w:val="000000"/>
+              </w:rPr>
+              <w:t>ill invoke peace with the “old two pass d2” and “old UV/TV” heuristics (quick modifications of our old versions to enable the WCD style treatment of N characters).</w:t>
+            </w:r>
+          </w:p>
+          <w:p/>
+          <w:p>
+            <w:r>
+              <w:t>Preliminary results suggest that PEACE is (or will be in its next</w:t>
+            </w:r>
+            <w:r>
+              <w:t xml:space="preserve"> form) on par with WCD in runtime.  But the version tested for this manuscript is running slower than WCD for larger datasets.</w:t>
             </w:r>
           </w:p>
           <w:p/>
@@ -4874,17 +4926,7 @@
       </w:pPr>
     </w:pPrDefault>
   </w:docDefaults>
-  <w:latentStyles w:defLockedState="0" w:defUIPriority="0" w:defSemiHidden="0" w:defUnhideWhenUsed="0" w:defQFormat="0" w:count="276">
-    <w:lsdException w:name="Colorful List Accent 6" w:uiPriority="72"/>
-    <w:lsdException w:name="Colorful Grid Accent 6" w:uiPriority="73"/>
-    <w:lsdException w:name="Subtle Emphasis" w:uiPriority="19" w:qFormat="1"/>
-    <w:lsdException w:name="Intense Emphasis" w:uiPriority="21" w:qFormat="1"/>
-    <w:lsdException w:name="Subtle Reference" w:uiPriority="31" w:qFormat="1"/>
-    <w:lsdException w:name="Intense Reference" w:uiPriority="32" w:qFormat="1"/>
-    <w:lsdException w:name="Book Title" w:uiPriority="33" w:qFormat="1"/>
-    <w:lsdException w:name="Bibliography" w:semiHidden="1" w:uiPriority="37" w:unhideWhenUsed="1"/>
-    <w:lsdException w:name="TOC Heading" w:semiHidden="1" w:uiPriority="39" w:unhideWhenUsed="1" w:qFormat="1"/>
-  </w:latentStyles>
+  <w:latentStyles w:defLockedState="0" w:defUIPriority="0" w:defSemiHidden="0" w:defUnhideWhenUsed="0" w:defQFormat="0" w:count="276"/>
   <w:style w:type="paragraph" w:default="1" w:styleId="Normal">
     <w:name w:val="Normal"/>
     <w:qFormat/>

</xml_diff>